<commit_message>
refactor: reorganiza código do sharepoint e estrutura de pastas
Código do sharepoint simplificado e captura de dados do 'processos E-TCE' removida. Pasta com nome mais intuitivo
</commit_message>
<xml_diff>
--- a/src/templates/Relatório Padrão - GRAAU.docx
+++ b/src/templates/Relatório Padrão - GRAAU.docx
@@ -194,34 +194,10 @@
         <w:t>TIPO DE RELATÓRIO</w:t>
       </w:r>
       <w:r>
-        <w:t>] DE [</w:t>
+        <w:t xml:space="preserve">] DE </w:t>
       </w:r>
       <w:r>
-        <w:rPr>
-          <w:color w:val="FF0000"/>
-        </w:rPr>
-        <w:t xml:space="preserve">TIPO </w:t>
-      </w:r>
-      <w:r>
-        <w:rPr>
-          <w:color w:val="FF0000"/>
-        </w:rPr>
-        <w:t xml:space="preserve">DE </w:t>
-      </w:r>
-      <w:r>
-        <w:rPr>
-          <w:color w:val="FF0000"/>
-        </w:rPr>
-        <w:t>PROCESS</w:t>
-      </w:r>
-      <w:r>
-        <w:rPr>
-          <w:color w:val="FF0000"/>
-        </w:rPr>
-        <w:t>O</w:t>
-      </w:r>
-      <w:r>
-        <w:t>]</w:t>
+        <w:t>{{subclasse}}</w:t>
       </w:r>
     </w:p>
     <w:tbl>
@@ -380,15 +356,14 @@
               </w:rPr>
               <w:t>{{</w:t>
             </w:r>
-            <w:r>
-              <w:rPr>
-                <w:sz w:val="20"/>
-                <w:szCs w:val="20"/>
-              </w:rPr>
-              <w:t>n_processo_eTCE_processo_t</w:t>
-            </w:r>
-            <w:bookmarkStart w:id="0" w:name="_GoBack"/>
-            <w:bookmarkEnd w:id="0"/>
+            <w:proofErr w:type="spellStart"/>
+            <w:r>
+              <w:rPr>
+                <w:sz w:val="20"/>
+                <w:szCs w:val="20"/>
+              </w:rPr>
+              <w:t>processo_t</w:t>
+            </w:r>
             <w:r>
               <w:rPr>
                 <w:sz w:val="20"/>
@@ -396,6 +371,7 @@
               </w:rPr>
               <w:t>ipo</w:t>
             </w:r>
+            <w:proofErr w:type="spellEnd"/>
             <w:r>
               <w:rPr>
                 <w:sz w:val="20"/>
@@ -455,28 +431,10 @@
             </w:pPr>
             <w:r>
               <w:rPr>
-                <w:rFonts w:ascii="Segoe UI Semibold" w:hAnsi="Segoe UI Semibold" w:cs="Segoe UI Semibold"/>
-                <w:sz w:val="20"/>
-                <w:szCs w:val="20"/>
-              </w:rPr>
-              <w:t>[</w:t>
-            </w:r>
-            <w:r>
-              <w:rPr>
-                <w:rFonts w:ascii="Segoe UI Semibold" w:hAnsi="Segoe UI Semibold" w:cs="Segoe UI Semibold"/>
-                <w:color w:val="FF0000"/>
-                <w:sz w:val="20"/>
-                <w:szCs w:val="20"/>
-              </w:rPr>
-              <w:t>nome do Relator</w:t>
-            </w:r>
-            <w:r>
-              <w:rPr>
-                <w:rFonts w:ascii="Segoe UI Semibold" w:hAnsi="Segoe UI Semibold" w:cs="Segoe UI Semibold"/>
-                <w:sz w:val="20"/>
-                <w:szCs w:val="20"/>
-              </w:rPr>
-              <w:t>]</w:t>
+                <w:sz w:val="20"/>
+                <w:szCs w:val="20"/>
+              </w:rPr>
+              <w:t>{{relator}}</w:t>
             </w:r>
           </w:p>
         </w:tc>
@@ -524,7 +482,6 @@
               <w:ind w:firstLine="0"/>
               <w:jc w:val="left"/>
               <w:rPr>
-                <w:rFonts w:ascii="Segoe UI Semibold" w:hAnsi="Segoe UI Semibold" w:cs="Segoe UI Semibold"/>
                 <w:color w:val="FF0000"/>
                 <w:sz w:val="20"/>
                 <w:szCs w:val="20"/>
@@ -532,37 +489,10 @@
             </w:pPr>
             <w:r>
               <w:rPr>
-                <w:rFonts w:ascii="Segoe UI Semibold" w:hAnsi="Segoe UI Semibold" w:cs="Segoe UI Semibold"/>
-                <w:sz w:val="20"/>
-                <w:szCs w:val="20"/>
-              </w:rPr>
-              <w:t>[</w:t>
-            </w:r>
-            <w:r>
-              <w:rPr>
-                <w:rFonts w:ascii="Segoe UI Semibold" w:hAnsi="Segoe UI Semibold" w:cs="Segoe UI Semibold"/>
-                <w:color w:val="FF0000"/>
-                <w:sz w:val="20"/>
-                <w:szCs w:val="20"/>
-              </w:rPr>
-              <w:t>nome</w:t>
-            </w:r>
-            <w:r>
-              <w:rPr>
-                <w:rFonts w:ascii="Segoe UI Semibold" w:hAnsi="Segoe UI Semibold" w:cs="Segoe UI Semibold"/>
-                <w:color w:val="FF0000"/>
-                <w:sz w:val="20"/>
-                <w:szCs w:val="20"/>
-              </w:rPr>
-              <w:t xml:space="preserve"> do Procurador</w:t>
-            </w:r>
-            <w:r>
-              <w:rPr>
-                <w:rFonts w:ascii="Segoe UI Semibold" w:hAnsi="Segoe UI Semibold" w:cs="Segoe UI Semibold"/>
-                <w:sz w:val="20"/>
-                <w:szCs w:val="20"/>
-              </w:rPr>
-              <w:t>]</w:t>
+                <w:sz w:val="20"/>
+                <w:szCs w:val="20"/>
+              </w:rPr>
+              <w:t>{{procurador}}</w:t>
             </w:r>
           </w:p>
         </w:tc>
@@ -1760,33 +1690,35 @@
                 <w:sz w:val="20"/>
                 <w:szCs w:val="20"/>
               </w:rPr>
-              <w:t>strução: [</w:t>
+              <w:t xml:space="preserve">strução: </w:t>
             </w:r>
             <w:r>
               <w:rPr>
                 <w:rFonts w:ascii="Segoe UI Semibold" w:hAnsi="Segoe UI Semibold" w:cs="Segoe UI Semibold"/>
-                <w:color w:val="FF0000"/>
-                <w:sz w:val="20"/>
-                <w:szCs w:val="20"/>
-              </w:rPr>
-              <w:t>Diretoria</w:t>
-            </w:r>
+                <w:sz w:val="20"/>
+                <w:szCs w:val="20"/>
+              </w:rPr>
+              <w:t>{{</w:t>
+            </w:r>
+            <w:proofErr w:type="spellStart"/>
             <w:r>
               <w:rPr>
                 <w:rFonts w:ascii="Segoe UI Semibold" w:hAnsi="Segoe UI Semibold" w:cs="Segoe UI Semibold"/>
-                <w:color w:val="FF0000"/>
-                <w:sz w:val="20"/>
-                <w:szCs w:val="20"/>
-              </w:rPr>
-              <w:t>/DIVISÃO</w:t>
-            </w:r>
+                <w:sz w:val="20"/>
+                <w:szCs w:val="20"/>
+              </w:rPr>
+              <w:t>divisao_origem_ajustada</w:t>
+            </w:r>
+            <w:bookmarkStart w:id="0" w:name="_GoBack"/>
+            <w:bookmarkEnd w:id="0"/>
+            <w:proofErr w:type="spellEnd"/>
             <w:r>
               <w:rPr>
                 <w:rFonts w:ascii="Segoe UI Semibold" w:hAnsi="Segoe UI Semibold" w:cs="Segoe UI Semibold"/>
                 <w:sz w:val="20"/>
                 <w:szCs w:val="20"/>
               </w:rPr>
-              <w:t>]</w:t>
+              <w:t>}}</w:t>
             </w:r>
           </w:p>
         </w:tc>
@@ -4603,7 +4535,7 @@
               </wp:anchor>
             </w:drawing>
           </mc:Choice>
-          <mc:Fallback xmlns:w16se="http://schemas.microsoft.com/office/word/2015/wordml/symex" xmlns:w16sdtdh="http://schemas.microsoft.com/office/word/2020/wordml/sdtdatahash" xmlns:w16du="http://schemas.microsoft.com/office/word/2023/wordml/word16du" xmlns:w16="http://schemas.microsoft.com/office/word/2018/wordml" xmlns:w16cid="http://schemas.microsoft.com/office/word/2016/wordml/cid" xmlns:w16cex="http://schemas.microsoft.com/office/word/2018/wordml/cex" xmlns:w15="http://schemas.microsoft.com/office/word/2012/wordml" xmlns:oel="http://schemas.microsoft.com/office/2019/extlst" xmlns:am3d="http://schemas.microsoft.com/office/drawing/2017/model3d" xmlns:aink="http://schemas.microsoft.com/office/drawing/2016/ink" xmlns:cx8="http://schemas.microsoft.com/office/drawing/2016/5/14/chartex" xmlns:cx7="http://schemas.microsoft.com/office/drawing/2016/5/13/chartex" xmlns:cx6="http://schemas.microsoft.com/office/drawing/2016/5/12/chartex" xmlns:cx5="http://schemas.microsoft.com/office/drawing/2016/5/11/chartex" xmlns:cx4="http://schemas.microsoft.com/office/drawing/2016/5/10/chartex" xmlns:cx3="http://schemas.microsoft.com/office/drawing/2016/5/9/chartex" xmlns:cx2="http://schemas.microsoft.com/office/drawing/2015/10/21/chartex" xmlns:cx1="http://schemas.microsoft.com/office/drawing/2015/9/8/chartex" xmlns:cx="http://schemas.microsoft.com/office/drawing/2014/chartex">
+          <mc:Fallback xmlns:cx="http://schemas.microsoft.com/office/drawing/2014/chartex" xmlns:cx1="http://schemas.microsoft.com/office/drawing/2015/9/8/chartex" xmlns:cx2="http://schemas.microsoft.com/office/drawing/2015/10/21/chartex" xmlns:cx3="http://schemas.microsoft.com/office/drawing/2016/5/9/chartex" xmlns:cx4="http://schemas.microsoft.com/office/drawing/2016/5/10/chartex" xmlns:cx5="http://schemas.microsoft.com/office/drawing/2016/5/11/chartex" xmlns:cx6="http://schemas.microsoft.com/office/drawing/2016/5/12/chartex" xmlns:cx7="http://schemas.microsoft.com/office/drawing/2016/5/13/chartex" xmlns:cx8="http://schemas.microsoft.com/office/drawing/2016/5/14/chartex" xmlns:aink="http://schemas.microsoft.com/office/drawing/2016/ink" xmlns:am3d="http://schemas.microsoft.com/office/drawing/2017/model3d" xmlns:oel="http://schemas.microsoft.com/office/2019/extlst" xmlns:w15="http://schemas.microsoft.com/office/word/2012/wordml" xmlns:w16cex="http://schemas.microsoft.com/office/word/2018/wordml/cex" xmlns:w16cid="http://schemas.microsoft.com/office/word/2016/wordml/cid" xmlns:w16="http://schemas.microsoft.com/office/word/2018/wordml" xmlns:w16du="http://schemas.microsoft.com/office/word/2023/wordml/word16du" xmlns:w16sdtdh="http://schemas.microsoft.com/office/word/2020/wordml/sdtdatahash" xmlns:w16se="http://schemas.microsoft.com/office/word/2015/wordml/symex">
             <w:pict>
               <v:rect w14:anchorId="0E18DFE2" id="Retângulo 9" o:spid="_x0000_s1026" style="position:absolute;margin-left:543.55pt;margin-top:-113.4pt;width:594.75pt;height:840.6pt;z-index:251659264;visibility:visible;mso-wrap-style:square;mso-width-percent:0;mso-height-percent:0;mso-wrap-distance-left:9pt;mso-wrap-distance-top:0;mso-wrap-distance-right:9pt;mso-wrap-distance-bottom:0;mso-position-horizontal:right;mso-position-horizontal-relative:page;mso-position-vertical:absolute;mso-position-vertical-relative:text;mso-width-percent:0;mso-height-percent:0;mso-width-relative:margin;mso-height-relative:margin;v-text-anchor:middle" o:gfxdata="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" fillcolor="#cfcdcd [2894]" stroked="f" strokeweight="1pt">
                 <w10:wrap anchorx="page"/>
@@ -5726,28 +5658,23 @@
                               <w:rFonts w:ascii="Segoe UI" w:hAnsi="Segoe UI" w:cs="Segoe UI"/>
                               <w:color w:val="808080" w:themeColor="background1" w:themeShade="80"/>
                             </w:rPr>
-                            <w:t>[</w:t>
+                            <w:t>{{</w:t>
                           </w:r>
-                          <w:r>
-                            <w:rPr>
-                              <w:rFonts w:ascii="Segoe UI" w:hAnsi="Segoe UI" w:cs="Segoe UI"/>
-                              <w:color w:val="FF0000"/>
-                            </w:rPr>
-                            <w:t>Diretoria</w:t>
-                          </w:r>
-                          <w:r>
-                            <w:rPr>
-                              <w:rFonts w:ascii="Segoe UI" w:hAnsi="Segoe UI" w:cs="Segoe UI"/>
-                              <w:color w:val="FF0000"/>
-                            </w:rPr>
-                            <w:t>/Divisão</w:t>
-                          </w:r>
+                          <w:proofErr w:type="spellStart"/>
                           <w:r>
                             <w:rPr>
                               <w:rFonts w:ascii="Segoe UI" w:hAnsi="Segoe UI" w:cs="Segoe UI"/>
                               <w:color w:val="808080" w:themeColor="background1" w:themeShade="80"/>
                             </w:rPr>
-                            <w:t>]</w:t>
+                            <w:t>divisao_origem_ajustada_diretoria</w:t>
+                          </w:r>
+                          <w:proofErr w:type="spellEnd"/>
+                          <w:r>
+                            <w:rPr>
+                              <w:rFonts w:ascii="Segoe UI" w:hAnsi="Segoe UI" w:cs="Segoe UI"/>
+                              <w:color w:val="808080" w:themeColor="background1" w:themeShade="80"/>
+                            </w:rPr>
+                            <w:t>}}</w:t>
                           </w:r>
                         </w:p>
                         <w:p>
@@ -5764,21 +5691,27 @@
                             <w:rPr>
                               <w:rFonts w:ascii="Segoe UI" w:hAnsi="Segoe UI" w:cs="Segoe UI"/>
                             </w:rPr>
-                            <w:t>[</w:t>
+                            <w:t>{{</w:t>
+                          </w:r>
+                          <w:proofErr w:type="spellStart"/>
+                          <w:r>
+                            <w:rPr>
+                              <w:rFonts w:ascii="Segoe UI" w:hAnsi="Segoe UI" w:cs="Segoe UI"/>
+                            </w:rPr>
+                            <w:t>d</w:t>
                           </w:r>
                           <w:r>
                             <w:rPr>
                               <w:rFonts w:ascii="Segoe UI" w:hAnsi="Segoe UI" w:cs="Segoe UI"/>
-                              <w:color w:val="FF0000"/>
                             </w:rPr>
-                            <w:t>Unidade de origem</w:t>
+                            <w:t>ivisao_origem_ajustada_divisao</w:t>
                           </w:r>
+                          <w:proofErr w:type="spellEnd"/>
                           <w:r>
                             <w:rPr>
                               <w:rFonts w:ascii="Segoe UI" w:hAnsi="Segoe UI" w:cs="Segoe UI"/>
-                              <w:color w:val="808080" w:themeColor="background1" w:themeShade="80"/>
                             </w:rPr>
-                            <w:t>]</w:t>
+                            <w:t>}}</w:t>
                           </w:r>
                         </w:p>
                       </w:txbxContent>
@@ -5864,28 +5797,23 @@
                         <w:rFonts w:ascii="Segoe UI" w:hAnsi="Segoe UI" w:cs="Segoe UI"/>
                         <w:color w:val="808080" w:themeColor="background1" w:themeShade="80"/>
                       </w:rPr>
-                      <w:t>[</w:t>
+                      <w:t>{{</w:t>
                     </w:r>
-                    <w:r>
-                      <w:rPr>
-                        <w:rFonts w:ascii="Segoe UI" w:hAnsi="Segoe UI" w:cs="Segoe UI"/>
-                        <w:color w:val="FF0000"/>
-                      </w:rPr>
-                      <w:t>Diretoria</w:t>
-                    </w:r>
-                    <w:r>
-                      <w:rPr>
-                        <w:rFonts w:ascii="Segoe UI" w:hAnsi="Segoe UI" w:cs="Segoe UI"/>
-                        <w:color w:val="FF0000"/>
-                      </w:rPr>
-                      <w:t>/Divisão</w:t>
-                    </w:r>
+                    <w:proofErr w:type="spellStart"/>
                     <w:r>
                       <w:rPr>
                         <w:rFonts w:ascii="Segoe UI" w:hAnsi="Segoe UI" w:cs="Segoe UI"/>
                         <w:color w:val="808080" w:themeColor="background1" w:themeShade="80"/>
                       </w:rPr>
-                      <w:t>]</w:t>
+                      <w:t>divisao_origem_ajustada_diretoria</w:t>
+                    </w:r>
+                    <w:proofErr w:type="spellEnd"/>
+                    <w:r>
+                      <w:rPr>
+                        <w:rFonts w:ascii="Segoe UI" w:hAnsi="Segoe UI" w:cs="Segoe UI"/>
+                        <w:color w:val="808080" w:themeColor="background1" w:themeShade="80"/>
+                      </w:rPr>
+                      <w:t>}}</w:t>
                     </w:r>
                   </w:p>
                   <w:p>
@@ -5902,21 +5830,27 @@
                       <w:rPr>
                         <w:rFonts w:ascii="Segoe UI" w:hAnsi="Segoe UI" w:cs="Segoe UI"/>
                       </w:rPr>
-                      <w:t>[</w:t>
+                      <w:t>{{</w:t>
+                    </w:r>
+                    <w:proofErr w:type="spellStart"/>
+                    <w:r>
+                      <w:rPr>
+                        <w:rFonts w:ascii="Segoe UI" w:hAnsi="Segoe UI" w:cs="Segoe UI"/>
+                      </w:rPr>
+                      <w:t>d</w:t>
                     </w:r>
                     <w:r>
                       <w:rPr>
                         <w:rFonts w:ascii="Segoe UI" w:hAnsi="Segoe UI" w:cs="Segoe UI"/>
-                        <w:color w:val="FF0000"/>
                       </w:rPr>
-                      <w:t>Unidade de origem</w:t>
+                      <w:t>ivisao_origem_ajustada_divisao</w:t>
                     </w:r>
+                    <w:proofErr w:type="spellEnd"/>
                     <w:r>
                       <w:rPr>
                         <w:rFonts w:ascii="Segoe UI" w:hAnsi="Segoe UI" w:cs="Segoe UI"/>
-                        <w:color w:val="808080" w:themeColor="background1" w:themeShade="80"/>
                       </w:rPr>
-                      <w:t>]</w:t>
+                      <w:t>}}</w:t>
                     </w:r>
                   </w:p>
                 </w:txbxContent>
@@ -8342,13 +8276,34 @@
   <a:extraClrSchemeLst/>
   <a:extLst>
     <a:ext uri="{05A4C25C-085E-4340-85A3-A5531E510DB2}">
-      <thm15:themeFamily xmlns:thm15="http://schemas.microsoft.com/office/thememl/2012/main" xmlns="" name="Office Theme" id="{62F939B6-93AF-4DB8-9C6B-D6C7DFDC589F}" vid="{4A3C46E8-61CC-4603-A589-7422A47A8E4A}"/>
+      <thm15:themeFamily xmlns="" xmlns:thm15="http://schemas.microsoft.com/office/thememl/2012/main" name="Office Theme" id="{62F939B6-93AF-4DB8-9C6B-D6C7DFDC589F}" vid="{4A3C46E8-61CC-4603-A589-7422A47A8E4A}"/>
     </a:ext>
   </a:extLst>
 </a:theme>
 </file>
 
 <file path=customXml/item1.xml><?xml version="1.0" encoding="utf-8"?>
+<p:properties xmlns:p="http://schemas.microsoft.com/office/2006/metadata/properties" xmlns:xsi="http://www.w3.org/2001/XMLSchema-instance" xmlns:pc="http://schemas.microsoft.com/office/infopath/2007/PartnerControls">
+  <documentManagement>
+    <lcf76f155ced4ddcb4097134ff3c332f xmlns="579c2319-e617-4f34-af81-f603a8032662">
+      <Terms xmlns="http://schemas.microsoft.com/office/infopath/2007/PartnerControls"/>
+    </lcf76f155ced4ddcb4097134ff3c332f>
+    <TaxCatchAll xmlns="13b35d10-d558-4f24-af88-cdaa8bbb16b4" xsi:nil="true"/>
+    <Atualizadoem_x003a_ xmlns="579c2319-e617-4f34-af81-f603a8032662" xsi:nil="true"/>
+  </documentManagement>
+</p:properties>
+</file>
+
+<file path=customXml/item2.xml><?xml version="1.0" encoding="utf-8"?>
+<?mso-contentType ?>
+<FormTemplates xmlns="http://schemas.microsoft.com/sharepoint/v3/contenttype/forms">
+  <Display>DocumentLibraryForm</Display>
+  <Edit>DocumentLibraryForm</Edit>
+  <New>DocumentLibraryForm</New>
+</FormTemplates>
+</file>
+
+<file path=customXml/item3.xml><?xml version="1.0" encoding="utf-8"?>
 <ct:contentTypeSchema xmlns:ct="http://schemas.microsoft.com/office/2006/metadata/contentType" xmlns:ma="http://schemas.microsoft.com/office/2006/metadata/properties/metaAttributes" ct:_="" ma:_="" ma:contentTypeName="Documento" ma:contentTypeID="0x010100A39E9E27E8496644AFAAEFA667601328" ma:contentTypeVersion="15" ma:contentTypeDescription="Criar um novo documento." ma:contentTypeScope="" ma:versionID="04637f0d2b72bb005eb61f0222a548e2">
   <xsd:schema xmlns:xsd="http://www.w3.org/2001/XMLSchema" xmlns:xs="http://www.w3.org/2001/XMLSchema" xmlns:p="http://schemas.microsoft.com/office/2006/metadata/properties" xmlns:ns2="579c2319-e617-4f34-af81-f603a8032662" xmlns:ns3="13b35d10-d558-4f24-af88-cdaa8bbb16b4" targetNamespace="http://schemas.microsoft.com/office/2006/metadata/properties" ma:root="true" ma:fieldsID="0a4221daa87ffdd54f5b36097eda5923" ns2:_="" ns3:_="">
     <xsd:import namespace="579c2319-e617-4f34-af81-f603a8032662"/>
@@ -8585,32 +8540,30 @@
 </ct:contentTypeSchema>
 </file>
 
-<file path=customXml/item2.xml><?xml version="1.0" encoding="utf-8"?>
-<?mso-contentType ?>
-<FormTemplates xmlns="http://schemas.microsoft.com/sharepoint/v3/contenttype/forms">
-  <Display>DocumentLibraryForm</Display>
-  <Edit>DocumentLibraryForm</Edit>
-  <New>DocumentLibraryForm</New>
-</FormTemplates>
-</file>
-
-<file path=customXml/item3.xml><?xml version="1.0" encoding="utf-8"?>
-<p:properties xmlns:p="http://schemas.microsoft.com/office/2006/metadata/properties" xmlns:xsi="http://www.w3.org/2001/XMLSchema-instance" xmlns:pc="http://schemas.microsoft.com/office/infopath/2007/PartnerControls">
-  <documentManagement>
-    <lcf76f155ced4ddcb4097134ff3c332f xmlns="579c2319-e617-4f34-af81-f603a8032662">
-      <Terms xmlns="http://schemas.microsoft.com/office/infopath/2007/PartnerControls"/>
-    </lcf76f155ced4ddcb4097134ff3c332f>
-    <TaxCatchAll xmlns="13b35d10-d558-4f24-af88-cdaa8bbb16b4" xsi:nil="true"/>
-    <Atualizadoem_x003a_ xmlns="579c2319-e617-4f34-af81-f603a8032662" xsi:nil="true"/>
-  </documentManagement>
-</p:properties>
-</file>
-
 <file path=customXml/item4.xml><?xml version="1.0" encoding="utf-8"?>
 <b:Sources xmlns:b="http://schemas.openxmlformats.org/officeDocument/2006/bibliography" xmlns="http://schemas.openxmlformats.org/officeDocument/2006/bibliography" SelectedStyle="\APASixthEditionOfficeOnline.xsl" StyleName="APA" Version="6"/>
 </file>
 
 <file path=customXml/itemProps1.xml><?xml version="1.0" encoding="utf-8"?>
+<ds:datastoreItem xmlns:ds="http://schemas.openxmlformats.org/officeDocument/2006/customXml" ds:itemID="{EE4E59E4-30B4-427B-B6F2-2AC21935B750}">
+  <ds:schemaRefs>
+    <ds:schemaRef ds:uri="http://schemas.microsoft.com/office/2006/metadata/properties"/>
+    <ds:schemaRef ds:uri="http://schemas.microsoft.com/office/infopath/2007/PartnerControls"/>
+    <ds:schemaRef ds:uri="579c2319-e617-4f34-af81-f603a8032662"/>
+    <ds:schemaRef ds:uri="13b35d10-d558-4f24-af88-cdaa8bbb16b4"/>
+  </ds:schemaRefs>
+</ds:datastoreItem>
+</file>
+
+<file path=customXml/itemProps2.xml><?xml version="1.0" encoding="utf-8"?>
+<ds:datastoreItem xmlns:ds="http://schemas.openxmlformats.org/officeDocument/2006/customXml" ds:itemID="{201D19C9-BA5E-43BE-A471-13691B9F5D22}">
+  <ds:schemaRefs>
+    <ds:schemaRef ds:uri="http://schemas.microsoft.com/sharepoint/v3/contenttype/forms"/>
+  </ds:schemaRefs>
+</ds:datastoreItem>
+</file>
+
+<file path=customXml/itemProps3.xml><?xml version="1.0" encoding="utf-8"?>
 <ds:datastoreItem xmlns:ds="http://schemas.openxmlformats.org/officeDocument/2006/customXml" ds:itemID="{28B3F9E3-03EA-485C-89EE-9BED93ADBC6F}">
   <ds:schemaRefs>
     <ds:schemaRef ds:uri="http://schemas.microsoft.com/office/2006/metadata/contentType"/>
@@ -8629,27 +8582,8 @@
 </ds:datastoreItem>
 </file>
 
-<file path=customXml/itemProps2.xml><?xml version="1.0" encoding="utf-8"?>
-<ds:datastoreItem xmlns:ds="http://schemas.openxmlformats.org/officeDocument/2006/customXml" ds:itemID="{201D19C9-BA5E-43BE-A471-13691B9F5D22}">
-  <ds:schemaRefs>
-    <ds:schemaRef ds:uri="http://schemas.microsoft.com/sharepoint/v3/contenttype/forms"/>
-  </ds:schemaRefs>
-</ds:datastoreItem>
-</file>
-
-<file path=customXml/itemProps3.xml><?xml version="1.0" encoding="utf-8"?>
-<ds:datastoreItem xmlns:ds="http://schemas.openxmlformats.org/officeDocument/2006/customXml" ds:itemID="{EE4E59E4-30B4-427B-B6F2-2AC21935B750}">
-  <ds:schemaRefs>
-    <ds:schemaRef ds:uri="http://schemas.microsoft.com/office/2006/metadata/properties"/>
-    <ds:schemaRef ds:uri="http://schemas.microsoft.com/office/infopath/2007/PartnerControls"/>
-    <ds:schemaRef ds:uri="579c2319-e617-4f34-af81-f603a8032662"/>
-    <ds:schemaRef ds:uri="13b35d10-d558-4f24-af88-cdaa8bbb16b4"/>
-  </ds:schemaRefs>
-</ds:datastoreItem>
-</file>
-
 <file path=customXml/itemProps4.xml><?xml version="1.0" encoding="utf-8"?>
-<ds:datastoreItem xmlns:ds="http://schemas.openxmlformats.org/officeDocument/2006/customXml" ds:itemID="{66F9BE51-DDCE-4B3A-BD7D-C588413E7801}">
+<ds:datastoreItem xmlns:ds="http://schemas.openxmlformats.org/officeDocument/2006/customXml" ds:itemID="{6CF60255-9F72-4163-87BB-7B41E80DF9AE}">
   <ds:schemaRefs>
     <ds:schemaRef ds:uri="http://schemas.openxmlformats.org/officeDocument/2006/bibliography"/>
   </ds:schemaRefs>

</xml_diff>

<commit_message>
feat: adiciona novo método 'replace_existing_image' para substituir 'add_cover_page'
O método 'replace_existing_image' substitui uma imagem existente (imagem de capa), abordagem diferente do método 'add_cover_page', que adicionava uma nova imagem
</commit_message>
<xml_diff>
--- a/src/templates/Relatório Padrão - GRAAU.docx
+++ b/src/templates/Relatório Padrão - GRAAU.docx
@@ -7,13 +7,14 @@
         <w:spacing w:after="160" w:line="259" w:lineRule="auto"/>
         <w:jc w:val="left"/>
       </w:pPr>
+      <w:bookmarkStart w:id="0" w:name="_GoBack"/>
       <w:r>
         <w:rPr>
           <w:noProof/>
           <w:lang w:eastAsia="pt-BR"/>
         </w:rPr>
         <w:drawing>
-          <wp:anchor distT="0" distB="0" distL="114300" distR="114300" simplePos="0" relativeHeight="251658240" behindDoc="1" locked="0" layoutInCell="1" allowOverlap="1" wp14:anchorId="2CD14D2A" wp14:editId="219F5B6A">
+          <wp:anchor distT="0" distB="0" distL="114300" distR="114300" simplePos="0" relativeHeight="251658240" behindDoc="1" locked="0" layoutInCell="1" allowOverlap="1" wp14:anchorId="2CD14D2A" wp14:editId="72ABF900">
             <wp:simplePos x="0" y="0"/>
             <wp:positionH relativeFrom="page">
               <wp:align>left</wp:align>
@@ -37,13 +38,6 @@
                   </pic:nvPicPr>
                   <pic:blipFill>
                     <a:blip r:embed="rId12" cstate="print">
-                      <a:duotone>
-                        <a:schemeClr val="accent4">
-                          <a:shade val="45000"/>
-                          <a:satMod val="135000"/>
-                        </a:schemeClr>
-                        <a:prstClr val="white"/>
-                      </a:duotone>
                       <a:extLst>
                         <a:ext uri="{28A0092B-C50C-407E-A947-70E740481C1C}">
                           <a14:useLocalDpi xmlns:a14="http://schemas.microsoft.com/office/drawing/2010/main" val="0"/>
@@ -75,87 +69,7 @@
           </wp:anchor>
         </w:drawing>
       </w:r>
-    </w:p>
-    <w:p>
-      <w:pPr>
-        <w:spacing w:after="160" w:line="259" w:lineRule="auto"/>
-        <w:jc w:val="left"/>
-      </w:pPr>
-    </w:p>
-    <w:p>
-      <w:pPr>
-        <w:spacing w:after="160" w:line="259" w:lineRule="auto"/>
-        <w:jc w:val="left"/>
-      </w:pPr>
-    </w:p>
-    <w:p>
-      <w:pPr>
-        <w:spacing w:after="160" w:line="259" w:lineRule="auto"/>
-        <w:jc w:val="left"/>
-      </w:pPr>
-    </w:p>
-    <w:p>
-      <w:pPr>
-        <w:spacing w:after="160" w:line="259" w:lineRule="auto"/>
-        <w:jc w:val="left"/>
-      </w:pPr>
-    </w:p>
-    <w:p>
-      <w:pPr>
-        <w:spacing w:after="160" w:line="259" w:lineRule="auto"/>
-        <w:jc w:val="left"/>
-      </w:pPr>
-    </w:p>
-    <w:p>
-      <w:pPr>
-        <w:spacing w:after="160" w:line="259" w:lineRule="auto"/>
-        <w:jc w:val="left"/>
-      </w:pPr>
-    </w:p>
-    <w:p>
-      <w:pPr>
-        <w:spacing w:after="160" w:line="259" w:lineRule="auto"/>
-        <w:jc w:val="left"/>
-      </w:pPr>
-    </w:p>
-    <w:p>
-      <w:pPr>
-        <w:spacing w:after="160" w:line="259" w:lineRule="auto"/>
-        <w:jc w:val="left"/>
-      </w:pPr>
-    </w:p>
-    <w:p>
-      <w:pPr>
-        <w:spacing w:after="160" w:line="259" w:lineRule="auto"/>
-        <w:jc w:val="left"/>
-      </w:pPr>
-    </w:p>
-    <w:p>
-      <w:pPr>
-        <w:spacing w:after="160" w:line="259" w:lineRule="auto"/>
-        <w:jc w:val="left"/>
-      </w:pPr>
-    </w:p>
-    <w:p>
-      <w:pPr>
-        <w:spacing w:after="160" w:line="259" w:lineRule="auto"/>
-        <w:jc w:val="center"/>
-        <w:rPr>
-          <w:color w:val="00B050"/>
-        </w:rPr>
-      </w:pPr>
-      <w:r>
-        <w:rPr>
-          <w:color w:val="00B050"/>
-        </w:rPr>
-        <w:t>[Espaço destinado à capa]</w:t>
-      </w:r>
-    </w:p>
-    <w:p>
-      <w:pPr>
-        <w:spacing w:after="160" w:line="259" w:lineRule="auto"/>
-        <w:jc w:val="left"/>
-      </w:pPr>
+      <w:bookmarkEnd w:id="0"/>
     </w:p>
     <w:p>
       <w:pPr>
@@ -1709,8 +1623,6 @@
               </w:rPr>
               <w:t>divisao_origem_ajustada</w:t>
             </w:r>
-            <w:bookmarkStart w:id="0" w:name="_GoBack"/>
-            <w:bookmarkEnd w:id="0"/>
             <w:proofErr w:type="spellEnd"/>
             <w:r>
               <w:rPr>
@@ -8583,7 +8495,7 @@
 </file>
 
 <file path=customXml/itemProps4.xml><?xml version="1.0" encoding="utf-8"?>
-<ds:datastoreItem xmlns:ds="http://schemas.openxmlformats.org/officeDocument/2006/customXml" ds:itemID="{6CF60255-9F72-4163-87BB-7B41E80DF9AE}">
+<ds:datastoreItem xmlns:ds="http://schemas.openxmlformats.org/officeDocument/2006/customXml" ds:itemID="{DE79A095-0DE1-459C-AC51-D4726E2986DF}">
   <ds:schemaRefs>
     <ds:schemaRef ds:uri="http://schemas.openxmlformats.org/officeDocument/2006/bibliography"/>
   </ds:schemaRefs>

</xml_diff>

<commit_message>
feat: implementa função para transformar dados provenientes do sharepoint/frontend para formato do relatório
</commit_message>
<xml_diff>
--- a/src/templates/Relatório Padrão - GRAAU.docx
+++ b/src/templates/Relatório Padrão - GRAAU.docx
@@ -7,14 +7,13 @@
         <w:spacing w:after="160" w:line="259" w:lineRule="auto"/>
         <w:jc w:val="left"/>
       </w:pPr>
-      <w:bookmarkStart w:id="0" w:name="_GoBack"/>
       <w:r>
         <w:rPr>
           <w:noProof/>
           <w:lang w:eastAsia="pt-BR"/>
         </w:rPr>
         <w:drawing>
-          <wp:anchor distT="0" distB="0" distL="114300" distR="114300" simplePos="0" relativeHeight="251658240" behindDoc="1" locked="0" layoutInCell="1" allowOverlap="1" wp14:anchorId="2CD14D2A" wp14:editId="72ABF900">
+          <wp:anchor distT="0" distB="0" distL="114300" distR="114300" simplePos="0" relativeHeight="251658240" behindDoc="1" locked="0" layoutInCell="1" allowOverlap="1" wp14:anchorId="2CD14D2A" wp14:editId="5FCFD8FB">
             <wp:simplePos x="0" y="0"/>
             <wp:positionH relativeFrom="page">
               <wp:align>left</wp:align>
@@ -69,7 +68,6 @@
           </wp:anchor>
         </w:drawing>
       </w:r>
-      <w:bookmarkEnd w:id="0"/>
     </w:p>
     <w:p>
       <w:pPr>
@@ -84,7 +82,10 @@
         <w:sectPr>
           <w:headerReference w:type="even" r:id="rId13"/>
           <w:headerReference w:type="default" r:id="rId14"/>
-          <w:headerReference w:type="first" r:id="rId15"/>
+          <w:footerReference w:type="even" r:id="rId15"/>
+          <w:footerReference w:type="default" r:id="rId16"/>
+          <w:headerReference w:type="first" r:id="rId17"/>
+          <w:footerReference w:type="first" r:id="rId18"/>
           <w:pgSz w:w="11906" w:h="16838"/>
           <w:pgMar w:top="2268" w:right="1701" w:bottom="1701" w:left="1701" w:header="709" w:footer="709" w:gutter="0"/>
           <w:cols w:space="708"/>
@@ -2187,15 +2188,33 @@
                 <w:sz w:val="20"/>
                 <w:szCs w:val="20"/>
               </w:rPr>
-              <w:t xml:space="preserve"> Plano Anual de Controle Externo (PACEX</w:t>
-            </w:r>
+              <w:t xml:space="preserve"> Plano Anual de Controle </w:t>
+            </w:r>
+            <w:proofErr w:type="gramStart"/>
             <w:r>
               <w:rPr>
                 <w:rFonts w:ascii="Segoe UI Semibold" w:hAnsi="Segoe UI Semibold" w:cs="Segoe UI Semibold"/>
                 <w:sz w:val="20"/>
                 <w:szCs w:val="20"/>
               </w:rPr>
-              <w:t>) abordada(s):</w:t>
+              <w:t>Externo (PACEX</w:t>
+            </w:r>
+            <w:r>
+              <w:rPr>
+                <w:rFonts w:ascii="Segoe UI Semibold" w:hAnsi="Segoe UI Semibold" w:cs="Segoe UI Semibold"/>
+                <w:sz w:val="20"/>
+                <w:szCs w:val="20"/>
+              </w:rPr>
+              <w:t>) abordada</w:t>
+            </w:r>
+            <w:proofErr w:type="gramEnd"/>
+            <w:r>
+              <w:rPr>
+                <w:rFonts w:ascii="Segoe UI Semibold" w:hAnsi="Segoe UI Semibold" w:cs="Segoe UI Semibold"/>
+                <w:sz w:val="20"/>
+                <w:szCs w:val="20"/>
+              </w:rPr>
+              <w:t>(s):</w:t>
             </w:r>
           </w:p>
         </w:tc>
@@ -2225,24 +2244,27 @@
                 <w:sz w:val="20"/>
                 <w:szCs w:val="20"/>
               </w:rPr>
-              <w:t>[</w:t>
-            </w:r>
+              <w:t>{{</w:t>
+            </w:r>
+            <w:proofErr w:type="spellStart"/>
             <w:r>
               <w:rPr>
                 <w:rFonts w:ascii="Segoe UI Light" w:hAnsi="Segoe UI Light" w:cs="Segoe UI Light"/>
-                <w:color w:val="FF0000"/>
-                <w:sz w:val="20"/>
-                <w:szCs w:val="20"/>
-              </w:rPr>
-              <w:t>Linha de atuação do PACEX vigente</w:t>
-            </w:r>
+                <w:sz w:val="20"/>
+                <w:szCs w:val="20"/>
+              </w:rPr>
+              <w:t>linha_atuacao_descrição_tema</w:t>
+            </w:r>
+            <w:bookmarkStart w:id="0" w:name="_GoBack"/>
+            <w:bookmarkEnd w:id="0"/>
+            <w:proofErr w:type="spellEnd"/>
             <w:r>
               <w:rPr>
                 <w:rFonts w:ascii="Segoe UI Light" w:hAnsi="Segoe UI Light" w:cs="Segoe UI Light"/>
                 <w:sz w:val="20"/>
                 <w:szCs w:val="20"/>
               </w:rPr>
-              <w:t>]</w:t>
+              <w:t>}}</w:t>
             </w:r>
           </w:p>
         </w:tc>
@@ -4088,10 +4110,10 @@
         <w:suppressAutoHyphens/>
         <w:ind w:firstLine="0"/>
         <w:sectPr>
-          <w:headerReference w:type="even" r:id="rId16"/>
-          <w:headerReference w:type="default" r:id="rId17"/>
-          <w:footerReference w:type="default" r:id="rId18"/>
-          <w:headerReference w:type="first" r:id="rId19"/>
+          <w:headerReference w:type="even" r:id="rId19"/>
+          <w:headerReference w:type="default" r:id="rId20"/>
+          <w:footerReference w:type="default" r:id="rId21"/>
+          <w:headerReference w:type="first" r:id="rId22"/>
           <w:pgSz w:w="11906" w:h="16838"/>
           <w:pgMar w:top="2268" w:right="1701" w:bottom="1701" w:left="1701" w:header="709" w:footer="709" w:gutter="0"/>
           <w:cols w:space="708"/>
@@ -4343,9 +4365,17 @@
         <w:rPr>
           <w:color w:val="00B050"/>
         </w:rPr>
-        <w:t xml:space="preserve"> (APÊNDICES, ANEXOS ETC.)</w:t>
+        <w:t xml:space="preserve"> (APÊNDICES, ANEXOS ETC.</w:t>
+      </w:r>
+      <w:proofErr w:type="gramStart"/>
+      <w:r>
+        <w:rPr>
+          <w:color w:val="00B050"/>
+        </w:rPr>
+        <w:t>)</w:t>
       </w:r>
       <w:bookmarkEnd w:id="10"/>
+      <w:proofErr w:type="gramEnd"/>
     </w:p>
     <w:p>
       <w:pPr>
@@ -4355,114 +4385,12 @@
     <w:p>
       <w:pPr>
         <w:pStyle w:val="Corpodotexto"/>
-        <w:sectPr>
-          <w:headerReference w:type="even" r:id="rId20"/>
-          <w:footerReference w:type="default" r:id="rId21"/>
-          <w:headerReference w:type="first" r:id="rId22"/>
-          <w:pgSz w:w="11906" w:h="16838"/>
-          <w:pgMar w:top="2268" w:right="1701" w:bottom="1701" w:left="1701" w:header="709" w:footer="709" w:gutter="0"/>
-          <w:cols w:space="708"/>
-          <w:docGrid w:linePitch="360"/>
-        </w:sectPr>
-      </w:pPr>
-    </w:p>
-    <w:p>
-      <w:pPr>
-        <w:pStyle w:val="Corpodotexto"/>
-      </w:pPr>
-      <w:r>
-        <w:rPr>
-          <w:noProof/>
-          <w:lang w:eastAsia="pt-BR"/>
-        </w:rPr>
-        <w:lastRenderedPageBreak/>
-        <mc:AlternateContent>
-          <mc:Choice Requires="wps">
-            <w:drawing>
-              <wp:anchor distT="0" distB="0" distL="114300" distR="114300" simplePos="0" relativeHeight="251659264" behindDoc="0" locked="0" layoutInCell="1" allowOverlap="1" wp14:anchorId="3EEE02B1" wp14:editId="78E0D97B">
-                <wp:simplePos x="0" y="0"/>
-                <wp:positionH relativeFrom="page">
-                  <wp:align>right</wp:align>
-                </wp:positionH>
-                <wp:positionV relativeFrom="paragraph">
-                  <wp:posOffset>-1440180</wp:posOffset>
-                </wp:positionV>
-                <wp:extent cx="7553449" cy="10675917"/>
-                <wp:effectExtent l="0" t="0" r="9525" b="0"/>
-                <wp:wrapNone/>
-                <wp:docPr id="280045262" name="Retângulo 9"/>
-                <wp:cNvGraphicFramePr/>
-                <a:graphic xmlns:a="http://schemas.openxmlformats.org/drawingml/2006/main">
-                  <a:graphicData uri="http://schemas.microsoft.com/office/word/2010/wordprocessingShape">
-                    <wps:wsp>
-                      <wps:cNvSpPr/>
-                      <wps:spPr>
-                        <a:xfrm>
-                          <a:off x="0" y="0"/>
-                          <a:ext cx="7553449" cy="10675917"/>
-                        </a:xfrm>
-                        <a:prstGeom prst="rect">
-                          <a:avLst/>
-                        </a:prstGeom>
-                        <a:solidFill>
-                          <a:schemeClr val="bg2">
-                            <a:lumMod val="90000"/>
-                          </a:schemeClr>
-                        </a:solidFill>
-                        <a:ln>
-                          <a:noFill/>
-                        </a:ln>
-                      </wps:spPr>
-                      <wps:style>
-                        <a:lnRef idx="2">
-                          <a:schemeClr val="accent1">
-                            <a:shade val="15000"/>
-                          </a:schemeClr>
-                        </a:lnRef>
-                        <a:fillRef idx="1">
-                          <a:schemeClr val="accent1"/>
-                        </a:fillRef>
-                        <a:effectRef idx="0">
-                          <a:schemeClr val="accent1"/>
-                        </a:effectRef>
-                        <a:fontRef idx="minor">
-                          <a:schemeClr val="lt1"/>
-                        </a:fontRef>
-                      </wps:style>
-                      <wps:bodyPr rot="0" spcFirstLastPara="0" vertOverflow="overflow" horzOverflow="overflow" vert="horz" wrap="square" lIns="91440" tIns="45720" rIns="91440" bIns="45720" numCol="1" spcCol="0" rtlCol="0" fromWordArt="0" anchor="ctr" anchorCtr="0" forceAA="0" compatLnSpc="1">
-                        <a:prstTxWarp prst="textNoShape">
-                          <a:avLst/>
-                        </a:prstTxWarp>
-                        <a:noAutofit/>
-                      </wps:bodyPr>
-                    </wps:wsp>
-                  </a:graphicData>
-                </a:graphic>
-                <wp14:sizeRelH relativeFrom="margin">
-                  <wp14:pctWidth>0</wp14:pctWidth>
-                </wp14:sizeRelH>
-                <wp14:sizeRelV relativeFrom="margin">
-                  <wp14:pctHeight>0</wp14:pctHeight>
-                </wp14:sizeRelV>
-              </wp:anchor>
-            </w:drawing>
-          </mc:Choice>
-          <mc:Fallback xmlns:cx="http://schemas.microsoft.com/office/drawing/2014/chartex" xmlns:cx1="http://schemas.microsoft.com/office/drawing/2015/9/8/chartex" xmlns:cx2="http://schemas.microsoft.com/office/drawing/2015/10/21/chartex" xmlns:cx3="http://schemas.microsoft.com/office/drawing/2016/5/9/chartex" xmlns:cx4="http://schemas.microsoft.com/office/drawing/2016/5/10/chartex" xmlns:cx5="http://schemas.microsoft.com/office/drawing/2016/5/11/chartex" xmlns:cx6="http://schemas.microsoft.com/office/drawing/2016/5/12/chartex" xmlns:cx7="http://schemas.microsoft.com/office/drawing/2016/5/13/chartex" xmlns:cx8="http://schemas.microsoft.com/office/drawing/2016/5/14/chartex" xmlns:aink="http://schemas.microsoft.com/office/drawing/2016/ink" xmlns:am3d="http://schemas.microsoft.com/office/drawing/2017/model3d" xmlns:oel="http://schemas.microsoft.com/office/2019/extlst" xmlns:w15="http://schemas.microsoft.com/office/word/2012/wordml" xmlns:w16cex="http://schemas.microsoft.com/office/word/2018/wordml/cex" xmlns:w16cid="http://schemas.microsoft.com/office/word/2016/wordml/cid" xmlns:w16="http://schemas.microsoft.com/office/word/2018/wordml" xmlns:w16du="http://schemas.microsoft.com/office/word/2023/wordml/word16du" xmlns:w16sdtdh="http://schemas.microsoft.com/office/word/2020/wordml/sdtdatahash" xmlns:w16se="http://schemas.microsoft.com/office/word/2015/wordml/symex">
-            <w:pict>
-              <v:rect w14:anchorId="0E18DFE2" id="Retângulo 9" o:spid="_x0000_s1026" style="position:absolute;margin-left:543.55pt;margin-top:-113.4pt;width:594.75pt;height:840.6pt;z-index:251659264;visibility:visible;mso-wrap-style:square;mso-width-percent:0;mso-height-percent:0;mso-wrap-distance-left:9pt;mso-wrap-distance-top:0;mso-wrap-distance-right:9pt;mso-wrap-distance-bottom:0;mso-position-horizontal:right;mso-position-horizontal-relative:page;mso-position-vertical:absolute;mso-position-vertical-relative:text;mso-width-percent:0;mso-height-percent:0;mso-width-relative:margin;mso-height-relative:margin;v-text-anchor:middle" o:gfxdata="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" fillcolor="#cfcdcd [2894]" stroked="f" strokeweight="1pt">
-                <w10:wrap anchorx="page"/>
-              </v:rect>
-            </w:pict>
-          </mc:Fallback>
-        </mc:AlternateContent>
-      </w:r>
-    </w:p>
-    <w:p>
-      <w:pPr>
-        <w:pStyle w:val="Corpodotexto"/>
       </w:pPr>
     </w:p>
     <w:sectPr>
+      <w:headerReference w:type="even" r:id="rId23"/>
+      <w:footerReference w:type="default" r:id="rId24"/>
+      <w:headerReference w:type="first" r:id="rId25"/>
       <w:pgSz w:w="11906" w:h="16838"/>
       <w:pgMar w:top="2268" w:right="1701" w:bottom="1701" w:left="1701" w:header="709" w:footer="709" w:gutter="0"/>
       <w:cols w:space="708"/>
@@ -4502,11 +4430,102 @@
   <w:p>
     <w:pPr>
       <w:pStyle w:val="Rodap"/>
+    </w:pPr>
+  </w:p>
+</w:ftr>
+</file>
+
+<file path=word/footer2.xml><?xml version="1.0" encoding="utf-8"?>
+<w:ftr xmlns:wpc="http://schemas.microsoft.com/office/word/2010/wordprocessingCanvas" xmlns:mc="http://schemas.openxmlformats.org/markup-compatibility/2006" xmlns:o="urn:schemas-microsoft-com:office:office" xmlns:r="http://schemas.openxmlformats.org/officeDocument/2006/relationships" xmlns:m="http://schemas.openxmlformats.org/officeDocument/2006/math" xmlns:v="urn:schemas-microsoft-com:vml" xmlns:wp14="http://schemas.microsoft.com/office/word/2010/wordprocessingDrawing" xmlns:wp="http://schemas.openxmlformats.org/drawingml/2006/wordprocessingDrawing" xmlns:w10="urn:schemas-microsoft-com:office:word" xmlns:w="http://schemas.openxmlformats.org/wordprocessingml/2006/main" xmlns:w14="http://schemas.microsoft.com/office/word/2010/wordml" xmlns:wpg="http://schemas.microsoft.com/office/word/2010/wordprocessingGroup" xmlns:wpi="http://schemas.microsoft.com/office/word/2010/wordprocessingInk" xmlns:wne="http://schemas.microsoft.com/office/word/2006/wordml" xmlns:wps="http://schemas.microsoft.com/office/word/2010/wordprocessingShape" mc:Ignorable="w14 wp14">
+  <w:p>
+    <w:pPr>
+      <w:pStyle w:val="Rodap"/>
+    </w:pPr>
+  </w:p>
+</w:ftr>
+</file>
+
+<file path=word/footer3.xml><?xml version="1.0" encoding="utf-8"?>
+<w:ftr xmlns:wpc="http://schemas.microsoft.com/office/word/2010/wordprocessingCanvas" xmlns:mc="http://schemas.openxmlformats.org/markup-compatibility/2006" xmlns:o="urn:schemas-microsoft-com:office:office" xmlns:r="http://schemas.openxmlformats.org/officeDocument/2006/relationships" xmlns:m="http://schemas.openxmlformats.org/officeDocument/2006/math" xmlns:v="urn:schemas-microsoft-com:vml" xmlns:wp14="http://schemas.microsoft.com/office/word/2010/wordprocessingDrawing" xmlns:wp="http://schemas.openxmlformats.org/drawingml/2006/wordprocessingDrawing" xmlns:w10="urn:schemas-microsoft-com:office:word" xmlns:w="http://schemas.openxmlformats.org/wordprocessingml/2006/main" xmlns:w14="http://schemas.microsoft.com/office/word/2010/wordml" xmlns:wpg="http://schemas.microsoft.com/office/word/2010/wordprocessingGroup" xmlns:wpi="http://schemas.microsoft.com/office/word/2010/wordprocessingInk" xmlns:wne="http://schemas.microsoft.com/office/word/2006/wordml" xmlns:wps="http://schemas.microsoft.com/office/word/2010/wordprocessingShape" mc:Ignorable="w14 wp14">
+  <w:p>
+    <w:pPr>
+      <w:pStyle w:val="Rodap"/>
+    </w:pPr>
+  </w:p>
+</w:ftr>
+</file>
+
+<file path=word/footer4.xml><?xml version="1.0" encoding="utf-8"?>
+<w:ftr xmlns:wpc="http://schemas.microsoft.com/office/word/2010/wordprocessingCanvas" xmlns:mc="http://schemas.openxmlformats.org/markup-compatibility/2006" xmlns:o="urn:schemas-microsoft-com:office:office" xmlns:r="http://schemas.openxmlformats.org/officeDocument/2006/relationships" xmlns:m="http://schemas.openxmlformats.org/officeDocument/2006/math" xmlns:v="urn:schemas-microsoft-com:vml" xmlns:wp14="http://schemas.microsoft.com/office/word/2010/wordprocessingDrawing" xmlns:wp="http://schemas.openxmlformats.org/drawingml/2006/wordprocessingDrawing" xmlns:w10="urn:schemas-microsoft-com:office:word" xmlns:w="http://schemas.openxmlformats.org/wordprocessingml/2006/main" xmlns:w14="http://schemas.microsoft.com/office/word/2010/wordml" xmlns:wpg="http://schemas.microsoft.com/office/word/2010/wordprocessingGroup" xmlns:wpi="http://schemas.microsoft.com/office/word/2010/wordprocessingInk" xmlns:wne="http://schemas.microsoft.com/office/word/2006/wordml" xmlns:wps="http://schemas.microsoft.com/office/word/2010/wordprocessingShape" mc:Ignorable="w14 wp14">
+  <w:p>
+    <w:pPr>
+      <w:pStyle w:val="Rodap"/>
       <w:rPr>
         <w:noProof/>
         <w:lang w:eastAsia="pt-BR"/>
       </w:rPr>
     </w:pPr>
+    <w:r>
+      <w:rPr>
+        <w:noProof/>
+        <w:lang w:eastAsia="pt-BR"/>
+      </w:rPr>
+      <w:drawing>
+        <wp:anchor distT="0" distB="0" distL="114300" distR="114300" simplePos="0" relativeHeight="251695104" behindDoc="1" locked="0" layoutInCell="1" allowOverlap="1" wp14:anchorId="7C6545D8" wp14:editId="14E19E38">
+          <wp:simplePos x="0" y="0"/>
+          <wp:positionH relativeFrom="column">
+            <wp:posOffset>-1026061</wp:posOffset>
+          </wp:positionH>
+          <wp:positionV relativeFrom="paragraph">
+            <wp:posOffset>-330835</wp:posOffset>
+          </wp:positionV>
+          <wp:extent cx="7452885" cy="1064823"/>
+          <wp:effectExtent l="0" t="0" r="0" b="2540"/>
+          <wp:wrapNone/>
+          <wp:docPr id="1457675204" name="Imagem 5"/>
+          <wp:cNvGraphicFramePr>
+            <a:graphicFrameLocks xmlns:a="http://schemas.openxmlformats.org/drawingml/2006/main" noChangeAspect="1"/>
+          </wp:cNvGraphicFramePr>
+          <a:graphic xmlns:a="http://schemas.openxmlformats.org/drawingml/2006/main">
+            <a:graphicData uri="http://schemas.openxmlformats.org/drawingml/2006/picture">
+              <pic:pic xmlns:pic="http://schemas.openxmlformats.org/drawingml/2006/picture">
+                <pic:nvPicPr>
+                  <pic:cNvPr id="1457675204" name="Imagem 1457675204"/>
+                  <pic:cNvPicPr/>
+                </pic:nvPicPr>
+                <pic:blipFill>
+                  <a:blip r:embed="rId1">
+                    <a:extLst>
+                      <a:ext uri="{28A0092B-C50C-407E-A947-70E740481C1C}">
+                        <a14:useLocalDpi xmlns:a14="http://schemas.microsoft.com/office/drawing/2010/main" val="0"/>
+                      </a:ext>
+                    </a:extLst>
+                  </a:blip>
+                  <a:stretch>
+                    <a:fillRect/>
+                  </a:stretch>
+                </pic:blipFill>
+                <pic:spPr>
+                  <a:xfrm>
+                    <a:off x="0" y="0"/>
+                    <a:ext cx="7452885" cy="1064823"/>
+                  </a:xfrm>
+                  <a:prstGeom prst="rect">
+                    <a:avLst/>
+                  </a:prstGeom>
+                </pic:spPr>
+              </pic:pic>
+            </a:graphicData>
+          </a:graphic>
+          <wp14:sizeRelH relativeFrom="page">
+            <wp14:pctWidth>0</wp14:pctWidth>
+          </wp14:sizeRelH>
+          <wp14:sizeRelV relativeFrom="page">
+            <wp14:pctHeight>0</wp14:pctHeight>
+          </wp14:sizeRelV>
+        </wp:anchor>
+      </w:drawing>
+    </w:r>
   </w:p>
   <w:p>
     <w:pPr>
@@ -4516,7 +4535,7 @@
 </w:ftr>
 </file>
 
-<file path=word/footer2.xml><?xml version="1.0" encoding="utf-8"?>
+<file path=word/footer5.xml><?xml version="1.0" encoding="utf-8"?>
 <w:ftr xmlns:wpc="http://schemas.microsoft.com/office/word/2010/wordprocessingCanvas" xmlns:mc="http://schemas.openxmlformats.org/markup-compatibility/2006" xmlns:o="urn:schemas-microsoft-com:office:office" xmlns:r="http://schemas.openxmlformats.org/officeDocument/2006/relationships" xmlns:m="http://schemas.openxmlformats.org/officeDocument/2006/math" xmlns:v="urn:schemas-microsoft-com:vml" xmlns:wp14="http://schemas.microsoft.com/office/word/2010/wordprocessingDrawing" xmlns:wp="http://schemas.openxmlformats.org/drawingml/2006/wordprocessingDrawing" xmlns:w10="urn:schemas-microsoft-com:office:word" xmlns:w="http://schemas.openxmlformats.org/wordprocessingml/2006/main" xmlns:w14="http://schemas.microsoft.com/office/word/2010/wordml" xmlns:wpg="http://schemas.microsoft.com/office/word/2010/wordprocessingGroup" xmlns:wpi="http://schemas.microsoft.com/office/word/2010/wordprocessingInk" xmlns:wne="http://schemas.microsoft.com/office/word/2006/wordml" xmlns:wps="http://schemas.microsoft.com/office/word/2010/wordprocessingShape" mc:Ignorable="w14 wp14">
   <w:p>
     <w:pPr>
@@ -4534,13 +4553,13 @@
       <mc:AlternateContent>
         <mc:Choice Requires="wps">
           <w:drawing>
-            <wp:anchor distT="45720" distB="45720" distL="114300" distR="114300" simplePos="0" relativeHeight="251694080" behindDoc="0" locked="0" layoutInCell="1" allowOverlap="1" wp14:anchorId="54C1A65D" wp14:editId="33ACEC2E">
+            <wp:anchor distT="45720" distB="45720" distL="114300" distR="114300" simplePos="0" relativeHeight="251660800" behindDoc="0" locked="0" layoutInCell="1" allowOverlap="1" wp14:anchorId="54C1A65D" wp14:editId="060F1CD3">
               <wp:simplePos x="0" y="0"/>
               <wp:positionH relativeFrom="column">
-                <wp:posOffset>5377815</wp:posOffset>
+                <wp:posOffset>4675556</wp:posOffset>
               </wp:positionH>
               <wp:positionV relativeFrom="paragraph">
-                <wp:posOffset>287985</wp:posOffset>
+                <wp:posOffset>207187</wp:posOffset>
               </wp:positionV>
               <wp:extent cx="723900" cy="1404620"/>
               <wp:effectExtent l="0" t="0" r="0" b="0"/>
@@ -4637,7 +4656,7 @@
                               <w:sz w:val="16"/>
                               <w:szCs w:val="16"/>
                             </w:rPr>
-                            <w:instrText>13</w:instrText>
+                            <w:instrText>12</w:instrText>
                           </w:r>
                           <w:r>
                             <w:rPr>
@@ -4670,7 +4689,7 @@
                               <w:sz w:val="16"/>
                               <w:szCs w:val="16"/>
                             </w:rPr>
-                            <w:t>13</w:t>
+                            <w:t>12</w:t>
                           </w:r>
                           <w:r>
                             <w:rPr>
@@ -4704,7 +4723,7 @@
               <v:stroke joinstyle="miter"/>
               <v:path gradientshapeok="t" o:connecttype="rect"/>
             </v:shapetype>
-            <v:shape id="_x0000_s1027" type="#_x0000_t202" style="position:absolute;margin-left:423.45pt;margin-top:22.7pt;width:57pt;height:110.6pt;z-index:251694080;visibility:visible;mso-wrap-style:square;mso-width-percent:0;mso-height-percent:200;mso-wrap-distance-left:9pt;mso-wrap-distance-top:3.6pt;mso-wrap-distance-right:9pt;mso-wrap-distance-bottom:3.6pt;mso-position-horizontal:absolute;mso-position-horizontal-relative:text;mso-position-vertical:absolute;mso-position-vertical-relative:text;mso-width-percent:0;mso-height-percent:200;mso-width-relative:margin;mso-height-relative:margin;v-text-anchor:middle" o:gfxdata="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" filled="f" stroked="f">
+            <v:shape id="_x0000_s1027" type="#_x0000_t202" style="position:absolute;margin-left:368.15pt;margin-top:16.3pt;width:57pt;height:110.6pt;z-index:251660800;visibility:visible;mso-wrap-style:square;mso-width-percent:0;mso-height-percent:200;mso-wrap-distance-left:9pt;mso-wrap-distance-top:3.6pt;mso-wrap-distance-right:9pt;mso-wrap-distance-bottom:3.6pt;mso-position-horizontal:absolute;mso-position-horizontal-relative:text;mso-position-vertical:absolute;mso-position-vertical-relative:text;mso-width-percent:0;mso-height-percent:200;mso-width-relative:margin;mso-height-relative:margin;v-text-anchor:middle" o:gfxdata="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" filled="f" stroked="f">
               <v:textbox style="mso-fit-shape-to-text:t">
                 <w:txbxContent>
                   <w:p>
@@ -4771,7 +4790,7 @@
                         <w:sz w:val="16"/>
                         <w:szCs w:val="16"/>
                       </w:rPr>
-                      <w:instrText>13</w:instrText>
+                      <w:instrText>12</w:instrText>
                     </w:r>
                     <w:r>
                       <w:rPr>
@@ -4804,7 +4823,7 @@
                         <w:sz w:val="16"/>
                         <w:szCs w:val="16"/>
                       </w:rPr>
-                      <w:t>13</w:t>
+                      <w:t>12</w:t>
                     </w:r>
                     <w:r>
                       <w:rPr>
@@ -4829,16 +4848,16 @@
         <w:lang w:eastAsia="pt-BR"/>
       </w:rPr>
       <w:drawing>
-        <wp:anchor distT="0" distB="0" distL="114300" distR="114300" simplePos="0" relativeHeight="251692032" behindDoc="1" locked="0" layoutInCell="1" allowOverlap="1" wp14:anchorId="608483A7" wp14:editId="116E1594">
+        <wp:anchor distT="0" distB="0" distL="114300" distR="114300" simplePos="0" relativeHeight="251657728" behindDoc="1" locked="0" layoutInCell="1" allowOverlap="1" wp14:anchorId="608483A7" wp14:editId="1BBCBDAF">
           <wp:simplePos x="0" y="0"/>
           <wp:positionH relativeFrom="margin">
-            <wp:align>center</wp:align>
+            <wp:posOffset>-1080135</wp:posOffset>
           </wp:positionH>
           <wp:positionV relativeFrom="paragraph">
-            <wp:posOffset>131445</wp:posOffset>
+            <wp:posOffset>-157963</wp:posOffset>
           </wp:positionV>
-          <wp:extent cx="6780319" cy="533400"/>
-          <wp:effectExtent l="0" t="0" r="1905" b="0"/>
+          <wp:extent cx="7577261" cy="1082650"/>
+          <wp:effectExtent l="0" t="0" r="5080" b="3810"/>
           <wp:wrapNone/>
           <wp:docPr id="85999488" name="Imagem 1"/>
           <wp:cNvGraphicFramePr>
@@ -4848,7 +4867,7 @@
             <a:graphicData uri="http://schemas.openxmlformats.org/drawingml/2006/picture">
               <pic:pic xmlns:pic="http://schemas.openxmlformats.org/drawingml/2006/picture">
                 <pic:nvPicPr>
-                  <pic:cNvPr id="85999488" name=""/>
+                  <pic:cNvPr id="85999488" name="Imagem 1"/>
                   <pic:cNvPicPr/>
                 </pic:nvPicPr>
                 <pic:blipFill>
@@ -4866,7 +4885,7 @@
                 <pic:spPr>
                   <a:xfrm>
                     <a:off x="0" y="0"/>
-                    <a:ext cx="6780319" cy="533400"/>
+                    <a:ext cx="7652275" cy="1093368"/>
                   </a:xfrm>
                   <a:prstGeom prst="rect">
                     <a:avLst/>
@@ -4895,15 +4914,15 @@
       <mc:AlternateContent>
         <mc:Choice Requires="wps">
           <w:drawing>
-            <wp:anchor distT="45720" distB="45720" distL="114300" distR="114300" simplePos="0" relativeHeight="251666432" behindDoc="0" locked="1" layoutInCell="1" allowOverlap="1" wp14:anchorId="72AA2529" wp14:editId="3690D047">
+            <wp:anchor distT="45720" distB="45720" distL="114300" distR="114300" simplePos="0" relativeHeight="251666432" behindDoc="0" locked="1" layoutInCell="1" allowOverlap="1" wp14:anchorId="72AA2529" wp14:editId="36D6E9C7">
               <wp:simplePos x="0" y="0"/>
               <wp:positionH relativeFrom="page">
-                <wp:posOffset>12700</wp:posOffset>
+                <wp:posOffset>14605</wp:posOffset>
               </wp:positionH>
               <wp:positionV relativeFrom="bottomMargin">
-                <wp:align>top</wp:align>
+                <wp:posOffset>-14605</wp:posOffset>
               </wp:positionV>
-              <wp:extent cx="7557770" cy="1153795"/>
+              <wp:extent cx="7557770" cy="1167765"/>
               <wp:effectExtent l="0" t="0" r="0" b="0"/>
               <wp:wrapNone/>
               <wp:docPr id="6" name="Caixa de Texto 6"/>
@@ -4919,7 +4938,7 @@
                     <wps:spPr bwMode="auto">
                       <a:xfrm>
                         <a:off x="0" y="0"/>
-                        <a:ext cx="7557770" cy="1153795"/>
+                        <a:ext cx="7557770" cy="1167765"/>
                       </a:xfrm>
                       <a:prstGeom prst="rect">
                         <a:avLst/>
@@ -5104,9 +5123,9 @@
             </wp:anchor>
           </w:drawing>
         </mc:Choice>
-        <mc:Fallback>
+        <mc:Fallback xmlns:cx="http://schemas.microsoft.com/office/drawing/2014/chartex" xmlns:cx1="http://schemas.microsoft.com/office/drawing/2015/9/8/chartex" xmlns:cx2="http://schemas.microsoft.com/office/drawing/2015/10/21/chartex" xmlns:cx3="http://schemas.microsoft.com/office/drawing/2016/5/9/chartex" xmlns:cx4="http://schemas.microsoft.com/office/drawing/2016/5/10/chartex" xmlns:cx5="http://schemas.microsoft.com/office/drawing/2016/5/11/chartex" xmlns:cx6="http://schemas.microsoft.com/office/drawing/2016/5/12/chartex" xmlns:cx7="http://schemas.microsoft.com/office/drawing/2016/5/13/chartex" xmlns:cx8="http://schemas.microsoft.com/office/drawing/2016/5/14/chartex" xmlns:aink="http://schemas.microsoft.com/office/drawing/2016/ink" xmlns:am3d="http://schemas.microsoft.com/office/drawing/2017/model3d" xmlns:oel="http://schemas.microsoft.com/office/2019/extlst" xmlns:w15="http://schemas.microsoft.com/office/word/2012/wordml" xmlns:w16cex="http://schemas.microsoft.com/office/word/2018/wordml/cex" xmlns:w16cid="http://schemas.microsoft.com/office/word/2016/wordml/cid" xmlns:w16="http://schemas.microsoft.com/office/word/2018/wordml" xmlns:w16du="http://schemas.microsoft.com/office/word/2023/wordml/word16du" xmlns:w16sdtdh="http://schemas.microsoft.com/office/word/2020/wordml/sdtdatahash" xmlns:w16sdtfl="http://schemas.microsoft.com/office/word/2024/wordml/sdtformatlock" xmlns:w16se="http://schemas.microsoft.com/office/word/2015/wordml/symex">
           <w:pict>
-            <v:shape id="Caixa de Texto 6" o:spid="_x0000_s1028" type="#_x0000_t202" style="position:absolute;margin-left:1pt;margin-top:0;width:595.1pt;height:90.85pt;z-index:251666432;visibility:visible;mso-wrap-style:square;mso-width-percent:0;mso-height-percent:0;mso-wrap-distance-left:9pt;mso-wrap-distance-top:3.6pt;mso-wrap-distance-right:9pt;mso-wrap-distance-bottom:3.6pt;mso-position-horizontal:absolute;mso-position-horizontal-relative:page;mso-position-vertical:top;mso-position-vertical-relative:bottom-margin-area;mso-width-percent:0;mso-height-percent:0;mso-width-relative:margin;mso-height-relative:margin;v-text-anchor:top" o:gfxdata="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" filled="f" stroked="f">
+            <v:shape w14:anchorId="72AA2529" id="Caixa de Texto 6" o:spid="_x0000_s1028" type="#_x0000_t202" style="position:absolute;margin-left:1.15pt;margin-top:-1.15pt;width:595.1pt;height:91.95pt;z-index:251666432;visibility:visible;mso-wrap-style:square;mso-width-percent:0;mso-height-percent:0;mso-wrap-distance-left:9pt;mso-wrap-distance-top:3.6pt;mso-wrap-distance-right:9pt;mso-wrap-distance-bottom:3.6pt;mso-position-horizontal:absolute;mso-position-horizontal-relative:page;mso-position-vertical:absolute;mso-position-vertical-relative:bottom-margin-area;mso-width-percent:0;mso-height-percent:0;mso-width-relative:margin;mso-height-relative:margin;v-text-anchor:top" o:gfxdata="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" filled="f" stroked="f">
               <v:textbox>
                 <w:txbxContent>
                   <w:p>
@@ -5474,15 +5493,15 @@
       <mc:AlternateContent>
         <mc:Choice Requires="wps">
           <w:drawing>
-            <wp:anchor distT="45720" distB="45720" distL="114300" distR="114300" simplePos="0" relativeHeight="251663360" behindDoc="0" locked="0" layoutInCell="1" allowOverlap="1" wp14:anchorId="650C38BF" wp14:editId="2495ADEF">
+            <wp:anchor distT="45720" distB="45720" distL="114300" distR="114300" simplePos="0" relativeHeight="251663360" behindDoc="0" locked="0" layoutInCell="1" allowOverlap="1" wp14:anchorId="650C38BF" wp14:editId="1C3D29B6">
               <wp:simplePos x="0" y="0"/>
               <wp:positionH relativeFrom="page">
-                <wp:posOffset>-38100</wp:posOffset>
+                <wp:posOffset>-36575</wp:posOffset>
               </wp:positionH>
               <wp:positionV relativeFrom="paragraph">
                 <wp:posOffset>-450215</wp:posOffset>
               </wp:positionV>
-              <wp:extent cx="7600950" cy="1431925"/>
+              <wp:extent cx="5618074" cy="1287475"/>
               <wp:effectExtent l="0" t="0" r="0" b="0"/>
               <wp:wrapNone/>
               <wp:docPr id="2" name="Caixa de Texto 2"/>
@@ -5498,7 +5517,7 @@
                     <wps:spPr bwMode="auto">
                       <a:xfrm>
                         <a:off x="0" y="0"/>
-                        <a:ext cx="7600950" cy="1431925"/>
+                        <a:ext cx="5618074" cy="1287475"/>
                       </a:xfrm>
                       <a:prstGeom prst="rect">
                         <a:avLst/>
@@ -5531,26 +5550,14 @@
                             <w:pStyle w:val="SemEspaamento"/>
                             <w:spacing w:line="336" w:lineRule="auto"/>
                             <w:ind w:left="5103"/>
+                            <w:jc w:val="left"/>
                             <w:rPr>
                               <w:rFonts w:ascii="Segoe UI Semibold" w:hAnsi="Segoe UI Semibold" w:cs="Segoe UI Semibold"/>
-                              <w:color w:val="808080" w:themeColor="background1" w:themeShade="80"/>
-                            </w:rPr>
-                          </w:pPr>
-                        </w:p>
-                        <w:p>
-                          <w:pPr>
-                            <w:pStyle w:val="SemEspaamento"/>
-                            <w:spacing w:line="336" w:lineRule="auto"/>
-                            <w:ind w:left="5103"/>
-                            <w:rPr>
-                              <w:rFonts w:ascii="Segoe UI Semibold" w:hAnsi="Segoe UI Semibold" w:cs="Segoe UI Semibold"/>
-                              <w:color w:val="808080" w:themeColor="background1" w:themeShade="80"/>
                             </w:rPr>
                           </w:pPr>
                           <w:r>
                             <w:rPr>
                               <w:rFonts w:ascii="Segoe UI Semibold" w:hAnsi="Segoe UI Semibold" w:cs="Segoe UI Semibold"/>
-                              <w:color w:val="808080" w:themeColor="background1" w:themeShade="80"/>
                             </w:rPr>
                             <w:t>Secretaria de Controle Externo</w:t>
                           </w:r>
@@ -5560,15 +5567,16 @@
                             <w:pStyle w:val="SemEspaamento"/>
                             <w:spacing w:line="336" w:lineRule="auto"/>
                             <w:ind w:left="5103"/>
+                            <w:jc w:val="left"/>
                             <w:rPr>
                               <w:rFonts w:ascii="Segoe UI" w:hAnsi="Segoe UI" w:cs="Segoe UI"/>
-                              <w:color w:val="808080" w:themeColor="background1" w:themeShade="80"/>
+                              <w:color w:val="7F7F7F" w:themeColor="text1" w:themeTint="80"/>
                             </w:rPr>
                           </w:pPr>
                           <w:r>
                             <w:rPr>
                               <w:rFonts w:ascii="Segoe UI" w:hAnsi="Segoe UI" w:cs="Segoe UI"/>
-                              <w:color w:val="808080" w:themeColor="background1" w:themeShade="80"/>
+                              <w:color w:val="7F7F7F" w:themeColor="text1" w:themeTint="80"/>
                             </w:rPr>
                             <w:t>{{</w:t>
                           </w:r>
@@ -5576,7 +5584,7 @@
                           <w:r>
                             <w:rPr>
                               <w:rFonts w:ascii="Segoe UI" w:hAnsi="Segoe UI" w:cs="Segoe UI"/>
-                              <w:color w:val="808080" w:themeColor="background1" w:themeShade="80"/>
+                              <w:color w:val="7F7F7F" w:themeColor="text1" w:themeTint="80"/>
                             </w:rPr>
                             <w:t>divisao_origem_ajustada_diretoria</w:t>
                           </w:r>
@@ -5584,7 +5592,7 @@
                           <w:r>
                             <w:rPr>
                               <w:rFonts w:ascii="Segoe UI" w:hAnsi="Segoe UI" w:cs="Segoe UI"/>
-                              <w:color w:val="808080" w:themeColor="background1" w:themeShade="80"/>
+                              <w:color w:val="7F7F7F" w:themeColor="text1" w:themeTint="80"/>
                             </w:rPr>
                             <w:t>}}</w:t>
                           </w:r>
@@ -5592,43 +5600,39 @@
                         <w:p>
                           <w:pPr>
                             <w:pStyle w:val="SemEspaamento"/>
-                            <w:spacing w:line="336" w:lineRule="auto"/>
+                            <w:spacing w:line="240" w:lineRule="auto"/>
                             <w:ind w:left="5103"/>
+                            <w:jc w:val="left"/>
                             <w:rPr>
                               <w:rFonts w:ascii="Segoe UI" w:hAnsi="Segoe UI" w:cs="Segoe UI"/>
-                              <w:color w:val="808080" w:themeColor="background1" w:themeShade="80"/>
+                              <w:color w:val="7F7F7F" w:themeColor="text1" w:themeTint="80"/>
                             </w:rPr>
                           </w:pPr>
                           <w:r>
                             <w:rPr>
                               <w:rFonts w:ascii="Segoe UI" w:hAnsi="Segoe UI" w:cs="Segoe UI"/>
+                              <w:color w:val="7F7F7F" w:themeColor="text1" w:themeTint="80"/>
                             </w:rPr>
-                            <w:t>{{</w:t>
-                          </w:r>
-                          <w:proofErr w:type="spellStart"/>
-                          <w:r>
-                            <w:rPr>
-                              <w:rFonts w:ascii="Segoe UI" w:hAnsi="Segoe UI" w:cs="Segoe UI"/>
-                            </w:rPr>
-                            <w:t>d</w:t>
+                            <w:t>{</w:t>
                           </w:r>
                           <w:r>
                             <w:rPr>
                               <w:rFonts w:ascii="Segoe UI" w:hAnsi="Segoe UI" w:cs="Segoe UI"/>
+                              <w:color w:val="7F7F7F" w:themeColor="text1" w:themeTint="80"/>
                             </w:rPr>
-                            <w:t>ivisao_origem_ajustada_divisao</w:t>
+                            <w:t>{divisao_origem_ajustada_divisao}</w:t>
                           </w:r>
-                          <w:proofErr w:type="spellEnd"/>
                           <w:r>
                             <w:rPr>
                               <w:rFonts w:ascii="Segoe UI" w:hAnsi="Segoe UI" w:cs="Segoe UI"/>
+                              <w:color w:val="7F7F7F" w:themeColor="text1" w:themeTint="80"/>
                             </w:rPr>
-                            <w:t>}}</w:t>
+                            <w:t>}</w:t>
                           </w:r>
                         </w:p>
                       </w:txbxContent>
                     </wps:txbx>
-                    <wps:bodyPr rot="0" vert="horz" wrap="square" lIns="91440" tIns="45720" rIns="91440" bIns="45720" anchor="t" anchorCtr="0">
+                    <wps:bodyPr rot="0" vert="horz" wrap="square" lIns="91440" tIns="45720" rIns="91440" bIns="45720" anchor="ctr" anchorCtr="0">
                       <a:noAutofit/>
                     </wps:bodyPr>
                   </wps:wsp>
@@ -5649,7 +5653,7 @@
               <v:stroke joinstyle="miter"/>
               <v:path gradientshapeok="t" o:connecttype="rect"/>
             </v:shapetype>
-            <v:shape id="Caixa de Texto 2" o:spid="_x0000_s1026" type="#_x0000_t202" style="position:absolute;left:0;text-align:left;margin-left:-3pt;margin-top:-35.45pt;width:598.5pt;height:112.75pt;z-index:251663360;visibility:visible;mso-wrap-style:square;mso-width-percent:0;mso-height-percent:0;mso-wrap-distance-left:9pt;mso-wrap-distance-top:3.6pt;mso-wrap-distance-right:9pt;mso-wrap-distance-bottom:3.6pt;mso-position-horizontal:absolute;mso-position-horizontal-relative:page;mso-position-vertical:absolute;mso-position-vertical-relative:text;mso-width-percent:0;mso-height-percent:0;mso-width-relative:margin;mso-height-relative:margin;v-text-anchor:top" o:gfxdata="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" filled="f" stroked="f">
+            <v:shape id="Caixa de Texto 2" o:spid="_x0000_s1026" type="#_x0000_t202" style="position:absolute;left:0;text-align:left;margin-left:-2.9pt;margin-top:-35.45pt;width:442.35pt;height:101.4pt;z-index:251663360;visibility:visible;mso-wrap-style:square;mso-width-percent:0;mso-height-percent:0;mso-wrap-distance-left:9pt;mso-wrap-distance-top:3.6pt;mso-wrap-distance-right:9pt;mso-wrap-distance-bottom:3.6pt;mso-position-horizontal:absolute;mso-position-horizontal-relative:page;mso-position-vertical:absolute;mso-position-vertical-relative:text;mso-width-percent:0;mso-height-percent:0;mso-width-relative:margin;mso-height-relative:margin;v-text-anchor:middle" o:gfxdata="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" filled="f" stroked="f">
               <v:textbox>
                 <w:txbxContent>
                   <w:p>
@@ -5670,26 +5674,14 @@
                       <w:pStyle w:val="SemEspaamento"/>
                       <w:spacing w:line="336" w:lineRule="auto"/>
                       <w:ind w:left="5103"/>
+                      <w:jc w:val="left"/>
                       <w:rPr>
                         <w:rFonts w:ascii="Segoe UI Semibold" w:hAnsi="Segoe UI Semibold" w:cs="Segoe UI Semibold"/>
-                        <w:color w:val="808080" w:themeColor="background1" w:themeShade="80"/>
-                      </w:rPr>
-                    </w:pPr>
-                  </w:p>
-                  <w:p>
-                    <w:pPr>
-                      <w:pStyle w:val="SemEspaamento"/>
-                      <w:spacing w:line="336" w:lineRule="auto"/>
-                      <w:ind w:left="5103"/>
-                      <w:rPr>
-                        <w:rFonts w:ascii="Segoe UI Semibold" w:hAnsi="Segoe UI Semibold" w:cs="Segoe UI Semibold"/>
-                        <w:color w:val="808080" w:themeColor="background1" w:themeShade="80"/>
                       </w:rPr>
                     </w:pPr>
                     <w:r>
                       <w:rPr>
                         <w:rFonts w:ascii="Segoe UI Semibold" w:hAnsi="Segoe UI Semibold" w:cs="Segoe UI Semibold"/>
-                        <w:color w:val="808080" w:themeColor="background1" w:themeShade="80"/>
                       </w:rPr>
                       <w:t>Secretaria de Controle Externo</w:t>
                     </w:r>
@@ -5699,15 +5691,16 @@
                       <w:pStyle w:val="SemEspaamento"/>
                       <w:spacing w:line="336" w:lineRule="auto"/>
                       <w:ind w:left="5103"/>
+                      <w:jc w:val="left"/>
                       <w:rPr>
                         <w:rFonts w:ascii="Segoe UI" w:hAnsi="Segoe UI" w:cs="Segoe UI"/>
-                        <w:color w:val="808080" w:themeColor="background1" w:themeShade="80"/>
+                        <w:color w:val="7F7F7F" w:themeColor="text1" w:themeTint="80"/>
                       </w:rPr>
                     </w:pPr>
                     <w:r>
                       <w:rPr>
                         <w:rFonts w:ascii="Segoe UI" w:hAnsi="Segoe UI" w:cs="Segoe UI"/>
-                        <w:color w:val="808080" w:themeColor="background1" w:themeShade="80"/>
+                        <w:color w:val="7F7F7F" w:themeColor="text1" w:themeTint="80"/>
                       </w:rPr>
                       <w:t>{{</w:t>
                     </w:r>
@@ -5715,7 +5708,7 @@
                     <w:r>
                       <w:rPr>
                         <w:rFonts w:ascii="Segoe UI" w:hAnsi="Segoe UI" w:cs="Segoe UI"/>
-                        <w:color w:val="808080" w:themeColor="background1" w:themeShade="80"/>
+                        <w:color w:val="7F7F7F" w:themeColor="text1" w:themeTint="80"/>
                       </w:rPr>
                       <w:t>divisao_origem_ajustada_diretoria</w:t>
                     </w:r>
@@ -5723,7 +5716,7 @@
                     <w:r>
                       <w:rPr>
                         <w:rFonts w:ascii="Segoe UI" w:hAnsi="Segoe UI" w:cs="Segoe UI"/>
-                        <w:color w:val="808080" w:themeColor="background1" w:themeShade="80"/>
+                        <w:color w:val="7F7F7F" w:themeColor="text1" w:themeTint="80"/>
                       </w:rPr>
                       <w:t>}}</w:t>
                     </w:r>
@@ -5731,38 +5724,43 @@
                   <w:p>
                     <w:pPr>
                       <w:pStyle w:val="SemEspaamento"/>
-                      <w:spacing w:line="336" w:lineRule="auto"/>
+                      <w:spacing w:line="240" w:lineRule="auto"/>
                       <w:ind w:left="5103"/>
+                      <w:jc w:val="left"/>
                       <w:rPr>
                         <w:rFonts w:ascii="Segoe UI" w:hAnsi="Segoe UI" w:cs="Segoe UI"/>
-                        <w:color w:val="808080" w:themeColor="background1" w:themeShade="80"/>
+                        <w:color w:val="7F7F7F" w:themeColor="text1" w:themeTint="80"/>
                       </w:rPr>
                     </w:pPr>
                     <w:r>
                       <w:rPr>
                         <w:rFonts w:ascii="Segoe UI" w:hAnsi="Segoe UI" w:cs="Segoe UI"/>
+                        <w:color w:val="7F7F7F" w:themeColor="text1" w:themeTint="80"/>
                       </w:rPr>
-                      <w:t>{{</w:t>
-                    </w:r>
-                    <w:proofErr w:type="spellStart"/>
-                    <w:r>
-                      <w:rPr>
-                        <w:rFonts w:ascii="Segoe UI" w:hAnsi="Segoe UI" w:cs="Segoe UI"/>
-                      </w:rPr>
-                      <w:t>d</w:t>
+                      <w:t>{</w:t>
                     </w:r>
                     <w:r>
                       <w:rPr>
                         <w:rFonts w:ascii="Segoe UI" w:hAnsi="Segoe UI" w:cs="Segoe UI"/>
+                        <w:color w:val="7F7F7F" w:themeColor="text1" w:themeTint="80"/>
                       </w:rPr>
-                      <w:t>ivisao_origem_ajustada_divisao</w:t>
+                      <w:t>{divisao_origem_ajustada_divisao</w:t>
                     </w:r>
-                    <w:proofErr w:type="spellEnd"/>
+                    <w:bookmarkStart w:id="1" w:name="_GoBack"/>
+                    <w:bookmarkEnd w:id="1"/>
                     <w:r>
                       <w:rPr>
                         <w:rFonts w:ascii="Segoe UI" w:hAnsi="Segoe UI" w:cs="Segoe UI"/>
+                        <w:color w:val="7F7F7F" w:themeColor="text1" w:themeTint="80"/>
                       </w:rPr>
-                      <w:t>}}</w:t>
+                      <w:t>}</w:t>
+                    </w:r>
+                    <w:r>
+                      <w:rPr>
+                        <w:rFonts w:ascii="Segoe UI" w:hAnsi="Segoe UI" w:cs="Segoe UI"/>
+                        <w:color w:val="7F7F7F" w:themeColor="text1" w:themeTint="80"/>
+                      </w:rPr>
+                      <w:t>}</w:t>
                     </w:r>
                   </w:p>
                 </w:txbxContent>
@@ -6510,8 +6508,9 @@
     <w:aliases w:val="Tabelas"/>
     <w:uiPriority w:val="1"/>
     <w:qFormat/>
-    <w:rsid w:val="008B199D"/>
+    <w:rsid w:val="005C23CE"/>
     <w:pPr>
+      <w:suppressAutoHyphens/>
       <w:spacing w:after="0" w:line="250" w:lineRule="auto"/>
       <w:jc w:val="both"/>
     </w:pPr>
@@ -6982,8 +6981,8 @@
       <w:color w:val="666666"/>
     </w:rPr>
   </w:style>
-  <w:style w:type="character" w:customStyle="1" w:styleId="UnresolvedMention">
-    <w:name w:val="Unresolved Mention"/>
+  <w:style w:type="character" w:customStyle="1" w:styleId="MenoPendente1">
+    <w:name w:val="Menção Pendente1"/>
     <w:basedOn w:val="Fontepargpadro"/>
     <w:uiPriority w:val="99"/>
     <w:semiHidden/>
@@ -7412,8 +7411,9 @@
     <w:aliases w:val="Tabelas"/>
     <w:uiPriority w:val="1"/>
     <w:qFormat/>
-    <w:rsid w:val="008B199D"/>
+    <w:rsid w:val="005C23CE"/>
     <w:pPr>
+      <w:suppressAutoHyphens/>
       <w:spacing w:after="0" w:line="250" w:lineRule="auto"/>
       <w:jc w:val="both"/>
     </w:pPr>
@@ -7884,8 +7884,8 @@
       <w:color w:val="666666"/>
     </w:rPr>
   </w:style>
-  <w:style w:type="character" w:customStyle="1" w:styleId="UnresolvedMention">
-    <w:name w:val="Unresolved Mention"/>
+  <w:style w:type="character" w:customStyle="1" w:styleId="MenoPendente1">
+    <w:name w:val="Menção Pendente1"/>
     <w:basedOn w:val="Fontepargpadro"/>
     <w:uiPriority w:val="99"/>
     <w:semiHidden/>
@@ -8207,15 +8207,6 @@
 </file>
 
 <file path=customXml/item2.xml><?xml version="1.0" encoding="utf-8"?>
-<?mso-contentType ?>
-<FormTemplates xmlns="http://schemas.microsoft.com/sharepoint/v3/contenttype/forms">
-  <Display>DocumentLibraryForm</Display>
-  <Edit>DocumentLibraryForm</Edit>
-  <New>DocumentLibraryForm</New>
-</FormTemplates>
-</file>
-
-<file path=customXml/item3.xml><?xml version="1.0" encoding="utf-8"?>
 <ct:contentTypeSchema xmlns:ct="http://schemas.microsoft.com/office/2006/metadata/contentType" xmlns:ma="http://schemas.microsoft.com/office/2006/metadata/properties/metaAttributes" ct:_="" ma:_="" ma:contentTypeName="Documento" ma:contentTypeID="0x010100A39E9E27E8496644AFAAEFA667601328" ma:contentTypeVersion="15" ma:contentTypeDescription="Criar um novo documento." ma:contentTypeScope="" ma:versionID="04637f0d2b72bb005eb61f0222a548e2">
   <xsd:schema xmlns:xsd="http://www.w3.org/2001/XMLSchema" xmlns:xs="http://www.w3.org/2001/XMLSchema" xmlns:p="http://schemas.microsoft.com/office/2006/metadata/properties" xmlns:ns2="579c2319-e617-4f34-af81-f603a8032662" xmlns:ns3="13b35d10-d558-4f24-af88-cdaa8bbb16b4" targetNamespace="http://schemas.microsoft.com/office/2006/metadata/properties" ma:root="true" ma:fieldsID="0a4221daa87ffdd54f5b36097eda5923" ns2:_="" ns3:_="">
     <xsd:import namespace="579c2319-e617-4f34-af81-f603a8032662"/>
@@ -8452,6 +8443,15 @@
 </ct:contentTypeSchema>
 </file>
 
+<file path=customXml/item3.xml><?xml version="1.0" encoding="utf-8"?>
+<?mso-contentType ?>
+<FormTemplates xmlns="http://schemas.microsoft.com/sharepoint/v3/contenttype/forms">
+  <Display>DocumentLibraryForm</Display>
+  <Edit>DocumentLibraryForm</Edit>
+  <New>DocumentLibraryForm</New>
+</FormTemplates>
+</file>
+
 <file path=customXml/item4.xml><?xml version="1.0" encoding="utf-8"?>
 <b:Sources xmlns:b="http://schemas.openxmlformats.org/officeDocument/2006/bibliography" xmlns="http://schemas.openxmlformats.org/officeDocument/2006/bibliography" SelectedStyle="\APASixthEditionOfficeOnline.xsl" StyleName="APA" Version="6"/>
 </file>
@@ -8468,14 +8468,6 @@
 </file>
 
 <file path=customXml/itemProps2.xml><?xml version="1.0" encoding="utf-8"?>
-<ds:datastoreItem xmlns:ds="http://schemas.openxmlformats.org/officeDocument/2006/customXml" ds:itemID="{201D19C9-BA5E-43BE-A471-13691B9F5D22}">
-  <ds:schemaRefs>
-    <ds:schemaRef ds:uri="http://schemas.microsoft.com/sharepoint/v3/contenttype/forms"/>
-  </ds:schemaRefs>
-</ds:datastoreItem>
-</file>
-
-<file path=customXml/itemProps3.xml><?xml version="1.0" encoding="utf-8"?>
 <ds:datastoreItem xmlns:ds="http://schemas.openxmlformats.org/officeDocument/2006/customXml" ds:itemID="{28B3F9E3-03EA-485C-89EE-9BED93ADBC6F}">
   <ds:schemaRefs>
     <ds:schemaRef ds:uri="http://schemas.microsoft.com/office/2006/metadata/contentType"/>
@@ -8494,8 +8486,16 @@
 </ds:datastoreItem>
 </file>
 
+<file path=customXml/itemProps3.xml><?xml version="1.0" encoding="utf-8"?>
+<ds:datastoreItem xmlns:ds="http://schemas.openxmlformats.org/officeDocument/2006/customXml" ds:itemID="{201D19C9-BA5E-43BE-A471-13691B9F5D22}">
+  <ds:schemaRefs>
+    <ds:schemaRef ds:uri="http://schemas.microsoft.com/sharepoint/v3/contenttype/forms"/>
+  </ds:schemaRefs>
+</ds:datastoreItem>
+</file>
+
 <file path=customXml/itemProps4.xml><?xml version="1.0" encoding="utf-8"?>
-<ds:datastoreItem xmlns:ds="http://schemas.openxmlformats.org/officeDocument/2006/customXml" ds:itemID="{DE79A095-0DE1-459C-AC51-D4726E2986DF}">
+<ds:datastoreItem xmlns:ds="http://schemas.openxmlformats.org/officeDocument/2006/customXml" ds:itemID="{BB3300EC-547A-4AEA-99F6-81D4D11EC770}">
   <ds:schemaRefs>
     <ds:schemaRef ds:uri="http://schemas.openxmlformats.org/officeDocument/2006/bibliography"/>
   </ds:schemaRefs>

</xml_diff>

<commit_message>
feat: implementa função auxiliar que limpa strings
</commit_message>
<xml_diff>
--- a/src/templates/Relatório Padrão - GRAAU.docx
+++ b/src/templates/Relatório Padrão - GRAAU.docx
@@ -13,7 +13,7 @@
           <w:lang w:eastAsia="pt-BR"/>
         </w:rPr>
         <w:drawing>
-          <wp:anchor distT="0" distB="0" distL="114300" distR="114300" simplePos="0" relativeHeight="251658240" behindDoc="1" locked="0" layoutInCell="1" allowOverlap="1" wp14:anchorId="2CD14D2A" wp14:editId="5FCFD8FB">
+          <wp:anchor distT="0" distB="0" distL="114300" distR="114300" simplePos="0" relativeHeight="251658240" behindDoc="1" locked="0" layoutInCell="1" allowOverlap="1" wp14:anchorId="2CD14D2A" wp14:editId="439EB44C">
             <wp:simplePos x="0" y="0"/>
             <wp:positionH relativeFrom="page">
               <wp:align>left</wp:align>
@@ -82,10 +82,7 @@
         <w:sectPr>
           <w:headerReference w:type="even" r:id="rId13"/>
           <w:headerReference w:type="default" r:id="rId14"/>
-          <w:footerReference w:type="even" r:id="rId15"/>
-          <w:footerReference w:type="default" r:id="rId16"/>
-          <w:headerReference w:type="first" r:id="rId17"/>
-          <w:footerReference w:type="first" r:id="rId18"/>
+          <w:headerReference w:type="first" r:id="rId15"/>
           <w:pgSz w:w="11906" w:h="16838"/>
           <w:pgMar w:top="2268" w:right="1701" w:bottom="1701" w:left="1701" w:header="709" w:footer="709" w:gutter="0"/>
           <w:cols w:space="708"/>
@@ -112,7 +109,13 @@
         <w:t xml:space="preserve">] DE </w:t>
       </w:r>
       <w:r>
-        <w:t>{{subclasse}}</w:t>
+        <w:t>{{</w:t>
+      </w:r>
+      <w:r>
+        <w:t>subclasse</w:t>
+      </w:r>
+      <w:r>
+        <w:t>}}</w:t>
       </w:r>
     </w:p>
     <w:tbl>
@@ -197,7 +200,6 @@
               <w:t>{{</w:t>
             </w:r>
             <w:proofErr w:type="spellStart"/>
-            <w:proofErr w:type="gramStart"/>
             <w:r>
               <w:rPr>
                 <w:sz w:val="20"/>
@@ -206,7 +208,6 @@
               <w:t>n_processo_eTCE</w:t>
             </w:r>
             <w:proofErr w:type="spellEnd"/>
-            <w:proofErr w:type="gramEnd"/>
             <w:r>
               <w:rPr>
                 <w:sz w:val="20"/>
@@ -2188,33 +2189,15 @@
                 <w:sz w:val="20"/>
                 <w:szCs w:val="20"/>
               </w:rPr>
-              <w:t xml:space="preserve"> Plano Anual de Controle </w:t>
-            </w:r>
-            <w:proofErr w:type="gramStart"/>
+              <w:t xml:space="preserve"> Plano Anual de Controle Externo (PACEX</w:t>
+            </w:r>
             <w:r>
               <w:rPr>
                 <w:rFonts w:ascii="Segoe UI Semibold" w:hAnsi="Segoe UI Semibold" w:cs="Segoe UI Semibold"/>
                 <w:sz w:val="20"/>
                 <w:szCs w:val="20"/>
               </w:rPr>
-              <w:t>Externo (PACEX</w:t>
-            </w:r>
-            <w:r>
-              <w:rPr>
-                <w:rFonts w:ascii="Segoe UI Semibold" w:hAnsi="Segoe UI Semibold" w:cs="Segoe UI Semibold"/>
-                <w:sz w:val="20"/>
-                <w:szCs w:val="20"/>
-              </w:rPr>
-              <w:t>) abordada</w:t>
-            </w:r>
-            <w:proofErr w:type="gramEnd"/>
-            <w:r>
-              <w:rPr>
-                <w:rFonts w:ascii="Segoe UI Semibold" w:hAnsi="Segoe UI Semibold" w:cs="Segoe UI Semibold"/>
-                <w:sz w:val="20"/>
-                <w:szCs w:val="20"/>
-              </w:rPr>
-              <w:t>(s):</w:t>
+              <w:t>) abordada(s):</w:t>
             </w:r>
           </w:p>
         </w:tc>
@@ -2255,8 +2238,6 @@
               </w:rPr>
               <w:t>linha_atuacao_descrição_tema</w:t>
             </w:r>
-            <w:bookmarkStart w:id="0" w:name="_GoBack"/>
-            <w:bookmarkEnd w:id="0"/>
             <w:proofErr w:type="spellEnd"/>
             <w:r>
               <w:rPr>
@@ -2301,14 +2282,164 @@
       <w:pPr>
         <w:pStyle w:val="Outrosttulospr-textual"/>
         <w:rPr>
-          <w:color w:val="00B050"/>
-        </w:rPr>
-      </w:pPr>
-      <w:r>
-        <w:rPr>
-          <w:color w:val="00B050"/>
+          <w:color w:val="000000" w:themeColor="text1"/>
+        </w:rPr>
+      </w:pPr>
+      <w:r>
+        <w:rPr>
+          <w:b w:val="0"/>
         </w:rPr>
         <w:lastRenderedPageBreak/>
+        <w:t xml:space="preserve">{% set </w:t>
+      </w:r>
+      <w:proofErr w:type="spellStart"/>
+      <w:r>
+        <w:rPr>
+          <w:b w:val="0"/>
+        </w:rPr>
+        <w:t>has_resumo</w:t>
+      </w:r>
+      <w:proofErr w:type="spellEnd"/>
+      <w:r>
+        <w:rPr>
+          <w:b w:val="0"/>
+        </w:rPr>
+        <w:t xml:space="preserve"> = </w:t>
+      </w:r>
+      <w:proofErr w:type="spellStart"/>
+      <w:r>
+        <w:rPr>
+          <w:b w:val="0"/>
+        </w:rPr>
+        <w:t>seccoes</w:t>
+      </w:r>
+      <w:proofErr w:type="spellEnd"/>
+      <w:r>
+        <w:rPr>
+          <w:b w:val="0"/>
+        </w:rPr>
+        <w:t xml:space="preserve"> | </w:t>
+      </w:r>
+      <w:proofErr w:type="spellStart"/>
+      <w:proofErr w:type="gramStart"/>
+      <w:r>
+        <w:rPr>
+          <w:b w:val="0"/>
+        </w:rPr>
+        <w:t>selectattr</w:t>
+      </w:r>
+      <w:proofErr w:type="spellEnd"/>
+      <w:r>
+        <w:rPr>
+          <w:b w:val="0"/>
+        </w:rPr>
+        <w:t>(</w:t>
+      </w:r>
+      <w:proofErr w:type="gramEnd"/>
+      <w:r>
+        <w:rPr>
+          <w:b w:val="0"/>
+        </w:rPr>
+        <w:t>"</w:t>
+      </w:r>
+      <w:proofErr w:type="spellStart"/>
+      <w:r>
+        <w:rPr>
+          <w:b w:val="0"/>
+        </w:rPr>
+        <w:t>machine_name</w:t>
+      </w:r>
+      <w:proofErr w:type="spellEnd"/>
+      <w:r>
+        <w:rPr>
+          <w:b w:val="0"/>
+        </w:rPr>
+        <w:t>", "</w:t>
+      </w:r>
+      <w:proofErr w:type="spellStart"/>
+      <w:r>
+        <w:rPr>
+          <w:b w:val="0"/>
+        </w:rPr>
+        <w:t>equalto</w:t>
+      </w:r>
+      <w:proofErr w:type="spellEnd"/>
+      <w:r>
+        <w:rPr>
+          <w:b w:val="0"/>
+        </w:rPr>
+        <w:t>", "</w:t>
+      </w:r>
+      <w:r>
+        <w:rPr>
+          <w:b w:val="0"/>
+        </w:rPr>
+        <w:t>resumo</w:t>
+      </w:r>
+      <w:r>
+        <w:rPr>
+          <w:b w:val="0"/>
+        </w:rPr>
+        <w:t xml:space="preserve">") | </w:t>
+      </w:r>
+      <w:proofErr w:type="spellStart"/>
+      <w:r>
+        <w:rPr>
+          <w:b w:val="0"/>
+        </w:rPr>
+        <w:t>list</w:t>
+      </w:r>
+      <w:proofErr w:type="spellEnd"/>
+      <w:r>
+        <w:rPr>
+          <w:b w:val="0"/>
+        </w:rPr>
+        <w:t xml:space="preserve"> %}</w:t>
+      </w:r>
+      <w:r>
+        <w:rPr>
+          <w:b w:val="0"/>
+        </w:rPr>
+        <w:t xml:space="preserve">{% </w:t>
+      </w:r>
+      <w:proofErr w:type="spellStart"/>
+      <w:r>
+        <w:rPr>
+          <w:b w:val="0"/>
+        </w:rPr>
+        <w:t>if</w:t>
+      </w:r>
+      <w:proofErr w:type="spellEnd"/>
+      <w:r>
+        <w:rPr>
+          <w:b w:val="0"/>
+        </w:rPr>
+        <w:t xml:space="preserve"> </w:t>
+      </w:r>
+      <w:proofErr w:type="spellStart"/>
+      <w:r>
+        <w:rPr>
+          <w:b w:val="0"/>
+        </w:rPr>
+        <w:t>has_resumo</w:t>
+      </w:r>
+      <w:proofErr w:type="spellEnd"/>
+      <w:r>
+        <w:rPr>
+          <w:b w:val="0"/>
+        </w:rPr>
+        <w:t xml:space="preserve"> </w:t>
+      </w:r>
+      <w:r>
+        <w:rPr>
+          <w:b w:val="0"/>
+        </w:rPr>
+        <w:t>%}</w:t>
+      </w:r>
+      <w:r>
+        <w:rPr>
+          <w:color w:val="000000" w:themeColor="text1"/>
+        </w:rPr>
         <w:t>RESUMO</w:t>
       </w:r>
     </w:p>
@@ -2332,25 +2463,202 @@
     </w:p>
     <w:p>
       <w:pPr>
-        <w:pStyle w:val="Outrosttulospr-textual"/>
-        <w:jc w:val="both"/>
+        <w:rPr>
+          <w:rFonts w:cs="Calibri"/>
+          <w:szCs w:val="24"/>
+        </w:rPr>
       </w:pPr>
       <w:r>
         <w:br w:type="page"/>
+      </w:r>
+      <w:r>
+        <w:rPr>
+          <w:rFonts w:cs="Calibri"/>
+          <w:szCs w:val="24"/>
+        </w:rPr>
+        <w:lastRenderedPageBreak/>
+        <w:t xml:space="preserve">{% </w:t>
+      </w:r>
+      <w:proofErr w:type="spellStart"/>
+      <w:r>
+        <w:rPr>
+          <w:rFonts w:cs="Calibri"/>
+          <w:szCs w:val="24"/>
+        </w:rPr>
+        <w:t>endif</w:t>
+      </w:r>
+      <w:proofErr w:type="spellEnd"/>
+      <w:r>
+        <w:rPr>
+          <w:rFonts w:cs="Calibri"/>
+          <w:szCs w:val="24"/>
+        </w:rPr>
+        <w:t xml:space="preserve"> %}</w:t>
       </w:r>
     </w:p>
     <w:p>
       <w:pPr>
         <w:pStyle w:val="Outrosttulospr-textual"/>
         <w:rPr>
-          <w:color w:val="00B050"/>
-        </w:rPr>
-      </w:pPr>
-      <w:r>
-        <w:rPr>
-          <w:color w:val="00B050"/>
-        </w:rPr>
-        <w:lastRenderedPageBreak/>
+          <w:color w:val="000000" w:themeColor="text1"/>
+        </w:rPr>
+      </w:pPr>
+      <w:r>
+        <w:rPr>
+          <w:b w:val="0"/>
+        </w:rPr>
+        <w:t xml:space="preserve">{% set </w:t>
+      </w:r>
+      <w:proofErr w:type="spellStart"/>
+      <w:r>
+        <w:rPr>
+          <w:b w:val="0"/>
+        </w:rPr>
+        <w:t>has_lista</w:t>
+      </w:r>
+      <w:proofErr w:type="spellEnd"/>
+      <w:r>
+        <w:rPr>
+          <w:b w:val="0"/>
+        </w:rPr>
+        <w:t xml:space="preserve"> = </w:t>
+      </w:r>
+      <w:proofErr w:type="spellStart"/>
+      <w:r>
+        <w:rPr>
+          <w:b w:val="0"/>
+        </w:rPr>
+        <w:t>seccoes</w:t>
+      </w:r>
+      <w:proofErr w:type="spellEnd"/>
+      <w:r>
+        <w:rPr>
+          <w:b w:val="0"/>
+        </w:rPr>
+        <w:t xml:space="preserve"> | </w:t>
+      </w:r>
+      <w:proofErr w:type="spellStart"/>
+      <w:proofErr w:type="gramStart"/>
+      <w:r>
+        <w:rPr>
+          <w:b w:val="0"/>
+        </w:rPr>
+        <w:t>selectattr</w:t>
+      </w:r>
+      <w:proofErr w:type="spellEnd"/>
+      <w:r>
+        <w:rPr>
+          <w:b w:val="0"/>
+        </w:rPr>
+        <w:t>(</w:t>
+      </w:r>
+      <w:proofErr w:type="gramEnd"/>
+      <w:r>
+        <w:rPr>
+          <w:b w:val="0"/>
+        </w:rPr>
+        <w:t>"</w:t>
+      </w:r>
+      <w:proofErr w:type="spellStart"/>
+      <w:r>
+        <w:rPr>
+          <w:b w:val="0"/>
+        </w:rPr>
+        <w:t>machine_name</w:t>
+      </w:r>
+      <w:proofErr w:type="spellEnd"/>
+      <w:r>
+        <w:rPr>
+          <w:b w:val="0"/>
+        </w:rPr>
+        <w:t>", "</w:t>
+      </w:r>
+      <w:proofErr w:type="spellStart"/>
+      <w:r>
+        <w:rPr>
+          <w:b w:val="0"/>
+        </w:rPr>
+        <w:t>equalto</w:t>
+      </w:r>
+      <w:proofErr w:type="spellEnd"/>
+      <w:r>
+        <w:rPr>
+          <w:b w:val="0"/>
+        </w:rPr>
+        <w:t>", "</w:t>
+      </w:r>
+      <w:proofErr w:type="spellStart"/>
+      <w:r>
+        <w:rPr>
+          <w:b w:val="0"/>
+        </w:rPr>
+        <w:t>lista_siglas</w:t>
+      </w:r>
+      <w:proofErr w:type="spellEnd"/>
+      <w:r>
+        <w:rPr>
+          <w:b w:val="0"/>
+        </w:rPr>
+        <w:t xml:space="preserve">") | </w:t>
+      </w:r>
+      <w:proofErr w:type="spellStart"/>
+      <w:r>
+        <w:rPr>
+          <w:b w:val="0"/>
+        </w:rPr>
+        <w:t>list</w:t>
+      </w:r>
+      <w:proofErr w:type="spellEnd"/>
+      <w:r>
+        <w:rPr>
+          <w:b w:val="0"/>
+        </w:rPr>
+        <w:t xml:space="preserve"> %}</w:t>
+      </w:r>
+      <w:r>
+        <w:rPr>
+          <w:b w:val="0"/>
+        </w:rPr>
+        <w:t xml:space="preserve">{% </w:t>
+      </w:r>
+      <w:proofErr w:type="spellStart"/>
+      <w:r>
+        <w:rPr>
+          <w:b w:val="0"/>
+        </w:rPr>
+        <w:t>if</w:t>
+      </w:r>
+      <w:proofErr w:type="spellEnd"/>
+      <w:r>
+        <w:rPr>
+          <w:b w:val="0"/>
+        </w:rPr>
+        <w:t xml:space="preserve"> </w:t>
+      </w:r>
+      <w:proofErr w:type="spellStart"/>
+      <w:r>
+        <w:rPr>
+          <w:b w:val="0"/>
+        </w:rPr>
+        <w:t>has_lista</w:t>
+      </w:r>
+      <w:proofErr w:type="spellEnd"/>
+      <w:r>
+        <w:rPr>
+          <w:b w:val="0"/>
+        </w:rPr>
+        <w:t xml:space="preserve"> </w:t>
+      </w:r>
+      <w:r>
+        <w:rPr>
+          <w:b w:val="0"/>
+        </w:rPr>
+        <w:t>%}</w:t>
+      </w:r>
+      <w:r>
+        <w:rPr>
+          <w:color w:val="000000" w:themeColor="text1"/>
+        </w:rPr>
         <w:t>LISTA DE SIGLAS</w:t>
       </w:r>
     </w:p>
@@ -2717,30 +3025,207 @@
       <w:r>
         <w:br w:type="page"/>
       </w:r>
+      <w:r>
+        <w:rPr>
+          <w:rFonts w:cs="Calibri"/>
+          <w:szCs w:val="24"/>
+        </w:rPr>
+        <w:lastRenderedPageBreak/>
+        <w:t xml:space="preserve">{% </w:t>
+      </w:r>
+      <w:proofErr w:type="spellStart"/>
+      <w:r>
+        <w:rPr>
+          <w:rFonts w:cs="Calibri"/>
+          <w:szCs w:val="24"/>
+        </w:rPr>
+        <w:t>endif</w:t>
+      </w:r>
+      <w:proofErr w:type="spellEnd"/>
+      <w:r>
+        <w:rPr>
+          <w:rFonts w:cs="Calibri"/>
+          <w:szCs w:val="24"/>
+        </w:rPr>
+        <w:t xml:space="preserve"> %}</w:t>
+      </w:r>
     </w:p>
     <w:p>
       <w:pPr>
         <w:pStyle w:val="Outrosttulospr-textual"/>
         <w:rPr>
-          <w:color w:val="00B050"/>
-        </w:rPr>
-      </w:pPr>
-      <w:r>
-        <w:rPr>
-          <w:color w:val="00B050"/>
-        </w:rPr>
-        <w:lastRenderedPageBreak/>
+          <w:color w:val="000000" w:themeColor="text1"/>
+        </w:rPr>
+      </w:pPr>
+      <w:r>
+        <w:rPr>
+          <w:b w:val="0"/>
+        </w:rPr>
+        <w:t xml:space="preserve">{% set </w:t>
+      </w:r>
+      <w:proofErr w:type="spellStart"/>
+      <w:r>
+        <w:rPr>
+          <w:b w:val="0"/>
+        </w:rPr>
+        <w:t>has_indice</w:t>
+      </w:r>
+      <w:proofErr w:type="spellEnd"/>
+      <w:r>
+        <w:rPr>
+          <w:b w:val="0"/>
+        </w:rPr>
+        <w:t xml:space="preserve"> = </w:t>
+      </w:r>
+      <w:proofErr w:type="spellStart"/>
+      <w:r>
+        <w:rPr>
+          <w:b w:val="0"/>
+        </w:rPr>
+        <w:t>seccoes</w:t>
+      </w:r>
+      <w:proofErr w:type="spellEnd"/>
+      <w:r>
+        <w:rPr>
+          <w:b w:val="0"/>
+        </w:rPr>
+        <w:t xml:space="preserve"> | </w:t>
+      </w:r>
+      <w:proofErr w:type="spellStart"/>
+      <w:proofErr w:type="gramStart"/>
+      <w:r>
+        <w:rPr>
+          <w:b w:val="0"/>
+        </w:rPr>
+        <w:t>selectattr</w:t>
+      </w:r>
+      <w:proofErr w:type="spellEnd"/>
+      <w:r>
+        <w:rPr>
+          <w:b w:val="0"/>
+        </w:rPr>
+        <w:t>(</w:t>
+      </w:r>
+      <w:proofErr w:type="gramEnd"/>
+      <w:r>
+        <w:rPr>
+          <w:b w:val="0"/>
+        </w:rPr>
+        <w:t>"</w:t>
+      </w:r>
+      <w:proofErr w:type="spellStart"/>
+      <w:r>
+        <w:rPr>
+          <w:b w:val="0"/>
+        </w:rPr>
+        <w:t>machine_name</w:t>
+      </w:r>
+      <w:proofErr w:type="spellEnd"/>
+      <w:r>
+        <w:rPr>
+          <w:b w:val="0"/>
+        </w:rPr>
+        <w:t>", "</w:t>
+      </w:r>
+      <w:proofErr w:type="spellStart"/>
+      <w:r>
+        <w:rPr>
+          <w:b w:val="0"/>
+        </w:rPr>
+        <w:t>equalto</w:t>
+      </w:r>
+      <w:proofErr w:type="spellEnd"/>
+      <w:r>
+        <w:rPr>
+          <w:b w:val="0"/>
+        </w:rPr>
+        <w:t>", "</w:t>
+      </w:r>
+      <w:proofErr w:type="spellStart"/>
+      <w:r>
+        <w:rPr>
+          <w:b w:val="0"/>
+        </w:rPr>
+        <w:t>i</w:t>
+      </w:r>
+      <w:bookmarkStart w:id="0" w:name="_GoBack"/>
+      <w:bookmarkEnd w:id="0"/>
+      <w:r>
+        <w:rPr>
+          <w:b w:val="0"/>
+        </w:rPr>
+        <w:t>ndice_ilustracoes</w:t>
+      </w:r>
+      <w:proofErr w:type="spellEnd"/>
+      <w:r>
+        <w:rPr>
+          <w:b w:val="0"/>
+        </w:rPr>
+        <w:t xml:space="preserve">") | </w:t>
+      </w:r>
+      <w:proofErr w:type="spellStart"/>
+      <w:r>
+        <w:rPr>
+          <w:b w:val="0"/>
+        </w:rPr>
+        <w:t>list</w:t>
+      </w:r>
+      <w:proofErr w:type="spellEnd"/>
+      <w:r>
+        <w:rPr>
+          <w:b w:val="0"/>
+        </w:rPr>
+        <w:t xml:space="preserve"> %}</w:t>
+      </w:r>
+      <w:r>
+        <w:rPr>
+          <w:b w:val="0"/>
+        </w:rPr>
+        <w:t xml:space="preserve">{% </w:t>
+      </w:r>
+      <w:proofErr w:type="spellStart"/>
+      <w:r>
+        <w:rPr>
+          <w:b w:val="0"/>
+        </w:rPr>
+        <w:t>if</w:t>
+      </w:r>
+      <w:proofErr w:type="spellEnd"/>
+      <w:r>
+        <w:rPr>
+          <w:b w:val="0"/>
+        </w:rPr>
+        <w:t xml:space="preserve"> </w:t>
+      </w:r>
+      <w:proofErr w:type="spellStart"/>
+      <w:r>
+        <w:rPr>
+          <w:b w:val="0"/>
+        </w:rPr>
+        <w:t>has_indice</w:t>
+      </w:r>
+      <w:proofErr w:type="spellEnd"/>
+      <w:r>
+        <w:rPr>
+          <w:b w:val="0"/>
+        </w:rPr>
+        <w:t xml:space="preserve"> %}</w:t>
+      </w:r>
+      <w:r>
+        <w:rPr>
+          <w:color w:val="000000" w:themeColor="text1"/>
+        </w:rPr>
         <w:t>ÍNDICE</w:t>
       </w:r>
       <w:r>
         <w:rPr>
-          <w:color w:val="00B050"/>
+          <w:color w:val="000000" w:themeColor="text1"/>
         </w:rPr>
         <w:t xml:space="preserve"> DE </w:t>
       </w:r>
       <w:r>
         <w:rPr>
-          <w:color w:val="00B050"/>
+          <w:color w:val="000000" w:themeColor="text1"/>
         </w:rPr>
         <w:t>ILUSTRAÇÕES</w:t>
       </w:r>
@@ -3057,6 +3542,30 @@
       </w:pPr>
       <w:r>
         <w:br w:type="page"/>
+      </w:r>
+      <w:r>
+        <w:rPr>
+          <w:rFonts w:cs="Calibri"/>
+          <w:szCs w:val="24"/>
+        </w:rPr>
+        <w:lastRenderedPageBreak/>
+        <w:t xml:space="preserve">{% </w:t>
+      </w:r>
+      <w:proofErr w:type="spellStart"/>
+      <w:r>
+        <w:rPr>
+          <w:rFonts w:cs="Calibri"/>
+          <w:szCs w:val="24"/>
+        </w:rPr>
+        <w:t>endif</w:t>
+      </w:r>
+      <w:proofErr w:type="spellEnd"/>
+      <w:r>
+        <w:rPr>
+          <w:rFonts w:cs="Calibri"/>
+          <w:szCs w:val="24"/>
+        </w:rPr>
+        <w:t xml:space="preserve"> %}</w:t>
       </w:r>
     </w:p>
     <w:sdt>
@@ -3078,12 +3587,12 @@
           <w:pPr>
             <w:pStyle w:val="CabealhodoSumrio"/>
             <w:rPr>
-              <w:color w:val="00B050"/>
+              <w:color w:val="000000" w:themeColor="text1"/>
             </w:rPr>
           </w:pPr>
           <w:r>
             <w:rPr>
-              <w:color w:val="00B050"/>
+              <w:color w:val="000000" w:themeColor="text1"/>
             </w:rPr>
             <w:t>SUMÁRIO</w:t>
           </w:r>
@@ -4110,10 +4619,10 @@
         <w:suppressAutoHyphens/>
         <w:ind w:firstLine="0"/>
         <w:sectPr>
-          <w:headerReference w:type="even" r:id="rId19"/>
-          <w:headerReference w:type="default" r:id="rId20"/>
-          <w:footerReference w:type="default" r:id="rId21"/>
-          <w:headerReference w:type="first" r:id="rId22"/>
+          <w:headerReference w:type="even" r:id="rId16"/>
+          <w:headerReference w:type="default" r:id="rId17"/>
+          <w:footerReference w:type="default" r:id="rId18"/>
+          <w:headerReference w:type="first" r:id="rId19"/>
           <w:pgSz w:w="11906" w:h="16838"/>
           <w:pgMar w:top="2268" w:right="1701" w:bottom="1701" w:left="1701" w:header="709" w:footer="709" w:gutter="0"/>
           <w:cols w:space="708"/>
@@ -4339,15 +4848,246 @@
     </w:p>
     <w:p>
       <w:pPr>
+        <w:pStyle w:val="Corpodotexto"/>
+      </w:pPr>
+    </w:p>
+    <w:p>
+      <w:pPr>
+        <w:pStyle w:val="Corpodotexto"/>
+      </w:pPr>
+    </w:p>
+    <w:p>
+      <w:pPr>
+        <w:pStyle w:val="Corpodotexto"/>
+      </w:pPr>
+    </w:p>
+    <w:p>
+      <w:pPr>
+        <w:pStyle w:val="Corpodotexto"/>
+      </w:pPr>
+    </w:p>
+    <w:p>
+      <w:pPr>
         <w:spacing w:after="160" w:line="259" w:lineRule="auto"/>
         <w:jc w:val="left"/>
       </w:pPr>
       <w:r>
-        <w:br w:type="page"/>
+        <w:rPr>
+          <w:rFonts w:ascii="Segoe UI Semibold" w:hAnsi="Segoe UI Semibold" w:cs="Segoe UI Semibold"/>
+        </w:rPr>
+        <w:t>Instrução</w:t>
+      </w:r>
+      <w:r>
+        <w:t>:</w:t>
       </w:r>
     </w:p>
     <w:p>
       <w:pPr>
+        <w:spacing w:after="160" w:line="259" w:lineRule="auto"/>
+        <w:jc w:val="center"/>
+      </w:pPr>
+      <w:r>
+        <w:t>[</w:t>
+      </w:r>
+      <w:r>
+        <w:rPr>
+          <w:color w:val="BF8F00" w:themeColor="accent4" w:themeShade="BF"/>
+        </w:rPr>
+        <w:t>informar auditores signatários</w:t>
+      </w:r>
+      <w:r>
+        <w:t>]</w:t>
+      </w:r>
+    </w:p>
+    <w:p>
+      <w:pPr>
+        <w:spacing w:after="160" w:line="259" w:lineRule="auto"/>
+      </w:pPr>
+      <w:r>
+        <w:rPr>
+          <w:rFonts w:ascii="Segoe UI Semibold" w:hAnsi="Segoe UI Semibold" w:cs="Segoe UI Semibold"/>
+        </w:rPr>
+        <w:t>Supervisão</w:t>
+      </w:r>
+      <w:r>
+        <w:t xml:space="preserve">: </w:t>
+      </w:r>
+    </w:p>
+    <w:p>
+      <w:pPr>
+        <w:spacing w:after="160" w:line="259" w:lineRule="auto"/>
+        <w:jc w:val="center"/>
+      </w:pPr>
+      <w:r>
+        <w:t>(</w:t>
+      </w:r>
+      <w:r>
+        <w:rPr>
+          <w:color w:val="808080" w:themeColor="background1" w:themeShade="80"/>
+        </w:rPr>
+        <w:t>assinado digitalmente</w:t>
+      </w:r>
+      <w:r>
+        <w:t>)</w:t>
+      </w:r>
+    </w:p>
+    <w:p>
+      <w:pPr>
+        <w:spacing w:after="160" w:line="259" w:lineRule="auto"/>
+        <w:jc w:val="center"/>
+      </w:pPr>
+      <w:r>
+        <w:t>[</w:t>
+      </w:r>
+      <w:r>
+        <w:rPr>
+          <w:color w:val="BF8F00" w:themeColor="accent4" w:themeShade="BF"/>
+        </w:rPr>
+        <w:t>Nome</w:t>
+      </w:r>
+      <w:r>
+        <w:t>]</w:t>
+      </w:r>
+    </w:p>
+    <w:p>
+      <w:pPr>
+        <w:spacing w:after="160" w:line="259" w:lineRule="auto"/>
+        <w:jc w:val="center"/>
+      </w:pPr>
+      <w:r>
+        <w:t>Auditor(</w:t>
+      </w:r>
+      <w:r>
+        <w:rPr>
+          <w:color w:val="BF8F00" w:themeColor="accent4" w:themeShade="BF"/>
+        </w:rPr>
+        <w:t>a</w:t>
+      </w:r>
+      <w:r>
+        <w:t xml:space="preserve">) </w:t>
+      </w:r>
+      <w:r>
+        <w:t>de Controle Externo</w:t>
+      </w:r>
+    </w:p>
+    <w:p>
+      <w:pPr>
+        <w:spacing w:after="160" w:line="259" w:lineRule="auto"/>
+        <w:jc w:val="center"/>
+      </w:pPr>
+      <w:r>
+        <w:t xml:space="preserve">Chefe da </w:t>
+      </w:r>
+      <w:r>
+        <w:t>{{divisao_origem_ajustada_divisao}}</w:t>
+      </w:r>
+    </w:p>
+    <w:p>
+      <w:pPr>
+        <w:spacing w:after="160" w:line="259" w:lineRule="auto"/>
+      </w:pPr>
+      <w:r>
+        <w:rPr>
+          <w:rFonts w:ascii="Segoe UI Semibold" w:hAnsi="Segoe UI Semibold" w:cs="Segoe UI Semibold"/>
+        </w:rPr>
+        <w:t>Visto</w:t>
+      </w:r>
+      <w:r>
+        <w:t xml:space="preserve">: </w:t>
+      </w:r>
+    </w:p>
+    <w:p>
+      <w:pPr>
+        <w:spacing w:after="160" w:line="259" w:lineRule="auto"/>
+        <w:jc w:val="center"/>
+      </w:pPr>
+      <w:r>
+        <w:t>(</w:t>
+      </w:r>
+      <w:r>
+        <w:rPr>
+          <w:color w:val="808080" w:themeColor="background1" w:themeShade="80"/>
+        </w:rPr>
+        <w:t>assinado digitalmente</w:t>
+      </w:r>
+      <w:r>
+        <w:t>)</w:t>
+      </w:r>
+    </w:p>
+    <w:p>
+      <w:pPr>
+        <w:spacing w:after="160" w:line="259" w:lineRule="auto"/>
+        <w:jc w:val="center"/>
+      </w:pPr>
+      <w:r>
+        <w:t>[</w:t>
+      </w:r>
+      <w:r>
+        <w:rPr>
+          <w:color w:val="BF8F00" w:themeColor="accent4" w:themeShade="BF"/>
+        </w:rPr>
+        <w:t>Nome</w:t>
+      </w:r>
+      <w:r>
+        <w:t>]</w:t>
+      </w:r>
+    </w:p>
+    <w:p>
+      <w:pPr>
+        <w:spacing w:after="160" w:line="259" w:lineRule="auto"/>
+        <w:jc w:val="center"/>
+      </w:pPr>
+      <w:proofErr w:type="gramStart"/>
+      <w:r>
+        <w:t>Diretor</w:t>
+      </w:r>
+      <w:r>
+        <w:t>(</w:t>
+      </w:r>
+      <w:proofErr w:type="gramEnd"/>
+      <w:r>
+        <w:rPr>
+          <w:color w:val="BF8F00" w:themeColor="accent4" w:themeShade="BF"/>
+        </w:rPr>
+        <w:t>a</w:t>
+      </w:r>
+      <w:r>
+        <w:t>)</w:t>
+      </w:r>
+      <w:r>
+        <w:t xml:space="preserve"> da </w:t>
+      </w:r>
+      <w:r>
+        <w:t>{{</w:t>
+      </w:r>
+      <w:proofErr w:type="spellStart"/>
+      <w:r>
+        <w:t>divisao_origem_ajustada_diretoria</w:t>
+      </w:r>
+      <w:proofErr w:type="spellEnd"/>
+      <w:r>
+        <w:t>}</w:t>
+      </w:r>
+      <w:r>
+        <w:t>}</w:t>
+      </w:r>
+    </w:p>
+    <w:p>
+      <w:pPr>
+        <w:pStyle w:val="Corpodotexto"/>
+      </w:pPr>
+    </w:p>
+    <w:p>
+      <w:pPr>
+        <w:spacing w:after="160" w:line="259" w:lineRule="auto"/>
+        <w:jc w:val="left"/>
+      </w:pPr>
+      <w:r>
+        <w:br w:type="page"/>
+      </w:r>
+    </w:p>
+    <w:p>
+      <w:pPr>
         <w:pStyle w:val="Ttulo1"/>
         <w:rPr>
           <w:color w:val="00B050"/>
@@ -4365,17 +5105,9 @@
         <w:rPr>
           <w:color w:val="00B050"/>
         </w:rPr>
-        <w:t xml:space="preserve"> (APÊNDICES, ANEXOS ETC.</w:t>
-      </w:r>
-      <w:proofErr w:type="gramStart"/>
-      <w:r>
-        <w:rPr>
-          <w:color w:val="00B050"/>
-        </w:rPr>
-        <w:t>)</w:t>
+        <w:t xml:space="preserve"> (APÊNDICES, ANEXOS ETC.)</w:t>
       </w:r>
       <w:bookmarkEnd w:id="10"/>
-      <w:proofErr w:type="gramEnd"/>
     </w:p>
     <w:p>
       <w:pPr>
@@ -4388,9 +5120,9 @@
       </w:pPr>
     </w:p>
     <w:sectPr>
-      <w:headerReference w:type="even" r:id="rId23"/>
-      <w:footerReference w:type="default" r:id="rId24"/>
-      <w:headerReference w:type="first" r:id="rId25"/>
+      <w:headerReference w:type="even" r:id="rId20"/>
+      <w:footerReference w:type="default" r:id="rId21"/>
+      <w:headerReference w:type="first" r:id="rId22"/>
       <w:pgSz w:w="11906" w:h="16838"/>
       <w:pgMar w:top="2268" w:right="1701" w:bottom="1701" w:left="1701" w:header="709" w:footer="709" w:gutter="0"/>
       <w:cols w:space="708"/>
@@ -4426,36 +5158,6 @@
 </file>
 
 <file path=word/footer1.xml><?xml version="1.0" encoding="utf-8"?>
-<w:ftr xmlns:wpc="http://schemas.microsoft.com/office/word/2010/wordprocessingCanvas" xmlns:mc="http://schemas.openxmlformats.org/markup-compatibility/2006" xmlns:o="urn:schemas-microsoft-com:office:office" xmlns:r="http://schemas.openxmlformats.org/officeDocument/2006/relationships" xmlns:m="http://schemas.openxmlformats.org/officeDocument/2006/math" xmlns:v="urn:schemas-microsoft-com:vml" xmlns:wp14="http://schemas.microsoft.com/office/word/2010/wordprocessingDrawing" xmlns:wp="http://schemas.openxmlformats.org/drawingml/2006/wordprocessingDrawing" xmlns:w10="urn:schemas-microsoft-com:office:word" xmlns:w="http://schemas.openxmlformats.org/wordprocessingml/2006/main" xmlns:w14="http://schemas.microsoft.com/office/word/2010/wordml" xmlns:wpg="http://schemas.microsoft.com/office/word/2010/wordprocessingGroup" xmlns:wpi="http://schemas.microsoft.com/office/word/2010/wordprocessingInk" xmlns:wne="http://schemas.microsoft.com/office/word/2006/wordml" xmlns:wps="http://schemas.microsoft.com/office/word/2010/wordprocessingShape" mc:Ignorable="w14 wp14">
-  <w:p>
-    <w:pPr>
-      <w:pStyle w:val="Rodap"/>
-    </w:pPr>
-  </w:p>
-</w:ftr>
-</file>
-
-<file path=word/footer2.xml><?xml version="1.0" encoding="utf-8"?>
-<w:ftr xmlns:wpc="http://schemas.microsoft.com/office/word/2010/wordprocessingCanvas" xmlns:mc="http://schemas.openxmlformats.org/markup-compatibility/2006" xmlns:o="urn:schemas-microsoft-com:office:office" xmlns:r="http://schemas.openxmlformats.org/officeDocument/2006/relationships" xmlns:m="http://schemas.openxmlformats.org/officeDocument/2006/math" xmlns:v="urn:schemas-microsoft-com:vml" xmlns:wp14="http://schemas.microsoft.com/office/word/2010/wordprocessingDrawing" xmlns:wp="http://schemas.openxmlformats.org/drawingml/2006/wordprocessingDrawing" xmlns:w10="urn:schemas-microsoft-com:office:word" xmlns:w="http://schemas.openxmlformats.org/wordprocessingml/2006/main" xmlns:w14="http://schemas.microsoft.com/office/word/2010/wordml" xmlns:wpg="http://schemas.microsoft.com/office/word/2010/wordprocessingGroup" xmlns:wpi="http://schemas.microsoft.com/office/word/2010/wordprocessingInk" xmlns:wne="http://schemas.microsoft.com/office/word/2006/wordml" xmlns:wps="http://schemas.microsoft.com/office/word/2010/wordprocessingShape" mc:Ignorable="w14 wp14">
-  <w:p>
-    <w:pPr>
-      <w:pStyle w:val="Rodap"/>
-    </w:pPr>
-  </w:p>
-</w:ftr>
-</file>
-
-<file path=word/footer3.xml><?xml version="1.0" encoding="utf-8"?>
-<w:ftr xmlns:wpc="http://schemas.microsoft.com/office/word/2010/wordprocessingCanvas" xmlns:mc="http://schemas.openxmlformats.org/markup-compatibility/2006" xmlns:o="urn:schemas-microsoft-com:office:office" xmlns:r="http://schemas.openxmlformats.org/officeDocument/2006/relationships" xmlns:m="http://schemas.openxmlformats.org/officeDocument/2006/math" xmlns:v="urn:schemas-microsoft-com:vml" xmlns:wp14="http://schemas.microsoft.com/office/word/2010/wordprocessingDrawing" xmlns:wp="http://schemas.openxmlformats.org/drawingml/2006/wordprocessingDrawing" xmlns:w10="urn:schemas-microsoft-com:office:word" xmlns:w="http://schemas.openxmlformats.org/wordprocessingml/2006/main" xmlns:w14="http://schemas.microsoft.com/office/word/2010/wordml" xmlns:wpg="http://schemas.microsoft.com/office/word/2010/wordprocessingGroup" xmlns:wpi="http://schemas.microsoft.com/office/word/2010/wordprocessingInk" xmlns:wne="http://schemas.microsoft.com/office/word/2006/wordml" xmlns:wps="http://schemas.microsoft.com/office/word/2010/wordprocessingShape" mc:Ignorable="w14 wp14">
-  <w:p>
-    <w:pPr>
-      <w:pStyle w:val="Rodap"/>
-    </w:pPr>
-  </w:p>
-</w:ftr>
-</file>
-
-<file path=word/footer4.xml><?xml version="1.0" encoding="utf-8"?>
 <w:ftr xmlns:wpc="http://schemas.microsoft.com/office/word/2010/wordprocessingCanvas" xmlns:mc="http://schemas.openxmlformats.org/markup-compatibility/2006" xmlns:o="urn:schemas-microsoft-com:office:office" xmlns:r="http://schemas.openxmlformats.org/officeDocument/2006/relationships" xmlns:m="http://schemas.openxmlformats.org/officeDocument/2006/math" xmlns:v="urn:schemas-microsoft-com:vml" xmlns:wp14="http://schemas.microsoft.com/office/word/2010/wordprocessingDrawing" xmlns:wp="http://schemas.openxmlformats.org/drawingml/2006/wordprocessingDrawing" xmlns:w10="urn:schemas-microsoft-com:office:word" xmlns:w="http://schemas.openxmlformats.org/wordprocessingml/2006/main" xmlns:w14="http://schemas.microsoft.com/office/word/2010/wordml" xmlns:wpg="http://schemas.microsoft.com/office/word/2010/wordprocessingGroup" xmlns:wpi="http://schemas.microsoft.com/office/word/2010/wordprocessingInk" xmlns:wne="http://schemas.microsoft.com/office/word/2006/wordml" xmlns:wps="http://schemas.microsoft.com/office/word/2010/wordprocessingShape" mc:Ignorable="w14 wp14">
   <w:p>
     <w:pPr>
@@ -4482,7 +5184,7 @@
           <wp:extent cx="7452885" cy="1064823"/>
           <wp:effectExtent l="0" t="0" r="0" b="2540"/>
           <wp:wrapNone/>
-          <wp:docPr id="1457675204" name="Imagem 5"/>
+          <wp:docPr id="1605707869" name="Imagem 5"/>
           <wp:cNvGraphicFramePr>
             <a:graphicFrameLocks xmlns:a="http://schemas.openxmlformats.org/drawingml/2006/main" noChangeAspect="1"/>
           </wp:cNvGraphicFramePr>
@@ -4535,7 +5237,7 @@
 </w:ftr>
 </file>
 
-<file path=word/footer5.xml><?xml version="1.0" encoding="utf-8"?>
+<file path=word/footer2.xml><?xml version="1.0" encoding="utf-8"?>
 <w:ftr xmlns:wpc="http://schemas.microsoft.com/office/word/2010/wordprocessingCanvas" xmlns:mc="http://schemas.openxmlformats.org/markup-compatibility/2006" xmlns:o="urn:schemas-microsoft-com:office:office" xmlns:r="http://schemas.openxmlformats.org/officeDocument/2006/relationships" xmlns:m="http://schemas.openxmlformats.org/officeDocument/2006/math" xmlns:v="urn:schemas-microsoft-com:vml" xmlns:wp14="http://schemas.microsoft.com/office/word/2010/wordprocessingDrawing" xmlns:wp="http://schemas.openxmlformats.org/drawingml/2006/wordprocessingDrawing" xmlns:w10="urn:schemas-microsoft-com:office:word" xmlns:w="http://schemas.openxmlformats.org/wordprocessingml/2006/main" xmlns:w14="http://schemas.microsoft.com/office/word/2010/wordml" xmlns:wpg="http://schemas.microsoft.com/office/word/2010/wordprocessingGroup" xmlns:wpi="http://schemas.microsoft.com/office/word/2010/wordprocessingInk" xmlns:wne="http://schemas.microsoft.com/office/word/2006/wordml" xmlns:wps="http://schemas.microsoft.com/office/word/2010/wordprocessingShape" mc:Ignorable="w14 wp14">
   <w:p>
     <w:pPr>
@@ -4656,7 +5358,7 @@
                               <w:sz w:val="16"/>
                               <w:szCs w:val="16"/>
                             </w:rPr>
-                            <w:instrText>12</w:instrText>
+                            <w:instrText>10</w:instrText>
                           </w:r>
                           <w:r>
                             <w:rPr>
@@ -4689,7 +5391,7 @@
                               <w:sz w:val="16"/>
                               <w:szCs w:val="16"/>
                             </w:rPr>
-                            <w:t>12</w:t>
+                            <w:t>10</w:t>
                           </w:r>
                           <w:r>
                             <w:rPr>
@@ -4790,7 +5492,7 @@
                         <w:sz w:val="16"/>
                         <w:szCs w:val="16"/>
                       </w:rPr>
-                      <w:instrText>12</w:instrText>
+                      <w:instrText>10</w:instrText>
                     </w:r>
                     <w:r>
                       <w:rPr>
@@ -4823,7 +5525,7 @@
                         <w:sz w:val="16"/>
                         <w:szCs w:val="16"/>
                       </w:rPr>
-                      <w:t>12</w:t>
+                      <w:t>10</w:t>
                     </w:r>
                     <w:r>
                       <w:rPr>
@@ -5010,43 +5712,7 @@
                               <w:iCs/>
                               <w:color w:val="403F41"/>
                             </w:rPr>
-                            <w:t>]</w:t>
-                          </w:r>
-                          <w:r>
-                            <w:rPr>
-                              <w:rFonts w:asciiTheme="majorHAnsi" w:hAnsiTheme="majorHAnsi" w:cstheme="majorHAnsi"/>
-                              <w:i/>
-                              <w:iCs/>
-                              <w:color w:val="403F41"/>
-                            </w:rPr>
-                            <w:t xml:space="preserve"> </w:t>
-                          </w:r>
-                          <w:r>
-                            <w:rPr>
-                              <w:rFonts w:asciiTheme="majorHAnsi" w:hAnsiTheme="majorHAnsi" w:cstheme="majorHAnsi"/>
-                              <w:i/>
-                              <w:iCs/>
-                              <w:color w:val="403F41"/>
-                            </w:rPr>
-                            <w:t>–</w:t>
-                          </w:r>
-                          <w:r>
-                            <w:rPr>
-                              <w:rFonts w:asciiTheme="majorHAnsi" w:hAnsiTheme="majorHAnsi" w:cstheme="majorHAnsi"/>
-                              <w:i/>
-                              <w:iCs/>
-                              <w:color w:val="403F41"/>
-                            </w:rPr>
-                            <w:t xml:space="preserve"> </w:t>
-                          </w:r>
-                          <w:r>
-                            <w:rPr>
-                              <w:rFonts w:asciiTheme="majorHAnsi" w:hAnsiTheme="majorHAnsi" w:cstheme="majorHAnsi"/>
-                              <w:i/>
-                              <w:iCs/>
-                              <w:color w:val="403F41"/>
-                            </w:rPr>
-                            <w:t>[</w:t>
+                            <w:t>] – [</w:t>
                           </w:r>
                           <w:r>
                             <w:rPr>
@@ -5123,9 +5789,9 @@
             </wp:anchor>
           </w:drawing>
         </mc:Choice>
-        <mc:Fallback xmlns:cx="http://schemas.microsoft.com/office/drawing/2014/chartex" xmlns:cx1="http://schemas.microsoft.com/office/drawing/2015/9/8/chartex" xmlns:cx2="http://schemas.microsoft.com/office/drawing/2015/10/21/chartex" xmlns:cx3="http://schemas.microsoft.com/office/drawing/2016/5/9/chartex" xmlns:cx4="http://schemas.microsoft.com/office/drawing/2016/5/10/chartex" xmlns:cx5="http://schemas.microsoft.com/office/drawing/2016/5/11/chartex" xmlns:cx6="http://schemas.microsoft.com/office/drawing/2016/5/12/chartex" xmlns:cx7="http://schemas.microsoft.com/office/drawing/2016/5/13/chartex" xmlns:cx8="http://schemas.microsoft.com/office/drawing/2016/5/14/chartex" xmlns:aink="http://schemas.microsoft.com/office/drawing/2016/ink" xmlns:am3d="http://schemas.microsoft.com/office/drawing/2017/model3d" xmlns:oel="http://schemas.microsoft.com/office/2019/extlst" xmlns:w15="http://schemas.microsoft.com/office/word/2012/wordml" xmlns:w16cex="http://schemas.microsoft.com/office/word/2018/wordml/cex" xmlns:w16cid="http://schemas.microsoft.com/office/word/2016/wordml/cid" xmlns:w16="http://schemas.microsoft.com/office/word/2018/wordml" xmlns:w16du="http://schemas.microsoft.com/office/word/2023/wordml/word16du" xmlns:w16sdtdh="http://schemas.microsoft.com/office/word/2020/wordml/sdtdatahash" xmlns:w16sdtfl="http://schemas.microsoft.com/office/word/2024/wordml/sdtformatlock" xmlns:w16se="http://schemas.microsoft.com/office/word/2015/wordml/symex">
+        <mc:Fallback>
           <w:pict>
-            <v:shape w14:anchorId="72AA2529" id="Caixa de Texto 6" o:spid="_x0000_s1028" type="#_x0000_t202" style="position:absolute;margin-left:1.15pt;margin-top:-1.15pt;width:595.1pt;height:91.95pt;z-index:251666432;visibility:visible;mso-wrap-style:square;mso-width-percent:0;mso-height-percent:0;mso-wrap-distance-left:9pt;mso-wrap-distance-top:3.6pt;mso-wrap-distance-right:9pt;mso-wrap-distance-bottom:3.6pt;mso-position-horizontal:absolute;mso-position-horizontal-relative:page;mso-position-vertical:absolute;mso-position-vertical-relative:bottom-margin-area;mso-width-percent:0;mso-height-percent:0;mso-width-relative:margin;mso-height-relative:margin;v-text-anchor:top" o:gfxdata="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" filled="f" stroked="f">
+            <v:shape id="Caixa de Texto 6" o:spid="_x0000_s1028" type="#_x0000_t202" style="position:absolute;margin-left:1.15pt;margin-top:-1.15pt;width:595.1pt;height:91.95pt;z-index:251666432;visibility:visible;mso-wrap-style:square;mso-width-percent:0;mso-height-percent:0;mso-wrap-distance-left:9pt;mso-wrap-distance-top:3.6pt;mso-wrap-distance-right:9pt;mso-wrap-distance-bottom:3.6pt;mso-position-horizontal:absolute;mso-position-horizontal-relative:page;mso-position-vertical:absolute;mso-position-vertical-relative:bottom-margin-area;mso-width-percent:0;mso-height-percent:0;mso-width-relative:margin;mso-height-relative:margin;v-text-anchor:top" o:gfxdata="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" filled="f" stroked="f">
               <v:textbox>
                 <w:txbxContent>
                   <w:p>
@@ -5185,43 +5851,7 @@
                         <w:iCs/>
                         <w:color w:val="403F41"/>
                       </w:rPr>
-                      <w:t>]</w:t>
-                    </w:r>
-                    <w:r>
-                      <w:rPr>
-                        <w:rFonts w:asciiTheme="majorHAnsi" w:hAnsiTheme="majorHAnsi" w:cstheme="majorHAnsi"/>
-                        <w:i/>
-                        <w:iCs/>
-                        <w:color w:val="403F41"/>
-                      </w:rPr>
-                      <w:t xml:space="preserve"> </w:t>
-                    </w:r>
-                    <w:r>
-                      <w:rPr>
-                        <w:rFonts w:asciiTheme="majorHAnsi" w:hAnsiTheme="majorHAnsi" w:cstheme="majorHAnsi"/>
-                        <w:i/>
-                        <w:iCs/>
-                        <w:color w:val="403F41"/>
-                      </w:rPr>
-                      <w:t>–</w:t>
-                    </w:r>
-                    <w:r>
-                      <w:rPr>
-                        <w:rFonts w:asciiTheme="majorHAnsi" w:hAnsiTheme="majorHAnsi" w:cstheme="majorHAnsi"/>
-                        <w:i/>
-                        <w:iCs/>
-                        <w:color w:val="403F41"/>
-                      </w:rPr>
-                      <w:t xml:space="preserve"> </w:t>
-                    </w:r>
-                    <w:r>
-                      <w:rPr>
-                        <w:rFonts w:asciiTheme="majorHAnsi" w:hAnsiTheme="majorHAnsi" w:cstheme="majorHAnsi"/>
-                        <w:i/>
-                        <w:iCs/>
-                        <w:color w:val="403F41"/>
-                      </w:rPr>
-                      <w:t>[</w:t>
+                      <w:t>] – [</w:t>
                     </w:r>
                     <w:r>
                       <w:rPr>
@@ -5493,15 +6123,15 @@
       <mc:AlternateContent>
         <mc:Choice Requires="wps">
           <w:drawing>
-            <wp:anchor distT="45720" distB="45720" distL="114300" distR="114300" simplePos="0" relativeHeight="251663360" behindDoc="0" locked="0" layoutInCell="1" allowOverlap="1" wp14:anchorId="650C38BF" wp14:editId="1C3D29B6">
+            <wp:anchor distT="45720" distB="45720" distL="114300" distR="114300" simplePos="0" relativeHeight="251663360" behindDoc="0" locked="0" layoutInCell="1" allowOverlap="1" wp14:anchorId="650C38BF" wp14:editId="284A0C66">
               <wp:simplePos x="0" y="0"/>
               <wp:positionH relativeFrom="page">
-                <wp:posOffset>-36575</wp:posOffset>
+                <wp:posOffset>-34506</wp:posOffset>
               </wp:positionH>
               <wp:positionV relativeFrom="paragraph">
                 <wp:posOffset>-450215</wp:posOffset>
               </wp:positionV>
-              <wp:extent cx="5618074" cy="1287475"/>
+              <wp:extent cx="6245525" cy="1302589"/>
               <wp:effectExtent l="0" t="0" r="0" b="0"/>
               <wp:wrapNone/>
               <wp:docPr id="2" name="Caixa de Texto 2"/>
@@ -5517,7 +6147,7 @@
                     <wps:spPr bwMode="auto">
                       <a:xfrm>
                         <a:off x="0" y="0"/>
-                        <a:ext cx="5618074" cy="1287475"/>
+                        <a:ext cx="6245525" cy="1302589"/>
                       </a:xfrm>
                       <a:prstGeom prst="rect">
                         <a:avLst/>
@@ -5548,7 +6178,7 @@
                         <w:p>
                           <w:pPr>
                             <w:pStyle w:val="SemEspaamento"/>
-                            <w:spacing w:line="336" w:lineRule="auto"/>
+                            <w:spacing w:after="80" w:line="240" w:lineRule="auto"/>
                             <w:ind w:left="5103"/>
                             <w:jc w:val="left"/>
                             <w:rPr>
@@ -5565,7 +6195,7 @@
                         <w:p>
                           <w:pPr>
                             <w:pStyle w:val="SemEspaamento"/>
-                            <w:spacing w:line="336" w:lineRule="auto"/>
+                            <w:spacing w:after="80" w:line="240" w:lineRule="auto"/>
                             <w:ind w:left="5103"/>
                             <w:jc w:val="left"/>
                             <w:rPr>
@@ -5600,7 +6230,7 @@
                         <w:p>
                           <w:pPr>
                             <w:pStyle w:val="SemEspaamento"/>
-                            <w:spacing w:line="240" w:lineRule="auto"/>
+                            <w:spacing w:after="80" w:line="240" w:lineRule="auto"/>
                             <w:ind w:left="5103"/>
                             <w:jc w:val="left"/>
                             <w:rPr>
@@ -5613,21 +6243,23 @@
                               <w:rFonts w:ascii="Segoe UI" w:hAnsi="Segoe UI" w:cs="Segoe UI"/>
                               <w:color w:val="7F7F7F" w:themeColor="text1" w:themeTint="80"/>
                             </w:rPr>
-                            <w:t>{</w:t>
+                            <w:t>{{</w:t>
                           </w:r>
+                          <w:proofErr w:type="spellStart"/>
                           <w:r>
                             <w:rPr>
                               <w:rFonts w:ascii="Segoe UI" w:hAnsi="Segoe UI" w:cs="Segoe UI"/>
                               <w:color w:val="7F7F7F" w:themeColor="text1" w:themeTint="80"/>
                             </w:rPr>
-                            <w:t>{divisao_origem_ajustada_divisao}</w:t>
+                            <w:t>divisao_origem_ajustada_divisao</w:t>
                           </w:r>
+                          <w:proofErr w:type="spellEnd"/>
                           <w:r>
                             <w:rPr>
                               <w:rFonts w:ascii="Segoe UI" w:hAnsi="Segoe UI" w:cs="Segoe UI"/>
                               <w:color w:val="7F7F7F" w:themeColor="text1" w:themeTint="80"/>
                             </w:rPr>
-                            <w:t>}</w:t>
+                            <w:t>}}</w:t>
                           </w:r>
                         </w:p>
                       </w:txbxContent>
@@ -5653,7 +6285,7 @@
               <v:stroke joinstyle="miter"/>
               <v:path gradientshapeok="t" o:connecttype="rect"/>
             </v:shapetype>
-            <v:shape id="Caixa de Texto 2" o:spid="_x0000_s1026" type="#_x0000_t202" style="position:absolute;left:0;text-align:left;margin-left:-2.9pt;margin-top:-35.45pt;width:442.35pt;height:101.4pt;z-index:251663360;visibility:visible;mso-wrap-style:square;mso-width-percent:0;mso-height-percent:0;mso-wrap-distance-left:9pt;mso-wrap-distance-top:3.6pt;mso-wrap-distance-right:9pt;mso-wrap-distance-bottom:3.6pt;mso-position-horizontal:absolute;mso-position-horizontal-relative:page;mso-position-vertical:absolute;mso-position-vertical-relative:text;mso-width-percent:0;mso-height-percent:0;mso-width-relative:margin;mso-height-relative:margin;v-text-anchor:middle" o:gfxdata="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" filled="f" stroked="f">
+            <v:shape id="Caixa de Texto 2" o:spid="_x0000_s1026" type="#_x0000_t202" style="position:absolute;left:0;text-align:left;margin-left:-2.7pt;margin-top:-35.45pt;width:491.75pt;height:102.55pt;z-index:251663360;visibility:visible;mso-wrap-style:square;mso-width-percent:0;mso-height-percent:0;mso-wrap-distance-left:9pt;mso-wrap-distance-top:3.6pt;mso-wrap-distance-right:9pt;mso-wrap-distance-bottom:3.6pt;mso-position-horizontal:absolute;mso-position-horizontal-relative:page;mso-position-vertical:absolute;mso-position-vertical-relative:text;mso-width-percent:0;mso-height-percent:0;mso-width-relative:margin;mso-height-relative:margin;v-text-anchor:middle" o:gfxdata="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" filled="f" stroked="f">
               <v:textbox>
                 <w:txbxContent>
                   <w:p>
@@ -5672,7 +6304,7 @@
                   <w:p>
                     <w:pPr>
                       <w:pStyle w:val="SemEspaamento"/>
-                      <w:spacing w:line="336" w:lineRule="auto"/>
+                      <w:spacing w:after="80" w:line="240" w:lineRule="auto"/>
                       <w:ind w:left="5103"/>
                       <w:jc w:val="left"/>
                       <w:rPr>
@@ -5689,7 +6321,7 @@
                   <w:p>
                     <w:pPr>
                       <w:pStyle w:val="SemEspaamento"/>
-                      <w:spacing w:line="336" w:lineRule="auto"/>
+                      <w:spacing w:after="80" w:line="240" w:lineRule="auto"/>
                       <w:ind w:left="5103"/>
                       <w:jc w:val="left"/>
                       <w:rPr>
@@ -5724,7 +6356,7 @@
                   <w:p>
                     <w:pPr>
                       <w:pStyle w:val="SemEspaamento"/>
-                      <w:spacing w:line="240" w:lineRule="auto"/>
+                      <w:spacing w:after="80" w:line="240" w:lineRule="auto"/>
                       <w:ind w:left="5103"/>
                       <w:jc w:val="left"/>
                       <w:rPr>
@@ -5737,30 +6369,23 @@
                         <w:rFonts w:ascii="Segoe UI" w:hAnsi="Segoe UI" w:cs="Segoe UI"/>
                         <w:color w:val="7F7F7F" w:themeColor="text1" w:themeTint="80"/>
                       </w:rPr>
-                      <w:t>{</w:t>
+                      <w:t>{{</w:t>
                     </w:r>
+                    <w:proofErr w:type="spellStart"/>
                     <w:r>
                       <w:rPr>
                         <w:rFonts w:ascii="Segoe UI" w:hAnsi="Segoe UI" w:cs="Segoe UI"/>
                         <w:color w:val="7F7F7F" w:themeColor="text1" w:themeTint="80"/>
                       </w:rPr>
-                      <w:t>{divisao_origem_ajustada_divisao</w:t>
+                      <w:t>divisao_origem_ajustada_divisao</w:t>
                     </w:r>
-                    <w:bookmarkStart w:id="1" w:name="_GoBack"/>
-                    <w:bookmarkEnd w:id="1"/>
+                    <w:proofErr w:type="spellEnd"/>
                     <w:r>
                       <w:rPr>
                         <w:rFonts w:ascii="Segoe UI" w:hAnsi="Segoe UI" w:cs="Segoe UI"/>
                         <w:color w:val="7F7F7F" w:themeColor="text1" w:themeTint="80"/>
                       </w:rPr>
-                      <w:t>}</w:t>
-                    </w:r>
-                    <w:r>
-                      <w:rPr>
-                        <w:rFonts w:ascii="Segoe UI" w:hAnsi="Segoe UI" w:cs="Segoe UI"/>
-                        <w:color w:val="7F7F7F" w:themeColor="text1" w:themeTint="80"/>
-                      </w:rPr>
-                      <w:t>}</w:t>
+                      <w:t>}}</w:t>
                     </w:r>
                   </w:p>
                 </w:txbxContent>
@@ -5788,7 +6413,7 @@
           <wp:extent cx="6867647" cy="695325"/>
           <wp:effectExtent l="0" t="0" r="9525" b="0"/>
           <wp:wrapNone/>
-          <wp:docPr id="1097417439" name="Imagem 1"/>
+          <wp:docPr id="462585538" name="Imagem 1"/>
           <wp:cNvGraphicFramePr>
             <a:graphicFrameLocks xmlns:a="http://schemas.openxmlformats.org/drawingml/2006/main" noChangeAspect="1"/>
           </wp:cNvGraphicFramePr>
@@ -5972,7 +6597,7 @@
       <w:lvlText w:val="%1."/>
       <w:lvlJc w:val="left"/>
       <w:pPr>
-        <w:ind w:left="720" w:hanging="360"/>
+        <w:ind w:left="2421" w:hanging="360"/>
       </w:pPr>
       <w:rPr>
         <w:rFonts w:hint="default"/>
@@ -5986,7 +6611,7 @@
       <w:lvlText w:val="%1.%2."/>
       <w:lvlJc w:val="left"/>
       <w:pPr>
-        <w:ind w:left="1080" w:hanging="720"/>
+        <w:ind w:left="2781" w:hanging="720"/>
       </w:pPr>
       <w:rPr>
         <w:rFonts w:hint="default"/>
@@ -6000,7 +6625,7 @@
       <w:lvlText w:val="%1.%2.%3."/>
       <w:lvlJc w:val="left"/>
       <w:pPr>
-        <w:ind w:left="1080" w:hanging="720"/>
+        <w:ind w:left="2781" w:hanging="720"/>
       </w:pPr>
       <w:rPr>
         <w:rFonts w:hint="default"/>
@@ -6014,7 +6639,7 @@
       <w:lvlText w:val="%1.%2.%3.%4."/>
       <w:lvlJc w:val="left"/>
       <w:pPr>
-        <w:ind w:left="1440" w:hanging="1080"/>
+        <w:ind w:left="3141" w:hanging="1080"/>
       </w:pPr>
       <w:rPr>
         <w:rFonts w:hint="default"/>
@@ -6028,7 +6653,7 @@
       <w:lvlText w:val="%1.%2.%3.%4.%5."/>
       <w:lvlJc w:val="left"/>
       <w:pPr>
-        <w:ind w:left="1440" w:hanging="1080"/>
+        <w:ind w:left="3141" w:hanging="1080"/>
       </w:pPr>
       <w:rPr>
         <w:rFonts w:hint="default"/>
@@ -6041,7 +6666,7 @@
       <w:lvlText w:val="%1.%2.%3.%4.%5.%6."/>
       <w:lvlJc w:val="left"/>
       <w:pPr>
-        <w:ind w:left="1800" w:hanging="1440"/>
+        <w:ind w:left="3501" w:hanging="1440"/>
       </w:pPr>
       <w:rPr>
         <w:rFonts w:hint="default"/>
@@ -6054,7 +6679,7 @@
       <w:lvlText w:val="%1.%2.%3.%4.%5.%6.%7."/>
       <w:lvlJc w:val="left"/>
       <w:pPr>
-        <w:ind w:left="1800" w:hanging="1440"/>
+        <w:ind w:left="3501" w:hanging="1440"/>
       </w:pPr>
       <w:rPr>
         <w:rFonts w:hint="default"/>
@@ -6067,7 +6692,7 @@
       <w:lvlText w:val="%1.%2.%3.%4.%5.%6.%7.%8."/>
       <w:lvlJc w:val="left"/>
       <w:pPr>
-        <w:ind w:left="2160" w:hanging="1800"/>
+        <w:ind w:left="3861" w:hanging="1800"/>
       </w:pPr>
       <w:rPr>
         <w:rFonts w:hint="default"/>
@@ -6080,7 +6705,7 @@
       <w:lvlText w:val="%1.%2.%3.%4.%5.%6.%7.%8.%9."/>
       <w:lvlJc w:val="left"/>
       <w:pPr>
-        <w:ind w:left="2160" w:hanging="1800"/>
+        <w:ind w:left="3861" w:hanging="1800"/>
       </w:pPr>
       <w:rPr>
         <w:rFonts w:hint="default"/>
@@ -6993,6 +7618,45 @@
       <w:shd w:val="clear" w:color="auto" w:fill="E1DFDD"/>
     </w:rPr>
   </w:style>
+  <w:style w:type="character" w:styleId="Refdecomentrio">
+    <w:name w:val="annotation reference"/>
+    <w:basedOn w:val="Fontepargpadro"/>
+    <w:uiPriority w:val="99"/>
+    <w:semiHidden/>
+    <w:unhideWhenUsed/>
+    <w:rsid w:val="00751DDC"/>
+    <w:rPr>
+      <w:sz w:val="16"/>
+      <w:szCs w:val="16"/>
+    </w:rPr>
+  </w:style>
+  <w:style w:type="paragraph" w:styleId="Textodecomentrio">
+    <w:name w:val="annotation text"/>
+    <w:basedOn w:val="Normal"/>
+    <w:link w:val="TextodecomentrioChar"/>
+    <w:uiPriority w:val="99"/>
+    <w:unhideWhenUsed/>
+    <w:rsid w:val="00751DDC"/>
+    <w:pPr>
+      <w:spacing w:line="240" w:lineRule="auto"/>
+    </w:pPr>
+    <w:rPr>
+      <w:sz w:val="20"/>
+      <w:szCs w:val="20"/>
+    </w:rPr>
+  </w:style>
+  <w:style w:type="character" w:customStyle="1" w:styleId="TextodecomentrioChar">
+    <w:name w:val="Texto de comentário Char"/>
+    <w:basedOn w:val="Fontepargpadro"/>
+    <w:link w:val="Textodecomentrio"/>
+    <w:uiPriority w:val="99"/>
+    <w:rsid w:val="00751DDC"/>
+    <w:rPr>
+      <w:rFonts w:ascii="Segoe UI" w:hAnsi="Segoe UI" w:cs="Segoe UI"/>
+      <w:sz w:val="20"/>
+      <w:szCs w:val="20"/>
+    </w:rPr>
+  </w:style>
 </w:styles>
 </file>
 
@@ -7894,6 +8558,45 @@
     <w:rPr>
       <w:color w:val="605E5C"/>
       <w:shd w:val="clear" w:color="auto" w:fill="E1DFDD"/>
+    </w:rPr>
+  </w:style>
+  <w:style w:type="character" w:styleId="Refdecomentrio">
+    <w:name w:val="annotation reference"/>
+    <w:basedOn w:val="Fontepargpadro"/>
+    <w:uiPriority w:val="99"/>
+    <w:semiHidden/>
+    <w:unhideWhenUsed/>
+    <w:rsid w:val="00751DDC"/>
+    <w:rPr>
+      <w:sz w:val="16"/>
+      <w:szCs w:val="16"/>
+    </w:rPr>
+  </w:style>
+  <w:style w:type="paragraph" w:styleId="Textodecomentrio">
+    <w:name w:val="annotation text"/>
+    <w:basedOn w:val="Normal"/>
+    <w:link w:val="TextodecomentrioChar"/>
+    <w:uiPriority w:val="99"/>
+    <w:unhideWhenUsed/>
+    <w:rsid w:val="00751DDC"/>
+    <w:pPr>
+      <w:spacing w:line="240" w:lineRule="auto"/>
+    </w:pPr>
+    <w:rPr>
+      <w:sz w:val="20"/>
+      <w:szCs w:val="20"/>
+    </w:rPr>
+  </w:style>
+  <w:style w:type="character" w:customStyle="1" w:styleId="TextodecomentrioChar">
+    <w:name w:val="Texto de comentário Char"/>
+    <w:basedOn w:val="Fontepargpadro"/>
+    <w:link w:val="Textodecomentrio"/>
+    <w:uiPriority w:val="99"/>
+    <w:rsid w:val="00751DDC"/>
+    <w:rPr>
+      <w:rFonts w:ascii="Segoe UI" w:hAnsi="Segoe UI" w:cs="Segoe UI"/>
+      <w:sz w:val="20"/>
+      <w:szCs w:val="20"/>
     </w:rPr>
   </w:style>
 </w:styles>
@@ -8495,7 +9198,7 @@
 </file>
 
 <file path=customXml/itemProps4.xml><?xml version="1.0" encoding="utf-8"?>
-<ds:datastoreItem xmlns:ds="http://schemas.openxmlformats.org/officeDocument/2006/customXml" ds:itemID="{BB3300EC-547A-4AEA-99F6-81D4D11EC770}">
+<ds:datastoreItem xmlns:ds="http://schemas.openxmlformats.org/officeDocument/2006/customXml" ds:itemID="{1E83E7F3-9E0C-42AB-9E18-1817F7907EB6}">
   <ds:schemaRefs>
     <ds:schemaRef ds:uri="http://schemas.openxmlformats.org/officeDocument/2006/bibliography"/>
   </ds:schemaRefs>

</xml_diff>

<commit_message>
feat: implementa métodos de inserção dos títulos (headings) de forma hierárquica
</commit_message>
<xml_diff>
--- a/src/templates/Relatório Padrão - GRAAU.docx
+++ b/src/templates/Relatório Padrão - GRAAU.docx
@@ -3146,15 +3146,7 @@
         <w:rPr>
           <w:b w:val="0"/>
         </w:rPr>
-        <w:t>i</w:t>
-      </w:r>
-      <w:bookmarkStart w:id="0" w:name="_GoBack"/>
-      <w:bookmarkEnd w:id="0"/>
-      <w:r>
-        <w:rPr>
-          <w:b w:val="0"/>
-        </w:rPr>
-        <w:t>ndice_ilustracoes</w:t>
+        <w:t>indice_ilustracoes</w:t>
       </w:r>
       <w:proofErr w:type="spellEnd"/>
       <w:r>
@@ -4631,493 +4623,15 @@
       </w:pPr>
     </w:p>
     <w:p>
-      <w:pPr>
-        <w:pStyle w:val="Ttulo1"/>
-        <w:rPr>
-          <w:color w:val="00B050"/>
-        </w:rPr>
-      </w:pPr>
-      <w:bookmarkStart w:id="1" w:name="_Toc185323067"/>
-      <w:r>
-        <w:rPr>
-          <w:color w:val="00B050"/>
-        </w:rPr>
+      <w:r>
         <w:lastRenderedPageBreak/>
-        <w:t>INTRODUÇÃO</w:t>
-      </w:r>
-      <w:bookmarkEnd w:id="1"/>
-    </w:p>
-    <w:p>
-      <w:pPr>
-        <w:pStyle w:val="Ttulo2"/>
-        <w:rPr>
-          <w:color w:val="00B050"/>
-        </w:rPr>
-      </w:pPr>
-      <w:bookmarkStart w:id="2" w:name="_Toc185323068"/>
-      <w:r>
-        <w:rPr>
-          <w:color w:val="00B050"/>
-        </w:rPr>
-        <w:t>Segundo título</w:t>
-      </w:r>
-      <w:bookmarkEnd w:id="2"/>
-    </w:p>
-    <w:p>
-      <w:pPr>
-        <w:pStyle w:val="Ttulo3"/>
-        <w:rPr>
-          <w:color w:val="00B050"/>
-        </w:rPr>
-      </w:pPr>
-      <w:bookmarkStart w:id="3" w:name="_Toc185323069"/>
-      <w:r>
-        <w:rPr>
-          <w:color w:val="00B050"/>
-        </w:rPr>
-        <w:t>Terceiro título</w:t>
-      </w:r>
-      <w:bookmarkEnd w:id="3"/>
-    </w:p>
-    <w:p>
-      <w:pPr>
-        <w:pStyle w:val="Ttulo4"/>
-        <w:rPr>
-          <w:color w:val="00B050"/>
-        </w:rPr>
-      </w:pPr>
-      <w:bookmarkStart w:id="4" w:name="_Toc185323070"/>
-      <w:r>
-        <w:rPr>
-          <w:color w:val="00B050"/>
-        </w:rPr>
-        <w:t>Quarto título</w:t>
-      </w:r>
-      <w:bookmarkEnd w:id="4"/>
-    </w:p>
-    <w:p>
-      <w:pPr>
-        <w:pStyle w:val="Ttulo5"/>
-        <w:rPr>
-          <w:color w:val="00B050"/>
-        </w:rPr>
-      </w:pPr>
-      <w:bookmarkStart w:id="5" w:name="_Toc185323071"/>
-      <w:r>
-        <w:rPr>
-          <w:color w:val="00B050"/>
-        </w:rPr>
-        <w:t>Quinto título</w:t>
-      </w:r>
-      <w:bookmarkEnd w:id="5"/>
-    </w:p>
-    <w:p>
-      <w:pPr>
-        <w:pStyle w:val="Corpodotexto"/>
-      </w:pPr>
-    </w:p>
-    <w:p>
-      <w:pPr>
-        <w:spacing w:after="160" w:line="259" w:lineRule="auto"/>
-        <w:jc w:val="left"/>
-      </w:pPr>
-      <w:r>
-        <w:br w:type="page"/>
-      </w:r>
-    </w:p>
-    <w:p>
-      <w:pPr>
-        <w:pStyle w:val="Ttulo1"/>
-        <w:rPr>
-          <w:color w:val="00B050"/>
-        </w:rPr>
-      </w:pPr>
-      <w:bookmarkStart w:id="6" w:name="_Toc185323072"/>
-      <w:r>
-        <w:rPr>
-          <w:color w:val="00B050"/>
-        </w:rPr>
-        <w:lastRenderedPageBreak/>
-        <w:t>VISÃO GERAL DO OBJETO</w:t>
-      </w:r>
-      <w:bookmarkEnd w:id="6"/>
-    </w:p>
-    <w:p>
-      <w:pPr>
-        <w:pStyle w:val="Corpodotexto"/>
-      </w:pPr>
-    </w:p>
-    <w:p>
-      <w:pPr>
-        <w:spacing w:after="160" w:line="259" w:lineRule="auto"/>
-        <w:jc w:val="left"/>
-      </w:pPr>
-      <w:r>
-        <w:br w:type="page"/>
-      </w:r>
-    </w:p>
-    <w:p>
-      <w:pPr>
-        <w:pStyle w:val="Ttulo1"/>
-        <w:rPr>
-          <w:color w:val="00B050"/>
-        </w:rPr>
-      </w:pPr>
-      <w:bookmarkStart w:id="7" w:name="_Toc185323073"/>
-      <w:r>
-        <w:rPr>
-          <w:color w:val="00B050"/>
-        </w:rPr>
-        <w:lastRenderedPageBreak/>
-        <w:t>ACHADOS/RESULTADOS/ANÁLISES</w:t>
-      </w:r>
-      <w:bookmarkEnd w:id="7"/>
-    </w:p>
-    <w:p>
-      <w:pPr>
-        <w:pStyle w:val="Corpodotexto"/>
-      </w:pPr>
-    </w:p>
-    <w:p>
-      <w:pPr>
-        <w:spacing w:after="160" w:line="259" w:lineRule="auto"/>
-        <w:jc w:val="left"/>
-      </w:pPr>
-    </w:p>
-    <w:p>
-      <w:pPr>
-        <w:spacing w:after="160" w:line="259" w:lineRule="auto"/>
-        <w:jc w:val="left"/>
-      </w:pPr>
-      <w:r>
-        <w:br w:type="page"/>
-      </w:r>
-    </w:p>
-    <w:p>
-      <w:pPr>
-        <w:pStyle w:val="Ttulo1"/>
-        <w:rPr>
-          <w:color w:val="00B050"/>
-        </w:rPr>
-      </w:pPr>
-      <w:bookmarkStart w:id="8" w:name="_Toc185323074"/>
-      <w:r>
-        <w:rPr>
-          <w:color w:val="00B050"/>
-        </w:rPr>
-        <w:lastRenderedPageBreak/>
-        <w:t>CONCLUSÃO</w:t>
-      </w:r>
-      <w:bookmarkEnd w:id="8"/>
-    </w:p>
-    <w:p>
-      <w:pPr>
-        <w:pStyle w:val="Corpodotexto"/>
-      </w:pPr>
-    </w:p>
-    <w:p>
-      <w:pPr>
-        <w:spacing w:after="160" w:line="259" w:lineRule="auto"/>
-        <w:jc w:val="left"/>
-      </w:pPr>
-      <w:r>
-        <w:br w:type="page"/>
-      </w:r>
-    </w:p>
-    <w:p>
-      <w:pPr>
-        <w:pStyle w:val="Ttulo1"/>
-        <w:rPr>
-          <w:color w:val="00B050"/>
-        </w:rPr>
-      </w:pPr>
-      <w:bookmarkStart w:id="9" w:name="_Toc185323075"/>
-      <w:r>
-        <w:rPr>
-          <w:color w:val="00B050"/>
-        </w:rPr>
-        <w:lastRenderedPageBreak/>
-        <w:t>PROPOSTA DE ENCAMINHAMENTOS</w:t>
-      </w:r>
-      <w:bookmarkEnd w:id="9"/>
-    </w:p>
-    <w:p>
-      <w:pPr>
-        <w:pStyle w:val="Corpodotexto"/>
-      </w:pPr>
-    </w:p>
-    <w:p>
-      <w:pPr>
-        <w:pStyle w:val="Corpodotexto"/>
-      </w:pPr>
-    </w:p>
-    <w:p>
-      <w:pPr>
-        <w:pStyle w:val="Corpodotexto"/>
-      </w:pPr>
-    </w:p>
-    <w:p>
-      <w:pPr>
-        <w:pStyle w:val="Corpodotexto"/>
-      </w:pPr>
-    </w:p>
-    <w:p>
-      <w:pPr>
-        <w:pStyle w:val="Corpodotexto"/>
-      </w:pPr>
-    </w:p>
-    <w:p>
-      <w:pPr>
-        <w:spacing w:after="160" w:line="259" w:lineRule="auto"/>
-        <w:jc w:val="left"/>
-      </w:pPr>
-      <w:r>
-        <w:rPr>
-          <w:rFonts w:ascii="Segoe UI Semibold" w:hAnsi="Segoe UI Semibold" w:cs="Segoe UI Semibold"/>
-        </w:rPr>
-        <w:t>Instrução</w:t>
-      </w:r>
-      <w:r>
-        <w:t>:</w:t>
-      </w:r>
-    </w:p>
-    <w:p>
-      <w:pPr>
-        <w:spacing w:after="160" w:line="259" w:lineRule="auto"/>
-        <w:jc w:val="center"/>
-      </w:pPr>
-      <w:r>
-        <w:t>[</w:t>
-      </w:r>
-      <w:r>
-        <w:rPr>
-          <w:color w:val="BF8F00" w:themeColor="accent4" w:themeShade="BF"/>
-        </w:rPr>
-        <w:t>informar auditores signatários</w:t>
-      </w:r>
-      <w:r>
-        <w:t>]</w:t>
-      </w:r>
-    </w:p>
-    <w:p>
-      <w:pPr>
-        <w:spacing w:after="160" w:line="259" w:lineRule="auto"/>
-      </w:pPr>
-      <w:r>
-        <w:rPr>
-          <w:rFonts w:ascii="Segoe UI Semibold" w:hAnsi="Segoe UI Semibold" w:cs="Segoe UI Semibold"/>
-        </w:rPr>
-        <w:t>Supervisão</w:t>
-      </w:r>
-      <w:r>
-        <w:t xml:space="preserve">: </w:t>
-      </w:r>
-    </w:p>
-    <w:p>
-      <w:pPr>
-        <w:spacing w:after="160" w:line="259" w:lineRule="auto"/>
-        <w:jc w:val="center"/>
-      </w:pPr>
-      <w:r>
-        <w:t>(</w:t>
-      </w:r>
-      <w:r>
-        <w:rPr>
-          <w:color w:val="808080" w:themeColor="background1" w:themeShade="80"/>
-        </w:rPr>
-        <w:t>assinado digitalmente</w:t>
-      </w:r>
-      <w:r>
-        <w:t>)</w:t>
-      </w:r>
-    </w:p>
-    <w:p>
-      <w:pPr>
-        <w:spacing w:after="160" w:line="259" w:lineRule="auto"/>
-        <w:jc w:val="center"/>
-      </w:pPr>
-      <w:r>
-        <w:t>[</w:t>
-      </w:r>
-      <w:r>
-        <w:rPr>
-          <w:color w:val="BF8F00" w:themeColor="accent4" w:themeShade="BF"/>
-        </w:rPr>
-        <w:t>Nome</w:t>
-      </w:r>
-      <w:r>
-        <w:t>]</w:t>
-      </w:r>
-    </w:p>
-    <w:p>
-      <w:pPr>
-        <w:spacing w:after="160" w:line="259" w:lineRule="auto"/>
-        <w:jc w:val="center"/>
-      </w:pPr>
-      <w:r>
-        <w:t>Auditor(</w:t>
-      </w:r>
-      <w:r>
-        <w:rPr>
-          <w:color w:val="BF8F00" w:themeColor="accent4" w:themeShade="BF"/>
-        </w:rPr>
-        <w:t>a</w:t>
-      </w:r>
-      <w:r>
-        <w:t xml:space="preserve">) </w:t>
-      </w:r>
-      <w:r>
-        <w:t>de Controle Externo</w:t>
-      </w:r>
-    </w:p>
-    <w:p>
-      <w:pPr>
-        <w:spacing w:after="160" w:line="259" w:lineRule="auto"/>
-        <w:jc w:val="center"/>
-      </w:pPr>
-      <w:r>
-        <w:t xml:space="preserve">Chefe da </w:t>
-      </w:r>
-      <w:r>
-        <w:t>{{divisao_origem_ajustada_divisao}}</w:t>
-      </w:r>
-    </w:p>
-    <w:p>
-      <w:pPr>
-        <w:spacing w:after="160" w:line="259" w:lineRule="auto"/>
-      </w:pPr>
-      <w:r>
-        <w:rPr>
-          <w:rFonts w:ascii="Segoe UI Semibold" w:hAnsi="Segoe UI Semibold" w:cs="Segoe UI Semibold"/>
-        </w:rPr>
-        <w:t>Visto</w:t>
-      </w:r>
-      <w:r>
-        <w:t xml:space="preserve">: </w:t>
-      </w:r>
-    </w:p>
-    <w:p>
-      <w:pPr>
-        <w:spacing w:after="160" w:line="259" w:lineRule="auto"/>
-        <w:jc w:val="center"/>
-      </w:pPr>
-      <w:r>
-        <w:t>(</w:t>
-      </w:r>
-      <w:r>
-        <w:rPr>
-          <w:color w:val="808080" w:themeColor="background1" w:themeShade="80"/>
-        </w:rPr>
-        <w:t>assinado digitalmente</w:t>
-      </w:r>
-      <w:r>
-        <w:t>)</w:t>
-      </w:r>
-    </w:p>
-    <w:p>
-      <w:pPr>
-        <w:spacing w:after="160" w:line="259" w:lineRule="auto"/>
-        <w:jc w:val="center"/>
-      </w:pPr>
-      <w:r>
-        <w:t>[</w:t>
-      </w:r>
-      <w:r>
-        <w:rPr>
-          <w:color w:val="BF8F00" w:themeColor="accent4" w:themeShade="BF"/>
-        </w:rPr>
-        <w:t>Nome</w:t>
-      </w:r>
-      <w:r>
-        <w:t>]</w:t>
-      </w:r>
-    </w:p>
-    <w:p>
-      <w:pPr>
-        <w:spacing w:after="160" w:line="259" w:lineRule="auto"/>
-        <w:jc w:val="center"/>
-      </w:pPr>
-      <w:proofErr w:type="gramStart"/>
-      <w:r>
-        <w:t>Diretor</w:t>
-      </w:r>
-      <w:r>
-        <w:t>(</w:t>
-      </w:r>
-      <w:proofErr w:type="gramEnd"/>
-      <w:r>
-        <w:rPr>
-          <w:color w:val="BF8F00" w:themeColor="accent4" w:themeShade="BF"/>
-        </w:rPr>
-        <w:t>a</w:t>
-      </w:r>
-      <w:r>
-        <w:t>)</w:t>
-      </w:r>
-      <w:r>
-        <w:t xml:space="preserve"> da </w:t>
-      </w:r>
-      <w:r>
-        <w:t>{{</w:t>
-      </w:r>
-      <w:proofErr w:type="spellStart"/>
-      <w:r>
-        <w:t>divisao_origem_ajustada_diretoria</w:t>
-      </w:r>
-      <w:proofErr w:type="spellEnd"/>
-      <w:r>
-        <w:t>}</w:t>
-      </w:r>
-      <w:r>
-        <w:t>}</w:t>
-      </w:r>
-    </w:p>
-    <w:p>
-      <w:pPr>
-        <w:pStyle w:val="Corpodotexto"/>
-      </w:pPr>
-    </w:p>
-    <w:p>
-      <w:pPr>
-        <w:spacing w:after="160" w:line="259" w:lineRule="auto"/>
-        <w:jc w:val="left"/>
-      </w:pPr>
-      <w:r>
-        <w:br w:type="page"/>
-      </w:r>
-    </w:p>
-    <w:p>
-      <w:pPr>
-        <w:pStyle w:val="Ttulo1"/>
-        <w:rPr>
-          <w:color w:val="00B050"/>
-        </w:rPr>
-      </w:pPr>
-      <w:bookmarkStart w:id="10" w:name="_Toc185323076"/>
-      <w:r>
-        <w:rPr>
-          <w:color w:val="00B050"/>
-        </w:rPr>
-        <w:lastRenderedPageBreak/>
-        <w:t>ELEMENTOS PÓS-TEXTUAIS</w:t>
-      </w:r>
-      <w:r>
-        <w:rPr>
-          <w:color w:val="00B050"/>
-        </w:rPr>
-        <w:t xml:space="preserve"> (APÊNDICES, ANEXOS ETC.)</w:t>
-      </w:r>
-      <w:bookmarkEnd w:id="10"/>
-    </w:p>
-    <w:p>
-      <w:pPr>
-        <w:pStyle w:val="Corpodotexto"/>
-      </w:pPr>
-    </w:p>
-    <w:p>
-      <w:pPr>
-        <w:pStyle w:val="Corpodotexto"/>
-      </w:pPr>
+        <w:t>&lt;CONTEUDO</w:t>
+      </w:r>
+      <w:bookmarkStart w:id="0" w:name="_GoBack"/>
+      <w:bookmarkEnd w:id="0"/>
+      <w:r>
+        <w:t>&gt;</w:t>
+      </w:r>
     </w:p>
     <w:sectPr>
       <w:headerReference w:type="even" r:id="rId20"/>
@@ -5184,7 +4698,7 @@
           <wp:extent cx="7452885" cy="1064823"/>
           <wp:effectExtent l="0" t="0" r="0" b="2540"/>
           <wp:wrapNone/>
-          <wp:docPr id="1605707869" name="Imagem 5"/>
+          <wp:docPr id="5" name="Imagem 5"/>
           <wp:cNvGraphicFramePr>
             <a:graphicFrameLocks xmlns:a="http://schemas.openxmlformats.org/drawingml/2006/main" noChangeAspect="1"/>
           </wp:cNvGraphicFramePr>
@@ -5358,7 +4872,7 @@
                               <w:sz w:val="16"/>
                               <w:szCs w:val="16"/>
                             </w:rPr>
-                            <w:instrText>10</w:instrText>
+                            <w:instrText>7</w:instrText>
                           </w:r>
                           <w:r>
                             <w:rPr>
@@ -5391,7 +4905,7 @@
                               <w:sz w:val="16"/>
                               <w:szCs w:val="16"/>
                             </w:rPr>
-                            <w:t>10</w:t>
+                            <w:t>7</w:t>
                           </w:r>
                           <w:r>
                             <w:rPr>
@@ -5492,7 +5006,7 @@
                         <w:sz w:val="16"/>
                         <w:szCs w:val="16"/>
                       </w:rPr>
-                      <w:instrText>10</w:instrText>
+                      <w:instrText>7</w:instrText>
                     </w:r>
                     <w:r>
                       <w:rPr>
@@ -5525,7 +5039,7 @@
                         <w:sz w:val="16"/>
                         <w:szCs w:val="16"/>
                       </w:rPr>
-                      <w:t>10</w:t>
+                      <w:t>7</w:t>
                     </w:r>
                     <w:r>
                       <w:rPr>
@@ -6413,7 +5927,7 @@
           <wp:extent cx="6867647" cy="695325"/>
           <wp:effectExtent l="0" t="0" r="9525" b="0"/>
           <wp:wrapNone/>
-          <wp:docPr id="462585538" name="Imagem 1"/>
+          <wp:docPr id="4" name="Imagem 4"/>
           <wp:cNvGraphicFramePr>
             <a:graphicFrameLocks xmlns:a="http://schemas.openxmlformats.org/drawingml/2006/main" noChangeAspect="1"/>
           </wp:cNvGraphicFramePr>
@@ -9198,7 +8712,7 @@
 </file>
 
 <file path=customXml/itemProps4.xml><?xml version="1.0" encoding="utf-8"?>
-<ds:datastoreItem xmlns:ds="http://schemas.openxmlformats.org/officeDocument/2006/customXml" ds:itemID="{1E83E7F3-9E0C-42AB-9E18-1817F7907EB6}">
+<ds:datastoreItem xmlns:ds="http://schemas.openxmlformats.org/officeDocument/2006/customXml" ds:itemID="{96BE66AD-8473-4892-9AC9-4A998091474C}">
   <ds:schemaRefs>
     <ds:schemaRef ds:uri="http://schemas.openxmlformats.org/officeDocument/2006/bibliography"/>
   </ds:schemaRefs>

</xml_diff>

<commit_message>
feat: mapeamento do status do processo
</commit_message>
<xml_diff>
--- a/src/templates/Relatório Padrão - GRAAU.docx
+++ b/src/templates/Relatório Padrão - GRAAU.docx
@@ -82,7 +82,10 @@
         <w:sectPr>
           <w:headerReference w:type="even" r:id="rId13"/>
           <w:headerReference w:type="default" r:id="rId14"/>
-          <w:headerReference w:type="first" r:id="rId15"/>
+          <w:footerReference w:type="even" r:id="rId15"/>
+          <w:footerReference w:type="default" r:id="rId16"/>
+          <w:headerReference w:type="first" r:id="rId17"/>
+          <w:footerReference w:type="first" r:id="rId18"/>
           <w:pgSz w:w="11906" w:h="16838"/>
           <w:pgMar w:top="2268" w:right="1701" w:bottom="1701" w:left="1701" w:header="709" w:footer="709" w:gutter="0"/>
           <w:cols w:space="708"/>
@@ -4611,10 +4614,10 @@
         <w:suppressAutoHyphens/>
         <w:ind w:firstLine="0"/>
         <w:sectPr>
-          <w:headerReference w:type="even" r:id="rId16"/>
-          <w:headerReference w:type="default" r:id="rId17"/>
-          <w:footerReference w:type="default" r:id="rId18"/>
-          <w:headerReference w:type="first" r:id="rId19"/>
+          <w:headerReference w:type="even" r:id="rId19"/>
+          <w:headerReference w:type="default" r:id="rId20"/>
+          <w:footerReference w:type="default" r:id="rId21"/>
+          <w:headerReference w:type="first" r:id="rId22"/>
           <w:pgSz w:w="11906" w:h="16838"/>
           <w:pgMar w:top="2268" w:right="1701" w:bottom="1701" w:left="1701" w:header="709" w:footer="709" w:gutter="0"/>
           <w:cols w:space="708"/>
@@ -4625,18 +4628,13 @@
     <w:p>
       <w:r>
         <w:lastRenderedPageBreak/>
-        <w:t>&lt;CONTEUDO</w:t>
-      </w:r>
-      <w:bookmarkStart w:id="0" w:name="_GoBack"/>
-      <w:bookmarkEnd w:id="0"/>
-      <w:r>
-        <w:t>&gt;</w:t>
+        <w:t>&lt;CONTEUDO&gt;</w:t>
       </w:r>
     </w:p>
     <w:sectPr>
-      <w:headerReference w:type="even" r:id="rId20"/>
-      <w:footerReference w:type="default" r:id="rId21"/>
-      <w:headerReference w:type="first" r:id="rId22"/>
+      <w:headerReference w:type="even" r:id="rId23"/>
+      <w:footerReference w:type="default" r:id="rId24"/>
+      <w:headerReference w:type="first" r:id="rId25"/>
       <w:pgSz w:w="11906" w:h="16838"/>
       <w:pgMar w:top="2268" w:right="1701" w:bottom="1701" w:left="1701" w:header="709" w:footer="709" w:gutter="0"/>
       <w:cols w:space="708"/>
@@ -4672,6 +4670,36 @@
 </file>
 
 <file path=word/footer1.xml><?xml version="1.0" encoding="utf-8"?>
+<w:ftr xmlns:wpc="http://schemas.microsoft.com/office/word/2010/wordprocessingCanvas" xmlns:mc="http://schemas.openxmlformats.org/markup-compatibility/2006" xmlns:o="urn:schemas-microsoft-com:office:office" xmlns:r="http://schemas.openxmlformats.org/officeDocument/2006/relationships" xmlns:m="http://schemas.openxmlformats.org/officeDocument/2006/math" xmlns:v="urn:schemas-microsoft-com:vml" xmlns:wp14="http://schemas.microsoft.com/office/word/2010/wordprocessingDrawing" xmlns:wp="http://schemas.openxmlformats.org/drawingml/2006/wordprocessingDrawing" xmlns:w10="urn:schemas-microsoft-com:office:word" xmlns:w="http://schemas.openxmlformats.org/wordprocessingml/2006/main" xmlns:w14="http://schemas.microsoft.com/office/word/2010/wordml" xmlns:wpg="http://schemas.microsoft.com/office/word/2010/wordprocessingGroup" xmlns:wpi="http://schemas.microsoft.com/office/word/2010/wordprocessingInk" xmlns:wne="http://schemas.microsoft.com/office/word/2006/wordml" xmlns:wps="http://schemas.microsoft.com/office/word/2010/wordprocessingShape" mc:Ignorable="w14 wp14">
+  <w:p>
+    <w:pPr>
+      <w:pStyle w:val="Rodap"/>
+    </w:pPr>
+  </w:p>
+</w:ftr>
+</file>
+
+<file path=word/footer2.xml><?xml version="1.0" encoding="utf-8"?>
+<w:ftr xmlns:wpc="http://schemas.microsoft.com/office/word/2010/wordprocessingCanvas" xmlns:mc="http://schemas.openxmlformats.org/markup-compatibility/2006" xmlns:o="urn:schemas-microsoft-com:office:office" xmlns:r="http://schemas.openxmlformats.org/officeDocument/2006/relationships" xmlns:m="http://schemas.openxmlformats.org/officeDocument/2006/math" xmlns:v="urn:schemas-microsoft-com:vml" xmlns:wp14="http://schemas.microsoft.com/office/word/2010/wordprocessingDrawing" xmlns:wp="http://schemas.openxmlformats.org/drawingml/2006/wordprocessingDrawing" xmlns:w10="urn:schemas-microsoft-com:office:word" xmlns:w="http://schemas.openxmlformats.org/wordprocessingml/2006/main" xmlns:w14="http://schemas.microsoft.com/office/word/2010/wordml" xmlns:wpg="http://schemas.microsoft.com/office/word/2010/wordprocessingGroup" xmlns:wpi="http://schemas.microsoft.com/office/word/2010/wordprocessingInk" xmlns:wne="http://schemas.microsoft.com/office/word/2006/wordml" xmlns:wps="http://schemas.microsoft.com/office/word/2010/wordprocessingShape" mc:Ignorable="w14 wp14">
+  <w:p>
+    <w:pPr>
+      <w:pStyle w:val="Rodap"/>
+    </w:pPr>
+  </w:p>
+</w:ftr>
+</file>
+
+<file path=word/footer3.xml><?xml version="1.0" encoding="utf-8"?>
+<w:ftr xmlns:wpc="http://schemas.microsoft.com/office/word/2010/wordprocessingCanvas" xmlns:mc="http://schemas.openxmlformats.org/markup-compatibility/2006" xmlns:o="urn:schemas-microsoft-com:office:office" xmlns:r="http://schemas.openxmlformats.org/officeDocument/2006/relationships" xmlns:m="http://schemas.openxmlformats.org/officeDocument/2006/math" xmlns:v="urn:schemas-microsoft-com:vml" xmlns:wp14="http://schemas.microsoft.com/office/word/2010/wordprocessingDrawing" xmlns:wp="http://schemas.openxmlformats.org/drawingml/2006/wordprocessingDrawing" xmlns:w10="urn:schemas-microsoft-com:office:word" xmlns:w="http://schemas.openxmlformats.org/wordprocessingml/2006/main" xmlns:w14="http://schemas.microsoft.com/office/word/2010/wordml" xmlns:wpg="http://schemas.microsoft.com/office/word/2010/wordprocessingGroup" xmlns:wpi="http://schemas.microsoft.com/office/word/2010/wordprocessingInk" xmlns:wne="http://schemas.microsoft.com/office/word/2006/wordml" xmlns:wps="http://schemas.microsoft.com/office/word/2010/wordprocessingShape" mc:Ignorable="w14 wp14">
+  <w:p>
+    <w:pPr>
+      <w:pStyle w:val="Rodap"/>
+    </w:pPr>
+  </w:p>
+</w:ftr>
+</file>
+
+<file path=word/footer4.xml><?xml version="1.0" encoding="utf-8"?>
 <w:ftr xmlns:wpc="http://schemas.microsoft.com/office/word/2010/wordprocessingCanvas" xmlns:mc="http://schemas.openxmlformats.org/markup-compatibility/2006" xmlns:o="urn:schemas-microsoft-com:office:office" xmlns:r="http://schemas.openxmlformats.org/officeDocument/2006/relationships" xmlns:m="http://schemas.openxmlformats.org/officeDocument/2006/math" xmlns:v="urn:schemas-microsoft-com:vml" xmlns:wp14="http://schemas.microsoft.com/office/word/2010/wordprocessingDrawing" xmlns:wp="http://schemas.openxmlformats.org/drawingml/2006/wordprocessingDrawing" xmlns:w10="urn:schemas-microsoft-com:office:word" xmlns:w="http://schemas.openxmlformats.org/wordprocessingml/2006/main" xmlns:w14="http://schemas.microsoft.com/office/word/2010/wordml" xmlns:wpg="http://schemas.microsoft.com/office/word/2010/wordprocessingGroup" xmlns:wpi="http://schemas.microsoft.com/office/word/2010/wordprocessingInk" xmlns:wne="http://schemas.microsoft.com/office/word/2006/wordml" xmlns:wps="http://schemas.microsoft.com/office/word/2010/wordprocessingShape" mc:Ignorable="w14 wp14">
   <w:p>
     <w:pPr>
@@ -4751,7 +4779,7 @@
 </w:ftr>
 </file>
 
-<file path=word/footer2.xml><?xml version="1.0" encoding="utf-8"?>
+<file path=word/footer5.xml><?xml version="1.0" encoding="utf-8"?>
 <w:ftr xmlns:wpc="http://schemas.microsoft.com/office/word/2010/wordprocessingCanvas" xmlns:mc="http://schemas.openxmlformats.org/markup-compatibility/2006" xmlns:o="urn:schemas-microsoft-com:office:office" xmlns:r="http://schemas.openxmlformats.org/officeDocument/2006/relationships" xmlns:m="http://schemas.openxmlformats.org/officeDocument/2006/math" xmlns:v="urn:schemas-microsoft-com:vml" xmlns:wp14="http://schemas.microsoft.com/office/word/2010/wordprocessingDrawing" xmlns:wp="http://schemas.openxmlformats.org/drawingml/2006/wordprocessingDrawing" xmlns:w10="urn:schemas-microsoft-com:office:word" xmlns:w="http://schemas.openxmlformats.org/wordprocessingml/2006/main" xmlns:w14="http://schemas.microsoft.com/office/word/2010/wordml" xmlns:wpg="http://schemas.microsoft.com/office/word/2010/wordprocessingGroup" xmlns:wpi="http://schemas.microsoft.com/office/word/2010/wordprocessingInk" xmlns:wne="http://schemas.microsoft.com/office/word/2006/wordml" xmlns:wps="http://schemas.microsoft.com/office/word/2010/wordprocessingShape" mc:Ignorable="w14 wp14">
   <w:p>
     <w:pPr>
@@ -5208,16 +5236,27 @@
                               <w:iCs/>
                               <w:color w:val="403F41"/>
                             </w:rPr>
-                            <w:t>[</w:t>
+                            <w:t>{{</w:t>
                           </w:r>
+                          <w:proofErr w:type="spellStart"/>
                           <w:r>
                             <w:rPr>
                               <w:rFonts w:asciiTheme="majorHAnsi" w:hAnsiTheme="majorHAnsi" w:cstheme="majorHAnsi"/>
                               <w:i/>
                               <w:iCs/>
-                              <w:color w:val="00B050"/>
+                              <w:color w:val="403F41"/>
                             </w:rPr>
-                            <w:t>Tipo de relatório</w:t>
+                            <w:t>tipo_relatorio</w:t>
+                          </w:r>
+                          <w:proofErr w:type="spellEnd"/>
+                          <w:r>
+                            <w:rPr>
+                              <w:rFonts w:asciiTheme="majorHAnsi" w:hAnsiTheme="majorHAnsi" w:cstheme="majorHAnsi"/>
+                              <w:i/>
+                              <w:iCs/>
+                              <w:color w:val="403F41"/>
+                            </w:rPr>
+                            <w:t>}}</w:t>
                           </w:r>
                           <w:r>
                             <w:rPr>
@@ -5226,16 +5265,7 @@
                               <w:iCs/>
                               <w:color w:val="403F41"/>
                             </w:rPr>
-                            <w:t>] – [</w:t>
-                          </w:r>
-                          <w:r>
-                            <w:rPr>
-                              <w:rFonts w:asciiTheme="majorHAnsi" w:hAnsiTheme="majorHAnsi" w:cstheme="majorHAnsi"/>
-                              <w:i/>
-                              <w:iCs/>
-                              <w:color w:val="FF0000"/>
-                            </w:rPr>
-                            <w:t>nº do processo</w:t>
+                            <w:t xml:space="preserve"> – </w:t>
                           </w:r>
                           <w:r>
                             <w:rPr>
@@ -5244,7 +5274,29 @@
                               <w:iCs/>
                               <w:color w:val="403F41"/>
                             </w:rPr>
-                            <w:t>]</w:t>
+                            <w:t>{{</w:t>
+                          </w:r>
+                          <w:proofErr w:type="spellStart"/>
+                          <w:proofErr w:type="gramStart"/>
+                          <w:r>
+                            <w:rPr>
+                              <w:rFonts w:asciiTheme="majorHAnsi" w:hAnsiTheme="majorHAnsi" w:cstheme="majorHAnsi"/>
+                              <w:i/>
+                              <w:iCs/>
+                              <w:color w:val="403F41"/>
+                            </w:rPr>
+                            <w:t>n_processo_eTCE</w:t>
+                          </w:r>
+                          <w:proofErr w:type="spellEnd"/>
+                          <w:proofErr w:type="gramEnd"/>
+                          <w:r>
+                            <w:rPr>
+                              <w:rFonts w:asciiTheme="majorHAnsi" w:hAnsiTheme="majorHAnsi" w:cstheme="majorHAnsi"/>
+                              <w:i/>
+                              <w:iCs/>
+                              <w:color w:val="403F41"/>
+                            </w:rPr>
+                            <w:t>}}</w:t>
                           </w:r>
                         </w:p>
                         <w:p>
@@ -5265,16 +5317,109 @@
                               <w:iCs/>
                               <w:color w:val="403F41"/>
                             </w:rPr>
-                            <w:t>[</w:t>
+                            <w:t xml:space="preserve">{% </w:t>
                           </w:r>
+                          <w:proofErr w:type="spellStart"/>
+                          <w:proofErr w:type="gramStart"/>
                           <w:r>
                             <w:rPr>
                               <w:rFonts w:asciiTheme="majorHAnsi" w:hAnsiTheme="majorHAnsi" w:cstheme="majorHAnsi"/>
                               <w:i/>
                               <w:iCs/>
-                              <w:color w:val="00B050"/>
+                              <w:color w:val="403F41"/>
                             </w:rPr>
-                            <w:t>status do processo – depende do tipo de relatório</w:t>
+                            <w:t>if</w:t>
+                          </w:r>
+                          <w:proofErr w:type="spellEnd"/>
+                          <w:proofErr w:type="gramEnd"/>
+                          <w:r>
+                            <w:rPr>
+                              <w:rFonts w:asciiTheme="majorHAnsi" w:hAnsiTheme="majorHAnsi" w:cstheme="majorHAnsi"/>
+                              <w:i/>
+                              <w:iCs/>
+                              <w:color w:val="403F41"/>
+                            </w:rPr>
+                            <w:t xml:space="preserve"> </w:t>
+                          </w:r>
+                          <w:proofErr w:type="spellStart"/>
+                          <w:r>
+                            <w:rPr>
+                              <w:rFonts w:asciiTheme="majorHAnsi" w:hAnsiTheme="majorHAnsi" w:cstheme="majorHAnsi"/>
+                              <w:i/>
+                              <w:iCs/>
+                              <w:color w:val="403F41"/>
+                            </w:rPr>
+                            <w:t>status_processo</w:t>
+                          </w:r>
+                          <w:proofErr w:type="spellEnd"/>
+                          <w:r>
+                            <w:rPr>
+                              <w:rFonts w:asciiTheme="majorHAnsi" w:hAnsiTheme="majorHAnsi" w:cstheme="majorHAnsi"/>
+                              <w:i/>
+                              <w:iCs/>
+                              <w:color w:val="403F41"/>
+                            </w:rPr>
+                            <w:t xml:space="preserve"> </w:t>
+                          </w:r>
+                          <w:proofErr w:type="spellStart"/>
+                          <w:r>
+                            <w:rPr>
+                              <w:rFonts w:asciiTheme="majorHAnsi" w:hAnsiTheme="majorHAnsi" w:cstheme="majorHAnsi"/>
+                              <w:i/>
+                              <w:iCs/>
+                              <w:color w:val="403F41"/>
+                            </w:rPr>
+                            <w:t>is</w:t>
+                          </w:r>
+                          <w:proofErr w:type="spellEnd"/>
+                          <w:r>
+                            <w:rPr>
+                              <w:rFonts w:asciiTheme="majorHAnsi" w:hAnsiTheme="majorHAnsi" w:cstheme="majorHAnsi"/>
+                              <w:i/>
+                              <w:iCs/>
+                              <w:color w:val="403F41"/>
+                            </w:rPr>
+                            <w:t xml:space="preserve"> </w:t>
+                          </w:r>
+                          <w:proofErr w:type="spellStart"/>
+                          <w:r>
+                            <w:rPr>
+                              <w:rFonts w:asciiTheme="majorHAnsi" w:hAnsiTheme="majorHAnsi" w:cstheme="majorHAnsi"/>
+                              <w:i/>
+                              <w:iCs/>
+                              <w:color w:val="403F41"/>
+                            </w:rPr>
+                            <w:t>defined</w:t>
+                          </w:r>
+                          <w:proofErr w:type="spellEnd"/>
+                          <w:r>
+                            <w:rPr>
+                              <w:rFonts w:asciiTheme="majorHAnsi" w:hAnsiTheme="majorHAnsi" w:cstheme="majorHAnsi"/>
+                              <w:i/>
+                              <w:iCs/>
+                              <w:color w:val="403F41"/>
+                            </w:rPr>
+                            <w:t xml:space="preserve"> %}{{</w:t>
+                          </w:r>
+                          <w:proofErr w:type="spellStart"/>
+                          <w:r>
+                            <w:rPr>
+                              <w:rFonts w:asciiTheme="majorHAnsi" w:hAnsiTheme="majorHAnsi" w:cstheme="majorHAnsi"/>
+                              <w:i/>
+                              <w:iCs/>
+                              <w:color w:val="403F41"/>
+                            </w:rPr>
+                            <w:t>status_processo</w:t>
+                          </w:r>
+                          <w:proofErr w:type="spellEnd"/>
+                          <w:r>
+                            <w:rPr>
+                              <w:rFonts w:asciiTheme="majorHAnsi" w:hAnsiTheme="majorHAnsi" w:cstheme="majorHAnsi"/>
+                              <w:i/>
+                              <w:iCs/>
+                              <w:color w:val="403F41"/>
+                            </w:rPr>
+                            <w:t>}}{% end</w:t>
                           </w:r>
                           <w:r>
                             <w:rPr>
@@ -5283,7 +5428,18 @@
                               <w:iCs/>
                               <w:color w:val="403F41"/>
                             </w:rPr>
-                            <w:t>]</w:t>
+                            <w:t>if</w:t>
+                          </w:r>
+                          <w:bookmarkStart w:id="0" w:name="_GoBack"/>
+                          <w:bookmarkEnd w:id="0"/>
+                          <w:r>
+                            <w:rPr>
+                              <w:rFonts w:asciiTheme="majorHAnsi" w:hAnsiTheme="majorHAnsi" w:cstheme="majorHAnsi"/>
+                              <w:i/>
+                              <w:iCs/>
+                              <w:color w:val="403F41"/>
+                            </w:rPr>
+                            <w:t xml:space="preserve"> %}</w:t>
                           </w:r>
                         </w:p>
                       </w:txbxContent>
@@ -5347,16 +5503,27 @@
                         <w:iCs/>
                         <w:color w:val="403F41"/>
                       </w:rPr>
-                      <w:t>[</w:t>
+                      <w:t>{{</w:t>
                     </w:r>
+                    <w:proofErr w:type="spellStart"/>
                     <w:r>
                       <w:rPr>
                         <w:rFonts w:asciiTheme="majorHAnsi" w:hAnsiTheme="majorHAnsi" w:cstheme="majorHAnsi"/>
                         <w:i/>
                         <w:iCs/>
-                        <w:color w:val="00B050"/>
+                        <w:color w:val="403F41"/>
                       </w:rPr>
-                      <w:t>Tipo de relatório</w:t>
+                      <w:t>tipo_relatorio</w:t>
+                    </w:r>
+                    <w:proofErr w:type="spellEnd"/>
+                    <w:r>
+                      <w:rPr>
+                        <w:rFonts w:asciiTheme="majorHAnsi" w:hAnsiTheme="majorHAnsi" w:cstheme="majorHAnsi"/>
+                        <w:i/>
+                        <w:iCs/>
+                        <w:color w:val="403F41"/>
+                      </w:rPr>
+                      <w:t>}}</w:t>
                     </w:r>
                     <w:r>
                       <w:rPr>
@@ -5365,16 +5532,7 @@
                         <w:iCs/>
                         <w:color w:val="403F41"/>
                       </w:rPr>
-                      <w:t>] – [</w:t>
-                    </w:r>
-                    <w:r>
-                      <w:rPr>
-                        <w:rFonts w:asciiTheme="majorHAnsi" w:hAnsiTheme="majorHAnsi" w:cstheme="majorHAnsi"/>
-                        <w:i/>
-                        <w:iCs/>
-                        <w:color w:val="FF0000"/>
-                      </w:rPr>
-                      <w:t>nº do processo</w:t>
+                      <w:t xml:space="preserve"> – </w:t>
                     </w:r>
                     <w:r>
                       <w:rPr>
@@ -5383,7 +5541,29 @@
                         <w:iCs/>
                         <w:color w:val="403F41"/>
                       </w:rPr>
-                      <w:t>]</w:t>
+                      <w:t>{{</w:t>
+                    </w:r>
+                    <w:proofErr w:type="spellStart"/>
+                    <w:proofErr w:type="gramStart"/>
+                    <w:r>
+                      <w:rPr>
+                        <w:rFonts w:asciiTheme="majorHAnsi" w:hAnsiTheme="majorHAnsi" w:cstheme="majorHAnsi"/>
+                        <w:i/>
+                        <w:iCs/>
+                        <w:color w:val="403F41"/>
+                      </w:rPr>
+                      <w:t>n_processo_eTCE</w:t>
+                    </w:r>
+                    <w:proofErr w:type="spellEnd"/>
+                    <w:proofErr w:type="gramEnd"/>
+                    <w:r>
+                      <w:rPr>
+                        <w:rFonts w:asciiTheme="majorHAnsi" w:hAnsiTheme="majorHAnsi" w:cstheme="majorHAnsi"/>
+                        <w:i/>
+                        <w:iCs/>
+                        <w:color w:val="403F41"/>
+                      </w:rPr>
+                      <w:t>}}</w:t>
                     </w:r>
                   </w:p>
                   <w:p>
@@ -5404,16 +5584,109 @@
                         <w:iCs/>
                         <w:color w:val="403F41"/>
                       </w:rPr>
-                      <w:t>[</w:t>
+                      <w:t xml:space="preserve">{% </w:t>
                     </w:r>
+                    <w:proofErr w:type="spellStart"/>
+                    <w:proofErr w:type="gramStart"/>
                     <w:r>
                       <w:rPr>
                         <w:rFonts w:asciiTheme="majorHAnsi" w:hAnsiTheme="majorHAnsi" w:cstheme="majorHAnsi"/>
                         <w:i/>
                         <w:iCs/>
-                        <w:color w:val="00B050"/>
+                        <w:color w:val="403F41"/>
                       </w:rPr>
-                      <w:t>status do processo – depende do tipo de relatório</w:t>
+                      <w:t>if</w:t>
+                    </w:r>
+                    <w:proofErr w:type="spellEnd"/>
+                    <w:proofErr w:type="gramEnd"/>
+                    <w:r>
+                      <w:rPr>
+                        <w:rFonts w:asciiTheme="majorHAnsi" w:hAnsiTheme="majorHAnsi" w:cstheme="majorHAnsi"/>
+                        <w:i/>
+                        <w:iCs/>
+                        <w:color w:val="403F41"/>
+                      </w:rPr>
+                      <w:t xml:space="preserve"> </w:t>
+                    </w:r>
+                    <w:proofErr w:type="spellStart"/>
+                    <w:r>
+                      <w:rPr>
+                        <w:rFonts w:asciiTheme="majorHAnsi" w:hAnsiTheme="majorHAnsi" w:cstheme="majorHAnsi"/>
+                        <w:i/>
+                        <w:iCs/>
+                        <w:color w:val="403F41"/>
+                      </w:rPr>
+                      <w:t>status_processo</w:t>
+                    </w:r>
+                    <w:proofErr w:type="spellEnd"/>
+                    <w:r>
+                      <w:rPr>
+                        <w:rFonts w:asciiTheme="majorHAnsi" w:hAnsiTheme="majorHAnsi" w:cstheme="majorHAnsi"/>
+                        <w:i/>
+                        <w:iCs/>
+                        <w:color w:val="403F41"/>
+                      </w:rPr>
+                      <w:t xml:space="preserve"> </w:t>
+                    </w:r>
+                    <w:proofErr w:type="spellStart"/>
+                    <w:r>
+                      <w:rPr>
+                        <w:rFonts w:asciiTheme="majorHAnsi" w:hAnsiTheme="majorHAnsi" w:cstheme="majorHAnsi"/>
+                        <w:i/>
+                        <w:iCs/>
+                        <w:color w:val="403F41"/>
+                      </w:rPr>
+                      <w:t>is</w:t>
+                    </w:r>
+                    <w:proofErr w:type="spellEnd"/>
+                    <w:r>
+                      <w:rPr>
+                        <w:rFonts w:asciiTheme="majorHAnsi" w:hAnsiTheme="majorHAnsi" w:cstheme="majorHAnsi"/>
+                        <w:i/>
+                        <w:iCs/>
+                        <w:color w:val="403F41"/>
+                      </w:rPr>
+                      <w:t xml:space="preserve"> </w:t>
+                    </w:r>
+                    <w:proofErr w:type="spellStart"/>
+                    <w:r>
+                      <w:rPr>
+                        <w:rFonts w:asciiTheme="majorHAnsi" w:hAnsiTheme="majorHAnsi" w:cstheme="majorHAnsi"/>
+                        <w:i/>
+                        <w:iCs/>
+                        <w:color w:val="403F41"/>
+                      </w:rPr>
+                      <w:t>defined</w:t>
+                    </w:r>
+                    <w:proofErr w:type="spellEnd"/>
+                    <w:r>
+                      <w:rPr>
+                        <w:rFonts w:asciiTheme="majorHAnsi" w:hAnsiTheme="majorHAnsi" w:cstheme="majorHAnsi"/>
+                        <w:i/>
+                        <w:iCs/>
+                        <w:color w:val="403F41"/>
+                      </w:rPr>
+                      <w:t xml:space="preserve"> %}{{</w:t>
+                    </w:r>
+                    <w:proofErr w:type="spellStart"/>
+                    <w:r>
+                      <w:rPr>
+                        <w:rFonts w:asciiTheme="majorHAnsi" w:hAnsiTheme="majorHAnsi" w:cstheme="majorHAnsi"/>
+                        <w:i/>
+                        <w:iCs/>
+                        <w:color w:val="403F41"/>
+                      </w:rPr>
+                      <w:t>status_processo</w:t>
+                    </w:r>
+                    <w:proofErr w:type="spellEnd"/>
+                    <w:r>
+                      <w:rPr>
+                        <w:rFonts w:asciiTheme="majorHAnsi" w:hAnsiTheme="majorHAnsi" w:cstheme="majorHAnsi"/>
+                        <w:i/>
+                        <w:iCs/>
+                        <w:color w:val="403F41"/>
+                      </w:rPr>
+                      <w:t>}}{% end</w:t>
                     </w:r>
                     <w:r>
                       <w:rPr>
@@ -5422,7 +5695,18 @@
                         <w:iCs/>
                         <w:color w:val="403F41"/>
                       </w:rPr>
-                      <w:t>]</w:t>
+                      <w:t>if</w:t>
+                    </w:r>
+                    <w:bookmarkStart w:id="1" w:name="_GoBack"/>
+                    <w:bookmarkEnd w:id="1"/>
+                    <w:r>
+                      <w:rPr>
+                        <w:rFonts w:asciiTheme="majorHAnsi" w:hAnsiTheme="majorHAnsi" w:cstheme="majorHAnsi"/>
+                        <w:i/>
+                        <w:iCs/>
+                        <w:color w:val="403F41"/>
+                      </w:rPr>
+                      <w:t xml:space="preserve"> %}</w:t>
                     </w:r>
                   </w:p>
                 </w:txbxContent>
@@ -8712,7 +8996,7 @@
 </file>
 
 <file path=customXml/itemProps4.xml><?xml version="1.0" encoding="utf-8"?>
-<ds:datastoreItem xmlns:ds="http://schemas.openxmlformats.org/officeDocument/2006/customXml" ds:itemID="{96BE66AD-8473-4892-9AC9-4A998091474C}">
+<ds:datastoreItem xmlns:ds="http://schemas.openxmlformats.org/officeDocument/2006/customXml" ds:itemID="{75FE770B-9D1E-4A81-B01F-A78547DBF8D1}">
   <ds:schemaRefs>
     <ds:schemaRef ds:uri="http://schemas.openxmlformats.org/officeDocument/2006/bibliography"/>
   </ds:schemaRefs>

</xml_diff>

<commit_message>
feat: implementa nome do arquivo de download como aquele fornecido pelo frontend
</commit_message>
<xml_diff>
--- a/src/templates/Relatório Padrão - GRAAU.docx
+++ b/src/templates/Relatório Padrão - GRAAU.docx
@@ -3562,6 +3562,8 @@
         </w:rPr>
         <w:t xml:space="preserve"> %}</w:t>
       </w:r>
+      <w:bookmarkStart w:id="0" w:name="_GoBack"/>
+      <w:bookmarkEnd w:id="0"/>
     </w:p>
     <w:sdt>
       <w:sdtPr>
@@ -5419,7 +5421,17 @@
                               <w:iCs/>
                               <w:color w:val="403F41"/>
                             </w:rPr>
-                            <w:t>}}{% end</w:t>
+                            <w:t xml:space="preserve">}}{% </w:t>
+                          </w:r>
+                          <w:proofErr w:type="spellStart"/>
+                          <w:r>
+                            <w:rPr>
+                              <w:rFonts w:asciiTheme="majorHAnsi" w:hAnsiTheme="majorHAnsi" w:cstheme="majorHAnsi"/>
+                              <w:i/>
+                              <w:iCs/>
+                              <w:color w:val="403F41"/>
+                            </w:rPr>
+                            <w:t>end</w:t>
                           </w:r>
                           <w:r>
                             <w:rPr>
@@ -5430,8 +5442,7 @@
                             </w:rPr>
                             <w:t>if</w:t>
                           </w:r>
-                          <w:bookmarkStart w:id="0" w:name="_GoBack"/>
-                          <w:bookmarkEnd w:id="0"/>
+                          <w:proofErr w:type="spellEnd"/>
                           <w:r>
                             <w:rPr>
                               <w:rFonts w:asciiTheme="majorHAnsi" w:hAnsiTheme="majorHAnsi" w:cstheme="majorHAnsi"/>
@@ -5686,7 +5697,17 @@
                         <w:iCs/>
                         <w:color w:val="403F41"/>
                       </w:rPr>
-                      <w:t>}}{% end</w:t>
+                      <w:t xml:space="preserve">}}{% </w:t>
+                    </w:r>
+                    <w:proofErr w:type="spellStart"/>
+                    <w:r>
+                      <w:rPr>
+                        <w:rFonts w:asciiTheme="majorHAnsi" w:hAnsiTheme="majorHAnsi" w:cstheme="majorHAnsi"/>
+                        <w:i/>
+                        <w:iCs/>
+                        <w:color w:val="403F41"/>
+                      </w:rPr>
+                      <w:t>end</w:t>
                     </w:r>
                     <w:r>
                       <w:rPr>
@@ -5697,8 +5718,7 @@
                       </w:rPr>
                       <w:t>if</w:t>
                     </w:r>
-                    <w:bookmarkStart w:id="1" w:name="_GoBack"/>
-                    <w:bookmarkEnd w:id="1"/>
+                    <w:proofErr w:type="spellEnd"/>
                     <w:r>
                       <w:rPr>
                         <w:rFonts w:asciiTheme="majorHAnsi" w:hAnsiTheme="majorHAnsi" w:cstheme="majorHAnsi"/>
@@ -8996,7 +9016,7 @@
 </file>
 
 <file path=customXml/itemProps4.xml><?xml version="1.0" encoding="utf-8"?>
-<ds:datastoreItem xmlns:ds="http://schemas.openxmlformats.org/officeDocument/2006/customXml" ds:itemID="{75FE770B-9D1E-4A81-B01F-A78547DBF8D1}">
+<ds:datastoreItem xmlns:ds="http://schemas.openxmlformats.org/officeDocument/2006/customXml" ds:itemID="{29A20229-C855-4744-B78E-C8D96052754C}">
   <ds:schemaRefs>
     <ds:schemaRef ds:uri="http://schemas.openxmlformats.org/officeDocument/2006/bibliography"/>
   </ds:schemaRefs>

</xml_diff>

<commit_message>
refactor: passa responsabilidade de upper do código para o template
</commit_message>
<xml_diff>
--- a/src/templates/Relatório Padrão - GRAAU.docx
+++ b/src/templates/Relatório Padrão - GRAAU.docx
@@ -82,10 +82,7 @@
         <w:sectPr>
           <w:headerReference w:type="even" r:id="rId13"/>
           <w:headerReference w:type="default" r:id="rId14"/>
-          <w:footerReference w:type="even" r:id="rId15"/>
-          <w:footerReference w:type="default" r:id="rId16"/>
-          <w:headerReference w:type="first" r:id="rId17"/>
-          <w:footerReference w:type="first" r:id="rId18"/>
+          <w:headerReference w:type="first" r:id="rId15"/>
           <w:pgSz w:w="11906" w:h="16838"/>
           <w:pgMar w:top="2268" w:right="1701" w:bottom="1701" w:left="1701" w:header="709" w:footer="709" w:gutter="0"/>
           <w:cols w:space="708"/>
@@ -100,23 +97,49 @@
       </w:pPr>
       <w:r>
         <w:lastRenderedPageBreak/>
-        <w:t>[</w:t>
-      </w:r>
-      <w:r>
-        <w:rPr>
-          <w:color w:val="00B050"/>
-        </w:rPr>
-        <w:t>TIPO DE RELATÓRIO</w:t>
-      </w:r>
-      <w:r>
-        <w:t xml:space="preserve">] DE </w:t>
-      </w:r>
-      <w:r>
         <w:t>{{</w:t>
       </w:r>
+      <w:proofErr w:type="spellStart"/>
+      <w:r>
+        <w:t>tipo_relatorio</w:t>
+      </w:r>
+      <w:proofErr w:type="spellEnd"/>
+      <w:r>
+        <w:t xml:space="preserve"> | </w:t>
+      </w:r>
+      <w:proofErr w:type="spellStart"/>
+      <w:r>
+        <w:t>upper</w:t>
+      </w:r>
+      <w:proofErr w:type="spellEnd"/>
+      <w:r>
+        <w:t xml:space="preserve"> </w:t>
+      </w:r>
+      <w:r>
+        <w:t>}}</w:t>
+      </w:r>
+      <w:r>
+        <w:t xml:space="preserve"> DE </w:t>
+      </w:r>
+      <w:r>
+        <w:t>{{</w:t>
+      </w:r>
       <w:r>
         <w:t>subclasse</w:t>
       </w:r>
+      <w:r>
+        <w:t xml:space="preserve"> | </w:t>
+      </w:r>
+      <w:proofErr w:type="spellStart"/>
+      <w:r>
+        <w:t>upper</w:t>
+      </w:r>
+      <w:proofErr w:type="spellEnd"/>
+      <w:r>
+        <w:t xml:space="preserve"> </w:t>
+      </w:r>
+      <w:bookmarkStart w:id="0" w:name="_GoBack"/>
+      <w:bookmarkEnd w:id="0"/>
       <w:r>
         <w:t>}}</w:t>
       </w:r>
@@ -3562,8 +3585,6 @@
         </w:rPr>
         <w:t xml:space="preserve"> %}</w:t>
       </w:r>
-      <w:bookmarkStart w:id="0" w:name="_GoBack"/>
-      <w:bookmarkEnd w:id="0"/>
     </w:p>
     <w:sdt>
       <w:sdtPr>
@@ -4616,10 +4637,10 @@
         <w:suppressAutoHyphens/>
         <w:ind w:firstLine="0"/>
         <w:sectPr>
-          <w:headerReference w:type="even" r:id="rId19"/>
-          <w:headerReference w:type="default" r:id="rId20"/>
-          <w:footerReference w:type="default" r:id="rId21"/>
-          <w:headerReference w:type="first" r:id="rId22"/>
+          <w:headerReference w:type="even" r:id="rId16"/>
+          <w:headerReference w:type="default" r:id="rId17"/>
+          <w:footerReference w:type="default" r:id="rId18"/>
+          <w:headerReference w:type="first" r:id="rId19"/>
           <w:pgSz w:w="11906" w:h="16838"/>
           <w:pgMar w:top="2268" w:right="1701" w:bottom="1701" w:left="1701" w:header="709" w:footer="709" w:gutter="0"/>
           <w:cols w:space="708"/>
@@ -4634,9 +4655,9 @@
       </w:r>
     </w:p>
     <w:sectPr>
-      <w:headerReference w:type="even" r:id="rId23"/>
-      <w:footerReference w:type="default" r:id="rId24"/>
-      <w:headerReference w:type="first" r:id="rId25"/>
+      <w:headerReference w:type="even" r:id="rId20"/>
+      <w:footerReference w:type="default" r:id="rId21"/>
+      <w:headerReference w:type="first" r:id="rId22"/>
       <w:pgSz w:w="11906" w:h="16838"/>
       <w:pgMar w:top="2268" w:right="1701" w:bottom="1701" w:left="1701" w:header="709" w:footer="709" w:gutter="0"/>
       <w:cols w:space="708"/>
@@ -4672,36 +4693,6 @@
 </file>
 
 <file path=word/footer1.xml><?xml version="1.0" encoding="utf-8"?>
-<w:ftr xmlns:wpc="http://schemas.microsoft.com/office/word/2010/wordprocessingCanvas" xmlns:mc="http://schemas.openxmlformats.org/markup-compatibility/2006" xmlns:o="urn:schemas-microsoft-com:office:office" xmlns:r="http://schemas.openxmlformats.org/officeDocument/2006/relationships" xmlns:m="http://schemas.openxmlformats.org/officeDocument/2006/math" xmlns:v="urn:schemas-microsoft-com:vml" xmlns:wp14="http://schemas.microsoft.com/office/word/2010/wordprocessingDrawing" xmlns:wp="http://schemas.openxmlformats.org/drawingml/2006/wordprocessingDrawing" xmlns:w10="urn:schemas-microsoft-com:office:word" xmlns:w="http://schemas.openxmlformats.org/wordprocessingml/2006/main" xmlns:w14="http://schemas.microsoft.com/office/word/2010/wordml" xmlns:wpg="http://schemas.microsoft.com/office/word/2010/wordprocessingGroup" xmlns:wpi="http://schemas.microsoft.com/office/word/2010/wordprocessingInk" xmlns:wne="http://schemas.microsoft.com/office/word/2006/wordml" xmlns:wps="http://schemas.microsoft.com/office/word/2010/wordprocessingShape" mc:Ignorable="w14 wp14">
-  <w:p>
-    <w:pPr>
-      <w:pStyle w:val="Rodap"/>
-    </w:pPr>
-  </w:p>
-</w:ftr>
-</file>
-
-<file path=word/footer2.xml><?xml version="1.0" encoding="utf-8"?>
-<w:ftr xmlns:wpc="http://schemas.microsoft.com/office/word/2010/wordprocessingCanvas" xmlns:mc="http://schemas.openxmlformats.org/markup-compatibility/2006" xmlns:o="urn:schemas-microsoft-com:office:office" xmlns:r="http://schemas.openxmlformats.org/officeDocument/2006/relationships" xmlns:m="http://schemas.openxmlformats.org/officeDocument/2006/math" xmlns:v="urn:schemas-microsoft-com:vml" xmlns:wp14="http://schemas.microsoft.com/office/word/2010/wordprocessingDrawing" xmlns:wp="http://schemas.openxmlformats.org/drawingml/2006/wordprocessingDrawing" xmlns:w10="urn:schemas-microsoft-com:office:word" xmlns:w="http://schemas.openxmlformats.org/wordprocessingml/2006/main" xmlns:w14="http://schemas.microsoft.com/office/word/2010/wordml" xmlns:wpg="http://schemas.microsoft.com/office/word/2010/wordprocessingGroup" xmlns:wpi="http://schemas.microsoft.com/office/word/2010/wordprocessingInk" xmlns:wne="http://schemas.microsoft.com/office/word/2006/wordml" xmlns:wps="http://schemas.microsoft.com/office/word/2010/wordprocessingShape" mc:Ignorable="w14 wp14">
-  <w:p>
-    <w:pPr>
-      <w:pStyle w:val="Rodap"/>
-    </w:pPr>
-  </w:p>
-</w:ftr>
-</file>
-
-<file path=word/footer3.xml><?xml version="1.0" encoding="utf-8"?>
-<w:ftr xmlns:wpc="http://schemas.microsoft.com/office/word/2010/wordprocessingCanvas" xmlns:mc="http://schemas.openxmlformats.org/markup-compatibility/2006" xmlns:o="urn:schemas-microsoft-com:office:office" xmlns:r="http://schemas.openxmlformats.org/officeDocument/2006/relationships" xmlns:m="http://schemas.openxmlformats.org/officeDocument/2006/math" xmlns:v="urn:schemas-microsoft-com:vml" xmlns:wp14="http://schemas.microsoft.com/office/word/2010/wordprocessingDrawing" xmlns:wp="http://schemas.openxmlformats.org/drawingml/2006/wordprocessingDrawing" xmlns:w10="urn:schemas-microsoft-com:office:word" xmlns:w="http://schemas.openxmlformats.org/wordprocessingml/2006/main" xmlns:w14="http://schemas.microsoft.com/office/word/2010/wordml" xmlns:wpg="http://schemas.microsoft.com/office/word/2010/wordprocessingGroup" xmlns:wpi="http://schemas.microsoft.com/office/word/2010/wordprocessingInk" xmlns:wne="http://schemas.microsoft.com/office/word/2006/wordml" xmlns:wps="http://schemas.microsoft.com/office/word/2010/wordprocessingShape" mc:Ignorable="w14 wp14">
-  <w:p>
-    <w:pPr>
-      <w:pStyle w:val="Rodap"/>
-    </w:pPr>
-  </w:p>
-</w:ftr>
-</file>
-
-<file path=word/footer4.xml><?xml version="1.0" encoding="utf-8"?>
 <w:ftr xmlns:wpc="http://schemas.microsoft.com/office/word/2010/wordprocessingCanvas" xmlns:mc="http://schemas.openxmlformats.org/markup-compatibility/2006" xmlns:o="urn:schemas-microsoft-com:office:office" xmlns:r="http://schemas.openxmlformats.org/officeDocument/2006/relationships" xmlns:m="http://schemas.openxmlformats.org/officeDocument/2006/math" xmlns:v="urn:schemas-microsoft-com:vml" xmlns:wp14="http://schemas.microsoft.com/office/word/2010/wordprocessingDrawing" xmlns:wp="http://schemas.openxmlformats.org/drawingml/2006/wordprocessingDrawing" xmlns:w10="urn:schemas-microsoft-com:office:word" xmlns:w="http://schemas.openxmlformats.org/wordprocessingml/2006/main" xmlns:w14="http://schemas.microsoft.com/office/word/2010/wordml" xmlns:wpg="http://schemas.microsoft.com/office/word/2010/wordprocessingGroup" xmlns:wpi="http://schemas.microsoft.com/office/word/2010/wordprocessingInk" xmlns:wne="http://schemas.microsoft.com/office/word/2006/wordml" xmlns:wps="http://schemas.microsoft.com/office/word/2010/wordprocessingShape" mc:Ignorable="w14 wp14">
   <w:p>
     <w:pPr>
@@ -4781,7 +4772,7 @@
 </w:ftr>
 </file>
 
-<file path=word/footer5.xml><?xml version="1.0" encoding="utf-8"?>
+<file path=word/footer2.xml><?xml version="1.0" encoding="utf-8"?>
 <w:ftr xmlns:wpc="http://schemas.microsoft.com/office/word/2010/wordprocessingCanvas" xmlns:mc="http://schemas.openxmlformats.org/markup-compatibility/2006" xmlns:o="urn:schemas-microsoft-com:office:office" xmlns:r="http://schemas.openxmlformats.org/officeDocument/2006/relationships" xmlns:m="http://schemas.openxmlformats.org/officeDocument/2006/math" xmlns:v="urn:schemas-microsoft-com:vml" xmlns:wp14="http://schemas.microsoft.com/office/word/2010/wordprocessingDrawing" xmlns:wp="http://schemas.openxmlformats.org/drawingml/2006/wordprocessingDrawing" xmlns:w10="urn:schemas-microsoft-com:office:word" xmlns:w="http://schemas.openxmlformats.org/wordprocessingml/2006/main" xmlns:w14="http://schemas.microsoft.com/office/word/2010/wordml" xmlns:wpg="http://schemas.microsoft.com/office/word/2010/wordprocessingGroup" xmlns:wpi="http://schemas.microsoft.com/office/word/2010/wordprocessingInk" xmlns:wne="http://schemas.microsoft.com/office/word/2006/wordml" xmlns:wps="http://schemas.microsoft.com/office/word/2010/wordprocessingShape" mc:Ignorable="w14 wp14">
   <w:p>
     <w:pPr>
@@ -8709,22 +8700,19 @@
   <a:extraClrSchemeLst/>
   <a:extLst>
     <a:ext uri="{05A4C25C-085E-4340-85A3-A5531E510DB2}">
-      <thm15:themeFamily xmlns="" xmlns:thm15="http://schemas.microsoft.com/office/thememl/2012/main" name="Office Theme" id="{62F939B6-93AF-4DB8-9C6B-D6C7DFDC589F}" vid="{4A3C46E8-61CC-4603-A589-7422A47A8E4A}"/>
+      <thm15:themeFamily xmlns:thm15="http://schemas.microsoft.com/office/thememl/2012/main" xmlns="" name="Office Theme" id="{62F939B6-93AF-4DB8-9C6B-D6C7DFDC589F}" vid="{4A3C46E8-61CC-4603-A589-7422A47A8E4A}"/>
     </a:ext>
   </a:extLst>
 </a:theme>
 </file>
 
 <file path=customXml/item1.xml><?xml version="1.0" encoding="utf-8"?>
-<p:properties xmlns:p="http://schemas.microsoft.com/office/2006/metadata/properties" xmlns:xsi="http://www.w3.org/2001/XMLSchema-instance" xmlns:pc="http://schemas.microsoft.com/office/infopath/2007/PartnerControls">
-  <documentManagement>
-    <lcf76f155ced4ddcb4097134ff3c332f xmlns="579c2319-e617-4f34-af81-f603a8032662">
-      <Terms xmlns="http://schemas.microsoft.com/office/infopath/2007/PartnerControls"/>
-    </lcf76f155ced4ddcb4097134ff3c332f>
-    <TaxCatchAll xmlns="13b35d10-d558-4f24-af88-cdaa8bbb16b4" xsi:nil="true"/>
-    <Atualizadoem_x003a_ xmlns="579c2319-e617-4f34-af81-f603a8032662" xsi:nil="true"/>
-  </documentManagement>
-</p:properties>
+<?mso-contentType ?>
+<FormTemplates xmlns="http://schemas.microsoft.com/sharepoint/v3/contenttype/forms">
+  <Display>DocumentLibraryForm</Display>
+  <Edit>DocumentLibraryForm</Edit>
+  <New>DocumentLibraryForm</New>
+</FormTemplates>
 </file>
 
 <file path=customXml/item2.xml><?xml version="1.0" encoding="utf-8"?>
@@ -8965,12 +8953,15 @@
 </file>
 
 <file path=customXml/item3.xml><?xml version="1.0" encoding="utf-8"?>
-<?mso-contentType ?>
-<FormTemplates xmlns="http://schemas.microsoft.com/sharepoint/v3/contenttype/forms">
-  <Display>DocumentLibraryForm</Display>
-  <Edit>DocumentLibraryForm</Edit>
-  <New>DocumentLibraryForm</New>
-</FormTemplates>
+<p:properties xmlns:p="http://schemas.microsoft.com/office/2006/metadata/properties" xmlns:xsi="http://www.w3.org/2001/XMLSchema-instance" xmlns:pc="http://schemas.microsoft.com/office/infopath/2007/PartnerControls">
+  <documentManagement>
+    <lcf76f155ced4ddcb4097134ff3c332f xmlns="579c2319-e617-4f34-af81-f603a8032662">
+      <Terms xmlns="http://schemas.microsoft.com/office/infopath/2007/PartnerControls"/>
+    </lcf76f155ced4ddcb4097134ff3c332f>
+    <TaxCatchAll xmlns="13b35d10-d558-4f24-af88-cdaa8bbb16b4" xsi:nil="true"/>
+    <Atualizadoem_x003a_ xmlns="579c2319-e617-4f34-af81-f603a8032662" xsi:nil="true"/>
+  </documentManagement>
+</p:properties>
 </file>
 
 <file path=customXml/item4.xml><?xml version="1.0" encoding="utf-8"?>
@@ -8978,12 +8969,9 @@
 </file>
 
 <file path=customXml/itemProps1.xml><?xml version="1.0" encoding="utf-8"?>
-<ds:datastoreItem xmlns:ds="http://schemas.openxmlformats.org/officeDocument/2006/customXml" ds:itemID="{EE4E59E4-30B4-427B-B6F2-2AC21935B750}">
+<ds:datastoreItem xmlns:ds="http://schemas.openxmlformats.org/officeDocument/2006/customXml" ds:itemID="{201D19C9-BA5E-43BE-A471-13691B9F5D22}">
   <ds:schemaRefs>
-    <ds:schemaRef ds:uri="http://schemas.microsoft.com/office/2006/metadata/properties"/>
-    <ds:schemaRef ds:uri="http://schemas.microsoft.com/office/infopath/2007/PartnerControls"/>
-    <ds:schemaRef ds:uri="579c2319-e617-4f34-af81-f603a8032662"/>
-    <ds:schemaRef ds:uri="13b35d10-d558-4f24-af88-cdaa8bbb16b4"/>
+    <ds:schemaRef ds:uri="http://schemas.microsoft.com/sharepoint/v3/contenttype/forms"/>
   </ds:schemaRefs>
 </ds:datastoreItem>
 </file>
@@ -9008,15 +8996,18 @@
 </file>
 
 <file path=customXml/itemProps3.xml><?xml version="1.0" encoding="utf-8"?>
-<ds:datastoreItem xmlns:ds="http://schemas.openxmlformats.org/officeDocument/2006/customXml" ds:itemID="{201D19C9-BA5E-43BE-A471-13691B9F5D22}">
+<ds:datastoreItem xmlns:ds="http://schemas.openxmlformats.org/officeDocument/2006/customXml" ds:itemID="{EE4E59E4-30B4-427B-B6F2-2AC21935B750}">
   <ds:schemaRefs>
-    <ds:schemaRef ds:uri="http://schemas.microsoft.com/sharepoint/v3/contenttype/forms"/>
+    <ds:schemaRef ds:uri="http://schemas.microsoft.com/office/2006/metadata/properties"/>
+    <ds:schemaRef ds:uri="http://schemas.microsoft.com/office/infopath/2007/PartnerControls"/>
+    <ds:schemaRef ds:uri="579c2319-e617-4f34-af81-f603a8032662"/>
+    <ds:schemaRef ds:uri="13b35d10-d558-4f24-af88-cdaa8bbb16b4"/>
   </ds:schemaRefs>
 </ds:datastoreItem>
 </file>
 
 <file path=customXml/itemProps4.xml><?xml version="1.0" encoding="utf-8"?>
-<ds:datastoreItem xmlns:ds="http://schemas.openxmlformats.org/officeDocument/2006/customXml" ds:itemID="{29A20229-C855-4744-B78E-C8D96052754C}">
+<ds:datastoreItem xmlns:ds="http://schemas.openxmlformats.org/officeDocument/2006/customXml" ds:itemID="{D103FE70-E36B-4152-B7E1-317DA3F1D9A7}">
   <ds:schemaRefs>
     <ds:schemaRef ds:uri="http://schemas.openxmlformats.org/officeDocument/2006/bibliography"/>
   </ds:schemaRefs>

</xml_diff>

<commit_message>
refactor: reorganiza estrutura dos dados hierárquicos (seções)
</commit_message>
<xml_diff>
--- a/src/templates/Relatório Padrão - GRAAU.docx
+++ b/src/templates/Relatório Padrão - GRAAU.docx
@@ -7,6 +7,7 @@
         <w:spacing w:after="160" w:line="259" w:lineRule="auto"/>
         <w:jc w:val="left"/>
       </w:pPr>
+      <w:bookmarkStart w:id="0" w:name="_GoBack"/>
       <w:r>
         <w:rPr>
           <w:noProof/>
@@ -68,6 +69,7 @@
           </wp:anchor>
         </w:drawing>
       </w:r>
+      <w:bookmarkEnd w:id="0"/>
     </w:p>
     <w:p>
       <w:pPr>
@@ -138,8 +140,6 @@
       <w:r>
         <w:t xml:space="preserve"> </w:t>
       </w:r>
-      <w:bookmarkStart w:id="0" w:name="_GoBack"/>
-      <w:bookmarkEnd w:id="0"/>
       <w:r>
         <w:t>}}</w:t>
       </w:r>
@@ -424,13 +424,14 @@
               <w:ind w:firstLine="0"/>
               <w:jc w:val="left"/>
               <w:rPr>
-                <w:color w:val="FF0000"/>
+                <w:color w:val="000000" w:themeColor="text1"/>
                 <w:sz w:val="20"/>
                 <w:szCs w:val="20"/>
               </w:rPr>
             </w:pPr>
             <w:r>
               <w:rPr>
+                <w:color w:val="000000" w:themeColor="text1"/>
                 <w:sz w:val="20"/>
                 <w:szCs w:val="20"/>
               </w:rPr>
@@ -2333,6 +2334,7 @@
         <w:t xml:space="preserve"> = </w:t>
       </w:r>
       <w:proofErr w:type="spellStart"/>
+      <w:proofErr w:type="gramStart"/>
       <w:r>
         <w:rPr>
           <w:b w:val="0"/>
@@ -2344,10 +2346,16 @@
         <w:rPr>
           <w:b w:val="0"/>
         </w:rPr>
-        <w:t xml:space="preserve"> | </w:t>
+        <w:t>[</w:t>
+      </w:r>
+      <w:proofErr w:type="gramEnd"/>
+      <w:r>
+        <w:rPr>
+          <w:b w:val="0"/>
+        </w:rPr>
+        <w:t xml:space="preserve">0].data | </w:t>
       </w:r>
       <w:proofErr w:type="spellStart"/>
-      <w:proofErr w:type="gramStart"/>
       <w:r>
         <w:rPr>
           <w:b w:val="0"/>
@@ -2359,61 +2367,54 @@
         <w:rPr>
           <w:b w:val="0"/>
         </w:rPr>
-        <w:t>(</w:t>
-      </w:r>
-      <w:proofErr w:type="gramEnd"/>
+        <w:t>('</w:t>
+      </w:r>
+      <w:proofErr w:type="spellStart"/>
       <w:r>
         <w:rPr>
           <w:b w:val="0"/>
         </w:rPr>
-        <w:t>"</w:t>
+        <w:t>title</w:t>
+      </w:r>
+      <w:proofErr w:type="spellEnd"/>
+      <w:r>
+        <w:rPr>
+          <w:b w:val="0"/>
+        </w:rPr>
+        <w:t>', '</w:t>
       </w:r>
       <w:proofErr w:type="spellStart"/>
       <w:r>
         <w:rPr>
           <w:b w:val="0"/>
         </w:rPr>
-        <w:t>machine_name</w:t>
+        <w:t>equalto</w:t>
       </w:r>
       <w:proofErr w:type="spellEnd"/>
       <w:r>
         <w:rPr>
           <w:b w:val="0"/>
         </w:rPr>
-        <w:t>", "</w:t>
+        <w:t xml:space="preserve">', </w:t>
+      </w:r>
+      <w:r>
+        <w:rPr>
+          <w:b w:val="0"/>
+        </w:rPr>
+        <w:t>“RESUMO”</w:t>
+      </w:r>
+      <w:r>
+        <w:rPr>
+          <w:b w:val="0"/>
+        </w:rPr>
+        <w:t xml:space="preserve">) | </w:t>
       </w:r>
       <w:proofErr w:type="spellStart"/>
       <w:r>
         <w:rPr>
           <w:b w:val="0"/>
         </w:rPr>
-        <w:t>equalto</w:t>
-      </w:r>
-      <w:proofErr w:type="spellEnd"/>
-      <w:r>
-        <w:rPr>
-          <w:b w:val="0"/>
-        </w:rPr>
-        <w:t>", "</w:t>
-      </w:r>
-      <w:r>
-        <w:rPr>
-          <w:b w:val="0"/>
-        </w:rPr>
-        <w:t>resumo</w:t>
-      </w:r>
-      <w:r>
-        <w:rPr>
-          <w:b w:val="0"/>
-        </w:rPr>
-        <w:t xml:space="preserve">") | </w:t>
-      </w:r>
-      <w:proofErr w:type="spellStart"/>
-      <w:r>
-        <w:rPr>
-          <w:b w:val="0"/>
-        </w:rPr>
-        <w:t>list</w:t>
+        <w:t>first</w:t>
       </w:r>
       <w:proofErr w:type="spellEnd"/>
       <w:r>
@@ -2550,6 +2551,7 @@
         <w:t xml:space="preserve"> = </w:t>
       </w:r>
       <w:proofErr w:type="spellStart"/>
+      <w:proofErr w:type="gramStart"/>
       <w:r>
         <w:rPr>
           <w:b w:val="0"/>
@@ -2561,10 +2563,16 @@
         <w:rPr>
           <w:b w:val="0"/>
         </w:rPr>
-        <w:t xml:space="preserve"> | </w:t>
+        <w:t>[</w:t>
+      </w:r>
+      <w:proofErr w:type="gramEnd"/>
+      <w:r>
+        <w:rPr>
+          <w:b w:val="0"/>
+        </w:rPr>
+        <w:t xml:space="preserve">0].data | </w:t>
       </w:r>
       <w:proofErr w:type="spellStart"/>
-      <w:proofErr w:type="gramStart"/>
       <w:r>
         <w:rPr>
           <w:b w:val="0"/>
@@ -2576,63 +2584,54 @@
         <w:rPr>
           <w:b w:val="0"/>
         </w:rPr>
-        <w:t>(</w:t>
-      </w:r>
-      <w:proofErr w:type="gramEnd"/>
+        <w:t>('</w:t>
+      </w:r>
+      <w:proofErr w:type="spellStart"/>
       <w:r>
         <w:rPr>
           <w:b w:val="0"/>
         </w:rPr>
-        <w:t>"</w:t>
+        <w:t>title</w:t>
+      </w:r>
+      <w:proofErr w:type="spellEnd"/>
+      <w:r>
+        <w:rPr>
+          <w:b w:val="0"/>
+        </w:rPr>
+        <w:t>', '</w:t>
       </w:r>
       <w:proofErr w:type="spellStart"/>
       <w:r>
         <w:rPr>
           <w:b w:val="0"/>
         </w:rPr>
-        <w:t>machine_name</w:t>
+        <w:t>equalto</w:t>
       </w:r>
       <w:proofErr w:type="spellEnd"/>
       <w:r>
         <w:rPr>
           <w:b w:val="0"/>
         </w:rPr>
-        <w:t>", "</w:t>
+        <w:t xml:space="preserve">', </w:t>
+      </w:r>
+      <w:r>
+        <w:rPr>
+          <w:b w:val="0"/>
+        </w:rPr>
+        <w:t>“LISTA DE SIGLAS”</w:t>
+      </w:r>
+      <w:r>
+        <w:rPr>
+          <w:b w:val="0"/>
+        </w:rPr>
+        <w:t xml:space="preserve">) | </w:t>
       </w:r>
       <w:proofErr w:type="spellStart"/>
       <w:r>
         <w:rPr>
           <w:b w:val="0"/>
         </w:rPr>
-        <w:t>equalto</w:t>
-      </w:r>
-      <w:proofErr w:type="spellEnd"/>
-      <w:r>
-        <w:rPr>
-          <w:b w:val="0"/>
-        </w:rPr>
-        <w:t>", "</w:t>
-      </w:r>
-      <w:proofErr w:type="spellStart"/>
-      <w:r>
-        <w:rPr>
-          <w:b w:val="0"/>
-        </w:rPr>
-        <w:t>lista_siglas</w:t>
-      </w:r>
-      <w:proofErr w:type="spellEnd"/>
-      <w:r>
-        <w:rPr>
-          <w:b w:val="0"/>
-        </w:rPr>
-        <w:t xml:space="preserve">") | </w:t>
-      </w:r>
-      <w:proofErr w:type="spellStart"/>
-      <w:r>
-        <w:rPr>
-          <w:b w:val="0"/>
-        </w:rPr>
-        <w:t>list</w:t>
+        <w:t>first</w:t>
       </w:r>
       <w:proofErr w:type="spellEnd"/>
       <w:r>
@@ -3115,10 +3114,9 @@
         <w:rPr>
           <w:b w:val="0"/>
         </w:rPr>
-        <w:t xml:space="preserve"> | </w:t>
+        <w:t xml:space="preserve">[0].data | </w:t>
       </w:r>
       <w:proofErr w:type="spellStart"/>
-      <w:proofErr w:type="gramStart"/>
       <w:r>
         <w:rPr>
           <w:b w:val="0"/>
@@ -3130,63 +3128,54 @@
         <w:rPr>
           <w:b w:val="0"/>
         </w:rPr>
-        <w:t>(</w:t>
-      </w:r>
-      <w:proofErr w:type="gramEnd"/>
+        <w:t>('</w:t>
+      </w:r>
+      <w:proofErr w:type="spellStart"/>
       <w:r>
         <w:rPr>
           <w:b w:val="0"/>
         </w:rPr>
-        <w:t>"</w:t>
+        <w:t>title</w:t>
+      </w:r>
+      <w:proofErr w:type="spellEnd"/>
+      <w:r>
+        <w:rPr>
+          <w:b w:val="0"/>
+        </w:rPr>
+        <w:t>', '</w:t>
       </w:r>
       <w:proofErr w:type="spellStart"/>
       <w:r>
         <w:rPr>
           <w:b w:val="0"/>
         </w:rPr>
-        <w:t>machine_name</w:t>
+        <w:t>equalto</w:t>
       </w:r>
       <w:proofErr w:type="spellEnd"/>
       <w:r>
         <w:rPr>
           <w:b w:val="0"/>
         </w:rPr>
-        <w:t>", "</w:t>
+        <w:t xml:space="preserve">', </w:t>
+      </w:r>
+      <w:r>
+        <w:rPr>
+          <w:b w:val="0"/>
+        </w:rPr>
+        <w:t>“ÍNDICE DE ILUSTRAÇÕES”</w:t>
+      </w:r>
+      <w:r>
+        <w:rPr>
+          <w:b w:val="0"/>
+        </w:rPr>
+        <w:t xml:space="preserve">) | </w:t>
       </w:r>
       <w:proofErr w:type="spellStart"/>
       <w:r>
         <w:rPr>
           <w:b w:val="0"/>
         </w:rPr>
-        <w:t>equalto</w:t>
-      </w:r>
-      <w:proofErr w:type="spellEnd"/>
-      <w:r>
-        <w:rPr>
-          <w:b w:val="0"/>
-        </w:rPr>
-        <w:t>", "</w:t>
-      </w:r>
-      <w:proofErr w:type="spellStart"/>
-      <w:r>
-        <w:rPr>
-          <w:b w:val="0"/>
-        </w:rPr>
-        <w:t>indice_ilustracoes</w:t>
-      </w:r>
-      <w:proofErr w:type="spellEnd"/>
-      <w:r>
-        <w:rPr>
-          <w:b w:val="0"/>
-        </w:rPr>
-        <w:t xml:space="preserve">") | </w:t>
-      </w:r>
-      <w:proofErr w:type="spellStart"/>
-      <w:r>
-        <w:rPr>
-          <w:b w:val="0"/>
-        </w:rPr>
-        <w:t>list</w:t>
+        <w:t>first</w:t>
       </w:r>
       <w:proofErr w:type="spellEnd"/>
       <w:r>
@@ -3557,6 +3546,10 @@
     <w:p>
       <w:pPr>
         <w:pStyle w:val="Corpodotexto"/>
+        <w:rPr>
+          <w:rFonts w:cs="Calibri"/>
+          <w:szCs w:val="24"/>
+        </w:rPr>
       </w:pPr>
       <w:r>
         <w:br w:type="page"/>
@@ -4603,13 +4596,6 @@
         </w:p>
       </w:sdtContent>
     </w:sdt>
-    <w:p>
-      <w:pPr>
-        <w:pStyle w:val="Corpodotexto"/>
-        <w:suppressAutoHyphens/>
-        <w:ind w:firstLine="0"/>
-      </w:pPr>
-    </w:p>
     <w:p>
       <w:pPr>
         <w:pStyle w:val="Corpodotexto"/>
@@ -8700,19 +8686,22 @@
   <a:extraClrSchemeLst/>
   <a:extLst>
     <a:ext uri="{05A4C25C-085E-4340-85A3-A5531E510DB2}">
-      <thm15:themeFamily xmlns:thm15="http://schemas.microsoft.com/office/thememl/2012/main" xmlns="" name="Office Theme" id="{62F939B6-93AF-4DB8-9C6B-D6C7DFDC589F}" vid="{4A3C46E8-61CC-4603-A589-7422A47A8E4A}"/>
+      <thm15:themeFamily xmlns="" xmlns:thm15="http://schemas.microsoft.com/office/thememl/2012/main" name="Office Theme" id="{62F939B6-93AF-4DB8-9C6B-D6C7DFDC589F}" vid="{4A3C46E8-61CC-4603-A589-7422A47A8E4A}"/>
     </a:ext>
   </a:extLst>
 </a:theme>
 </file>
 
 <file path=customXml/item1.xml><?xml version="1.0" encoding="utf-8"?>
-<?mso-contentType ?>
-<FormTemplates xmlns="http://schemas.microsoft.com/sharepoint/v3/contenttype/forms">
-  <Display>DocumentLibraryForm</Display>
-  <Edit>DocumentLibraryForm</Edit>
-  <New>DocumentLibraryForm</New>
-</FormTemplates>
+<p:properties xmlns:p="http://schemas.microsoft.com/office/2006/metadata/properties" xmlns:xsi="http://www.w3.org/2001/XMLSchema-instance" xmlns:pc="http://schemas.microsoft.com/office/infopath/2007/PartnerControls">
+  <documentManagement>
+    <lcf76f155ced4ddcb4097134ff3c332f xmlns="579c2319-e617-4f34-af81-f603a8032662">
+      <Terms xmlns="http://schemas.microsoft.com/office/infopath/2007/PartnerControls"/>
+    </lcf76f155ced4ddcb4097134ff3c332f>
+    <TaxCatchAll xmlns="13b35d10-d558-4f24-af88-cdaa8bbb16b4" xsi:nil="true"/>
+    <Atualizadoem_x003a_ xmlns="579c2319-e617-4f34-af81-f603a8032662" xsi:nil="true"/>
+  </documentManagement>
+</p:properties>
 </file>
 
 <file path=customXml/item2.xml><?xml version="1.0" encoding="utf-8"?>
@@ -8953,15 +8942,12 @@
 </file>
 
 <file path=customXml/item3.xml><?xml version="1.0" encoding="utf-8"?>
-<p:properties xmlns:p="http://schemas.microsoft.com/office/2006/metadata/properties" xmlns:xsi="http://www.w3.org/2001/XMLSchema-instance" xmlns:pc="http://schemas.microsoft.com/office/infopath/2007/PartnerControls">
-  <documentManagement>
-    <lcf76f155ced4ddcb4097134ff3c332f xmlns="579c2319-e617-4f34-af81-f603a8032662">
-      <Terms xmlns="http://schemas.microsoft.com/office/infopath/2007/PartnerControls"/>
-    </lcf76f155ced4ddcb4097134ff3c332f>
-    <TaxCatchAll xmlns="13b35d10-d558-4f24-af88-cdaa8bbb16b4" xsi:nil="true"/>
-    <Atualizadoem_x003a_ xmlns="579c2319-e617-4f34-af81-f603a8032662" xsi:nil="true"/>
-  </documentManagement>
-</p:properties>
+<?mso-contentType ?>
+<FormTemplates xmlns="http://schemas.microsoft.com/sharepoint/v3/contenttype/forms">
+  <Display>DocumentLibraryForm</Display>
+  <Edit>DocumentLibraryForm</Edit>
+  <New>DocumentLibraryForm</New>
+</FormTemplates>
 </file>
 
 <file path=customXml/item4.xml><?xml version="1.0" encoding="utf-8"?>
@@ -8969,9 +8955,12 @@
 </file>
 
 <file path=customXml/itemProps1.xml><?xml version="1.0" encoding="utf-8"?>
-<ds:datastoreItem xmlns:ds="http://schemas.openxmlformats.org/officeDocument/2006/customXml" ds:itemID="{201D19C9-BA5E-43BE-A471-13691B9F5D22}">
+<ds:datastoreItem xmlns:ds="http://schemas.openxmlformats.org/officeDocument/2006/customXml" ds:itemID="{EE4E59E4-30B4-427B-B6F2-2AC21935B750}">
   <ds:schemaRefs>
-    <ds:schemaRef ds:uri="http://schemas.microsoft.com/sharepoint/v3/contenttype/forms"/>
+    <ds:schemaRef ds:uri="http://schemas.microsoft.com/office/2006/metadata/properties"/>
+    <ds:schemaRef ds:uri="http://schemas.microsoft.com/office/infopath/2007/PartnerControls"/>
+    <ds:schemaRef ds:uri="579c2319-e617-4f34-af81-f603a8032662"/>
+    <ds:schemaRef ds:uri="13b35d10-d558-4f24-af88-cdaa8bbb16b4"/>
   </ds:schemaRefs>
 </ds:datastoreItem>
 </file>
@@ -8996,18 +8985,15 @@
 </file>
 
 <file path=customXml/itemProps3.xml><?xml version="1.0" encoding="utf-8"?>
-<ds:datastoreItem xmlns:ds="http://schemas.openxmlformats.org/officeDocument/2006/customXml" ds:itemID="{EE4E59E4-30B4-427B-B6F2-2AC21935B750}">
+<ds:datastoreItem xmlns:ds="http://schemas.openxmlformats.org/officeDocument/2006/customXml" ds:itemID="{201D19C9-BA5E-43BE-A471-13691B9F5D22}">
   <ds:schemaRefs>
-    <ds:schemaRef ds:uri="http://schemas.microsoft.com/office/2006/metadata/properties"/>
-    <ds:schemaRef ds:uri="http://schemas.microsoft.com/office/infopath/2007/PartnerControls"/>
-    <ds:schemaRef ds:uri="579c2319-e617-4f34-af81-f603a8032662"/>
-    <ds:schemaRef ds:uri="13b35d10-d558-4f24-af88-cdaa8bbb16b4"/>
+    <ds:schemaRef ds:uri="http://schemas.microsoft.com/sharepoint/v3/contenttype/forms"/>
   </ds:schemaRefs>
 </ds:datastoreItem>
 </file>
 
 <file path=customXml/itemProps4.xml><?xml version="1.0" encoding="utf-8"?>
-<ds:datastoreItem xmlns:ds="http://schemas.openxmlformats.org/officeDocument/2006/customXml" ds:itemID="{D103FE70-E36B-4152-B7E1-317DA3F1D9A7}">
+<ds:datastoreItem xmlns:ds="http://schemas.openxmlformats.org/officeDocument/2006/customXml" ds:itemID="{A99901EE-7765-4519-B7E2-FA1D4CF7B7BA}">
   <ds:schemaRefs>
     <ds:schemaRef ds:uri="http://schemas.openxmlformats.org/officeDocument/2006/bibliography"/>
   </ds:schemaRefs>

</xml_diff>

<commit_message>
fix: remove filtragem das seções para que apareçam corretamente no relatório
</commit_message>
<xml_diff>
--- a/src/templates/Relatório Padrão - GRAAU.docx
+++ b/src/templates/Relatório Padrão - GRAAU.docx
@@ -1,20 +1,19 @@
 
 <file path=word/document.xml><?xml version="1.0" encoding="utf-8"?>
-<w:document xmlns:wpc="http://schemas.microsoft.com/office/word/2010/wordprocessingCanvas" xmlns:mc="http://schemas.openxmlformats.org/markup-compatibility/2006" xmlns:o="urn:schemas-microsoft-com:office:office" xmlns:r="http://schemas.openxmlformats.org/officeDocument/2006/relationships" xmlns:m="http://schemas.openxmlformats.org/officeDocument/2006/math" xmlns:v="urn:schemas-microsoft-com:vml" xmlns:wp14="http://schemas.microsoft.com/office/word/2010/wordprocessingDrawing" xmlns:wp="http://schemas.openxmlformats.org/drawingml/2006/wordprocessingDrawing" xmlns:w10="urn:schemas-microsoft-com:office:word" xmlns:w="http://schemas.openxmlformats.org/wordprocessingml/2006/main" xmlns:w14="http://schemas.microsoft.com/office/word/2010/wordml" xmlns:wpg="http://schemas.microsoft.com/office/word/2010/wordprocessingGroup" xmlns:wpi="http://schemas.microsoft.com/office/word/2010/wordprocessingInk" xmlns:wne="http://schemas.microsoft.com/office/word/2006/wordml" xmlns:wps="http://schemas.microsoft.com/office/word/2010/wordprocessingShape" mc:Ignorable="w14 wp14">
+<w:document xmlns:wpc="http://schemas.microsoft.com/office/word/2010/wordprocessingCanvas" xmlns:cx="http://schemas.microsoft.com/office/drawing/2014/chartex" xmlns:cx1="http://schemas.microsoft.com/office/drawing/2015/9/8/chartex" xmlns:cx2="http://schemas.microsoft.com/office/drawing/2015/10/21/chartex" xmlns:cx3="http://schemas.microsoft.com/office/drawing/2016/5/9/chartex" xmlns:cx4="http://schemas.microsoft.com/office/drawing/2016/5/10/chartex" xmlns:cx5="http://schemas.microsoft.com/office/drawing/2016/5/11/chartex" xmlns:cx6="http://schemas.microsoft.com/office/drawing/2016/5/12/chartex" xmlns:cx7="http://schemas.microsoft.com/office/drawing/2016/5/13/chartex" xmlns:cx8="http://schemas.microsoft.com/office/drawing/2016/5/14/chartex" xmlns:mc="http://schemas.openxmlformats.org/markup-compatibility/2006" xmlns:aink="http://schemas.microsoft.com/office/drawing/2016/ink" xmlns:am3d="http://schemas.microsoft.com/office/drawing/2017/model3d" xmlns:o="urn:schemas-microsoft-com:office:office" xmlns:oel="http://schemas.microsoft.com/office/2019/extlst" xmlns:r="http://schemas.openxmlformats.org/officeDocument/2006/relationships" xmlns:m="http://schemas.openxmlformats.org/officeDocument/2006/math" xmlns:v="urn:schemas-microsoft-com:vml" xmlns:wp14="http://schemas.microsoft.com/office/word/2010/wordprocessingDrawing" xmlns:wp="http://schemas.openxmlformats.org/drawingml/2006/wordprocessingDrawing" xmlns:w10="urn:schemas-microsoft-com:office:word" xmlns:w="http://schemas.openxmlformats.org/wordprocessingml/2006/main" xmlns:w14="http://schemas.microsoft.com/office/word/2010/wordml" xmlns:w15="http://schemas.microsoft.com/office/word/2012/wordml" xmlns:w16cex="http://schemas.microsoft.com/office/word/2018/wordml/cex" xmlns:w16cid="http://schemas.microsoft.com/office/word/2016/wordml/cid" xmlns:w16="http://schemas.microsoft.com/office/word/2018/wordml" xmlns:w16du="http://schemas.microsoft.com/office/word/2023/wordml/word16du" xmlns:w16sdtdh="http://schemas.microsoft.com/office/word/2020/wordml/sdtdatahash" xmlns:w16sdtfl="http://schemas.microsoft.com/office/word/2024/wordml/sdtformatlock" xmlns:w16se="http://schemas.microsoft.com/office/word/2015/wordml/symex" xmlns:wpg="http://schemas.microsoft.com/office/word/2010/wordprocessingGroup" xmlns:wpi="http://schemas.microsoft.com/office/word/2010/wordprocessingInk" xmlns:wne="http://schemas.microsoft.com/office/word/2006/wordml" xmlns:wps="http://schemas.microsoft.com/office/word/2010/wordprocessingShape" mc:Ignorable="w14 w15 w16se w16cid w16 w16cex w16sdtdh w16sdtfl w16du wp14">
   <w:body>
     <w:p>
       <w:pPr>
         <w:spacing w:after="160" w:line="259" w:lineRule="auto"/>
         <w:jc w:val="left"/>
       </w:pPr>
-      <w:bookmarkStart w:id="0" w:name="_GoBack"/>
       <w:r>
         <w:rPr>
           <w:noProof/>
           <w:lang w:eastAsia="pt-BR"/>
         </w:rPr>
         <w:drawing>
-          <wp:anchor distT="0" distB="0" distL="114300" distR="114300" simplePos="0" relativeHeight="251658240" behindDoc="1" locked="0" layoutInCell="1" allowOverlap="1" wp14:anchorId="2CD14D2A" wp14:editId="439EB44C">
+          <wp:anchor distT="0" distB="0" distL="114300" distR="114300" simplePos="0" relativeHeight="251658240" behindDoc="1" locked="0" layoutInCell="1" allowOverlap="1" wp14:anchorId="2CD14D2A" wp14:editId="50D86169">
             <wp:simplePos x="0" y="0"/>
             <wp:positionH relativeFrom="page">
               <wp:align>left</wp:align>
@@ -37,7 +36,7 @@
                     <pic:cNvPicPr/>
                   </pic:nvPicPr>
                   <pic:blipFill>
-                    <a:blip r:embed="rId12" cstate="print">
+                    <a:blip r:embed="rId11" cstate="print">
                       <a:extLst>
                         <a:ext uri="{28A0092B-C50C-407E-A947-70E740481C1C}">
                           <a14:useLocalDpi xmlns:a14="http://schemas.microsoft.com/office/drawing/2010/main" val="0"/>
@@ -69,7 +68,6 @@
           </wp:anchor>
         </w:drawing>
       </w:r>
-      <w:bookmarkEnd w:id="0"/>
     </w:p>
     <w:p>
       <w:pPr>
@@ -82,9 +80,9 @@
         <w:spacing w:after="160" w:line="259" w:lineRule="auto"/>
         <w:jc w:val="left"/>
         <w:sectPr>
-          <w:headerReference w:type="even" r:id="rId13"/>
-          <w:headerReference w:type="default" r:id="rId14"/>
-          <w:headerReference w:type="first" r:id="rId15"/>
+          <w:headerReference w:type="even" r:id="rId12"/>
+          <w:headerReference w:type="default" r:id="rId13"/>
+          <w:headerReference w:type="first" r:id="rId14"/>
           <w:pgSz w:w="11906" w:h="16838"/>
           <w:pgMar w:top="2268" w:right="1701" w:bottom="1701" w:left="1701" w:header="709" w:footer="709" w:gutter="0"/>
           <w:cols w:space="708"/>
@@ -2310,11 +2308,13 @@
         <w:pStyle w:val="Outrosttulospr-textual"/>
         <w:rPr>
           <w:color w:val="000000" w:themeColor="text1"/>
+          <w:lang w:val="en-US"/>
         </w:rPr>
       </w:pPr>
       <w:r>
         <w:rPr>
           <w:b w:val="0"/>
+          <w:lang w:val="en-US"/>
         </w:rPr>
         <w:lastRenderedPageBreak/>
         <w:t xml:space="preserve">{% set </w:t>
@@ -2323,6 +2323,7 @@
       <w:r>
         <w:rPr>
           <w:b w:val="0"/>
+          <w:lang w:val="en-US"/>
         </w:rPr>
         <w:t>has_resumo</w:t>
       </w:r>
@@ -2330,6 +2331,7 @@
       <w:r>
         <w:rPr>
           <w:b w:val="0"/>
+          <w:lang w:val="en-US"/>
         </w:rPr>
         <w:t xml:space="preserve"> = </w:t>
       </w:r>
@@ -2338,6 +2340,7 @@
       <w:r>
         <w:rPr>
           <w:b w:val="0"/>
+          <w:lang w:val="en-US"/>
         </w:rPr>
         <w:t>seccoes</w:t>
       </w:r>
@@ -2345,6 +2348,7 @@
       <w:r>
         <w:rPr>
           <w:b w:val="0"/>
+          <w:lang w:val="en-US"/>
         </w:rPr>
         <w:t>[</w:t>
       </w:r>
@@ -2352,13 +2356,16 @@
       <w:r>
         <w:rPr>
           <w:b w:val="0"/>
+          <w:lang w:val="en-US"/>
         </w:rPr>
         <w:t xml:space="preserve">0].data | </w:t>
       </w:r>
       <w:proofErr w:type="spellStart"/>
+      <w:proofErr w:type="gramStart"/>
       <w:r>
         <w:rPr>
           <w:b w:val="0"/>
+          <w:lang w:val="en-US"/>
         </w:rPr>
         <w:t>selectattr</w:t>
       </w:r>
@@ -2366,126 +2373,129 @@
       <w:r>
         <w:rPr>
           <w:b w:val="0"/>
-        </w:rPr>
-        <w:t>('</w:t>
+          <w:lang w:val="en-US"/>
+        </w:rPr>
+        <w:t>(</w:t>
+      </w:r>
+      <w:proofErr w:type="gramEnd"/>
+      <w:r>
+        <w:rPr>
+          <w:b w:val="0"/>
+          <w:lang w:val="en-US"/>
+        </w:rPr>
+        <w:t>'title', '</w:t>
       </w:r>
       <w:proofErr w:type="spellStart"/>
       <w:r>
         <w:rPr>
           <w:b w:val="0"/>
-        </w:rPr>
-        <w:t>title</w:t>
+          <w:lang w:val="en-US"/>
+        </w:rPr>
+        <w:t>equalto</w:t>
       </w:r>
       <w:proofErr w:type="spellEnd"/>
       <w:r>
         <w:rPr>
           <w:b w:val="0"/>
-        </w:rPr>
-        <w:t>', '</w:t>
+          <w:lang w:val="en-US"/>
+        </w:rPr>
+        <w:t xml:space="preserve">', </w:t>
+      </w:r>
+      <w:r>
+        <w:rPr>
+          <w:b w:val="0"/>
+          <w:lang w:val="en-US"/>
+        </w:rPr>
+        <w:t>“RESUMO”</w:t>
+      </w:r>
+      <w:r>
+        <w:rPr>
+          <w:b w:val="0"/>
+          <w:lang w:val="en-US"/>
+        </w:rPr>
+        <w:t xml:space="preserve">) | first </w:t>
+      </w:r>
+      <w:proofErr w:type="gramStart"/>
+      <w:r>
+        <w:rPr>
+          <w:b w:val="0"/>
+          <w:lang w:val="en-US"/>
+        </w:rPr>
+        <w:t>%}</w:t>
+      </w:r>
+      <w:r>
+        <w:rPr>
+          <w:b w:val="0"/>
+          <w:lang w:val="en-US"/>
+        </w:rPr>
+        <w:t>{</w:t>
+      </w:r>
+      <w:proofErr w:type="gramEnd"/>
+      <w:r>
+        <w:rPr>
+          <w:b w:val="0"/>
+          <w:lang w:val="en-US"/>
+        </w:rPr>
+        <w:t xml:space="preserve">% if </w:t>
       </w:r>
       <w:proofErr w:type="spellStart"/>
       <w:r>
         <w:rPr>
           <w:b w:val="0"/>
-        </w:rPr>
-        <w:t>equalto</w:t>
+          <w:lang w:val="en-US"/>
+        </w:rPr>
+        <w:t>has_resumo</w:t>
       </w:r>
       <w:proofErr w:type="spellEnd"/>
       <w:r>
         <w:rPr>
           <w:b w:val="0"/>
-        </w:rPr>
-        <w:t xml:space="preserve">', </w:t>
-      </w:r>
+          <w:lang w:val="en-US"/>
+        </w:rPr>
+        <w:t xml:space="preserve"> </w:t>
+      </w:r>
+      <w:proofErr w:type="gramStart"/>
       <w:r>
         <w:rPr>
           <w:b w:val="0"/>
-        </w:rPr>
-        <w:t>“RESUMO”</w:t>
-      </w:r>
-      <w:r>
-        <w:rPr>
-          <w:b w:val="0"/>
-        </w:rPr>
-        <w:t xml:space="preserve">) | </w:t>
-      </w:r>
-      <w:proofErr w:type="spellStart"/>
-      <w:r>
-        <w:rPr>
-          <w:b w:val="0"/>
-        </w:rPr>
-        <w:t>first</w:t>
-      </w:r>
-      <w:proofErr w:type="spellEnd"/>
-      <w:r>
-        <w:rPr>
-          <w:b w:val="0"/>
-        </w:rPr>
-        <w:t xml:space="preserve"> %}</w:t>
-      </w:r>
-      <w:r>
-        <w:rPr>
-          <w:b w:val="0"/>
-        </w:rPr>
-        <w:t xml:space="preserve">{% </w:t>
-      </w:r>
-      <w:proofErr w:type="spellStart"/>
-      <w:r>
-        <w:rPr>
-          <w:b w:val="0"/>
-        </w:rPr>
-        <w:t>if</w:t>
-      </w:r>
-      <w:proofErr w:type="spellEnd"/>
-      <w:r>
-        <w:rPr>
-          <w:b w:val="0"/>
-        </w:rPr>
-        <w:t xml:space="preserve"> </w:t>
-      </w:r>
-      <w:proofErr w:type="spellStart"/>
-      <w:r>
-        <w:rPr>
-          <w:b w:val="0"/>
-        </w:rPr>
-        <w:t>has_resumo</w:t>
-      </w:r>
-      <w:proofErr w:type="spellEnd"/>
-      <w:r>
-        <w:rPr>
-          <w:b w:val="0"/>
-        </w:rPr>
-        <w:t xml:space="preserve"> </w:t>
-      </w:r>
-      <w:r>
-        <w:rPr>
-          <w:b w:val="0"/>
+          <w:lang w:val="en-US"/>
         </w:rPr>
         <w:t>%}</w:t>
       </w:r>
       <w:r>
         <w:rPr>
           <w:color w:val="000000" w:themeColor="text1"/>
+          <w:lang w:val="en-US"/>
         </w:rPr>
         <w:t>RESUMO</w:t>
       </w:r>
+      <w:proofErr w:type="gramEnd"/>
     </w:p>
     <w:p>
       <w:pPr>
         <w:pStyle w:val="Corpodotexto"/>
         <w:ind w:firstLine="0"/>
+        <w:rPr>
+          <w:lang w:val="en-US"/>
+        </w:rPr>
       </w:pPr>
     </w:p>
     <w:p>
       <w:pPr>
         <w:pStyle w:val="Outrosttulospr-textual"/>
         <w:jc w:val="both"/>
+        <w:rPr>
+          <w:lang w:val="en-US"/>
+        </w:rPr>
       </w:pPr>
     </w:p>
     <w:p>
       <w:pPr>
         <w:pStyle w:val="Outrosttulospr-textual"/>
         <w:jc w:val="both"/>
+        <w:rPr>
+          <w:lang w:val="en-US"/>
+        </w:rPr>
       </w:pPr>
     </w:p>
     <w:p>
@@ -2496,6 +2506,9 @@
         </w:rPr>
       </w:pPr>
       <w:r>
+        <w:rPr>
+          <w:lang w:val="en-US"/>
+        </w:rPr>
         <w:br w:type="page"/>
       </w:r>
       <w:r>
@@ -2551,7 +2564,6 @@
         <w:t xml:space="preserve"> = </w:t>
       </w:r>
       <w:proofErr w:type="spellStart"/>
-      <w:proofErr w:type="gramStart"/>
       <w:r>
         <w:rPr>
           <w:b w:val="0"/>
@@ -2563,14 +2575,7 @@
         <w:rPr>
           <w:b w:val="0"/>
         </w:rPr>
-        <w:t>[</w:t>
-      </w:r>
-      <w:proofErr w:type="gramEnd"/>
-      <w:r>
-        <w:rPr>
-          <w:b w:val="0"/>
-        </w:rPr>
-        <w:t xml:space="preserve">0].data | </w:t>
+        <w:t xml:space="preserve">[0].data | </w:t>
       </w:r>
       <w:proofErr w:type="spellStart"/>
       <w:r>
@@ -3592,7 +3597,6 @@
           <w:docPartUnique/>
         </w:docPartObj>
       </w:sdtPr>
-      <w:sdtEndPr/>
       <w:sdtContent>
         <w:p>
           <w:pPr>
@@ -4623,10 +4627,10 @@
         <w:suppressAutoHyphens/>
         <w:ind w:firstLine="0"/>
         <w:sectPr>
-          <w:headerReference w:type="even" r:id="rId16"/>
-          <w:headerReference w:type="default" r:id="rId17"/>
-          <w:footerReference w:type="default" r:id="rId18"/>
-          <w:headerReference w:type="first" r:id="rId19"/>
+          <w:headerReference w:type="even" r:id="rId15"/>
+          <w:headerReference w:type="default" r:id="rId16"/>
+          <w:footerReference w:type="default" r:id="rId17"/>
+          <w:headerReference w:type="first" r:id="rId18"/>
           <w:pgSz w:w="11906" w:h="16838"/>
           <w:pgMar w:top="2268" w:right="1701" w:bottom="1701" w:left="1701" w:header="709" w:footer="709" w:gutter="0"/>
           <w:cols w:space="708"/>
@@ -4641,9 +4645,9 @@
       </w:r>
     </w:p>
     <w:sectPr>
-      <w:headerReference w:type="even" r:id="rId20"/>
-      <w:footerReference w:type="default" r:id="rId21"/>
-      <w:headerReference w:type="first" r:id="rId22"/>
+      <w:headerReference w:type="even" r:id="rId19"/>
+      <w:footerReference w:type="default" r:id="rId20"/>
+      <w:headerReference w:type="first" r:id="rId21"/>
       <w:pgSz w:w="11906" w:h="16838"/>
       <w:pgMar w:top="2268" w:right="1701" w:bottom="1701" w:left="1701" w:header="709" w:footer="709" w:gutter="0"/>
       <w:cols w:space="708"/>
@@ -4654,7 +4658,7 @@
 </file>
 
 <file path=word/endnotes.xml><?xml version="1.0" encoding="utf-8"?>
-<w:endnotes xmlns:wpc="http://schemas.microsoft.com/office/word/2010/wordprocessingCanvas" xmlns:mc="http://schemas.openxmlformats.org/markup-compatibility/2006" xmlns:o="urn:schemas-microsoft-com:office:office" xmlns:r="http://schemas.openxmlformats.org/officeDocument/2006/relationships" xmlns:m="http://schemas.openxmlformats.org/officeDocument/2006/math" xmlns:v="urn:schemas-microsoft-com:vml" xmlns:wp14="http://schemas.microsoft.com/office/word/2010/wordprocessingDrawing" xmlns:wp="http://schemas.openxmlformats.org/drawingml/2006/wordprocessingDrawing" xmlns:w10="urn:schemas-microsoft-com:office:word" xmlns:w="http://schemas.openxmlformats.org/wordprocessingml/2006/main" xmlns:w14="http://schemas.microsoft.com/office/word/2010/wordml" xmlns:wpg="http://schemas.microsoft.com/office/word/2010/wordprocessingGroup" xmlns:wpi="http://schemas.microsoft.com/office/word/2010/wordprocessingInk" xmlns:wne="http://schemas.microsoft.com/office/word/2006/wordml" xmlns:wps="http://schemas.microsoft.com/office/word/2010/wordprocessingShape" mc:Ignorable="w14 wp14">
+<w:endnotes xmlns:wpc="http://schemas.microsoft.com/office/word/2010/wordprocessingCanvas" xmlns:cx="http://schemas.microsoft.com/office/drawing/2014/chartex" xmlns:cx1="http://schemas.microsoft.com/office/drawing/2015/9/8/chartex" xmlns:cx2="http://schemas.microsoft.com/office/drawing/2015/10/21/chartex" xmlns:cx3="http://schemas.microsoft.com/office/drawing/2016/5/9/chartex" xmlns:cx4="http://schemas.microsoft.com/office/drawing/2016/5/10/chartex" xmlns:cx5="http://schemas.microsoft.com/office/drawing/2016/5/11/chartex" xmlns:cx6="http://schemas.microsoft.com/office/drawing/2016/5/12/chartex" xmlns:cx7="http://schemas.microsoft.com/office/drawing/2016/5/13/chartex" xmlns:cx8="http://schemas.microsoft.com/office/drawing/2016/5/14/chartex" xmlns:mc="http://schemas.openxmlformats.org/markup-compatibility/2006" xmlns:aink="http://schemas.microsoft.com/office/drawing/2016/ink" xmlns:am3d="http://schemas.microsoft.com/office/drawing/2017/model3d" xmlns:o="urn:schemas-microsoft-com:office:office" xmlns:oel="http://schemas.microsoft.com/office/2019/extlst" xmlns:r="http://schemas.openxmlformats.org/officeDocument/2006/relationships" xmlns:m="http://schemas.openxmlformats.org/officeDocument/2006/math" xmlns:v="urn:schemas-microsoft-com:vml" xmlns:wp14="http://schemas.microsoft.com/office/word/2010/wordprocessingDrawing" xmlns:wp="http://schemas.openxmlformats.org/drawingml/2006/wordprocessingDrawing" xmlns:w10="urn:schemas-microsoft-com:office:word" xmlns:w="http://schemas.openxmlformats.org/wordprocessingml/2006/main" xmlns:w14="http://schemas.microsoft.com/office/word/2010/wordml" xmlns:w15="http://schemas.microsoft.com/office/word/2012/wordml" xmlns:w16cex="http://schemas.microsoft.com/office/word/2018/wordml/cex" xmlns:w16cid="http://schemas.microsoft.com/office/word/2016/wordml/cid" xmlns:w16="http://schemas.microsoft.com/office/word/2018/wordml" xmlns:w16du="http://schemas.microsoft.com/office/word/2023/wordml/word16du" xmlns:w16sdtdh="http://schemas.microsoft.com/office/word/2020/wordml/sdtdatahash" xmlns:w16sdtfl="http://schemas.microsoft.com/office/word/2024/wordml/sdtformatlock" xmlns:w16se="http://schemas.microsoft.com/office/word/2015/wordml/symex" xmlns:wpg="http://schemas.microsoft.com/office/word/2010/wordprocessingGroup" xmlns:wpi="http://schemas.microsoft.com/office/word/2010/wordprocessingInk" xmlns:wne="http://schemas.microsoft.com/office/word/2006/wordml" xmlns:wps="http://schemas.microsoft.com/office/word/2010/wordprocessingShape" mc:Ignorable="w14 w15 w16se w16cid w16 w16cex w16sdtdh w16sdtfl w16du wp14">
   <w:endnote w:type="separator" w:id="-1">
     <w:p>
       <w:pPr>
@@ -4679,7 +4683,7 @@
 </file>
 
 <file path=word/footer1.xml><?xml version="1.0" encoding="utf-8"?>
-<w:ftr xmlns:wpc="http://schemas.microsoft.com/office/word/2010/wordprocessingCanvas" xmlns:mc="http://schemas.openxmlformats.org/markup-compatibility/2006" xmlns:o="urn:schemas-microsoft-com:office:office" xmlns:r="http://schemas.openxmlformats.org/officeDocument/2006/relationships" xmlns:m="http://schemas.openxmlformats.org/officeDocument/2006/math" xmlns:v="urn:schemas-microsoft-com:vml" xmlns:wp14="http://schemas.microsoft.com/office/word/2010/wordprocessingDrawing" xmlns:wp="http://schemas.openxmlformats.org/drawingml/2006/wordprocessingDrawing" xmlns:w10="urn:schemas-microsoft-com:office:word" xmlns:w="http://schemas.openxmlformats.org/wordprocessingml/2006/main" xmlns:w14="http://schemas.microsoft.com/office/word/2010/wordml" xmlns:wpg="http://schemas.microsoft.com/office/word/2010/wordprocessingGroup" xmlns:wpi="http://schemas.microsoft.com/office/word/2010/wordprocessingInk" xmlns:wne="http://schemas.microsoft.com/office/word/2006/wordml" xmlns:wps="http://schemas.microsoft.com/office/word/2010/wordprocessingShape" mc:Ignorable="w14 wp14">
+<w:ftr xmlns:wpc="http://schemas.microsoft.com/office/word/2010/wordprocessingCanvas" xmlns:cx="http://schemas.microsoft.com/office/drawing/2014/chartex" xmlns:cx1="http://schemas.microsoft.com/office/drawing/2015/9/8/chartex" xmlns:cx2="http://schemas.microsoft.com/office/drawing/2015/10/21/chartex" xmlns:cx3="http://schemas.microsoft.com/office/drawing/2016/5/9/chartex" xmlns:cx4="http://schemas.microsoft.com/office/drawing/2016/5/10/chartex" xmlns:cx5="http://schemas.microsoft.com/office/drawing/2016/5/11/chartex" xmlns:cx6="http://schemas.microsoft.com/office/drawing/2016/5/12/chartex" xmlns:cx7="http://schemas.microsoft.com/office/drawing/2016/5/13/chartex" xmlns:cx8="http://schemas.microsoft.com/office/drawing/2016/5/14/chartex" xmlns:mc="http://schemas.openxmlformats.org/markup-compatibility/2006" xmlns:aink="http://schemas.microsoft.com/office/drawing/2016/ink" xmlns:am3d="http://schemas.microsoft.com/office/drawing/2017/model3d" xmlns:o="urn:schemas-microsoft-com:office:office" xmlns:oel="http://schemas.microsoft.com/office/2019/extlst" xmlns:r="http://schemas.openxmlformats.org/officeDocument/2006/relationships" xmlns:m="http://schemas.openxmlformats.org/officeDocument/2006/math" xmlns:v="urn:schemas-microsoft-com:vml" xmlns:wp14="http://schemas.microsoft.com/office/word/2010/wordprocessingDrawing" xmlns:wp="http://schemas.openxmlformats.org/drawingml/2006/wordprocessingDrawing" xmlns:w10="urn:schemas-microsoft-com:office:word" xmlns:w="http://schemas.openxmlformats.org/wordprocessingml/2006/main" xmlns:w14="http://schemas.microsoft.com/office/word/2010/wordml" xmlns:w15="http://schemas.microsoft.com/office/word/2012/wordml" xmlns:w16cex="http://schemas.microsoft.com/office/word/2018/wordml/cex" xmlns:w16cid="http://schemas.microsoft.com/office/word/2016/wordml/cid" xmlns:w16="http://schemas.microsoft.com/office/word/2018/wordml" xmlns:w16du="http://schemas.microsoft.com/office/word/2023/wordml/word16du" xmlns:w16sdtdh="http://schemas.microsoft.com/office/word/2020/wordml/sdtdatahash" xmlns:w16sdtfl="http://schemas.microsoft.com/office/word/2024/wordml/sdtformatlock" xmlns:w16se="http://schemas.microsoft.com/office/word/2015/wordml/symex" xmlns:wpg="http://schemas.microsoft.com/office/word/2010/wordprocessingGroup" xmlns:wpi="http://schemas.microsoft.com/office/word/2010/wordprocessingInk" xmlns:wne="http://schemas.microsoft.com/office/word/2006/wordml" xmlns:wps="http://schemas.microsoft.com/office/word/2010/wordprocessingShape" mc:Ignorable="w14 w15 w16se w16cid w16 w16cex w16sdtdh w16sdtfl w16du wp14">
   <w:p>
     <w:pPr>
       <w:pStyle w:val="Rodap"/>
@@ -4759,7 +4763,7 @@
 </file>
 
 <file path=word/footer2.xml><?xml version="1.0" encoding="utf-8"?>
-<w:ftr xmlns:wpc="http://schemas.microsoft.com/office/word/2010/wordprocessingCanvas" xmlns:mc="http://schemas.openxmlformats.org/markup-compatibility/2006" xmlns:o="urn:schemas-microsoft-com:office:office" xmlns:r="http://schemas.openxmlformats.org/officeDocument/2006/relationships" xmlns:m="http://schemas.openxmlformats.org/officeDocument/2006/math" xmlns:v="urn:schemas-microsoft-com:vml" xmlns:wp14="http://schemas.microsoft.com/office/word/2010/wordprocessingDrawing" xmlns:wp="http://schemas.openxmlformats.org/drawingml/2006/wordprocessingDrawing" xmlns:w10="urn:schemas-microsoft-com:office:word" xmlns:w="http://schemas.openxmlformats.org/wordprocessingml/2006/main" xmlns:w14="http://schemas.microsoft.com/office/word/2010/wordml" xmlns:wpg="http://schemas.microsoft.com/office/word/2010/wordprocessingGroup" xmlns:wpi="http://schemas.microsoft.com/office/word/2010/wordprocessingInk" xmlns:wne="http://schemas.microsoft.com/office/word/2006/wordml" xmlns:wps="http://schemas.microsoft.com/office/word/2010/wordprocessingShape" mc:Ignorable="w14 wp14">
+<w:ftr xmlns:wpc="http://schemas.microsoft.com/office/word/2010/wordprocessingCanvas" xmlns:cx="http://schemas.microsoft.com/office/drawing/2014/chartex" xmlns:cx1="http://schemas.microsoft.com/office/drawing/2015/9/8/chartex" xmlns:cx2="http://schemas.microsoft.com/office/drawing/2015/10/21/chartex" xmlns:cx3="http://schemas.microsoft.com/office/drawing/2016/5/9/chartex" xmlns:cx4="http://schemas.microsoft.com/office/drawing/2016/5/10/chartex" xmlns:cx5="http://schemas.microsoft.com/office/drawing/2016/5/11/chartex" xmlns:cx6="http://schemas.microsoft.com/office/drawing/2016/5/12/chartex" xmlns:cx7="http://schemas.microsoft.com/office/drawing/2016/5/13/chartex" xmlns:cx8="http://schemas.microsoft.com/office/drawing/2016/5/14/chartex" xmlns:mc="http://schemas.openxmlformats.org/markup-compatibility/2006" xmlns:aink="http://schemas.microsoft.com/office/drawing/2016/ink" xmlns:am3d="http://schemas.microsoft.com/office/drawing/2017/model3d" xmlns:o="urn:schemas-microsoft-com:office:office" xmlns:oel="http://schemas.microsoft.com/office/2019/extlst" xmlns:r="http://schemas.openxmlformats.org/officeDocument/2006/relationships" xmlns:m="http://schemas.openxmlformats.org/officeDocument/2006/math" xmlns:v="urn:schemas-microsoft-com:vml" xmlns:wp14="http://schemas.microsoft.com/office/word/2010/wordprocessingDrawing" xmlns:wp="http://schemas.openxmlformats.org/drawingml/2006/wordprocessingDrawing" xmlns:w10="urn:schemas-microsoft-com:office:word" xmlns:w="http://schemas.openxmlformats.org/wordprocessingml/2006/main" xmlns:w14="http://schemas.microsoft.com/office/word/2010/wordml" xmlns:w15="http://schemas.microsoft.com/office/word/2012/wordml" xmlns:w16cex="http://schemas.microsoft.com/office/word/2018/wordml/cex" xmlns:w16cid="http://schemas.microsoft.com/office/word/2016/wordml/cid" xmlns:w16="http://schemas.microsoft.com/office/word/2018/wordml" xmlns:w16du="http://schemas.microsoft.com/office/word/2023/wordml/word16du" xmlns:w16sdtdh="http://schemas.microsoft.com/office/word/2020/wordml/sdtdatahash" xmlns:w16sdtfl="http://schemas.microsoft.com/office/word/2024/wordml/sdtformatlock" xmlns:w16se="http://schemas.microsoft.com/office/word/2015/wordml/symex" xmlns:wpg="http://schemas.microsoft.com/office/word/2010/wordprocessingGroup" xmlns:wpi="http://schemas.microsoft.com/office/word/2010/wordprocessingInk" xmlns:wne="http://schemas.microsoft.com/office/word/2006/wordml" xmlns:wps="http://schemas.microsoft.com/office/word/2010/wordprocessingShape" mc:Ignorable="w14 w15 w16se w16cid w16 w16cex w16sdtdh w16sdtfl w16du wp14">
   <w:p>
     <w:pPr>
       <w:pStyle w:val="Ttulo1"/>
@@ -4942,11 +4946,11 @@
         </mc:Choice>
         <mc:Fallback>
           <w:pict>
-            <v:shapetype id="_x0000_t202" coordsize="21600,21600" o:spt="202" path="m,l,21600r21600,l21600,xe">
+            <v:shapetype w14:anchorId="54C1A65D" id="_x0000_t202" coordsize="21600,21600" o:spt="202" path="m,l,21600r21600,l21600,xe">
               <v:stroke joinstyle="miter"/>
               <v:path gradientshapeok="t" o:connecttype="rect"/>
             </v:shapetype>
-            <v:shape id="_x0000_s1027" type="#_x0000_t202" style="position:absolute;margin-left:368.15pt;margin-top:16.3pt;width:57pt;height:110.6pt;z-index:251660800;visibility:visible;mso-wrap-style:square;mso-width-percent:0;mso-height-percent:200;mso-wrap-distance-left:9pt;mso-wrap-distance-top:3.6pt;mso-wrap-distance-right:9pt;mso-wrap-distance-bottom:3.6pt;mso-position-horizontal:absolute;mso-position-horizontal-relative:text;mso-position-vertical:absolute;mso-position-vertical-relative:text;mso-width-percent:0;mso-height-percent:200;mso-width-relative:margin;mso-height-relative:margin;v-text-anchor:middle" o:gfxdata="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" filled="f" stroked="f">
+            <v:shape id="_x0000_s1027" type="#_x0000_t202" style="position:absolute;margin-left:368.15pt;margin-top:16.3pt;width:57pt;height:110.6pt;z-index:251660800;visibility:visible;mso-wrap-style:square;mso-width-percent:0;mso-height-percent:200;mso-wrap-distance-left:9pt;mso-wrap-distance-top:3.6pt;mso-wrap-distance-right:9pt;mso-wrap-distance-bottom:3.6pt;mso-position-horizontal:absolute;mso-position-horizontal-relative:text;mso-position-vertical:absolute;mso-position-vertical-relative:text;mso-width-percent:0;mso-height-percent:200;mso-width-relative:margin;mso-height-relative:margin;v-text-anchor:middle" o:gfxdata="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" filled="f" stroked="f">
               <v:textbox style="mso-fit-shape-to-text:t">
                 <w:txbxContent>
                   <w:p>
@@ -5256,7 +5260,6 @@
                             <w:t>{{</w:t>
                           </w:r>
                           <w:proofErr w:type="spellStart"/>
-                          <w:proofErr w:type="gramStart"/>
                           <w:r>
                             <w:rPr>
                               <w:rFonts w:asciiTheme="majorHAnsi" w:hAnsiTheme="majorHAnsi" w:cstheme="majorHAnsi"/>
@@ -5267,7 +5270,6 @@
                             <w:t>n_processo_eTCE</w:t>
                           </w:r>
                           <w:proofErr w:type="spellEnd"/>
-                          <w:proofErr w:type="gramEnd"/>
                           <w:r>
                             <w:rPr>
                               <w:rFonts w:asciiTheme="majorHAnsi" w:hAnsiTheme="majorHAnsi" w:cstheme="majorHAnsi"/>
@@ -5287,6 +5289,7 @@
                               <w:i/>
                               <w:iCs/>
                               <w:color w:val="403F41"/>
+                              <w:lang w:val="en-US"/>
                             </w:rPr>
                           </w:pPr>
                           <w:r>
@@ -5295,30 +5298,9 @@
                               <w:i/>
                               <w:iCs/>
                               <w:color w:val="403F41"/>
+                              <w:lang w:val="en-US"/>
                             </w:rPr>
-                            <w:t xml:space="preserve">{% </w:t>
-                          </w:r>
-                          <w:proofErr w:type="spellStart"/>
-                          <w:proofErr w:type="gramStart"/>
-                          <w:r>
-                            <w:rPr>
-                              <w:rFonts w:asciiTheme="majorHAnsi" w:hAnsiTheme="majorHAnsi" w:cstheme="majorHAnsi"/>
-                              <w:i/>
-                              <w:iCs/>
-                              <w:color w:val="403F41"/>
-                            </w:rPr>
-                            <w:t>if</w:t>
-                          </w:r>
-                          <w:proofErr w:type="spellEnd"/>
-                          <w:proofErr w:type="gramEnd"/>
-                          <w:r>
-                            <w:rPr>
-                              <w:rFonts w:asciiTheme="majorHAnsi" w:hAnsiTheme="majorHAnsi" w:cstheme="majorHAnsi"/>
-                              <w:i/>
-                              <w:iCs/>
-                              <w:color w:val="403F41"/>
-                            </w:rPr>
-                            <w:t xml:space="preserve"> </w:t>
+                            <w:t xml:space="preserve">{% if </w:t>
                           </w:r>
                           <w:proofErr w:type="spellStart"/>
                           <w:r>
@@ -5327,6 +5309,7 @@
                               <w:i/>
                               <w:iCs/>
                               <w:color w:val="403F41"/>
+                              <w:lang w:val="en-US"/>
                             </w:rPr>
                             <w:t>status_processo</w:t>
                           </w:r>
@@ -5337,8 +5320,31 @@
                               <w:i/>
                               <w:iCs/>
                               <w:color w:val="403F41"/>
+                              <w:lang w:val="en-US"/>
                             </w:rPr>
-                            <w:t xml:space="preserve"> </w:t>
+                            <w:t xml:space="preserve"> is defined </w:t>
+                          </w:r>
+                          <w:proofErr w:type="gramStart"/>
+                          <w:r>
+                            <w:rPr>
+                              <w:rFonts w:asciiTheme="majorHAnsi" w:hAnsiTheme="majorHAnsi" w:cstheme="majorHAnsi"/>
+                              <w:i/>
+                              <w:iCs/>
+                              <w:color w:val="403F41"/>
+                              <w:lang w:val="en-US"/>
+                            </w:rPr>
+                            <w:t>%}{</w:t>
+                          </w:r>
+                          <w:proofErr w:type="gramEnd"/>
+                          <w:r>
+                            <w:rPr>
+                              <w:rFonts w:asciiTheme="majorHAnsi" w:hAnsiTheme="majorHAnsi" w:cstheme="majorHAnsi"/>
+                              <w:i/>
+                              <w:iCs/>
+                              <w:color w:val="403F41"/>
+                              <w:lang w:val="en-US"/>
+                            </w:rPr>
+                            <w:t>{</w:t>
                           </w:r>
                           <w:proofErr w:type="spellStart"/>
                           <w:r>
@@ -5347,68 +5353,32 @@
                               <w:i/>
                               <w:iCs/>
                               <w:color w:val="403F41"/>
+                              <w:lang w:val="en-US"/>
                             </w:rPr>
-                            <w:t>is</w:t>
+                            <w:t>status_processo</w:t>
                           </w:r>
                           <w:proofErr w:type="spellEnd"/>
+                          <w:proofErr w:type="gramStart"/>
                           <w:r>
                             <w:rPr>
                               <w:rFonts w:asciiTheme="majorHAnsi" w:hAnsiTheme="majorHAnsi" w:cstheme="majorHAnsi"/>
                               <w:i/>
                               <w:iCs/>
                               <w:color w:val="403F41"/>
+                              <w:lang w:val="en-US"/>
                             </w:rPr>
-                            <w:t xml:space="preserve"> </w:t>
+                            <w:t>}}{</w:t>
                           </w:r>
-                          <w:proofErr w:type="spellStart"/>
+                          <w:proofErr w:type="gramEnd"/>
                           <w:r>
                             <w:rPr>
                               <w:rFonts w:asciiTheme="majorHAnsi" w:hAnsiTheme="majorHAnsi" w:cstheme="majorHAnsi"/>
                               <w:i/>
                               <w:iCs/>
                               <w:color w:val="403F41"/>
+                              <w:lang w:val="en-US"/>
                             </w:rPr>
-                            <w:t>defined</w:t>
-                          </w:r>
-                          <w:proofErr w:type="spellEnd"/>
-                          <w:r>
-                            <w:rPr>
-                              <w:rFonts w:asciiTheme="majorHAnsi" w:hAnsiTheme="majorHAnsi" w:cstheme="majorHAnsi"/>
-                              <w:i/>
-                              <w:iCs/>
-                              <w:color w:val="403F41"/>
-                            </w:rPr>
-                            <w:t xml:space="preserve"> %}{{</w:t>
-                          </w:r>
-                          <w:proofErr w:type="spellStart"/>
-                          <w:r>
-                            <w:rPr>
-                              <w:rFonts w:asciiTheme="majorHAnsi" w:hAnsiTheme="majorHAnsi" w:cstheme="majorHAnsi"/>
-                              <w:i/>
-                              <w:iCs/>
-                              <w:color w:val="403F41"/>
-                            </w:rPr>
-                            <w:t>status_processo</w:t>
-                          </w:r>
-                          <w:proofErr w:type="spellEnd"/>
-                          <w:r>
-                            <w:rPr>
-                              <w:rFonts w:asciiTheme="majorHAnsi" w:hAnsiTheme="majorHAnsi" w:cstheme="majorHAnsi"/>
-                              <w:i/>
-                              <w:iCs/>
-                              <w:color w:val="403F41"/>
-                            </w:rPr>
-                            <w:t xml:space="preserve">}}{% </w:t>
-                          </w:r>
-                          <w:proofErr w:type="spellStart"/>
-                          <w:r>
-                            <w:rPr>
-                              <w:rFonts w:asciiTheme="majorHAnsi" w:hAnsiTheme="majorHAnsi" w:cstheme="majorHAnsi"/>
-                              <w:i/>
-                              <w:iCs/>
-                              <w:color w:val="403F41"/>
-                            </w:rPr>
-                            <w:t>end</w:t>
+                            <w:t>% end</w:t>
                           </w:r>
                           <w:r>
                             <w:rPr>
@@ -5416,16 +5386,17 @@
                               <w:i/>
                               <w:iCs/>
                               <w:color w:val="403F41"/>
+                              <w:lang w:val="en-US"/>
                             </w:rPr>
                             <w:t>if</w:t>
                           </w:r>
-                          <w:proofErr w:type="spellEnd"/>
                           <w:r>
                             <w:rPr>
                               <w:rFonts w:asciiTheme="majorHAnsi" w:hAnsiTheme="majorHAnsi" w:cstheme="majorHAnsi"/>
                               <w:i/>
                               <w:iCs/>
                               <w:color w:val="403F41"/>
+                              <w:lang w:val="en-US"/>
                             </w:rPr>
                             <w:t xml:space="preserve"> %}</w:t>
                           </w:r>
@@ -5449,7 +5420,7 @@
         </mc:Choice>
         <mc:Fallback>
           <w:pict>
-            <v:shape id="Caixa de Texto 6" o:spid="_x0000_s1028" type="#_x0000_t202" style="position:absolute;margin-left:1.15pt;margin-top:-1.15pt;width:595.1pt;height:91.95pt;z-index:251666432;visibility:visible;mso-wrap-style:square;mso-width-percent:0;mso-height-percent:0;mso-wrap-distance-left:9pt;mso-wrap-distance-top:3.6pt;mso-wrap-distance-right:9pt;mso-wrap-distance-bottom:3.6pt;mso-position-horizontal:absolute;mso-position-horizontal-relative:page;mso-position-vertical:absolute;mso-position-vertical-relative:bottom-margin-area;mso-width-percent:0;mso-height-percent:0;mso-width-relative:margin;mso-height-relative:margin;v-text-anchor:top" o:gfxdata="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" filled="f" stroked="f">
+            <v:shape w14:anchorId="72AA2529" id="Caixa de Texto 6" o:spid="_x0000_s1028" type="#_x0000_t202" style="position:absolute;margin-left:1.15pt;margin-top:-1.15pt;width:595.1pt;height:91.95pt;z-index:251666432;visibility:visible;mso-wrap-style:square;mso-width-percent:0;mso-height-percent:0;mso-wrap-distance-left:9pt;mso-wrap-distance-top:3.6pt;mso-wrap-distance-right:9pt;mso-wrap-distance-bottom:3.6pt;mso-position-horizontal:absolute;mso-position-horizontal-relative:page;mso-position-vertical:absolute;mso-position-vertical-relative:bottom-margin-area;mso-width-percent:0;mso-height-percent:0;mso-width-relative:margin;mso-height-relative:margin;v-text-anchor:top" o:gfxdata="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" filled="f" stroked="f">
               <v:textbox>
                 <w:txbxContent>
                   <w:p>
@@ -5532,7 +5503,6 @@
                       <w:t>{{</w:t>
                     </w:r>
                     <w:proofErr w:type="spellStart"/>
-                    <w:proofErr w:type="gramStart"/>
                     <w:r>
                       <w:rPr>
                         <w:rFonts w:asciiTheme="majorHAnsi" w:hAnsiTheme="majorHAnsi" w:cstheme="majorHAnsi"/>
@@ -5543,7 +5513,6 @@
                       <w:t>n_processo_eTCE</w:t>
                     </w:r>
                     <w:proofErr w:type="spellEnd"/>
-                    <w:proofErr w:type="gramEnd"/>
                     <w:r>
                       <w:rPr>
                         <w:rFonts w:asciiTheme="majorHAnsi" w:hAnsiTheme="majorHAnsi" w:cstheme="majorHAnsi"/>
@@ -5563,6 +5532,7 @@
                         <w:i/>
                         <w:iCs/>
                         <w:color w:val="403F41"/>
+                        <w:lang w:val="en-US"/>
                       </w:rPr>
                     </w:pPr>
                     <w:r>
@@ -5571,30 +5541,9 @@
                         <w:i/>
                         <w:iCs/>
                         <w:color w:val="403F41"/>
+                        <w:lang w:val="en-US"/>
                       </w:rPr>
-                      <w:t xml:space="preserve">{% </w:t>
-                    </w:r>
-                    <w:proofErr w:type="spellStart"/>
-                    <w:proofErr w:type="gramStart"/>
-                    <w:r>
-                      <w:rPr>
-                        <w:rFonts w:asciiTheme="majorHAnsi" w:hAnsiTheme="majorHAnsi" w:cstheme="majorHAnsi"/>
-                        <w:i/>
-                        <w:iCs/>
-                        <w:color w:val="403F41"/>
-                      </w:rPr>
-                      <w:t>if</w:t>
-                    </w:r>
-                    <w:proofErr w:type="spellEnd"/>
-                    <w:proofErr w:type="gramEnd"/>
-                    <w:r>
-                      <w:rPr>
-                        <w:rFonts w:asciiTheme="majorHAnsi" w:hAnsiTheme="majorHAnsi" w:cstheme="majorHAnsi"/>
-                        <w:i/>
-                        <w:iCs/>
-                        <w:color w:val="403F41"/>
-                      </w:rPr>
-                      <w:t xml:space="preserve"> </w:t>
+                      <w:t xml:space="preserve">{% if </w:t>
                     </w:r>
                     <w:proofErr w:type="spellStart"/>
                     <w:r>
@@ -5603,6 +5552,7 @@
                         <w:i/>
                         <w:iCs/>
                         <w:color w:val="403F41"/>
+                        <w:lang w:val="en-US"/>
                       </w:rPr>
                       <w:t>status_processo</w:t>
                     </w:r>
@@ -5613,8 +5563,31 @@
                         <w:i/>
                         <w:iCs/>
                         <w:color w:val="403F41"/>
+                        <w:lang w:val="en-US"/>
                       </w:rPr>
-                      <w:t xml:space="preserve"> </w:t>
+                      <w:t xml:space="preserve"> is defined </w:t>
+                    </w:r>
+                    <w:proofErr w:type="gramStart"/>
+                    <w:r>
+                      <w:rPr>
+                        <w:rFonts w:asciiTheme="majorHAnsi" w:hAnsiTheme="majorHAnsi" w:cstheme="majorHAnsi"/>
+                        <w:i/>
+                        <w:iCs/>
+                        <w:color w:val="403F41"/>
+                        <w:lang w:val="en-US"/>
+                      </w:rPr>
+                      <w:t>%}{</w:t>
+                    </w:r>
+                    <w:proofErr w:type="gramEnd"/>
+                    <w:r>
+                      <w:rPr>
+                        <w:rFonts w:asciiTheme="majorHAnsi" w:hAnsiTheme="majorHAnsi" w:cstheme="majorHAnsi"/>
+                        <w:i/>
+                        <w:iCs/>
+                        <w:color w:val="403F41"/>
+                        <w:lang w:val="en-US"/>
+                      </w:rPr>
+                      <w:t>{</w:t>
                     </w:r>
                     <w:proofErr w:type="spellStart"/>
                     <w:r>
@@ -5623,68 +5596,32 @@
                         <w:i/>
                         <w:iCs/>
                         <w:color w:val="403F41"/>
+                        <w:lang w:val="en-US"/>
                       </w:rPr>
-                      <w:t>is</w:t>
+                      <w:t>status_processo</w:t>
                     </w:r>
                     <w:proofErr w:type="spellEnd"/>
+                    <w:proofErr w:type="gramStart"/>
                     <w:r>
                       <w:rPr>
                         <w:rFonts w:asciiTheme="majorHAnsi" w:hAnsiTheme="majorHAnsi" w:cstheme="majorHAnsi"/>
                         <w:i/>
                         <w:iCs/>
                         <w:color w:val="403F41"/>
+                        <w:lang w:val="en-US"/>
                       </w:rPr>
-                      <w:t xml:space="preserve"> </w:t>
+                      <w:t>}}{</w:t>
                     </w:r>
-                    <w:proofErr w:type="spellStart"/>
+                    <w:proofErr w:type="gramEnd"/>
                     <w:r>
                       <w:rPr>
                         <w:rFonts w:asciiTheme="majorHAnsi" w:hAnsiTheme="majorHAnsi" w:cstheme="majorHAnsi"/>
                         <w:i/>
                         <w:iCs/>
                         <w:color w:val="403F41"/>
+                        <w:lang w:val="en-US"/>
                       </w:rPr>
-                      <w:t>defined</w:t>
-                    </w:r>
-                    <w:proofErr w:type="spellEnd"/>
-                    <w:r>
-                      <w:rPr>
-                        <w:rFonts w:asciiTheme="majorHAnsi" w:hAnsiTheme="majorHAnsi" w:cstheme="majorHAnsi"/>
-                        <w:i/>
-                        <w:iCs/>
-                        <w:color w:val="403F41"/>
-                      </w:rPr>
-                      <w:t xml:space="preserve"> %}{{</w:t>
-                    </w:r>
-                    <w:proofErr w:type="spellStart"/>
-                    <w:r>
-                      <w:rPr>
-                        <w:rFonts w:asciiTheme="majorHAnsi" w:hAnsiTheme="majorHAnsi" w:cstheme="majorHAnsi"/>
-                        <w:i/>
-                        <w:iCs/>
-                        <w:color w:val="403F41"/>
-                      </w:rPr>
-                      <w:t>status_processo</w:t>
-                    </w:r>
-                    <w:proofErr w:type="spellEnd"/>
-                    <w:r>
-                      <w:rPr>
-                        <w:rFonts w:asciiTheme="majorHAnsi" w:hAnsiTheme="majorHAnsi" w:cstheme="majorHAnsi"/>
-                        <w:i/>
-                        <w:iCs/>
-                        <w:color w:val="403F41"/>
-                      </w:rPr>
-                      <w:t xml:space="preserve">}}{% </w:t>
-                    </w:r>
-                    <w:proofErr w:type="spellStart"/>
-                    <w:r>
-                      <w:rPr>
-                        <w:rFonts w:asciiTheme="majorHAnsi" w:hAnsiTheme="majorHAnsi" w:cstheme="majorHAnsi"/>
-                        <w:i/>
-                        <w:iCs/>
-                        <w:color w:val="403F41"/>
-                      </w:rPr>
-                      <w:t>end</w:t>
+                      <w:t>% end</w:t>
                     </w:r>
                     <w:r>
                       <w:rPr>
@@ -5692,16 +5629,17 @@
                         <w:i/>
                         <w:iCs/>
                         <w:color w:val="403F41"/>
+                        <w:lang w:val="en-US"/>
                       </w:rPr>
                       <w:t>if</w:t>
                     </w:r>
-                    <w:proofErr w:type="spellEnd"/>
                     <w:r>
                       <w:rPr>
                         <w:rFonts w:asciiTheme="majorHAnsi" w:hAnsiTheme="majorHAnsi" w:cstheme="majorHAnsi"/>
                         <w:i/>
                         <w:iCs/>
                         <w:color w:val="403F41"/>
+                        <w:lang w:val="en-US"/>
                       </w:rPr>
                       <w:t xml:space="preserve"> %}</w:t>
                     </w:r>
@@ -5720,7 +5658,7 @@
 </file>
 
 <file path=word/footnotes.xml><?xml version="1.0" encoding="utf-8"?>
-<w:footnotes xmlns:wpc="http://schemas.microsoft.com/office/word/2010/wordprocessingCanvas" xmlns:mc="http://schemas.openxmlformats.org/markup-compatibility/2006" xmlns:o="urn:schemas-microsoft-com:office:office" xmlns:r="http://schemas.openxmlformats.org/officeDocument/2006/relationships" xmlns:m="http://schemas.openxmlformats.org/officeDocument/2006/math" xmlns:v="urn:schemas-microsoft-com:vml" xmlns:wp14="http://schemas.microsoft.com/office/word/2010/wordprocessingDrawing" xmlns:wp="http://schemas.openxmlformats.org/drawingml/2006/wordprocessingDrawing" xmlns:w10="urn:schemas-microsoft-com:office:word" xmlns:w="http://schemas.openxmlformats.org/wordprocessingml/2006/main" xmlns:w14="http://schemas.microsoft.com/office/word/2010/wordml" xmlns:wpg="http://schemas.microsoft.com/office/word/2010/wordprocessingGroup" xmlns:wpi="http://schemas.microsoft.com/office/word/2010/wordprocessingInk" xmlns:wne="http://schemas.microsoft.com/office/word/2006/wordml" xmlns:wps="http://schemas.microsoft.com/office/word/2010/wordprocessingShape" mc:Ignorable="w14 wp14">
+<w:footnotes xmlns:wpc="http://schemas.microsoft.com/office/word/2010/wordprocessingCanvas" xmlns:cx="http://schemas.microsoft.com/office/drawing/2014/chartex" xmlns:cx1="http://schemas.microsoft.com/office/drawing/2015/9/8/chartex" xmlns:cx2="http://schemas.microsoft.com/office/drawing/2015/10/21/chartex" xmlns:cx3="http://schemas.microsoft.com/office/drawing/2016/5/9/chartex" xmlns:cx4="http://schemas.microsoft.com/office/drawing/2016/5/10/chartex" xmlns:cx5="http://schemas.microsoft.com/office/drawing/2016/5/11/chartex" xmlns:cx6="http://schemas.microsoft.com/office/drawing/2016/5/12/chartex" xmlns:cx7="http://schemas.microsoft.com/office/drawing/2016/5/13/chartex" xmlns:cx8="http://schemas.microsoft.com/office/drawing/2016/5/14/chartex" xmlns:mc="http://schemas.openxmlformats.org/markup-compatibility/2006" xmlns:aink="http://schemas.microsoft.com/office/drawing/2016/ink" xmlns:am3d="http://schemas.microsoft.com/office/drawing/2017/model3d" xmlns:o="urn:schemas-microsoft-com:office:office" xmlns:oel="http://schemas.microsoft.com/office/2019/extlst" xmlns:r="http://schemas.openxmlformats.org/officeDocument/2006/relationships" xmlns:m="http://schemas.openxmlformats.org/officeDocument/2006/math" xmlns:v="urn:schemas-microsoft-com:vml" xmlns:wp14="http://schemas.microsoft.com/office/word/2010/wordprocessingDrawing" xmlns:wp="http://schemas.openxmlformats.org/drawingml/2006/wordprocessingDrawing" xmlns:w10="urn:schemas-microsoft-com:office:word" xmlns:w="http://schemas.openxmlformats.org/wordprocessingml/2006/main" xmlns:w14="http://schemas.microsoft.com/office/word/2010/wordml" xmlns:w15="http://schemas.microsoft.com/office/word/2012/wordml" xmlns:w16cex="http://schemas.microsoft.com/office/word/2018/wordml/cex" xmlns:w16cid="http://schemas.microsoft.com/office/word/2016/wordml/cid" xmlns:w16="http://schemas.microsoft.com/office/word/2018/wordml" xmlns:w16du="http://schemas.microsoft.com/office/word/2023/wordml/word16du" xmlns:w16sdtdh="http://schemas.microsoft.com/office/word/2020/wordml/sdtdatahash" xmlns:w16sdtfl="http://schemas.microsoft.com/office/word/2024/wordml/sdtformatlock" xmlns:w16se="http://schemas.microsoft.com/office/word/2015/wordml/symex" xmlns:wpg="http://schemas.microsoft.com/office/word/2010/wordprocessingGroup" xmlns:wpi="http://schemas.microsoft.com/office/word/2010/wordprocessingInk" xmlns:wne="http://schemas.microsoft.com/office/word/2006/wordml" xmlns:wps="http://schemas.microsoft.com/office/word/2010/wordprocessingShape" mc:Ignorable="w14 w15 w16se w16cid w16 w16cex w16sdtdh w16sdtfl w16du wp14">
   <w:footnote w:type="separator" w:id="-1">
     <w:p>
       <w:pPr>
@@ -5745,7 +5683,7 @@
 </file>
 
 <file path=word/header1.xml><?xml version="1.0" encoding="utf-8"?>
-<w:hdr xmlns:wpc="http://schemas.microsoft.com/office/word/2010/wordprocessingCanvas" xmlns:mc="http://schemas.openxmlformats.org/markup-compatibility/2006" xmlns:o="urn:schemas-microsoft-com:office:office" xmlns:r="http://schemas.openxmlformats.org/officeDocument/2006/relationships" xmlns:m="http://schemas.openxmlformats.org/officeDocument/2006/math" xmlns:v="urn:schemas-microsoft-com:vml" xmlns:wp14="http://schemas.microsoft.com/office/word/2010/wordprocessingDrawing" xmlns:wp="http://schemas.openxmlformats.org/drawingml/2006/wordprocessingDrawing" xmlns:w10="urn:schemas-microsoft-com:office:word" xmlns:w="http://schemas.openxmlformats.org/wordprocessingml/2006/main" xmlns:w14="http://schemas.microsoft.com/office/word/2010/wordml" xmlns:wpg="http://schemas.microsoft.com/office/word/2010/wordprocessingGroup" xmlns:wpi="http://schemas.microsoft.com/office/word/2010/wordprocessingInk" xmlns:wne="http://schemas.microsoft.com/office/word/2006/wordml" xmlns:wps="http://schemas.microsoft.com/office/word/2010/wordprocessingShape" mc:Ignorable="w14 wp14">
+<w:hdr xmlns:wpc="http://schemas.microsoft.com/office/word/2010/wordprocessingCanvas" xmlns:cx="http://schemas.microsoft.com/office/drawing/2014/chartex" xmlns:cx1="http://schemas.microsoft.com/office/drawing/2015/9/8/chartex" xmlns:cx2="http://schemas.microsoft.com/office/drawing/2015/10/21/chartex" xmlns:cx3="http://schemas.microsoft.com/office/drawing/2016/5/9/chartex" xmlns:cx4="http://schemas.microsoft.com/office/drawing/2016/5/10/chartex" xmlns:cx5="http://schemas.microsoft.com/office/drawing/2016/5/11/chartex" xmlns:cx6="http://schemas.microsoft.com/office/drawing/2016/5/12/chartex" xmlns:cx7="http://schemas.microsoft.com/office/drawing/2016/5/13/chartex" xmlns:cx8="http://schemas.microsoft.com/office/drawing/2016/5/14/chartex" xmlns:mc="http://schemas.openxmlformats.org/markup-compatibility/2006" xmlns:aink="http://schemas.microsoft.com/office/drawing/2016/ink" xmlns:am3d="http://schemas.microsoft.com/office/drawing/2017/model3d" xmlns:o="urn:schemas-microsoft-com:office:office" xmlns:oel="http://schemas.microsoft.com/office/2019/extlst" xmlns:r="http://schemas.openxmlformats.org/officeDocument/2006/relationships" xmlns:m="http://schemas.openxmlformats.org/officeDocument/2006/math" xmlns:v="urn:schemas-microsoft-com:vml" xmlns:wp14="http://schemas.microsoft.com/office/word/2010/wordprocessingDrawing" xmlns:wp="http://schemas.openxmlformats.org/drawingml/2006/wordprocessingDrawing" xmlns:w10="urn:schemas-microsoft-com:office:word" xmlns:w="http://schemas.openxmlformats.org/wordprocessingml/2006/main" xmlns:w14="http://schemas.microsoft.com/office/word/2010/wordml" xmlns:w15="http://schemas.microsoft.com/office/word/2012/wordml" xmlns:w16cex="http://schemas.microsoft.com/office/word/2018/wordml/cex" xmlns:w16cid="http://schemas.microsoft.com/office/word/2016/wordml/cid" xmlns:w16="http://schemas.microsoft.com/office/word/2018/wordml" xmlns:w16du="http://schemas.microsoft.com/office/word/2023/wordml/word16du" xmlns:w16sdtdh="http://schemas.microsoft.com/office/word/2020/wordml/sdtdatahash" xmlns:w16sdtfl="http://schemas.microsoft.com/office/word/2024/wordml/sdtformatlock" xmlns:w16se="http://schemas.microsoft.com/office/word/2015/wordml/symex" xmlns:wpg="http://schemas.microsoft.com/office/word/2010/wordprocessingGroup" xmlns:wpi="http://schemas.microsoft.com/office/word/2010/wordprocessingInk" xmlns:wne="http://schemas.microsoft.com/office/word/2006/wordml" xmlns:wps="http://schemas.microsoft.com/office/word/2010/wordprocessingShape" mc:Ignorable="w14 w15 w16se w16cid w16 w16cex w16sdtdh w16sdtfl w16du wp14">
   <w:p>
     <w:pPr>
       <w:pStyle w:val="Cabealho"/>
@@ -5774,7 +5712,7 @@
           <v:path o:extrusionok="f" gradientshapeok="t" o:connecttype="rect"/>
           <o:lock v:ext="edit" aspectratio="t"/>
         </v:shapetype>
-        <v:shape id="WordPictureWatermark217344" o:spid="_x0000_s2076" type="#_x0000_t75" style="position:absolute;left:0;text-align:left;margin-left:0;margin-top:0;width:595.45pt;height:841.9pt;z-index:-251632640;mso-position-horizontal:center;mso-position-horizontal-relative:margin;mso-position-vertical:center;mso-position-vertical-relative:margin" o:allowincell="f">
+        <v:shape id="WordPictureWatermark217344" o:spid="_x0000_s1052" type="#_x0000_t75" style="position:absolute;left:0;text-align:left;margin-left:0;margin-top:0;width:595.45pt;height:841.9pt;z-index:-251632640;mso-position-horizontal:center;mso-position-horizontal-relative:margin;mso-position-vertical:center;mso-position-vertical-relative:margin" o:allowincell="f">
           <v:imagedata r:id="rId1" o:title="bg relatórios '"/>
           <w10:wrap anchorx="margin" anchory="margin"/>
         </v:shape>
@@ -5785,7 +5723,7 @@
 </file>
 
 <file path=word/header2.xml><?xml version="1.0" encoding="utf-8"?>
-<w:hdr xmlns:wpc="http://schemas.microsoft.com/office/word/2010/wordprocessingCanvas" xmlns:mc="http://schemas.openxmlformats.org/markup-compatibility/2006" xmlns:o="urn:schemas-microsoft-com:office:office" xmlns:r="http://schemas.openxmlformats.org/officeDocument/2006/relationships" xmlns:m="http://schemas.openxmlformats.org/officeDocument/2006/math" xmlns:v="urn:schemas-microsoft-com:vml" xmlns:wp14="http://schemas.microsoft.com/office/word/2010/wordprocessingDrawing" xmlns:wp="http://schemas.openxmlformats.org/drawingml/2006/wordprocessingDrawing" xmlns:w10="urn:schemas-microsoft-com:office:word" xmlns:w="http://schemas.openxmlformats.org/wordprocessingml/2006/main" xmlns:w14="http://schemas.microsoft.com/office/word/2010/wordml" xmlns:wpg="http://schemas.microsoft.com/office/word/2010/wordprocessingGroup" xmlns:wpi="http://schemas.microsoft.com/office/word/2010/wordprocessingInk" xmlns:wne="http://schemas.microsoft.com/office/word/2006/wordml" xmlns:wps="http://schemas.microsoft.com/office/word/2010/wordprocessingShape" mc:Ignorable="w14 wp14">
+<w:hdr xmlns:wpc="http://schemas.microsoft.com/office/word/2010/wordprocessingCanvas" xmlns:cx="http://schemas.microsoft.com/office/drawing/2014/chartex" xmlns:cx1="http://schemas.microsoft.com/office/drawing/2015/9/8/chartex" xmlns:cx2="http://schemas.microsoft.com/office/drawing/2015/10/21/chartex" xmlns:cx3="http://schemas.microsoft.com/office/drawing/2016/5/9/chartex" xmlns:cx4="http://schemas.microsoft.com/office/drawing/2016/5/10/chartex" xmlns:cx5="http://schemas.microsoft.com/office/drawing/2016/5/11/chartex" xmlns:cx6="http://schemas.microsoft.com/office/drawing/2016/5/12/chartex" xmlns:cx7="http://schemas.microsoft.com/office/drawing/2016/5/13/chartex" xmlns:cx8="http://schemas.microsoft.com/office/drawing/2016/5/14/chartex" xmlns:mc="http://schemas.openxmlformats.org/markup-compatibility/2006" xmlns:aink="http://schemas.microsoft.com/office/drawing/2016/ink" xmlns:am3d="http://schemas.microsoft.com/office/drawing/2017/model3d" xmlns:o="urn:schemas-microsoft-com:office:office" xmlns:oel="http://schemas.microsoft.com/office/2019/extlst" xmlns:r="http://schemas.openxmlformats.org/officeDocument/2006/relationships" xmlns:m="http://schemas.openxmlformats.org/officeDocument/2006/math" xmlns:v="urn:schemas-microsoft-com:vml" xmlns:wp14="http://schemas.microsoft.com/office/word/2010/wordprocessingDrawing" xmlns:wp="http://schemas.openxmlformats.org/drawingml/2006/wordprocessingDrawing" xmlns:w10="urn:schemas-microsoft-com:office:word" xmlns:w="http://schemas.openxmlformats.org/wordprocessingml/2006/main" xmlns:w14="http://schemas.microsoft.com/office/word/2010/wordml" xmlns:w15="http://schemas.microsoft.com/office/word/2012/wordml" xmlns:w16cex="http://schemas.microsoft.com/office/word/2018/wordml/cex" xmlns:w16cid="http://schemas.microsoft.com/office/word/2016/wordml/cid" xmlns:w16="http://schemas.microsoft.com/office/word/2018/wordml" xmlns:w16du="http://schemas.microsoft.com/office/word/2023/wordml/word16du" xmlns:w16sdtdh="http://schemas.microsoft.com/office/word/2020/wordml/sdtdatahash" xmlns:w16sdtfl="http://schemas.microsoft.com/office/word/2024/wordml/sdtformatlock" xmlns:w16se="http://schemas.microsoft.com/office/word/2015/wordml/symex" xmlns:wpg="http://schemas.microsoft.com/office/word/2010/wordprocessingGroup" xmlns:wpi="http://schemas.microsoft.com/office/word/2010/wordprocessingInk" xmlns:wne="http://schemas.microsoft.com/office/word/2006/wordml" xmlns:wps="http://schemas.microsoft.com/office/word/2010/wordprocessingShape" mc:Ignorable="w14 w15 w16se w16cid w16 w16cex w16sdtdh w16sdtfl w16du wp14">
   <w:p>
     <w:pPr>
       <w:pStyle w:val="Cabealho"/>
@@ -5814,7 +5752,7 @@
           <v:path o:extrusionok="f" gradientshapeok="t" o:connecttype="rect"/>
           <o:lock v:ext="edit" aspectratio="t"/>
         </v:shapetype>
-        <v:shape id="WordPictureWatermark217345" o:spid="_x0000_s2077" type="#_x0000_t75" style="position:absolute;left:0;text-align:left;margin-left:0;margin-top:0;width:595.45pt;height:841.9pt;z-index:-251631616;mso-position-horizontal:center;mso-position-horizontal-relative:margin;mso-position-vertical:center;mso-position-vertical-relative:margin" o:allowincell="f">
+        <v:shape id="WordPictureWatermark217345" o:spid="_x0000_s1053" type="#_x0000_t75" style="position:absolute;left:0;text-align:left;margin-left:0;margin-top:0;width:595.45pt;height:841.9pt;z-index:-251631616;mso-position-horizontal:center;mso-position-horizontal-relative:margin;mso-position-vertical:center;mso-position-vertical-relative:margin" o:allowincell="f">
           <v:imagedata r:id="rId1" o:title="bg relatórios '"/>
           <w10:wrap anchorx="margin" anchory="margin"/>
         </v:shape>
@@ -5825,7 +5763,7 @@
 </file>
 
 <file path=word/header3.xml><?xml version="1.0" encoding="utf-8"?>
-<w:hdr xmlns:wpc="http://schemas.microsoft.com/office/word/2010/wordprocessingCanvas" xmlns:mc="http://schemas.openxmlformats.org/markup-compatibility/2006" xmlns:o="urn:schemas-microsoft-com:office:office" xmlns:r="http://schemas.openxmlformats.org/officeDocument/2006/relationships" xmlns:m="http://schemas.openxmlformats.org/officeDocument/2006/math" xmlns:v="urn:schemas-microsoft-com:vml" xmlns:wp14="http://schemas.microsoft.com/office/word/2010/wordprocessingDrawing" xmlns:wp="http://schemas.openxmlformats.org/drawingml/2006/wordprocessingDrawing" xmlns:w10="urn:schemas-microsoft-com:office:word" xmlns:w="http://schemas.openxmlformats.org/wordprocessingml/2006/main" xmlns:w14="http://schemas.microsoft.com/office/word/2010/wordml" xmlns:wpg="http://schemas.microsoft.com/office/word/2010/wordprocessingGroup" xmlns:wpi="http://schemas.microsoft.com/office/word/2010/wordprocessingInk" xmlns:wne="http://schemas.microsoft.com/office/word/2006/wordml" xmlns:wps="http://schemas.microsoft.com/office/word/2010/wordprocessingShape" mc:Ignorable="w14 wp14">
+<w:hdr xmlns:wpc="http://schemas.microsoft.com/office/word/2010/wordprocessingCanvas" xmlns:cx="http://schemas.microsoft.com/office/drawing/2014/chartex" xmlns:cx1="http://schemas.microsoft.com/office/drawing/2015/9/8/chartex" xmlns:cx2="http://schemas.microsoft.com/office/drawing/2015/10/21/chartex" xmlns:cx3="http://schemas.microsoft.com/office/drawing/2016/5/9/chartex" xmlns:cx4="http://schemas.microsoft.com/office/drawing/2016/5/10/chartex" xmlns:cx5="http://schemas.microsoft.com/office/drawing/2016/5/11/chartex" xmlns:cx6="http://schemas.microsoft.com/office/drawing/2016/5/12/chartex" xmlns:cx7="http://schemas.microsoft.com/office/drawing/2016/5/13/chartex" xmlns:cx8="http://schemas.microsoft.com/office/drawing/2016/5/14/chartex" xmlns:mc="http://schemas.openxmlformats.org/markup-compatibility/2006" xmlns:aink="http://schemas.microsoft.com/office/drawing/2016/ink" xmlns:am3d="http://schemas.microsoft.com/office/drawing/2017/model3d" xmlns:o="urn:schemas-microsoft-com:office:office" xmlns:oel="http://schemas.microsoft.com/office/2019/extlst" xmlns:r="http://schemas.openxmlformats.org/officeDocument/2006/relationships" xmlns:m="http://schemas.openxmlformats.org/officeDocument/2006/math" xmlns:v="urn:schemas-microsoft-com:vml" xmlns:wp14="http://schemas.microsoft.com/office/word/2010/wordprocessingDrawing" xmlns:wp="http://schemas.openxmlformats.org/drawingml/2006/wordprocessingDrawing" xmlns:w10="urn:schemas-microsoft-com:office:word" xmlns:w="http://schemas.openxmlformats.org/wordprocessingml/2006/main" xmlns:w14="http://schemas.microsoft.com/office/word/2010/wordml" xmlns:w15="http://schemas.microsoft.com/office/word/2012/wordml" xmlns:w16cex="http://schemas.microsoft.com/office/word/2018/wordml/cex" xmlns:w16cid="http://schemas.microsoft.com/office/word/2016/wordml/cid" xmlns:w16="http://schemas.microsoft.com/office/word/2018/wordml" xmlns:w16du="http://schemas.microsoft.com/office/word/2023/wordml/word16du" xmlns:w16sdtdh="http://schemas.microsoft.com/office/word/2020/wordml/sdtdatahash" xmlns:w16sdtfl="http://schemas.microsoft.com/office/word/2024/wordml/sdtformatlock" xmlns:w16se="http://schemas.microsoft.com/office/word/2015/wordml/symex" xmlns:wpg="http://schemas.microsoft.com/office/word/2010/wordprocessingGroup" xmlns:wpi="http://schemas.microsoft.com/office/word/2010/wordprocessingInk" xmlns:wne="http://schemas.microsoft.com/office/word/2006/wordml" xmlns:wps="http://schemas.microsoft.com/office/word/2010/wordprocessingShape" mc:Ignorable="w14 w15 w16se w16cid w16 w16cex w16sdtdh w16sdtfl w16du wp14">
   <w:p>
     <w:pPr>
       <w:pStyle w:val="Cabealho"/>
@@ -5854,7 +5792,7 @@
           <v:path o:extrusionok="f" gradientshapeok="t" o:connecttype="rect"/>
           <o:lock v:ext="edit" aspectratio="t"/>
         </v:shapetype>
-        <v:shape id="WordPictureWatermark217343" o:spid="_x0000_s2075" type="#_x0000_t75" style="position:absolute;left:0;text-align:left;margin-left:0;margin-top:0;width:595.45pt;height:841.9pt;z-index:-251633664;mso-position-horizontal:center;mso-position-horizontal-relative:margin;mso-position-vertical:center;mso-position-vertical-relative:margin" o:allowincell="f">
+        <v:shape id="WordPictureWatermark217343" o:spid="_x0000_s1051" type="#_x0000_t75" style="position:absolute;left:0;text-align:left;margin-left:0;margin-top:0;width:595.45pt;height:841.9pt;z-index:-251633664;mso-position-horizontal:center;mso-position-horizontal-relative:margin;mso-position-vertical:center;mso-position-vertical-relative:margin" o:allowincell="f">
           <v:imagedata r:id="rId1" o:title="bg relatórios '"/>
           <w10:wrap anchorx="margin" anchory="margin"/>
         </v:shape>
@@ -5865,7 +5803,7 @@
 </file>
 
 <file path=word/header4.xml><?xml version="1.0" encoding="utf-8"?>
-<w:hdr xmlns:wpc="http://schemas.microsoft.com/office/word/2010/wordprocessingCanvas" xmlns:mc="http://schemas.openxmlformats.org/markup-compatibility/2006" xmlns:o="urn:schemas-microsoft-com:office:office" xmlns:r="http://schemas.openxmlformats.org/officeDocument/2006/relationships" xmlns:m="http://schemas.openxmlformats.org/officeDocument/2006/math" xmlns:v="urn:schemas-microsoft-com:vml" xmlns:wp14="http://schemas.microsoft.com/office/word/2010/wordprocessingDrawing" xmlns:wp="http://schemas.openxmlformats.org/drawingml/2006/wordprocessingDrawing" xmlns:w10="urn:schemas-microsoft-com:office:word" xmlns:w="http://schemas.openxmlformats.org/wordprocessingml/2006/main" xmlns:w14="http://schemas.microsoft.com/office/word/2010/wordml" xmlns:wpg="http://schemas.microsoft.com/office/word/2010/wordprocessingGroup" xmlns:wpi="http://schemas.microsoft.com/office/word/2010/wordprocessingInk" xmlns:wne="http://schemas.microsoft.com/office/word/2006/wordml" xmlns:wps="http://schemas.microsoft.com/office/word/2010/wordprocessingShape" mc:Ignorable="w14 wp14">
+<w:hdr xmlns:wpc="http://schemas.microsoft.com/office/word/2010/wordprocessingCanvas" xmlns:cx="http://schemas.microsoft.com/office/drawing/2014/chartex" xmlns:cx1="http://schemas.microsoft.com/office/drawing/2015/9/8/chartex" xmlns:cx2="http://schemas.microsoft.com/office/drawing/2015/10/21/chartex" xmlns:cx3="http://schemas.microsoft.com/office/drawing/2016/5/9/chartex" xmlns:cx4="http://schemas.microsoft.com/office/drawing/2016/5/10/chartex" xmlns:cx5="http://schemas.microsoft.com/office/drawing/2016/5/11/chartex" xmlns:cx6="http://schemas.microsoft.com/office/drawing/2016/5/12/chartex" xmlns:cx7="http://schemas.microsoft.com/office/drawing/2016/5/13/chartex" xmlns:cx8="http://schemas.microsoft.com/office/drawing/2016/5/14/chartex" xmlns:mc="http://schemas.openxmlformats.org/markup-compatibility/2006" xmlns:aink="http://schemas.microsoft.com/office/drawing/2016/ink" xmlns:am3d="http://schemas.microsoft.com/office/drawing/2017/model3d" xmlns:o="urn:schemas-microsoft-com:office:office" xmlns:oel="http://schemas.microsoft.com/office/2019/extlst" xmlns:r="http://schemas.openxmlformats.org/officeDocument/2006/relationships" xmlns:m="http://schemas.openxmlformats.org/officeDocument/2006/math" xmlns:v="urn:schemas-microsoft-com:vml" xmlns:wp14="http://schemas.microsoft.com/office/word/2010/wordprocessingDrawing" xmlns:wp="http://schemas.openxmlformats.org/drawingml/2006/wordprocessingDrawing" xmlns:w10="urn:schemas-microsoft-com:office:word" xmlns:w="http://schemas.openxmlformats.org/wordprocessingml/2006/main" xmlns:w14="http://schemas.microsoft.com/office/word/2010/wordml" xmlns:w15="http://schemas.microsoft.com/office/word/2012/wordml" xmlns:w16cex="http://schemas.microsoft.com/office/word/2018/wordml/cex" xmlns:w16cid="http://schemas.microsoft.com/office/word/2016/wordml/cid" xmlns:w16="http://schemas.microsoft.com/office/word/2018/wordml" xmlns:w16du="http://schemas.microsoft.com/office/word/2023/wordml/word16du" xmlns:w16sdtdh="http://schemas.microsoft.com/office/word/2020/wordml/sdtdatahash" xmlns:w16sdtfl="http://schemas.microsoft.com/office/word/2024/wordml/sdtformatlock" xmlns:w16se="http://schemas.microsoft.com/office/word/2015/wordml/symex" xmlns:wpg="http://schemas.microsoft.com/office/word/2010/wordprocessingGroup" xmlns:wpi="http://schemas.microsoft.com/office/word/2010/wordprocessingInk" xmlns:wne="http://schemas.microsoft.com/office/word/2006/wordml" xmlns:wps="http://schemas.microsoft.com/office/word/2010/wordprocessingShape" mc:Ignorable="w14 w15 w16se w16cid w16 w16cex w16sdtdh w16sdtfl w16du wp14">
   <w:p>
     <w:pPr>
       <w:pStyle w:val="Cabealho"/>
@@ -5894,7 +5832,7 @@
           <v:path o:extrusionok="f" gradientshapeok="t" o:connecttype="rect"/>
           <o:lock v:ext="edit" aspectratio="t"/>
         </v:shapetype>
-        <v:shape id="WordPictureWatermark217347" o:spid="_x0000_s2079" type="#_x0000_t75" style="position:absolute;left:0;text-align:left;margin-left:0;margin-top:0;width:595.45pt;height:841.9pt;z-index:-251629568;mso-position-horizontal:center;mso-position-horizontal-relative:margin;mso-position-vertical:center;mso-position-vertical-relative:margin" o:allowincell="f">
+        <v:shape id="WordPictureWatermark217347" o:spid="_x0000_s1055" type="#_x0000_t75" style="position:absolute;left:0;text-align:left;margin-left:0;margin-top:0;width:595.45pt;height:841.9pt;z-index:-251629568;mso-position-horizontal:center;mso-position-horizontal-relative:margin;mso-position-vertical:center;mso-position-vertical-relative:margin" o:allowincell="f">
           <v:imagedata r:id="rId1" o:title="bg relatórios '"/>
           <w10:wrap anchorx="margin" anchory="margin"/>
         </v:shape>
@@ -5905,7 +5843,7 @@
 </file>
 
 <file path=word/header5.xml><?xml version="1.0" encoding="utf-8"?>
-<w:hdr xmlns:wpc="http://schemas.microsoft.com/office/word/2010/wordprocessingCanvas" xmlns:mc="http://schemas.openxmlformats.org/markup-compatibility/2006" xmlns:o="urn:schemas-microsoft-com:office:office" xmlns:r="http://schemas.openxmlformats.org/officeDocument/2006/relationships" xmlns:m="http://schemas.openxmlformats.org/officeDocument/2006/math" xmlns:v="urn:schemas-microsoft-com:vml" xmlns:wp14="http://schemas.microsoft.com/office/word/2010/wordprocessingDrawing" xmlns:wp="http://schemas.openxmlformats.org/drawingml/2006/wordprocessingDrawing" xmlns:w10="urn:schemas-microsoft-com:office:word" xmlns:w="http://schemas.openxmlformats.org/wordprocessingml/2006/main" xmlns:w14="http://schemas.microsoft.com/office/word/2010/wordml" xmlns:wpg="http://schemas.microsoft.com/office/word/2010/wordprocessingGroup" xmlns:wpi="http://schemas.microsoft.com/office/word/2010/wordprocessingInk" xmlns:wne="http://schemas.microsoft.com/office/word/2006/wordml" xmlns:wps="http://schemas.microsoft.com/office/word/2010/wordprocessingShape" mc:Ignorable="w14 wp14">
+<w:hdr xmlns:wpc="http://schemas.microsoft.com/office/word/2010/wordprocessingCanvas" xmlns:cx="http://schemas.microsoft.com/office/drawing/2014/chartex" xmlns:cx1="http://schemas.microsoft.com/office/drawing/2015/9/8/chartex" xmlns:cx2="http://schemas.microsoft.com/office/drawing/2015/10/21/chartex" xmlns:cx3="http://schemas.microsoft.com/office/drawing/2016/5/9/chartex" xmlns:cx4="http://schemas.microsoft.com/office/drawing/2016/5/10/chartex" xmlns:cx5="http://schemas.microsoft.com/office/drawing/2016/5/11/chartex" xmlns:cx6="http://schemas.microsoft.com/office/drawing/2016/5/12/chartex" xmlns:cx7="http://schemas.microsoft.com/office/drawing/2016/5/13/chartex" xmlns:cx8="http://schemas.microsoft.com/office/drawing/2016/5/14/chartex" xmlns:mc="http://schemas.openxmlformats.org/markup-compatibility/2006" xmlns:aink="http://schemas.microsoft.com/office/drawing/2016/ink" xmlns:am3d="http://schemas.microsoft.com/office/drawing/2017/model3d" xmlns:o="urn:schemas-microsoft-com:office:office" xmlns:oel="http://schemas.microsoft.com/office/2019/extlst" xmlns:r="http://schemas.openxmlformats.org/officeDocument/2006/relationships" xmlns:m="http://schemas.openxmlformats.org/officeDocument/2006/math" xmlns:v="urn:schemas-microsoft-com:vml" xmlns:wp14="http://schemas.microsoft.com/office/word/2010/wordprocessingDrawing" xmlns:wp="http://schemas.openxmlformats.org/drawingml/2006/wordprocessingDrawing" xmlns:w10="urn:schemas-microsoft-com:office:word" xmlns:w="http://schemas.openxmlformats.org/wordprocessingml/2006/main" xmlns:w14="http://schemas.microsoft.com/office/word/2010/wordml" xmlns:w15="http://schemas.microsoft.com/office/word/2012/wordml" xmlns:w16cex="http://schemas.microsoft.com/office/word/2018/wordml/cex" xmlns:w16cid="http://schemas.microsoft.com/office/word/2016/wordml/cid" xmlns:w16="http://schemas.microsoft.com/office/word/2018/wordml" xmlns:w16du="http://schemas.microsoft.com/office/word/2023/wordml/word16du" xmlns:w16sdtdh="http://schemas.microsoft.com/office/word/2020/wordml/sdtdatahash" xmlns:w16sdtfl="http://schemas.microsoft.com/office/word/2024/wordml/sdtformatlock" xmlns:w16se="http://schemas.microsoft.com/office/word/2015/wordml/symex" xmlns:wpg="http://schemas.microsoft.com/office/word/2010/wordprocessingGroup" xmlns:wpi="http://schemas.microsoft.com/office/word/2010/wordprocessingInk" xmlns:wne="http://schemas.microsoft.com/office/word/2006/wordml" xmlns:wps="http://schemas.microsoft.com/office/word/2010/wordprocessingShape" mc:Ignorable="w14 w15 w16se w16cid w16 w16cex w16sdtdh w16sdtfl w16du wp14">
   <w:p>
     <w:pPr>
       <w:pStyle w:val="Cabealho"/>
@@ -6076,11 +6014,11 @@
         </mc:Choice>
         <mc:Fallback>
           <w:pict>
-            <v:shapetype id="_x0000_t202" coordsize="21600,21600" o:spt="202" path="m,l,21600r21600,l21600,xe">
+            <v:shapetype w14:anchorId="650C38BF" id="_x0000_t202" coordsize="21600,21600" o:spt="202" path="m,l,21600r21600,l21600,xe">
               <v:stroke joinstyle="miter"/>
               <v:path gradientshapeok="t" o:connecttype="rect"/>
             </v:shapetype>
-            <v:shape id="Caixa de Texto 2" o:spid="_x0000_s1026" type="#_x0000_t202" style="position:absolute;left:0;text-align:left;margin-left:-2.7pt;margin-top:-35.45pt;width:491.75pt;height:102.55pt;z-index:251663360;visibility:visible;mso-wrap-style:square;mso-width-percent:0;mso-height-percent:0;mso-wrap-distance-left:9pt;mso-wrap-distance-top:3.6pt;mso-wrap-distance-right:9pt;mso-wrap-distance-bottom:3.6pt;mso-position-horizontal:absolute;mso-position-horizontal-relative:page;mso-position-vertical:absolute;mso-position-vertical-relative:text;mso-width-percent:0;mso-height-percent:0;mso-width-relative:margin;mso-height-relative:margin;v-text-anchor:middle" o:gfxdata="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" filled="f" stroked="f">
+            <v:shape id="Caixa de Texto 2" o:spid="_x0000_s1026" type="#_x0000_t202" style="position:absolute;left:0;text-align:left;margin-left:-2.7pt;margin-top:-35.45pt;width:491.75pt;height:102.55pt;z-index:251663360;visibility:visible;mso-wrap-style:square;mso-width-percent:0;mso-height-percent:0;mso-wrap-distance-left:9pt;mso-wrap-distance-top:3.6pt;mso-wrap-distance-right:9pt;mso-wrap-distance-bottom:3.6pt;mso-position-horizontal:absolute;mso-position-horizontal-relative:page;mso-position-vertical:absolute;mso-position-vertical-relative:text;mso-width-percent:0;mso-height-percent:0;mso-width-relative:margin;mso-height-relative:margin;v-text-anchor:middle" o:gfxdata="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" filled="f" stroked="f">
               <v:textbox>
                 <w:txbxContent>
                   <w:p>
@@ -6260,7 +6198,7 @@
 </file>
 
 <file path=word/header6.xml><?xml version="1.0" encoding="utf-8"?>
-<w:hdr xmlns:wpc="http://schemas.microsoft.com/office/word/2010/wordprocessingCanvas" xmlns:mc="http://schemas.openxmlformats.org/markup-compatibility/2006" xmlns:o="urn:schemas-microsoft-com:office:office" xmlns:r="http://schemas.openxmlformats.org/officeDocument/2006/relationships" xmlns:m="http://schemas.openxmlformats.org/officeDocument/2006/math" xmlns:v="urn:schemas-microsoft-com:vml" xmlns:wp14="http://schemas.microsoft.com/office/word/2010/wordprocessingDrawing" xmlns:wp="http://schemas.openxmlformats.org/drawingml/2006/wordprocessingDrawing" xmlns:w10="urn:schemas-microsoft-com:office:word" xmlns:w="http://schemas.openxmlformats.org/wordprocessingml/2006/main" xmlns:w14="http://schemas.microsoft.com/office/word/2010/wordml" xmlns:wpg="http://schemas.microsoft.com/office/word/2010/wordprocessingGroup" xmlns:wpi="http://schemas.microsoft.com/office/word/2010/wordprocessingInk" xmlns:wne="http://schemas.microsoft.com/office/word/2006/wordml" xmlns:wps="http://schemas.microsoft.com/office/word/2010/wordprocessingShape" mc:Ignorable="w14 wp14">
+<w:hdr xmlns:wpc="http://schemas.microsoft.com/office/word/2010/wordprocessingCanvas" xmlns:cx="http://schemas.microsoft.com/office/drawing/2014/chartex" xmlns:cx1="http://schemas.microsoft.com/office/drawing/2015/9/8/chartex" xmlns:cx2="http://schemas.microsoft.com/office/drawing/2015/10/21/chartex" xmlns:cx3="http://schemas.microsoft.com/office/drawing/2016/5/9/chartex" xmlns:cx4="http://schemas.microsoft.com/office/drawing/2016/5/10/chartex" xmlns:cx5="http://schemas.microsoft.com/office/drawing/2016/5/11/chartex" xmlns:cx6="http://schemas.microsoft.com/office/drawing/2016/5/12/chartex" xmlns:cx7="http://schemas.microsoft.com/office/drawing/2016/5/13/chartex" xmlns:cx8="http://schemas.microsoft.com/office/drawing/2016/5/14/chartex" xmlns:mc="http://schemas.openxmlformats.org/markup-compatibility/2006" xmlns:aink="http://schemas.microsoft.com/office/drawing/2016/ink" xmlns:am3d="http://schemas.microsoft.com/office/drawing/2017/model3d" xmlns:o="urn:schemas-microsoft-com:office:office" xmlns:oel="http://schemas.microsoft.com/office/2019/extlst" xmlns:r="http://schemas.openxmlformats.org/officeDocument/2006/relationships" xmlns:m="http://schemas.openxmlformats.org/officeDocument/2006/math" xmlns:v="urn:schemas-microsoft-com:vml" xmlns:wp14="http://schemas.microsoft.com/office/word/2010/wordprocessingDrawing" xmlns:wp="http://schemas.openxmlformats.org/drawingml/2006/wordprocessingDrawing" xmlns:w10="urn:schemas-microsoft-com:office:word" xmlns:w="http://schemas.openxmlformats.org/wordprocessingml/2006/main" xmlns:w14="http://schemas.microsoft.com/office/word/2010/wordml" xmlns:w15="http://schemas.microsoft.com/office/word/2012/wordml" xmlns:w16cex="http://schemas.microsoft.com/office/word/2018/wordml/cex" xmlns:w16cid="http://schemas.microsoft.com/office/word/2016/wordml/cid" xmlns:w16="http://schemas.microsoft.com/office/word/2018/wordml" xmlns:w16du="http://schemas.microsoft.com/office/word/2023/wordml/word16du" xmlns:w16sdtdh="http://schemas.microsoft.com/office/word/2020/wordml/sdtdatahash" xmlns:w16sdtfl="http://schemas.microsoft.com/office/word/2024/wordml/sdtformatlock" xmlns:w16se="http://schemas.microsoft.com/office/word/2015/wordml/symex" xmlns:wpg="http://schemas.microsoft.com/office/word/2010/wordprocessingGroup" xmlns:wpi="http://schemas.microsoft.com/office/word/2010/wordprocessingInk" xmlns:wne="http://schemas.microsoft.com/office/word/2006/wordml" xmlns:wps="http://schemas.microsoft.com/office/word/2010/wordprocessingShape" mc:Ignorable="w14 w15 w16se w16cid w16 w16cex w16sdtdh w16sdtfl w16du wp14">
   <w:p>
     <w:pPr>
       <w:pStyle w:val="Cabealho"/>
@@ -6289,7 +6227,7 @@
           <v:path o:extrusionok="f" gradientshapeok="t" o:connecttype="rect"/>
           <o:lock v:ext="edit" aspectratio="t"/>
         </v:shapetype>
-        <v:shape id="WordPictureWatermark217346" o:spid="_x0000_s2078" type="#_x0000_t75" style="position:absolute;left:0;text-align:left;margin-left:0;margin-top:0;width:595.45pt;height:841.9pt;z-index:-251630592;mso-position-horizontal:center;mso-position-horizontal-relative:margin;mso-position-vertical:center;mso-position-vertical-relative:margin" o:allowincell="f">
+        <v:shape id="WordPictureWatermark217346" o:spid="_x0000_s1054" type="#_x0000_t75" style="position:absolute;left:0;text-align:left;margin-left:0;margin-top:0;width:595.45pt;height:841.9pt;z-index:-251630592;mso-position-horizontal:center;mso-position-horizontal-relative:margin;mso-position-vertical:center;mso-position-vertical-relative:margin" o:allowincell="f">
           <v:imagedata r:id="rId1" o:title="bg relatórios '"/>
           <w10:wrap anchorx="margin" anchory="margin"/>
         </v:shape>
@@ -6300,7 +6238,7 @@
 </file>
 
 <file path=word/header7.xml><?xml version="1.0" encoding="utf-8"?>
-<w:hdr xmlns:wpc="http://schemas.microsoft.com/office/word/2010/wordprocessingCanvas" xmlns:mc="http://schemas.openxmlformats.org/markup-compatibility/2006" xmlns:o="urn:schemas-microsoft-com:office:office" xmlns:r="http://schemas.openxmlformats.org/officeDocument/2006/relationships" xmlns:m="http://schemas.openxmlformats.org/officeDocument/2006/math" xmlns:v="urn:schemas-microsoft-com:vml" xmlns:wp14="http://schemas.microsoft.com/office/word/2010/wordprocessingDrawing" xmlns:wp="http://schemas.openxmlformats.org/drawingml/2006/wordprocessingDrawing" xmlns:w10="urn:schemas-microsoft-com:office:word" xmlns:w="http://schemas.openxmlformats.org/wordprocessingml/2006/main" xmlns:w14="http://schemas.microsoft.com/office/word/2010/wordml" xmlns:wpg="http://schemas.microsoft.com/office/word/2010/wordprocessingGroup" xmlns:wpi="http://schemas.microsoft.com/office/word/2010/wordprocessingInk" xmlns:wne="http://schemas.microsoft.com/office/word/2006/wordml" xmlns:wps="http://schemas.microsoft.com/office/word/2010/wordprocessingShape" mc:Ignorable="w14 wp14">
+<w:hdr xmlns:wpc="http://schemas.microsoft.com/office/word/2010/wordprocessingCanvas" xmlns:cx="http://schemas.microsoft.com/office/drawing/2014/chartex" xmlns:cx1="http://schemas.microsoft.com/office/drawing/2015/9/8/chartex" xmlns:cx2="http://schemas.microsoft.com/office/drawing/2015/10/21/chartex" xmlns:cx3="http://schemas.microsoft.com/office/drawing/2016/5/9/chartex" xmlns:cx4="http://schemas.microsoft.com/office/drawing/2016/5/10/chartex" xmlns:cx5="http://schemas.microsoft.com/office/drawing/2016/5/11/chartex" xmlns:cx6="http://schemas.microsoft.com/office/drawing/2016/5/12/chartex" xmlns:cx7="http://schemas.microsoft.com/office/drawing/2016/5/13/chartex" xmlns:cx8="http://schemas.microsoft.com/office/drawing/2016/5/14/chartex" xmlns:mc="http://schemas.openxmlformats.org/markup-compatibility/2006" xmlns:aink="http://schemas.microsoft.com/office/drawing/2016/ink" xmlns:am3d="http://schemas.microsoft.com/office/drawing/2017/model3d" xmlns:o="urn:schemas-microsoft-com:office:office" xmlns:oel="http://schemas.microsoft.com/office/2019/extlst" xmlns:r="http://schemas.openxmlformats.org/officeDocument/2006/relationships" xmlns:m="http://schemas.openxmlformats.org/officeDocument/2006/math" xmlns:v="urn:schemas-microsoft-com:vml" xmlns:wp14="http://schemas.microsoft.com/office/word/2010/wordprocessingDrawing" xmlns:wp="http://schemas.openxmlformats.org/drawingml/2006/wordprocessingDrawing" xmlns:w10="urn:schemas-microsoft-com:office:word" xmlns:w="http://schemas.openxmlformats.org/wordprocessingml/2006/main" xmlns:w14="http://schemas.microsoft.com/office/word/2010/wordml" xmlns:w15="http://schemas.microsoft.com/office/word/2012/wordml" xmlns:w16cex="http://schemas.microsoft.com/office/word/2018/wordml/cex" xmlns:w16cid="http://schemas.microsoft.com/office/word/2016/wordml/cid" xmlns:w16="http://schemas.microsoft.com/office/word/2018/wordml" xmlns:w16du="http://schemas.microsoft.com/office/word/2023/wordml/word16du" xmlns:w16sdtdh="http://schemas.microsoft.com/office/word/2020/wordml/sdtdatahash" xmlns:w16sdtfl="http://schemas.microsoft.com/office/word/2024/wordml/sdtformatlock" xmlns:w16se="http://schemas.microsoft.com/office/word/2015/wordml/symex" xmlns:wpg="http://schemas.microsoft.com/office/word/2010/wordprocessingGroup" xmlns:wpi="http://schemas.microsoft.com/office/word/2010/wordprocessingInk" xmlns:wne="http://schemas.microsoft.com/office/word/2006/wordml" xmlns:wps="http://schemas.microsoft.com/office/word/2010/wordprocessingShape" mc:Ignorable="w14 w15 w16se w16cid w16 w16cex w16sdtdh w16sdtfl w16du wp14">
   <w:p>
     <w:pPr>
       <w:pStyle w:val="Cabealho"/>
@@ -6329,7 +6267,7 @@
           <v:path o:extrusionok="f" gradientshapeok="t" o:connecttype="rect"/>
           <o:lock v:ext="edit" aspectratio="t"/>
         </v:shapetype>
-        <v:shape id="WordPictureWatermark217350" o:spid="_x0000_s2082" type="#_x0000_t75" style="position:absolute;left:0;text-align:left;margin-left:0;margin-top:0;width:595.45pt;height:841.9pt;z-index:-251626496;mso-position-horizontal:center;mso-position-horizontal-relative:margin;mso-position-vertical:center;mso-position-vertical-relative:margin" o:allowincell="f">
+        <v:shape id="WordPictureWatermark217350" o:spid="_x0000_s1058" type="#_x0000_t75" style="position:absolute;left:0;text-align:left;margin-left:0;margin-top:0;width:595.45pt;height:841.9pt;z-index:-251626496;mso-position-horizontal:center;mso-position-horizontal-relative:margin;mso-position-vertical:center;mso-position-vertical-relative:margin" o:allowincell="f">
           <v:imagedata r:id="rId1" o:title="bg relatórios '"/>
           <w10:wrap anchorx="margin" anchory="margin"/>
         </v:shape>
@@ -6340,7 +6278,7 @@
 </file>
 
 <file path=word/header8.xml><?xml version="1.0" encoding="utf-8"?>
-<w:hdr xmlns:wpc="http://schemas.microsoft.com/office/word/2010/wordprocessingCanvas" xmlns:mc="http://schemas.openxmlformats.org/markup-compatibility/2006" xmlns:o="urn:schemas-microsoft-com:office:office" xmlns:r="http://schemas.openxmlformats.org/officeDocument/2006/relationships" xmlns:m="http://schemas.openxmlformats.org/officeDocument/2006/math" xmlns:v="urn:schemas-microsoft-com:vml" xmlns:wp14="http://schemas.microsoft.com/office/word/2010/wordprocessingDrawing" xmlns:wp="http://schemas.openxmlformats.org/drawingml/2006/wordprocessingDrawing" xmlns:w10="urn:schemas-microsoft-com:office:word" xmlns:w="http://schemas.openxmlformats.org/wordprocessingml/2006/main" xmlns:w14="http://schemas.microsoft.com/office/word/2010/wordml" xmlns:wpg="http://schemas.microsoft.com/office/word/2010/wordprocessingGroup" xmlns:wpi="http://schemas.microsoft.com/office/word/2010/wordprocessingInk" xmlns:wne="http://schemas.microsoft.com/office/word/2006/wordml" xmlns:wps="http://schemas.microsoft.com/office/word/2010/wordprocessingShape" mc:Ignorable="w14 wp14">
+<w:hdr xmlns:wpc="http://schemas.microsoft.com/office/word/2010/wordprocessingCanvas" xmlns:cx="http://schemas.microsoft.com/office/drawing/2014/chartex" xmlns:cx1="http://schemas.microsoft.com/office/drawing/2015/9/8/chartex" xmlns:cx2="http://schemas.microsoft.com/office/drawing/2015/10/21/chartex" xmlns:cx3="http://schemas.microsoft.com/office/drawing/2016/5/9/chartex" xmlns:cx4="http://schemas.microsoft.com/office/drawing/2016/5/10/chartex" xmlns:cx5="http://schemas.microsoft.com/office/drawing/2016/5/11/chartex" xmlns:cx6="http://schemas.microsoft.com/office/drawing/2016/5/12/chartex" xmlns:cx7="http://schemas.microsoft.com/office/drawing/2016/5/13/chartex" xmlns:cx8="http://schemas.microsoft.com/office/drawing/2016/5/14/chartex" xmlns:mc="http://schemas.openxmlformats.org/markup-compatibility/2006" xmlns:aink="http://schemas.microsoft.com/office/drawing/2016/ink" xmlns:am3d="http://schemas.microsoft.com/office/drawing/2017/model3d" xmlns:o="urn:schemas-microsoft-com:office:office" xmlns:oel="http://schemas.microsoft.com/office/2019/extlst" xmlns:r="http://schemas.openxmlformats.org/officeDocument/2006/relationships" xmlns:m="http://schemas.openxmlformats.org/officeDocument/2006/math" xmlns:v="urn:schemas-microsoft-com:vml" xmlns:wp14="http://schemas.microsoft.com/office/word/2010/wordprocessingDrawing" xmlns:wp="http://schemas.openxmlformats.org/drawingml/2006/wordprocessingDrawing" xmlns:w10="urn:schemas-microsoft-com:office:word" xmlns:w="http://schemas.openxmlformats.org/wordprocessingml/2006/main" xmlns:w14="http://schemas.microsoft.com/office/word/2010/wordml" xmlns:w15="http://schemas.microsoft.com/office/word/2012/wordml" xmlns:w16cex="http://schemas.microsoft.com/office/word/2018/wordml/cex" xmlns:w16cid="http://schemas.microsoft.com/office/word/2016/wordml/cid" xmlns:w16="http://schemas.microsoft.com/office/word/2018/wordml" xmlns:w16du="http://schemas.microsoft.com/office/word/2023/wordml/word16du" xmlns:w16sdtdh="http://schemas.microsoft.com/office/word/2020/wordml/sdtdatahash" xmlns:w16sdtfl="http://schemas.microsoft.com/office/word/2024/wordml/sdtformatlock" xmlns:w16se="http://schemas.microsoft.com/office/word/2015/wordml/symex" xmlns:wpg="http://schemas.microsoft.com/office/word/2010/wordprocessingGroup" xmlns:wpi="http://schemas.microsoft.com/office/word/2010/wordprocessingInk" xmlns:wne="http://schemas.microsoft.com/office/word/2006/wordml" xmlns:wps="http://schemas.microsoft.com/office/word/2010/wordprocessingShape" mc:Ignorable="w14 w15 w16se w16cid w16 w16cex w16sdtdh w16sdtfl w16du wp14">
   <w:p>
     <w:pPr>
       <w:pStyle w:val="Cabealho"/>
@@ -6369,7 +6307,7 @@
           <v:path o:extrusionok="f" gradientshapeok="t" o:connecttype="rect"/>
           <o:lock v:ext="edit" aspectratio="t"/>
         </v:shapetype>
-        <v:shape id="WordPictureWatermark217349" o:spid="_x0000_s2081" type="#_x0000_t75" style="position:absolute;left:0;text-align:left;margin-left:0;margin-top:0;width:595.45pt;height:841.9pt;z-index:-251627520;mso-position-horizontal:center;mso-position-horizontal-relative:margin;mso-position-vertical:center;mso-position-vertical-relative:margin" o:allowincell="f">
+        <v:shape id="WordPictureWatermark217349" o:spid="_x0000_s1057" type="#_x0000_t75" style="position:absolute;left:0;text-align:left;margin-left:0;margin-top:0;width:595.45pt;height:841.9pt;z-index:-251627520;mso-position-horizontal:center;mso-position-horizontal-relative:margin;mso-position-vertical:center;mso-position-vertical-relative:margin" o:allowincell="f">
           <v:imagedata r:id="rId1" o:title="bg relatórios '"/>
           <w10:wrap anchorx="margin" anchory="margin"/>
         </v:shape>
@@ -6380,8 +6318,8 @@
 </file>
 
 <file path=word/numbering.xml><?xml version="1.0" encoding="utf-8"?>
-<w:numbering xmlns:wpc="http://schemas.microsoft.com/office/word/2010/wordprocessingCanvas" xmlns:mc="http://schemas.openxmlformats.org/markup-compatibility/2006" xmlns:o="urn:schemas-microsoft-com:office:office" xmlns:r="http://schemas.openxmlformats.org/officeDocument/2006/relationships" xmlns:m="http://schemas.openxmlformats.org/officeDocument/2006/math" xmlns:v="urn:schemas-microsoft-com:vml" xmlns:wp14="http://schemas.microsoft.com/office/word/2010/wordprocessingDrawing" xmlns:wp="http://schemas.openxmlformats.org/drawingml/2006/wordprocessingDrawing" xmlns:w10="urn:schemas-microsoft-com:office:word" xmlns:w="http://schemas.openxmlformats.org/wordprocessingml/2006/main" xmlns:w14="http://schemas.microsoft.com/office/word/2010/wordml" xmlns:wpg="http://schemas.microsoft.com/office/word/2010/wordprocessingGroup" xmlns:wpi="http://schemas.microsoft.com/office/word/2010/wordprocessingInk" xmlns:wne="http://schemas.microsoft.com/office/word/2006/wordml" xmlns:wps="http://schemas.microsoft.com/office/word/2010/wordprocessingShape" mc:Ignorable="w14 wp14">
-  <w:abstractNum w:abstractNumId="0">
+<w:numbering xmlns:wpc="http://schemas.microsoft.com/office/word/2010/wordprocessingCanvas" xmlns:cx="http://schemas.microsoft.com/office/drawing/2014/chartex" xmlns:cx1="http://schemas.microsoft.com/office/drawing/2015/9/8/chartex" xmlns:cx2="http://schemas.microsoft.com/office/drawing/2015/10/21/chartex" xmlns:cx3="http://schemas.microsoft.com/office/drawing/2016/5/9/chartex" xmlns:cx4="http://schemas.microsoft.com/office/drawing/2016/5/10/chartex" xmlns:cx5="http://schemas.microsoft.com/office/drawing/2016/5/11/chartex" xmlns:cx6="http://schemas.microsoft.com/office/drawing/2016/5/12/chartex" xmlns:cx7="http://schemas.microsoft.com/office/drawing/2016/5/13/chartex" xmlns:cx8="http://schemas.microsoft.com/office/drawing/2016/5/14/chartex" xmlns:mc="http://schemas.openxmlformats.org/markup-compatibility/2006" xmlns:aink="http://schemas.microsoft.com/office/drawing/2016/ink" xmlns:am3d="http://schemas.microsoft.com/office/drawing/2017/model3d" xmlns:o="urn:schemas-microsoft-com:office:office" xmlns:oel="http://schemas.microsoft.com/office/2019/extlst" xmlns:r="http://schemas.openxmlformats.org/officeDocument/2006/relationships" xmlns:m="http://schemas.openxmlformats.org/officeDocument/2006/math" xmlns:v="urn:schemas-microsoft-com:vml" xmlns:wp14="http://schemas.microsoft.com/office/word/2010/wordprocessingDrawing" xmlns:wp="http://schemas.openxmlformats.org/drawingml/2006/wordprocessingDrawing" xmlns:w10="urn:schemas-microsoft-com:office:word" xmlns:w="http://schemas.openxmlformats.org/wordprocessingml/2006/main" xmlns:w14="http://schemas.microsoft.com/office/word/2010/wordml" xmlns:w15="http://schemas.microsoft.com/office/word/2012/wordml" xmlns:w16cex="http://schemas.microsoft.com/office/word/2018/wordml/cex" xmlns:w16cid="http://schemas.microsoft.com/office/word/2016/wordml/cid" xmlns:w16="http://schemas.microsoft.com/office/word/2018/wordml" xmlns:w16du="http://schemas.microsoft.com/office/word/2023/wordml/word16du" xmlns:w16sdtdh="http://schemas.microsoft.com/office/word/2020/wordml/sdtdatahash" xmlns:w16sdtfl="http://schemas.microsoft.com/office/word/2024/wordml/sdtformatlock" xmlns:w16se="http://schemas.microsoft.com/office/word/2015/wordml/symex" xmlns:wpg="http://schemas.microsoft.com/office/word/2010/wordprocessingGroup" xmlns:wpi="http://schemas.microsoft.com/office/word/2010/wordprocessingInk" xmlns:wne="http://schemas.microsoft.com/office/word/2006/wordml" xmlns:wps="http://schemas.microsoft.com/office/word/2010/wordprocessingShape" mc:Ignorable="w14 w15 w16se w16cid w16 w16cex w16sdtdh w16sdtfl w16du wp14">
+  <w:abstractNum w:abstractNumId="0" w15:restartNumberingAfterBreak="0">
     <w:nsid w:val="2BB91986"/>
     <w:multiLevelType w:val="multilevel"/>
     <w:tmpl w:val="31780FCC"/>
@@ -6507,14 +6445,14 @@
       </w:rPr>
     </w:lvl>
   </w:abstractNum>
-  <w:num w:numId="1">
+  <w:num w:numId="1" w16cid:durableId="1893153486">
     <w:abstractNumId w:val="0"/>
   </w:num>
 </w:numbering>
 </file>
 
 <file path=word/styles.xml><?xml version="1.0" encoding="utf-8"?>
-<w:styles xmlns:mc="http://schemas.openxmlformats.org/markup-compatibility/2006" xmlns:r="http://schemas.openxmlformats.org/officeDocument/2006/relationships" xmlns:w="http://schemas.openxmlformats.org/wordprocessingml/2006/main" xmlns:w14="http://schemas.microsoft.com/office/word/2010/wordml" mc:Ignorable="w14">
+<w:styles xmlns:mc="http://schemas.openxmlformats.org/markup-compatibility/2006" xmlns:r="http://schemas.openxmlformats.org/officeDocument/2006/relationships" xmlns:w="http://schemas.openxmlformats.org/wordprocessingml/2006/main" xmlns:w14="http://schemas.microsoft.com/office/word/2010/wordml" xmlns:w15="http://schemas.microsoft.com/office/word/2012/wordml" xmlns:w16cex="http://schemas.microsoft.com/office/word/2018/wordml/cex" xmlns:w16cid="http://schemas.microsoft.com/office/word/2016/wordml/cid" xmlns:w16="http://schemas.microsoft.com/office/word/2018/wordml" xmlns:w16du="http://schemas.microsoft.com/office/word/2023/wordml/word16du" xmlns:w16sdtdh="http://schemas.microsoft.com/office/word/2020/wordml/sdtdatahash" xmlns:w16sdtfl="http://schemas.microsoft.com/office/word/2024/wordml/sdtformatlock" xmlns:w16se="http://schemas.microsoft.com/office/word/2015/wordml/symex" mc:Ignorable="w14 w15 w16se w16cid w16 w16cex w16sdtdh w16sdtfl w16du">
   <w:docDefaults>
     <w:rPrDefault>
       <w:rPr>
@@ -6530,144 +6468,383 @@
       </w:pPr>
     </w:pPrDefault>
   </w:docDefaults>
-  <w:latentStyles w:defLockedState="0" w:defUIPriority="99" w:defSemiHidden="1" w:defUnhideWhenUsed="1" w:defQFormat="0" w:count="267">
-    <w:lsdException w:name="Normal" w:semiHidden="0" w:uiPriority="0" w:unhideWhenUsed="0"/>
-    <w:lsdException w:name="heading 1" w:semiHidden="0" w:uiPriority="9" w:unhideWhenUsed="0" w:qFormat="1"/>
-    <w:lsdException w:name="heading 2" w:uiPriority="9" w:qFormat="1"/>
-    <w:lsdException w:name="heading 3" w:uiPriority="9" w:qFormat="1"/>
-    <w:lsdException w:name="heading 4" w:uiPriority="9" w:qFormat="1"/>
-    <w:lsdException w:name="heading 5" w:uiPriority="9" w:qFormat="1"/>
-    <w:lsdException w:name="heading 6" w:uiPriority="9"/>
-    <w:lsdException w:name="heading 7" w:uiPriority="9" w:qFormat="1"/>
-    <w:lsdException w:name="heading 8" w:uiPriority="9" w:qFormat="1"/>
-    <w:lsdException w:name="heading 9" w:uiPriority="9" w:qFormat="1"/>
-    <w:lsdException w:name="toc 1" w:uiPriority="39"/>
-    <w:lsdException w:name="toc 2" w:uiPriority="39"/>
-    <w:lsdException w:name="toc 3" w:uiPriority="39"/>
-    <w:lsdException w:name="toc 4" w:uiPriority="39"/>
-    <w:lsdException w:name="toc 5" w:uiPriority="39"/>
-    <w:lsdException w:name="toc 6" w:uiPriority="39"/>
-    <w:lsdException w:name="toc 7" w:uiPriority="39"/>
-    <w:lsdException w:name="toc 8" w:uiPriority="39"/>
-    <w:lsdException w:name="toc 9" w:uiPriority="39"/>
-    <w:lsdException w:name="caption" w:uiPriority="35" w:qFormat="1"/>
-    <w:lsdException w:name="Title" w:semiHidden="0" w:uiPriority="10" w:unhideWhenUsed="0"/>
-    <w:lsdException w:name="Default Paragraph Font" w:uiPriority="1"/>
-    <w:lsdException w:name="Subtitle" w:semiHidden="0" w:uiPriority="11" w:unhideWhenUsed="0"/>
-    <w:lsdException w:name="Strong" w:semiHidden="0" w:uiPriority="22" w:unhideWhenUsed="0"/>
-    <w:lsdException w:name="Emphasis" w:semiHidden="0" w:uiPriority="20" w:unhideWhenUsed="0"/>
-    <w:lsdException w:name="Table Grid" w:semiHidden="0" w:uiPriority="39" w:unhideWhenUsed="0"/>
-    <w:lsdException w:name="Placeholder Text" w:unhideWhenUsed="0"/>
-    <w:lsdException w:name="No Spacing" w:semiHidden="0" w:uiPriority="1" w:unhideWhenUsed="0" w:qFormat="1"/>
-    <w:lsdException w:name="Light Shading" w:semiHidden="0" w:uiPriority="60" w:unhideWhenUsed="0"/>
-    <w:lsdException w:name="Light List" w:semiHidden="0" w:uiPriority="61" w:unhideWhenUsed="0"/>
-    <w:lsdException w:name="Light Grid" w:semiHidden="0" w:uiPriority="62" w:unhideWhenUsed="0"/>
-    <w:lsdException w:name="Medium Shading 1" w:semiHidden="0" w:uiPriority="63" w:unhideWhenUsed="0"/>
-    <w:lsdException w:name="Medium Shading 2" w:semiHidden="0" w:uiPriority="64" w:unhideWhenUsed="0"/>
-    <w:lsdException w:name="Medium List 1" w:semiHidden="0" w:uiPriority="65" w:unhideWhenUsed="0"/>
-    <w:lsdException w:name="Medium List 2" w:semiHidden="0" w:uiPriority="66" w:unhideWhenUsed="0"/>
-    <w:lsdException w:name="Medium Grid 1" w:semiHidden="0" w:uiPriority="67" w:unhideWhenUsed="0"/>
-    <w:lsdException w:name="Medium Grid 2" w:semiHidden="0" w:uiPriority="68" w:unhideWhenUsed="0"/>
-    <w:lsdException w:name="Medium Grid 3" w:semiHidden="0" w:uiPriority="69" w:unhideWhenUsed="0"/>
-    <w:lsdException w:name="Dark List" w:semiHidden="0" w:uiPriority="70" w:unhideWhenUsed="0"/>
-    <w:lsdException w:name="Colorful Shading" w:semiHidden="0" w:uiPriority="71" w:unhideWhenUsed="0"/>
-    <w:lsdException w:name="Colorful List" w:semiHidden="0" w:uiPriority="72" w:unhideWhenUsed="0"/>
-    <w:lsdException w:name="Colorful Grid" w:semiHidden="0" w:uiPriority="73" w:unhideWhenUsed="0"/>
-    <w:lsdException w:name="Light Shading Accent 1" w:semiHidden="0" w:uiPriority="60" w:unhideWhenUsed="0"/>
-    <w:lsdException w:name="Light List Accent 1" w:semiHidden="0" w:uiPriority="61" w:unhideWhenUsed="0"/>
-    <w:lsdException w:name="Light Grid Accent 1" w:semiHidden="0" w:uiPriority="62" w:unhideWhenUsed="0"/>
-    <w:lsdException w:name="Medium Shading 1 Accent 1" w:semiHidden="0" w:uiPriority="63" w:unhideWhenUsed="0"/>
-    <w:lsdException w:name="Medium Shading 2 Accent 1" w:semiHidden="0" w:uiPriority="64" w:unhideWhenUsed="0"/>
-    <w:lsdException w:name="Medium List 1 Accent 1" w:semiHidden="0" w:uiPriority="65" w:unhideWhenUsed="0"/>
-    <w:lsdException w:name="Revision" w:unhideWhenUsed="0"/>
-    <w:lsdException w:name="List Paragraph" w:semiHidden="0" w:uiPriority="34" w:unhideWhenUsed="0"/>
-    <w:lsdException w:name="Quote" w:semiHidden="0" w:uiPriority="29" w:unhideWhenUsed="0" w:qFormat="1"/>
-    <w:lsdException w:name="Intense Quote" w:semiHidden="0" w:uiPriority="30" w:unhideWhenUsed="0"/>
-    <w:lsdException w:name="Medium List 2 Accent 1" w:semiHidden="0" w:uiPriority="66" w:unhideWhenUsed="0"/>
-    <w:lsdException w:name="Medium Grid 1 Accent 1" w:semiHidden="0" w:uiPriority="67" w:unhideWhenUsed="0"/>
-    <w:lsdException w:name="Medium Grid 2 Accent 1" w:semiHidden="0" w:uiPriority="68" w:unhideWhenUsed="0"/>
-    <w:lsdException w:name="Medium Grid 3 Accent 1" w:semiHidden="0" w:uiPriority="69" w:unhideWhenUsed="0"/>
-    <w:lsdException w:name="Dark List Accent 1" w:semiHidden="0" w:uiPriority="70" w:unhideWhenUsed="0"/>
-    <w:lsdException w:name="Colorful Shading Accent 1" w:semiHidden="0" w:uiPriority="71" w:unhideWhenUsed="0"/>
-    <w:lsdException w:name="Colorful List Accent 1" w:semiHidden="0" w:uiPriority="72" w:unhideWhenUsed="0"/>
-    <w:lsdException w:name="Colorful Grid Accent 1" w:semiHidden="0" w:uiPriority="73" w:unhideWhenUsed="0"/>
-    <w:lsdException w:name="Light Shading Accent 2" w:semiHidden="0" w:uiPriority="60" w:unhideWhenUsed="0"/>
-    <w:lsdException w:name="Light List Accent 2" w:semiHidden="0" w:uiPriority="61" w:unhideWhenUsed="0"/>
-    <w:lsdException w:name="Light Grid Accent 2" w:semiHidden="0" w:uiPriority="62" w:unhideWhenUsed="0"/>
-    <w:lsdException w:name="Medium Shading 1 Accent 2" w:semiHidden="0" w:uiPriority="63" w:unhideWhenUsed="0"/>
-    <w:lsdException w:name="Medium Shading 2 Accent 2" w:semiHidden="0" w:uiPriority="64" w:unhideWhenUsed="0"/>
-    <w:lsdException w:name="Medium List 1 Accent 2" w:semiHidden="0" w:uiPriority="65" w:unhideWhenUsed="0"/>
-    <w:lsdException w:name="Medium List 2 Accent 2" w:semiHidden="0" w:uiPriority="66" w:unhideWhenUsed="0"/>
-    <w:lsdException w:name="Medium Grid 1 Accent 2" w:semiHidden="0" w:uiPriority="67" w:unhideWhenUsed="0"/>
-    <w:lsdException w:name="Medium Grid 2 Accent 2" w:semiHidden="0" w:uiPriority="68" w:unhideWhenUsed="0"/>
-    <w:lsdException w:name="Medium Grid 3 Accent 2" w:semiHidden="0" w:uiPriority="69" w:unhideWhenUsed="0"/>
-    <w:lsdException w:name="Dark List Accent 2" w:semiHidden="0" w:uiPriority="70" w:unhideWhenUsed="0"/>
-    <w:lsdException w:name="Colorful Shading Accent 2" w:semiHidden="0" w:uiPriority="71" w:unhideWhenUsed="0"/>
-    <w:lsdException w:name="Colorful List Accent 2" w:semiHidden="0" w:uiPriority="72" w:unhideWhenUsed="0"/>
-    <w:lsdException w:name="Colorful Grid Accent 2" w:semiHidden="0" w:uiPriority="73" w:unhideWhenUsed="0"/>
-    <w:lsdException w:name="Light Shading Accent 3" w:semiHidden="0" w:uiPriority="60" w:unhideWhenUsed="0"/>
-    <w:lsdException w:name="Light List Accent 3" w:semiHidden="0" w:uiPriority="61" w:unhideWhenUsed="0"/>
-    <w:lsdException w:name="Light Grid Accent 3" w:semiHidden="0" w:uiPriority="62" w:unhideWhenUsed="0"/>
-    <w:lsdException w:name="Medium Shading 1 Accent 3" w:semiHidden="0" w:uiPriority="63" w:unhideWhenUsed="0"/>
-    <w:lsdException w:name="Medium Shading 2 Accent 3" w:semiHidden="0" w:uiPriority="64" w:unhideWhenUsed="0"/>
-    <w:lsdException w:name="Medium List 1 Accent 3" w:semiHidden="0" w:uiPriority="65" w:unhideWhenUsed="0"/>
-    <w:lsdException w:name="Medium List 2 Accent 3" w:semiHidden="0" w:uiPriority="66" w:unhideWhenUsed="0"/>
-    <w:lsdException w:name="Medium Grid 1 Accent 3" w:semiHidden="0" w:uiPriority="67" w:unhideWhenUsed="0"/>
-    <w:lsdException w:name="Medium Grid 2 Accent 3" w:semiHidden="0" w:uiPriority="68" w:unhideWhenUsed="0"/>
-    <w:lsdException w:name="Medium Grid 3 Accent 3" w:semiHidden="0" w:uiPriority="69" w:unhideWhenUsed="0"/>
-    <w:lsdException w:name="Dark List Accent 3" w:semiHidden="0" w:uiPriority="70" w:unhideWhenUsed="0"/>
-    <w:lsdException w:name="Colorful Shading Accent 3" w:semiHidden="0" w:uiPriority="71" w:unhideWhenUsed="0"/>
-    <w:lsdException w:name="Colorful List Accent 3" w:semiHidden="0" w:uiPriority="72" w:unhideWhenUsed="0"/>
-    <w:lsdException w:name="Colorful Grid Accent 3" w:semiHidden="0" w:uiPriority="73" w:unhideWhenUsed="0"/>
-    <w:lsdException w:name="Light Shading Accent 4" w:semiHidden="0" w:uiPriority="60" w:unhideWhenUsed="0"/>
-    <w:lsdException w:name="Light List Accent 4" w:semiHidden="0" w:uiPriority="61" w:unhideWhenUsed="0"/>
-    <w:lsdException w:name="Light Grid Accent 4" w:semiHidden="0" w:uiPriority="62" w:unhideWhenUsed="0"/>
-    <w:lsdException w:name="Medium Shading 1 Accent 4" w:semiHidden="0" w:uiPriority="63" w:unhideWhenUsed="0"/>
-    <w:lsdException w:name="Medium Shading 2 Accent 4" w:semiHidden="0" w:uiPriority="64" w:unhideWhenUsed="0"/>
-    <w:lsdException w:name="Medium List 1 Accent 4" w:semiHidden="0" w:uiPriority="65" w:unhideWhenUsed="0"/>
-    <w:lsdException w:name="Medium List 2 Accent 4" w:semiHidden="0" w:uiPriority="66" w:unhideWhenUsed="0"/>
-    <w:lsdException w:name="Medium Grid 1 Accent 4" w:semiHidden="0" w:uiPriority="67" w:unhideWhenUsed="0"/>
-    <w:lsdException w:name="Medium Grid 2 Accent 4" w:semiHidden="0" w:uiPriority="68" w:unhideWhenUsed="0"/>
-    <w:lsdException w:name="Medium Grid 3 Accent 4" w:semiHidden="0" w:uiPriority="69" w:unhideWhenUsed="0"/>
-    <w:lsdException w:name="Dark List Accent 4" w:semiHidden="0" w:uiPriority="70" w:unhideWhenUsed="0"/>
-    <w:lsdException w:name="Colorful Shading Accent 4" w:semiHidden="0" w:uiPriority="71" w:unhideWhenUsed="0"/>
-    <w:lsdException w:name="Colorful List Accent 4" w:semiHidden="0" w:uiPriority="72" w:unhideWhenUsed="0"/>
-    <w:lsdException w:name="Colorful Grid Accent 4" w:semiHidden="0" w:uiPriority="73" w:unhideWhenUsed="0"/>
-    <w:lsdException w:name="Light Shading Accent 5" w:semiHidden="0" w:uiPriority="60" w:unhideWhenUsed="0"/>
-    <w:lsdException w:name="Light List Accent 5" w:semiHidden="0" w:uiPriority="61" w:unhideWhenUsed="0"/>
-    <w:lsdException w:name="Light Grid Accent 5" w:semiHidden="0" w:uiPriority="62" w:unhideWhenUsed="0"/>
-    <w:lsdException w:name="Medium Shading 1 Accent 5" w:semiHidden="0" w:uiPriority="63" w:unhideWhenUsed="0"/>
-    <w:lsdException w:name="Medium Shading 2 Accent 5" w:semiHidden="0" w:uiPriority="64" w:unhideWhenUsed="0"/>
-    <w:lsdException w:name="Medium List 1 Accent 5" w:semiHidden="0" w:uiPriority="65" w:unhideWhenUsed="0"/>
-    <w:lsdException w:name="Medium List 2 Accent 5" w:semiHidden="0" w:uiPriority="66" w:unhideWhenUsed="0"/>
-    <w:lsdException w:name="Medium Grid 1 Accent 5" w:semiHidden="0" w:uiPriority="67" w:unhideWhenUsed="0"/>
-    <w:lsdException w:name="Medium Grid 2 Accent 5" w:semiHidden="0" w:uiPriority="68" w:unhideWhenUsed="0"/>
-    <w:lsdException w:name="Medium Grid 3 Accent 5" w:semiHidden="0" w:uiPriority="69" w:unhideWhenUsed="0"/>
-    <w:lsdException w:name="Dark List Accent 5" w:semiHidden="0" w:uiPriority="70" w:unhideWhenUsed="0"/>
-    <w:lsdException w:name="Colorful Shading Accent 5" w:semiHidden="0" w:uiPriority="71" w:unhideWhenUsed="0"/>
-    <w:lsdException w:name="Colorful List Accent 5" w:semiHidden="0" w:uiPriority="72" w:unhideWhenUsed="0"/>
-    <w:lsdException w:name="Colorful Grid Accent 5" w:semiHidden="0" w:uiPriority="73" w:unhideWhenUsed="0"/>
-    <w:lsdException w:name="Light Shading Accent 6" w:semiHidden="0" w:uiPriority="60" w:unhideWhenUsed="0"/>
-    <w:lsdException w:name="Light List Accent 6" w:semiHidden="0" w:uiPriority="61" w:unhideWhenUsed="0"/>
-    <w:lsdException w:name="Light Grid Accent 6" w:semiHidden="0" w:uiPriority="62" w:unhideWhenUsed="0"/>
-    <w:lsdException w:name="Medium Shading 1 Accent 6" w:semiHidden="0" w:uiPriority="63" w:unhideWhenUsed="0"/>
-    <w:lsdException w:name="Medium Shading 2 Accent 6" w:semiHidden="0" w:uiPriority="64" w:unhideWhenUsed="0"/>
-    <w:lsdException w:name="Medium List 1 Accent 6" w:semiHidden="0" w:uiPriority="65" w:unhideWhenUsed="0"/>
-    <w:lsdException w:name="Medium List 2 Accent 6" w:semiHidden="0" w:uiPriority="66" w:unhideWhenUsed="0"/>
-    <w:lsdException w:name="Medium Grid 1 Accent 6" w:semiHidden="0" w:uiPriority="67" w:unhideWhenUsed="0"/>
-    <w:lsdException w:name="Medium Grid 2 Accent 6" w:semiHidden="0" w:uiPriority="68" w:unhideWhenUsed="0"/>
-    <w:lsdException w:name="Medium Grid 3 Accent 6" w:semiHidden="0" w:uiPriority="69" w:unhideWhenUsed="0"/>
-    <w:lsdException w:name="Dark List Accent 6" w:semiHidden="0" w:uiPriority="70" w:unhideWhenUsed="0"/>
-    <w:lsdException w:name="Colorful Shading Accent 6" w:semiHidden="0" w:uiPriority="71" w:unhideWhenUsed="0"/>
-    <w:lsdException w:name="Colorful List Accent 6" w:semiHidden="0" w:uiPriority="72" w:unhideWhenUsed="0"/>
-    <w:lsdException w:name="Colorful Grid Accent 6" w:semiHidden="0" w:uiPriority="73" w:unhideWhenUsed="0"/>
-    <w:lsdException w:name="Subtle Emphasis" w:semiHidden="0" w:uiPriority="19" w:unhideWhenUsed="0"/>
-    <w:lsdException w:name="Intense Emphasis" w:semiHidden="0" w:uiPriority="21" w:unhideWhenUsed="0"/>
-    <w:lsdException w:name="Subtle Reference" w:semiHidden="0" w:uiPriority="31" w:unhideWhenUsed="0"/>
-    <w:lsdException w:name="Intense Reference" w:semiHidden="0" w:uiPriority="32" w:unhideWhenUsed="0"/>
-    <w:lsdException w:name="Book Title" w:semiHidden="0" w:uiPriority="33" w:unhideWhenUsed="0"/>
-    <w:lsdException w:name="Bibliography" w:uiPriority="37"/>
-    <w:lsdException w:name="TOC Heading" w:uiPriority="39" w:qFormat="1"/>
+  <w:latentStyles w:defLockedState="0" w:defUIPriority="99" w:defSemiHidden="0" w:defUnhideWhenUsed="0" w:defQFormat="0" w:count="376">
+    <w:lsdException w:name="Normal" w:uiPriority="0"/>
+    <w:lsdException w:name="heading 1" w:uiPriority="9" w:qFormat="1"/>
+    <w:lsdException w:name="heading 2" w:semiHidden="1" w:uiPriority="9" w:unhideWhenUsed="1" w:qFormat="1"/>
+    <w:lsdException w:name="heading 3" w:semiHidden="1" w:uiPriority="9" w:unhideWhenUsed="1" w:qFormat="1"/>
+    <w:lsdException w:name="heading 4" w:semiHidden="1" w:uiPriority="9" w:unhideWhenUsed="1" w:qFormat="1"/>
+    <w:lsdException w:name="heading 5" w:semiHidden="1" w:uiPriority="9" w:unhideWhenUsed="1" w:qFormat="1"/>
+    <w:lsdException w:name="heading 6" w:semiHidden="1" w:uiPriority="9" w:unhideWhenUsed="1"/>
+    <w:lsdException w:name="heading 7" w:semiHidden="1" w:uiPriority="9" w:unhideWhenUsed="1" w:qFormat="1"/>
+    <w:lsdException w:name="heading 8" w:semiHidden="1" w:uiPriority="9" w:unhideWhenUsed="1" w:qFormat="1"/>
+    <w:lsdException w:name="heading 9" w:semiHidden="1" w:uiPriority="9" w:unhideWhenUsed="1" w:qFormat="1"/>
+    <w:lsdException w:name="index 1" w:semiHidden="1" w:unhideWhenUsed="1"/>
+    <w:lsdException w:name="index 2" w:semiHidden="1" w:unhideWhenUsed="1"/>
+    <w:lsdException w:name="index 3" w:semiHidden="1" w:unhideWhenUsed="1"/>
+    <w:lsdException w:name="index 4" w:semiHidden="1" w:unhideWhenUsed="1"/>
+    <w:lsdException w:name="index 5" w:semiHidden="1" w:unhideWhenUsed="1"/>
+    <w:lsdException w:name="index 6" w:semiHidden="1" w:unhideWhenUsed="1"/>
+    <w:lsdException w:name="index 7" w:semiHidden="1" w:unhideWhenUsed="1"/>
+    <w:lsdException w:name="index 8" w:semiHidden="1" w:unhideWhenUsed="1"/>
+    <w:lsdException w:name="index 9" w:semiHidden="1" w:unhideWhenUsed="1"/>
+    <w:lsdException w:name="toc 1" w:semiHidden="1" w:uiPriority="39" w:unhideWhenUsed="1"/>
+    <w:lsdException w:name="toc 2" w:semiHidden="1" w:uiPriority="39" w:unhideWhenUsed="1"/>
+    <w:lsdException w:name="toc 3" w:semiHidden="1" w:uiPriority="39" w:unhideWhenUsed="1"/>
+    <w:lsdException w:name="toc 4" w:semiHidden="1" w:uiPriority="39" w:unhideWhenUsed="1"/>
+    <w:lsdException w:name="toc 5" w:semiHidden="1" w:uiPriority="39" w:unhideWhenUsed="1"/>
+    <w:lsdException w:name="toc 6" w:semiHidden="1" w:uiPriority="39" w:unhideWhenUsed="1"/>
+    <w:lsdException w:name="toc 7" w:semiHidden="1" w:uiPriority="39" w:unhideWhenUsed="1"/>
+    <w:lsdException w:name="toc 8" w:semiHidden="1" w:uiPriority="39" w:unhideWhenUsed="1"/>
+    <w:lsdException w:name="toc 9" w:semiHidden="1" w:uiPriority="39" w:unhideWhenUsed="1"/>
+    <w:lsdException w:name="Normal Indent" w:semiHidden="1" w:unhideWhenUsed="1"/>
+    <w:lsdException w:name="footnote text" w:semiHidden="1" w:unhideWhenUsed="1"/>
+    <w:lsdException w:name="annotation text" w:semiHidden="1" w:unhideWhenUsed="1"/>
+    <w:lsdException w:name="header" w:semiHidden="1" w:unhideWhenUsed="1"/>
+    <w:lsdException w:name="footer" w:semiHidden="1" w:unhideWhenUsed="1"/>
+    <w:lsdException w:name="index heading" w:semiHidden="1" w:unhideWhenUsed="1"/>
+    <w:lsdException w:name="caption" w:semiHidden="1" w:uiPriority="35" w:unhideWhenUsed="1" w:qFormat="1"/>
+    <w:lsdException w:name="table of figures" w:semiHidden="1" w:unhideWhenUsed="1"/>
+    <w:lsdException w:name="envelope address" w:semiHidden="1" w:unhideWhenUsed="1"/>
+    <w:lsdException w:name="envelope return" w:semiHidden="1" w:unhideWhenUsed="1"/>
+    <w:lsdException w:name="footnote reference" w:semiHidden="1" w:unhideWhenUsed="1"/>
+    <w:lsdException w:name="annotation reference" w:semiHidden="1" w:unhideWhenUsed="1"/>
+    <w:lsdException w:name="line number" w:semiHidden="1" w:unhideWhenUsed="1"/>
+    <w:lsdException w:name="page number" w:semiHidden="1" w:unhideWhenUsed="1"/>
+    <w:lsdException w:name="endnote reference" w:semiHidden="1" w:unhideWhenUsed="1"/>
+    <w:lsdException w:name="endnote text" w:semiHidden="1" w:unhideWhenUsed="1"/>
+    <w:lsdException w:name="table of authorities" w:semiHidden="1" w:unhideWhenUsed="1"/>
+    <w:lsdException w:name="macro" w:semiHidden="1" w:unhideWhenUsed="1"/>
+    <w:lsdException w:name="toa heading" w:semiHidden="1" w:unhideWhenUsed="1"/>
+    <w:lsdException w:name="List" w:semiHidden="1" w:unhideWhenUsed="1"/>
+    <w:lsdException w:name="List Bullet" w:semiHidden="1" w:unhideWhenUsed="1"/>
+    <w:lsdException w:name="List Number" w:semiHidden="1" w:unhideWhenUsed="1"/>
+    <w:lsdException w:name="List 2" w:semiHidden="1" w:unhideWhenUsed="1"/>
+    <w:lsdException w:name="List 3" w:semiHidden="1" w:unhideWhenUsed="1"/>
+    <w:lsdException w:name="List 4" w:semiHidden="1" w:unhideWhenUsed="1"/>
+    <w:lsdException w:name="List 5" w:semiHidden="1" w:unhideWhenUsed="1"/>
+    <w:lsdException w:name="List Bullet 2" w:semiHidden="1" w:unhideWhenUsed="1"/>
+    <w:lsdException w:name="List Bullet 3" w:semiHidden="1" w:unhideWhenUsed="1"/>
+    <w:lsdException w:name="List Bullet 4" w:semiHidden="1" w:unhideWhenUsed="1"/>
+    <w:lsdException w:name="List Bullet 5" w:semiHidden="1" w:unhideWhenUsed="1"/>
+    <w:lsdException w:name="List Number 2" w:semiHidden="1" w:unhideWhenUsed="1"/>
+    <w:lsdException w:name="List Number 3" w:semiHidden="1" w:unhideWhenUsed="1"/>
+    <w:lsdException w:name="List Number 4" w:semiHidden="1" w:unhideWhenUsed="1"/>
+    <w:lsdException w:name="List Number 5" w:semiHidden="1" w:unhideWhenUsed="1"/>
+    <w:lsdException w:name="Title" w:uiPriority="10"/>
+    <w:lsdException w:name="Closing" w:semiHidden="1" w:unhideWhenUsed="1"/>
+    <w:lsdException w:name="Signature" w:semiHidden="1" w:unhideWhenUsed="1"/>
+    <w:lsdException w:name="Default Paragraph Font" w:semiHidden="1" w:uiPriority="1" w:unhideWhenUsed="1"/>
+    <w:lsdException w:name="Body Text" w:semiHidden="1" w:unhideWhenUsed="1"/>
+    <w:lsdException w:name="Body Text Indent" w:semiHidden="1" w:unhideWhenUsed="1"/>
+    <w:lsdException w:name="List Continue" w:semiHidden="1" w:unhideWhenUsed="1"/>
+    <w:lsdException w:name="List Continue 2" w:semiHidden="1" w:unhideWhenUsed="1"/>
+    <w:lsdException w:name="List Continue 3" w:semiHidden="1" w:unhideWhenUsed="1"/>
+    <w:lsdException w:name="List Continue 4" w:semiHidden="1" w:unhideWhenUsed="1"/>
+    <w:lsdException w:name="List Continue 5" w:semiHidden="1" w:unhideWhenUsed="1"/>
+    <w:lsdException w:name="Message Header" w:semiHidden="1" w:unhideWhenUsed="1"/>
+    <w:lsdException w:name="Subtitle" w:uiPriority="11"/>
+    <w:lsdException w:name="Salutation" w:semiHidden="1" w:unhideWhenUsed="1"/>
+    <w:lsdException w:name="Date" w:semiHidden="1" w:unhideWhenUsed="1"/>
+    <w:lsdException w:name="Body Text First Indent" w:semiHidden="1" w:unhideWhenUsed="1"/>
+    <w:lsdException w:name="Body Text First Indent 2" w:semiHidden="1" w:unhideWhenUsed="1"/>
+    <w:lsdException w:name="Note Heading" w:semiHidden="1" w:unhideWhenUsed="1"/>
+    <w:lsdException w:name="Body Text 2" w:semiHidden="1" w:unhideWhenUsed="1"/>
+    <w:lsdException w:name="Body Text 3" w:semiHidden="1" w:unhideWhenUsed="1"/>
+    <w:lsdException w:name="Body Text Indent 2" w:semiHidden="1" w:unhideWhenUsed="1"/>
+    <w:lsdException w:name="Body Text Indent 3" w:semiHidden="1" w:unhideWhenUsed="1"/>
+    <w:lsdException w:name="Block Text" w:semiHidden="1" w:unhideWhenUsed="1"/>
+    <w:lsdException w:name="Hyperlink" w:semiHidden="1" w:unhideWhenUsed="1"/>
+    <w:lsdException w:name="FollowedHyperlink" w:semiHidden="1" w:unhideWhenUsed="1"/>
+    <w:lsdException w:name="Strong" w:uiPriority="22"/>
+    <w:lsdException w:name="Emphasis" w:uiPriority="20"/>
+    <w:lsdException w:name="Document Map" w:semiHidden="1" w:unhideWhenUsed="1"/>
+    <w:lsdException w:name="Plain Text" w:semiHidden="1" w:unhideWhenUsed="1"/>
+    <w:lsdException w:name="E-mail Signature" w:semiHidden="1" w:unhideWhenUsed="1"/>
+    <w:lsdException w:name="HTML Top of Form" w:semiHidden="1" w:unhideWhenUsed="1"/>
+    <w:lsdException w:name="HTML Bottom of Form" w:semiHidden="1" w:unhideWhenUsed="1"/>
+    <w:lsdException w:name="Normal (Web)" w:semiHidden="1" w:unhideWhenUsed="1"/>
+    <w:lsdException w:name="HTML Acronym" w:semiHidden="1" w:unhideWhenUsed="1"/>
+    <w:lsdException w:name="HTML Address" w:semiHidden="1" w:unhideWhenUsed="1"/>
+    <w:lsdException w:name="HTML Cite" w:semiHidden="1" w:unhideWhenUsed="1"/>
+    <w:lsdException w:name="HTML Code" w:semiHidden="1" w:unhideWhenUsed="1"/>
+    <w:lsdException w:name="HTML Definition" w:semiHidden="1" w:unhideWhenUsed="1"/>
+    <w:lsdException w:name="HTML Keyboard" w:semiHidden="1" w:unhideWhenUsed="1"/>
+    <w:lsdException w:name="HTML Preformatted" w:semiHidden="1" w:unhideWhenUsed="1"/>
+    <w:lsdException w:name="HTML Sample" w:semiHidden="1" w:unhideWhenUsed="1"/>
+    <w:lsdException w:name="HTML Typewriter" w:semiHidden="1" w:unhideWhenUsed="1"/>
+    <w:lsdException w:name="HTML Variable" w:semiHidden="1" w:unhideWhenUsed="1"/>
+    <w:lsdException w:name="Normal Table" w:semiHidden="1" w:unhideWhenUsed="1"/>
+    <w:lsdException w:name="annotation subject" w:semiHidden="1" w:unhideWhenUsed="1"/>
+    <w:lsdException w:name="No List" w:semiHidden="1" w:unhideWhenUsed="1"/>
+    <w:lsdException w:name="Outline List 1" w:semiHidden="1" w:unhideWhenUsed="1"/>
+    <w:lsdException w:name="Outline List 2" w:semiHidden="1" w:unhideWhenUsed="1"/>
+    <w:lsdException w:name="Outline List 3" w:semiHidden="1" w:unhideWhenUsed="1"/>
+    <w:lsdException w:name="Table Simple 1" w:semiHidden="1" w:unhideWhenUsed="1"/>
+    <w:lsdException w:name="Table Simple 2" w:semiHidden="1" w:unhideWhenUsed="1"/>
+    <w:lsdException w:name="Table Simple 3" w:semiHidden="1" w:unhideWhenUsed="1"/>
+    <w:lsdException w:name="Table Classic 1" w:semiHidden="1" w:unhideWhenUsed="1"/>
+    <w:lsdException w:name="Table Classic 2" w:semiHidden="1" w:unhideWhenUsed="1"/>
+    <w:lsdException w:name="Table Classic 3" w:semiHidden="1" w:unhideWhenUsed="1"/>
+    <w:lsdException w:name="Table Classic 4" w:semiHidden="1" w:unhideWhenUsed="1"/>
+    <w:lsdException w:name="Table Colorful 1" w:semiHidden="1" w:unhideWhenUsed="1"/>
+    <w:lsdException w:name="Table Colorful 2" w:semiHidden="1" w:unhideWhenUsed="1"/>
+    <w:lsdException w:name="Table Colorful 3" w:semiHidden="1" w:unhideWhenUsed="1"/>
+    <w:lsdException w:name="Table Columns 1" w:semiHidden="1" w:unhideWhenUsed="1"/>
+    <w:lsdException w:name="Table Columns 2" w:semiHidden="1" w:unhideWhenUsed="1"/>
+    <w:lsdException w:name="Table Columns 3" w:semiHidden="1" w:unhideWhenUsed="1"/>
+    <w:lsdException w:name="Table Columns 4" w:semiHidden="1" w:unhideWhenUsed="1"/>
+    <w:lsdException w:name="Table Columns 5" w:semiHidden="1" w:unhideWhenUsed="1"/>
+    <w:lsdException w:name="Table Grid 1" w:semiHidden="1" w:unhideWhenUsed="1"/>
+    <w:lsdException w:name="Table Grid 2" w:semiHidden="1" w:unhideWhenUsed="1"/>
+    <w:lsdException w:name="Table Grid 3" w:semiHidden="1" w:unhideWhenUsed="1"/>
+    <w:lsdException w:name="Table Grid 4" w:semiHidden="1" w:unhideWhenUsed="1"/>
+    <w:lsdException w:name="Table Grid 5" w:semiHidden="1" w:unhideWhenUsed="1"/>
+    <w:lsdException w:name="Table Grid 6" w:semiHidden="1" w:unhideWhenUsed="1"/>
+    <w:lsdException w:name="Table Grid 7" w:semiHidden="1" w:unhideWhenUsed="1"/>
+    <w:lsdException w:name="Table Grid 8" w:semiHidden="1" w:unhideWhenUsed="1"/>
+    <w:lsdException w:name="Table List 1" w:semiHidden="1" w:unhideWhenUsed="1"/>
+    <w:lsdException w:name="Table List 2" w:semiHidden="1" w:unhideWhenUsed="1"/>
+    <w:lsdException w:name="Table List 3" w:semiHidden="1" w:unhideWhenUsed="1"/>
+    <w:lsdException w:name="Table List 4" w:semiHidden="1" w:unhideWhenUsed="1"/>
+    <w:lsdException w:name="Table List 5" w:semiHidden="1" w:unhideWhenUsed="1"/>
+    <w:lsdException w:name="Table List 6" w:semiHidden="1" w:unhideWhenUsed="1"/>
+    <w:lsdException w:name="Table List 7" w:semiHidden="1" w:unhideWhenUsed="1"/>
+    <w:lsdException w:name="Table List 8" w:semiHidden="1" w:unhideWhenUsed="1"/>
+    <w:lsdException w:name="Table 3D effects 1" w:semiHidden="1" w:unhideWhenUsed="1"/>
+    <w:lsdException w:name="Table 3D effects 2" w:semiHidden="1" w:unhideWhenUsed="1"/>
+    <w:lsdException w:name="Table 3D effects 3" w:semiHidden="1" w:unhideWhenUsed="1"/>
+    <w:lsdException w:name="Table Contemporary" w:semiHidden="1" w:unhideWhenUsed="1"/>
+    <w:lsdException w:name="Table Elegant" w:semiHidden="1" w:unhideWhenUsed="1"/>
+    <w:lsdException w:name="Table Professional" w:semiHidden="1" w:unhideWhenUsed="1"/>
+    <w:lsdException w:name="Table Subtle 1" w:semiHidden="1" w:unhideWhenUsed="1"/>
+    <w:lsdException w:name="Table Subtle 2" w:semiHidden="1" w:unhideWhenUsed="1"/>
+    <w:lsdException w:name="Table Web 1" w:semiHidden="1" w:unhideWhenUsed="1"/>
+    <w:lsdException w:name="Table Web 2" w:semiHidden="1" w:unhideWhenUsed="1"/>
+    <w:lsdException w:name="Table Web 3" w:semiHidden="1" w:unhideWhenUsed="1"/>
+    <w:lsdException w:name="Balloon Text" w:semiHidden="1" w:unhideWhenUsed="1"/>
+    <w:lsdException w:name="Table Grid" w:uiPriority="39"/>
+    <w:lsdException w:name="Table Theme" w:semiHidden="1" w:unhideWhenUsed="1"/>
+    <w:lsdException w:name="Placeholder Text" w:semiHidden="1"/>
+    <w:lsdException w:name="No Spacing" w:uiPriority="1" w:qFormat="1"/>
+    <w:lsdException w:name="Light Shading" w:uiPriority="60"/>
+    <w:lsdException w:name="Light List" w:uiPriority="61"/>
+    <w:lsdException w:name="Light Grid" w:uiPriority="62"/>
+    <w:lsdException w:name="Medium Shading 1" w:uiPriority="63"/>
+    <w:lsdException w:name="Medium Shading 2" w:uiPriority="64"/>
+    <w:lsdException w:name="Medium List 1" w:uiPriority="65"/>
+    <w:lsdException w:name="Medium List 2" w:uiPriority="66"/>
+    <w:lsdException w:name="Medium Grid 1" w:uiPriority="67"/>
+    <w:lsdException w:name="Medium Grid 2" w:uiPriority="68"/>
+    <w:lsdException w:name="Medium Grid 3" w:uiPriority="69"/>
+    <w:lsdException w:name="Dark List" w:uiPriority="70"/>
+    <w:lsdException w:name="Colorful Shading" w:uiPriority="71"/>
+    <w:lsdException w:name="Colorful List" w:uiPriority="72"/>
+    <w:lsdException w:name="Colorful Grid" w:uiPriority="73"/>
+    <w:lsdException w:name="Light Shading Accent 1" w:uiPriority="60"/>
+    <w:lsdException w:name="Light List Accent 1" w:uiPriority="61"/>
+    <w:lsdException w:name="Light Grid Accent 1" w:uiPriority="62"/>
+    <w:lsdException w:name="Medium Shading 1 Accent 1" w:uiPriority="63"/>
+    <w:lsdException w:name="Medium Shading 2 Accent 1" w:uiPriority="64"/>
+    <w:lsdException w:name="Medium List 1 Accent 1" w:uiPriority="65"/>
+    <w:lsdException w:name="Revision" w:semiHidden="1"/>
+    <w:lsdException w:name="List Paragraph" w:uiPriority="34"/>
+    <w:lsdException w:name="Quote" w:uiPriority="29" w:qFormat="1"/>
+    <w:lsdException w:name="Intense Quote" w:uiPriority="30"/>
+    <w:lsdException w:name="Medium List 2 Accent 1" w:uiPriority="66"/>
+    <w:lsdException w:name="Medium Grid 1 Accent 1" w:uiPriority="67"/>
+    <w:lsdException w:name="Medium Grid 2 Accent 1" w:uiPriority="68"/>
+    <w:lsdException w:name="Medium Grid 3 Accent 1" w:uiPriority="69"/>
+    <w:lsdException w:name="Dark List Accent 1" w:uiPriority="70"/>
+    <w:lsdException w:name="Colorful Shading Accent 1" w:uiPriority="71"/>
+    <w:lsdException w:name="Colorful List Accent 1" w:uiPriority="72"/>
+    <w:lsdException w:name="Colorful Grid Accent 1" w:uiPriority="73"/>
+    <w:lsdException w:name="Light Shading Accent 2" w:uiPriority="60"/>
+    <w:lsdException w:name="Light List Accent 2" w:uiPriority="61"/>
+    <w:lsdException w:name="Light Grid Accent 2" w:uiPriority="62"/>
+    <w:lsdException w:name="Medium Shading 1 Accent 2" w:uiPriority="63"/>
+    <w:lsdException w:name="Medium Shading 2 Accent 2" w:uiPriority="64"/>
+    <w:lsdException w:name="Medium List 1 Accent 2" w:uiPriority="65"/>
+    <w:lsdException w:name="Medium List 2 Accent 2" w:uiPriority="66"/>
+    <w:lsdException w:name="Medium Grid 1 Accent 2" w:uiPriority="67"/>
+    <w:lsdException w:name="Medium Grid 2 Accent 2" w:uiPriority="68"/>
+    <w:lsdException w:name="Medium Grid 3 Accent 2" w:uiPriority="69"/>
+    <w:lsdException w:name="Dark List Accent 2" w:uiPriority="70"/>
+    <w:lsdException w:name="Colorful Shading Accent 2" w:uiPriority="71"/>
+    <w:lsdException w:name="Colorful List Accent 2" w:uiPriority="72"/>
+    <w:lsdException w:name="Colorful Grid Accent 2" w:uiPriority="73"/>
+    <w:lsdException w:name="Light Shading Accent 3" w:uiPriority="60"/>
+    <w:lsdException w:name="Light List Accent 3" w:uiPriority="61"/>
+    <w:lsdException w:name="Light Grid Accent 3" w:uiPriority="62"/>
+    <w:lsdException w:name="Medium Shading 1 Accent 3" w:uiPriority="63"/>
+    <w:lsdException w:name="Medium Shading 2 Accent 3" w:uiPriority="64"/>
+    <w:lsdException w:name="Medium List 1 Accent 3" w:uiPriority="65"/>
+    <w:lsdException w:name="Medium List 2 Accent 3" w:uiPriority="66"/>
+    <w:lsdException w:name="Medium Grid 1 Accent 3" w:uiPriority="67"/>
+    <w:lsdException w:name="Medium Grid 2 Accent 3" w:uiPriority="68"/>
+    <w:lsdException w:name="Medium Grid 3 Accent 3" w:uiPriority="69"/>
+    <w:lsdException w:name="Dark List Accent 3" w:uiPriority="70"/>
+    <w:lsdException w:name="Colorful Shading Accent 3" w:uiPriority="71"/>
+    <w:lsdException w:name="Colorful List Accent 3" w:uiPriority="72"/>
+    <w:lsdException w:name="Colorful Grid Accent 3" w:uiPriority="73"/>
+    <w:lsdException w:name="Light Shading Accent 4" w:uiPriority="60"/>
+    <w:lsdException w:name="Light List Accent 4" w:uiPriority="61"/>
+    <w:lsdException w:name="Light Grid Accent 4" w:uiPriority="62"/>
+    <w:lsdException w:name="Medium Shading 1 Accent 4" w:uiPriority="63"/>
+    <w:lsdException w:name="Medium Shading 2 Accent 4" w:uiPriority="64"/>
+    <w:lsdException w:name="Medium List 1 Accent 4" w:uiPriority="65"/>
+    <w:lsdException w:name="Medium List 2 Accent 4" w:uiPriority="66"/>
+    <w:lsdException w:name="Medium Grid 1 Accent 4" w:uiPriority="67"/>
+    <w:lsdException w:name="Medium Grid 2 Accent 4" w:uiPriority="68"/>
+    <w:lsdException w:name="Medium Grid 3 Accent 4" w:uiPriority="69"/>
+    <w:lsdException w:name="Dark List Accent 4" w:uiPriority="70"/>
+    <w:lsdException w:name="Colorful Shading Accent 4" w:uiPriority="71"/>
+    <w:lsdException w:name="Colorful List Accent 4" w:uiPriority="72"/>
+    <w:lsdException w:name="Colorful Grid Accent 4" w:uiPriority="73"/>
+    <w:lsdException w:name="Light Shading Accent 5" w:uiPriority="60"/>
+    <w:lsdException w:name="Light List Accent 5" w:uiPriority="61"/>
+    <w:lsdException w:name="Light Grid Accent 5" w:uiPriority="62"/>
+    <w:lsdException w:name="Medium Shading 1 Accent 5" w:uiPriority="63"/>
+    <w:lsdException w:name="Medium Shading 2 Accent 5" w:uiPriority="64"/>
+    <w:lsdException w:name="Medium List 1 Accent 5" w:uiPriority="65"/>
+    <w:lsdException w:name="Medium List 2 Accent 5" w:uiPriority="66"/>
+    <w:lsdException w:name="Medium Grid 1 Accent 5" w:uiPriority="67"/>
+    <w:lsdException w:name="Medium Grid 2 Accent 5" w:uiPriority="68"/>
+    <w:lsdException w:name="Medium Grid 3 Accent 5" w:uiPriority="69"/>
+    <w:lsdException w:name="Dark List Accent 5" w:uiPriority="70"/>
+    <w:lsdException w:name="Colorful Shading Accent 5" w:uiPriority="71"/>
+    <w:lsdException w:name="Colorful List Accent 5" w:uiPriority="72"/>
+    <w:lsdException w:name="Colorful Grid Accent 5" w:uiPriority="73"/>
+    <w:lsdException w:name="Light Shading Accent 6" w:uiPriority="60"/>
+    <w:lsdException w:name="Light List Accent 6" w:uiPriority="61"/>
+    <w:lsdException w:name="Light Grid Accent 6" w:uiPriority="62"/>
+    <w:lsdException w:name="Medium Shading 1 Accent 6" w:uiPriority="63"/>
+    <w:lsdException w:name="Medium Shading 2 Accent 6" w:uiPriority="64"/>
+    <w:lsdException w:name="Medium List 1 Accent 6" w:uiPriority="65"/>
+    <w:lsdException w:name="Medium List 2 Accent 6" w:uiPriority="66"/>
+    <w:lsdException w:name="Medium Grid 1 Accent 6" w:uiPriority="67"/>
+    <w:lsdException w:name="Medium Grid 2 Accent 6" w:uiPriority="68"/>
+    <w:lsdException w:name="Medium Grid 3 Accent 6" w:uiPriority="69"/>
+    <w:lsdException w:name="Dark List Accent 6" w:uiPriority="70"/>
+    <w:lsdException w:name="Colorful Shading Accent 6" w:uiPriority="71"/>
+    <w:lsdException w:name="Colorful List Accent 6" w:uiPriority="72"/>
+    <w:lsdException w:name="Colorful Grid Accent 6" w:uiPriority="73"/>
+    <w:lsdException w:name="Subtle Emphasis" w:uiPriority="19"/>
+    <w:lsdException w:name="Intense Emphasis" w:uiPriority="21"/>
+    <w:lsdException w:name="Subtle Reference" w:uiPriority="31"/>
+    <w:lsdException w:name="Intense Reference" w:uiPriority="32"/>
+    <w:lsdException w:name="Book Title" w:uiPriority="33"/>
+    <w:lsdException w:name="Bibliography" w:semiHidden="1" w:uiPriority="37" w:unhideWhenUsed="1"/>
+    <w:lsdException w:name="TOC Heading" w:semiHidden="1" w:uiPriority="39" w:unhideWhenUsed="1" w:qFormat="1"/>
+    <w:lsdException w:name="Plain Table 1" w:uiPriority="41"/>
+    <w:lsdException w:name="Plain Table 2" w:uiPriority="42"/>
+    <w:lsdException w:name="Plain Table 3" w:uiPriority="43"/>
+    <w:lsdException w:name="Plain Table 4" w:uiPriority="44"/>
+    <w:lsdException w:name="Plain Table 5" w:uiPriority="45"/>
+    <w:lsdException w:name="Grid Table Light" w:uiPriority="40"/>
+    <w:lsdException w:name="Grid Table 1 Light" w:uiPriority="46"/>
+    <w:lsdException w:name="Grid Table 2" w:uiPriority="47"/>
+    <w:lsdException w:name="Grid Table 3" w:uiPriority="48"/>
+    <w:lsdException w:name="Grid Table 4" w:uiPriority="49"/>
+    <w:lsdException w:name="Grid Table 5 Dark" w:uiPriority="50"/>
+    <w:lsdException w:name="Grid Table 6 Colorful" w:uiPriority="51"/>
+    <w:lsdException w:name="Grid Table 7 Colorful" w:uiPriority="52"/>
+    <w:lsdException w:name="Grid Table 1 Light Accent 1" w:uiPriority="46"/>
+    <w:lsdException w:name="Grid Table 2 Accent 1" w:uiPriority="47"/>
+    <w:lsdException w:name="Grid Table 3 Accent 1" w:uiPriority="48"/>
+    <w:lsdException w:name="Grid Table 4 Accent 1" w:uiPriority="49"/>
+    <w:lsdException w:name="Grid Table 5 Dark Accent 1" w:uiPriority="50"/>
+    <w:lsdException w:name="Grid Table 6 Colorful Accent 1" w:uiPriority="51"/>
+    <w:lsdException w:name="Grid Table 7 Colorful Accent 1" w:uiPriority="52"/>
+    <w:lsdException w:name="Grid Table 1 Light Accent 2" w:uiPriority="46"/>
+    <w:lsdException w:name="Grid Table 2 Accent 2" w:uiPriority="47"/>
+    <w:lsdException w:name="Grid Table 3 Accent 2" w:uiPriority="48"/>
+    <w:lsdException w:name="Grid Table 4 Accent 2" w:uiPriority="49"/>
+    <w:lsdException w:name="Grid Table 5 Dark Accent 2" w:uiPriority="50"/>
+    <w:lsdException w:name="Grid Table 6 Colorful Accent 2" w:uiPriority="51"/>
+    <w:lsdException w:name="Grid Table 7 Colorful Accent 2" w:uiPriority="52"/>
+    <w:lsdException w:name="Grid Table 1 Light Accent 3" w:uiPriority="46"/>
+    <w:lsdException w:name="Grid Table 2 Accent 3" w:uiPriority="47"/>
+    <w:lsdException w:name="Grid Table 3 Accent 3" w:uiPriority="48"/>
+    <w:lsdException w:name="Grid Table 4 Accent 3" w:uiPriority="49"/>
+    <w:lsdException w:name="Grid Table 5 Dark Accent 3" w:uiPriority="50"/>
+    <w:lsdException w:name="Grid Table 6 Colorful Accent 3" w:uiPriority="51"/>
+    <w:lsdException w:name="Grid Table 7 Colorful Accent 3" w:uiPriority="52"/>
+    <w:lsdException w:name="Grid Table 1 Light Accent 4" w:uiPriority="46"/>
+    <w:lsdException w:name="Grid Table 2 Accent 4" w:uiPriority="47"/>
+    <w:lsdException w:name="Grid Table 3 Accent 4" w:uiPriority="48"/>
+    <w:lsdException w:name="Grid Table 4 Accent 4" w:uiPriority="49"/>
+    <w:lsdException w:name="Grid Table 5 Dark Accent 4" w:uiPriority="50"/>
+    <w:lsdException w:name="Grid Table 6 Colorful Accent 4" w:uiPriority="51"/>
+    <w:lsdException w:name="Grid Table 7 Colorful Accent 4" w:uiPriority="52"/>
+    <w:lsdException w:name="Grid Table 1 Light Accent 5" w:uiPriority="46"/>
+    <w:lsdException w:name="Grid Table 2 Accent 5" w:uiPriority="47"/>
+    <w:lsdException w:name="Grid Table 3 Accent 5" w:uiPriority="48"/>
+    <w:lsdException w:name="Grid Table 4 Accent 5" w:uiPriority="49"/>
+    <w:lsdException w:name="Grid Table 5 Dark Accent 5" w:uiPriority="50"/>
+    <w:lsdException w:name="Grid Table 6 Colorful Accent 5" w:uiPriority="51"/>
+    <w:lsdException w:name="Grid Table 7 Colorful Accent 5" w:uiPriority="52"/>
+    <w:lsdException w:name="Grid Table 1 Light Accent 6" w:uiPriority="46"/>
+    <w:lsdException w:name="Grid Table 2 Accent 6" w:uiPriority="47"/>
+    <w:lsdException w:name="Grid Table 3 Accent 6" w:uiPriority="48"/>
+    <w:lsdException w:name="Grid Table 4 Accent 6" w:uiPriority="49"/>
+    <w:lsdException w:name="Grid Table 5 Dark Accent 6" w:uiPriority="50"/>
+    <w:lsdException w:name="Grid Table 6 Colorful Accent 6" w:uiPriority="51"/>
+    <w:lsdException w:name="Grid Table 7 Colorful Accent 6" w:uiPriority="52"/>
+    <w:lsdException w:name="List Table 1 Light" w:uiPriority="46"/>
+    <w:lsdException w:name="List Table 2" w:uiPriority="47"/>
+    <w:lsdException w:name="List Table 3" w:uiPriority="48"/>
+    <w:lsdException w:name="List Table 4" w:uiPriority="49"/>
+    <w:lsdException w:name="List Table 5 Dark" w:uiPriority="50"/>
+    <w:lsdException w:name="List Table 6 Colorful" w:uiPriority="51"/>
+    <w:lsdException w:name="List Table 7 Colorful" w:uiPriority="52"/>
+    <w:lsdException w:name="List Table 1 Light Accent 1" w:uiPriority="46"/>
+    <w:lsdException w:name="List Table 2 Accent 1" w:uiPriority="47"/>
+    <w:lsdException w:name="List Table 3 Accent 1" w:uiPriority="48"/>
+    <w:lsdException w:name="List Table 4 Accent 1" w:uiPriority="49"/>
+    <w:lsdException w:name="List Table 5 Dark Accent 1" w:uiPriority="50"/>
+    <w:lsdException w:name="List Table 6 Colorful Accent 1" w:uiPriority="51"/>
+    <w:lsdException w:name="List Table 7 Colorful Accent 1" w:uiPriority="52"/>
+    <w:lsdException w:name="List Table 1 Light Accent 2" w:uiPriority="46"/>
+    <w:lsdException w:name="List Table 2 Accent 2" w:uiPriority="47"/>
+    <w:lsdException w:name="List Table 3 Accent 2" w:uiPriority="48"/>
+    <w:lsdException w:name="List Table 4 Accent 2" w:uiPriority="49"/>
+    <w:lsdException w:name="List Table 5 Dark Accent 2" w:uiPriority="50"/>
+    <w:lsdException w:name="List Table 6 Colorful Accent 2" w:uiPriority="51"/>
+    <w:lsdException w:name="List Table 7 Colorful Accent 2" w:uiPriority="52"/>
+    <w:lsdException w:name="List Table 1 Light Accent 3" w:uiPriority="46"/>
+    <w:lsdException w:name="List Table 2 Accent 3" w:uiPriority="47"/>
+    <w:lsdException w:name="List Table 3 Accent 3" w:uiPriority="48"/>
+    <w:lsdException w:name="List Table 4 Accent 3" w:uiPriority="49"/>
+    <w:lsdException w:name="List Table 5 Dark Accent 3" w:uiPriority="50"/>
+    <w:lsdException w:name="List Table 6 Colorful Accent 3" w:uiPriority="51"/>
+    <w:lsdException w:name="List Table 7 Colorful Accent 3" w:uiPriority="52"/>
+    <w:lsdException w:name="List Table 1 Light Accent 4" w:uiPriority="46"/>
+    <w:lsdException w:name="List Table 2 Accent 4" w:uiPriority="47"/>
+    <w:lsdException w:name="List Table 3 Accent 4" w:uiPriority="48"/>
+    <w:lsdException w:name="List Table 4 Accent 4" w:uiPriority="49"/>
+    <w:lsdException w:name="List Table 5 Dark Accent 4" w:uiPriority="50"/>
+    <w:lsdException w:name="List Table 6 Colorful Accent 4" w:uiPriority="51"/>
+    <w:lsdException w:name="List Table 7 Colorful Accent 4" w:uiPriority="52"/>
+    <w:lsdException w:name="List Table 1 Light Accent 5" w:uiPriority="46"/>
+    <w:lsdException w:name="List Table 2 Accent 5" w:uiPriority="47"/>
+    <w:lsdException w:name="List Table 3 Accent 5" w:uiPriority="48"/>
+    <w:lsdException w:name="List Table 4 Accent 5" w:uiPriority="49"/>
+    <w:lsdException w:name="List Table 5 Dark Accent 5" w:uiPriority="50"/>
+    <w:lsdException w:name="List Table 6 Colorful Accent 5" w:uiPriority="51"/>
+    <w:lsdException w:name="List Table 7 Colorful Accent 5" w:uiPriority="52"/>
+    <w:lsdException w:name="List Table 1 Light Accent 6" w:uiPriority="46"/>
+    <w:lsdException w:name="List Table 2 Accent 6" w:uiPriority="47"/>
+    <w:lsdException w:name="List Table 3 Accent 6" w:uiPriority="48"/>
+    <w:lsdException w:name="List Table 4 Accent 6" w:uiPriority="49"/>
+    <w:lsdException w:name="List Table 5 Dark Accent 6" w:uiPriority="50"/>
+    <w:lsdException w:name="List Table 6 Colorful Accent 6" w:uiPriority="51"/>
+    <w:lsdException w:name="List Table 7 Colorful Accent 6" w:uiPriority="52"/>
+    <w:lsdException w:name="Mention" w:semiHidden="1" w:unhideWhenUsed="1"/>
+    <w:lsdException w:name="Smart Hyperlink" w:semiHidden="1" w:unhideWhenUsed="1"/>
+    <w:lsdException w:name="Hashtag" w:semiHidden="1" w:unhideWhenUsed="1"/>
+    <w:lsdException w:name="Unresolved Mention" w:semiHidden="1" w:unhideWhenUsed="1"/>
+    <w:lsdException w:name="Smart Link" w:semiHidden="1" w:unhideWhenUsed="1"/>
   </w:latentStyles>
   <w:style w:type="paragraph" w:default="1" w:styleId="Normal">
     <w:name w:val="Normal"/>
@@ -6901,9 +7078,9 @@
     <w:link w:val="CitaoChar"/>
     <w:uiPriority w:val="29"/>
     <w:qFormat/>
-    <w:rsid w:val="00642C8B"/>
+    <w:rsid w:val="00931784"/>
     <w:pPr>
-      <w:spacing w:before="300" w:after="300" w:line="250" w:lineRule="auto"/>
+      <w:spacing w:line="250" w:lineRule="auto"/>
       <w:ind w:left="2268"/>
     </w:pPr>
     <w:rPr>
@@ -6916,7 +7093,7 @@
     <w:basedOn w:val="Fontepargpadro"/>
     <w:link w:val="Citao"/>
     <w:uiPriority w:val="29"/>
-    <w:rsid w:val="00642C8B"/>
+    <w:rsid w:val="00931784"/>
     <w:rPr>
       <w:rFonts w:ascii="Segoe UI" w:hAnsi="Segoe UI" w:cs="Segoe UI"/>
       <w:sz w:val="20"/>
@@ -6949,7 +7126,6 @@
       <w:spacing w:after="0" w:line="240" w:lineRule="auto"/>
     </w:pPr>
     <w:tblPr>
-      <w:tblInd w:w="0" w:type="dxa"/>
       <w:tblBorders>
         <w:top w:val="single" w:sz="4" w:space="0" w:color="auto"/>
         <w:left w:val="single" w:sz="4" w:space="0" w:color="auto"/>
@@ -6958,12 +7134,6 @@
         <w:insideH w:val="single" w:sz="4" w:space="0" w:color="auto"/>
         <w:insideV w:val="single" w:sz="4" w:space="0" w:color="auto"/>
       </w:tblBorders>
-      <w:tblCellMar>
-        <w:top w:w="0" w:type="dxa"/>
-        <w:left w:w="108" w:type="dxa"/>
-        <w:bottom w:w="0" w:type="dxa"/>
-        <w:right w:w="108" w:type="dxa"/>
-      </w:tblCellMar>
     </w:tblPr>
   </w:style>
   <w:style w:type="paragraph" w:styleId="Legenda">
@@ -7220,955 +7390,6 @@
     <w:tblPr>
       <w:tblStyleRowBandSize w:val="1"/>
       <w:tblStyleColBandSize w:val="1"/>
-      <w:tblInd w:w="0" w:type="dxa"/>
-      <w:tblCellMar>
-        <w:top w:w="0" w:type="dxa"/>
-        <w:left w:w="108" w:type="dxa"/>
-        <w:bottom w:w="0" w:type="dxa"/>
-        <w:right w:w="108" w:type="dxa"/>
-      </w:tblCellMar>
-    </w:tblPr>
-    <w:tblStylePr w:type="firstRow">
-      <w:rPr>
-        <w:b/>
-        <w:bCs/>
-        <w:caps/>
-      </w:rPr>
-      <w:tblPr/>
-      <w:tcPr>
-        <w:tcBorders>
-          <w:bottom w:val="single" w:sz="4" w:space="0" w:color="7F7F7F" w:themeColor="text1" w:themeTint="80"/>
-        </w:tcBorders>
-      </w:tcPr>
-    </w:tblStylePr>
-    <w:tblStylePr w:type="lastRow">
-      <w:rPr>
-        <w:b/>
-        <w:bCs/>
-        <w:caps/>
-      </w:rPr>
-      <w:tblPr/>
-      <w:tcPr>
-        <w:tcBorders>
-          <w:top w:val="nil"/>
-        </w:tcBorders>
-      </w:tcPr>
-    </w:tblStylePr>
-    <w:tblStylePr w:type="firstCol">
-      <w:rPr>
-        <w:b/>
-        <w:bCs/>
-        <w:caps/>
-      </w:rPr>
-      <w:tblPr/>
-      <w:tcPr>
-        <w:tcBorders>
-          <w:right w:val="single" w:sz="4" w:space="0" w:color="7F7F7F" w:themeColor="text1" w:themeTint="80"/>
-        </w:tcBorders>
-      </w:tcPr>
-    </w:tblStylePr>
-    <w:tblStylePr w:type="lastCol">
-      <w:rPr>
-        <w:b/>
-        <w:bCs/>
-        <w:caps/>
-      </w:rPr>
-      <w:tblPr/>
-      <w:tcPr>
-        <w:tcBorders>
-          <w:left w:val="nil"/>
-        </w:tcBorders>
-      </w:tcPr>
-    </w:tblStylePr>
-    <w:tblStylePr w:type="band1Vert">
-      <w:tblPr/>
-      <w:tcPr>
-        <w:shd w:val="clear" w:color="auto" w:fill="F2F2F2" w:themeFill="background1" w:themeFillShade="F2"/>
-      </w:tcPr>
-    </w:tblStylePr>
-    <w:tblStylePr w:type="band1Horz">
-      <w:tblPr/>
-      <w:tcPr>
-        <w:shd w:val="clear" w:color="auto" w:fill="F2F2F2" w:themeFill="background1" w:themeFillShade="F2"/>
-      </w:tcPr>
-    </w:tblStylePr>
-    <w:tblStylePr w:type="neCell">
-      <w:tblPr/>
-      <w:tcPr>
-        <w:tcBorders>
-          <w:left w:val="nil"/>
-        </w:tcBorders>
-      </w:tcPr>
-    </w:tblStylePr>
-    <w:tblStylePr w:type="nwCell">
-      <w:tblPr/>
-      <w:tcPr>
-        <w:tcBorders>
-          <w:right w:val="nil"/>
-        </w:tcBorders>
-      </w:tcPr>
-    </w:tblStylePr>
-  </w:style>
-  <w:style w:type="paragraph" w:customStyle="1" w:styleId="Outrosttulospr-textual">
-    <w:name w:val="Outros títulos (pré-textual)"/>
-    <w:basedOn w:val="Corpodotexto"/>
-    <w:link w:val="Outrosttulospr-textualChar"/>
-    <w:qFormat/>
-    <w:rsid w:val="006D1DDC"/>
-    <w:pPr>
-      <w:suppressAutoHyphens/>
-      <w:ind w:firstLine="0"/>
-      <w:jc w:val="center"/>
-    </w:pPr>
-    <w:rPr>
-      <w:b/>
-      <w:bCs/>
-    </w:rPr>
-  </w:style>
-  <w:style w:type="character" w:customStyle="1" w:styleId="Outrosttulospr-textualChar">
-    <w:name w:val="Outros títulos (pré-textual) Char"/>
-    <w:basedOn w:val="CorpodotextoChar1"/>
-    <w:link w:val="Outrosttulospr-textual"/>
-    <w:rsid w:val="006D1DDC"/>
-    <w:rPr>
-      <w:rFonts w:ascii="Segoe UI" w:hAnsi="Segoe UI" w:cs="Segoe UI"/>
-      <w:b/>
-      <w:bCs/>
-    </w:rPr>
-  </w:style>
-  <w:style w:type="paragraph" w:styleId="Textodebalo">
-    <w:name w:val="Balloon Text"/>
-    <w:basedOn w:val="Normal"/>
-    <w:link w:val="TextodebaloChar"/>
-    <w:uiPriority w:val="99"/>
-    <w:semiHidden/>
-    <w:unhideWhenUsed/>
-    <w:rsid w:val="00FF4986"/>
-    <w:pPr>
-      <w:spacing w:line="240" w:lineRule="auto"/>
-    </w:pPr>
-    <w:rPr>
-      <w:rFonts w:ascii="Tahoma" w:hAnsi="Tahoma" w:cs="Tahoma"/>
-      <w:sz w:val="16"/>
-      <w:szCs w:val="16"/>
-    </w:rPr>
-  </w:style>
-  <w:style w:type="character" w:customStyle="1" w:styleId="TextodebaloChar">
-    <w:name w:val="Texto de balão Char"/>
-    <w:basedOn w:val="Fontepargpadro"/>
-    <w:link w:val="Textodebalo"/>
-    <w:uiPriority w:val="99"/>
-    <w:semiHidden/>
-    <w:rsid w:val="00FF4986"/>
-    <w:rPr>
-      <w:rFonts w:ascii="Tahoma" w:hAnsi="Tahoma" w:cs="Tahoma"/>
-      <w:sz w:val="16"/>
-      <w:szCs w:val="16"/>
-    </w:rPr>
-  </w:style>
-  <w:style w:type="paragraph" w:customStyle="1" w:styleId="paragraph">
-    <w:name w:val="paragraph"/>
-    <w:basedOn w:val="Normal"/>
-    <w:rsid w:val="00FF4986"/>
-    <w:pPr>
-      <w:spacing w:before="100" w:beforeAutospacing="1" w:after="100" w:afterAutospacing="1" w:line="240" w:lineRule="auto"/>
-      <w:jc w:val="left"/>
-    </w:pPr>
-    <w:rPr>
-      <w:rFonts w:ascii="Times New Roman" w:eastAsia="Times New Roman" w:hAnsi="Times New Roman" w:cs="Times New Roman"/>
-      <w:sz w:val="24"/>
-      <w:szCs w:val="24"/>
-      <w:lang w:eastAsia="pt-BR"/>
-    </w:rPr>
-  </w:style>
-  <w:style w:type="character" w:customStyle="1" w:styleId="normaltextrun">
-    <w:name w:val="normaltextrun"/>
-    <w:basedOn w:val="Fontepargpadro"/>
-    <w:rsid w:val="00FF4986"/>
-  </w:style>
-  <w:style w:type="character" w:customStyle="1" w:styleId="eop">
-    <w:name w:val="eop"/>
-    <w:basedOn w:val="Fontepargpadro"/>
-    <w:rsid w:val="00FF4986"/>
-  </w:style>
-  <w:style w:type="character" w:styleId="TextodoEspaoReservado">
-    <w:name w:val="Placeholder Text"/>
-    <w:basedOn w:val="Fontepargpadro"/>
-    <w:uiPriority w:val="99"/>
-    <w:semiHidden/>
-    <w:rsid w:val="00224749"/>
-    <w:rPr>
-      <w:color w:val="666666"/>
-    </w:rPr>
-  </w:style>
-  <w:style w:type="character" w:customStyle="1" w:styleId="MenoPendente1">
-    <w:name w:val="Menção Pendente1"/>
-    <w:basedOn w:val="Fontepargpadro"/>
-    <w:uiPriority w:val="99"/>
-    <w:semiHidden/>
-    <w:unhideWhenUsed/>
-    <w:rsid w:val="001506E6"/>
-    <w:rPr>
-      <w:color w:val="605E5C"/>
-      <w:shd w:val="clear" w:color="auto" w:fill="E1DFDD"/>
-    </w:rPr>
-  </w:style>
-  <w:style w:type="character" w:styleId="Refdecomentrio">
-    <w:name w:val="annotation reference"/>
-    <w:basedOn w:val="Fontepargpadro"/>
-    <w:uiPriority w:val="99"/>
-    <w:semiHidden/>
-    <w:unhideWhenUsed/>
-    <w:rsid w:val="00751DDC"/>
-    <w:rPr>
-      <w:sz w:val="16"/>
-      <w:szCs w:val="16"/>
-    </w:rPr>
-  </w:style>
-  <w:style w:type="paragraph" w:styleId="Textodecomentrio">
-    <w:name w:val="annotation text"/>
-    <w:basedOn w:val="Normal"/>
-    <w:link w:val="TextodecomentrioChar"/>
-    <w:uiPriority w:val="99"/>
-    <w:unhideWhenUsed/>
-    <w:rsid w:val="00751DDC"/>
-    <w:pPr>
-      <w:spacing w:line="240" w:lineRule="auto"/>
-    </w:pPr>
-    <w:rPr>
-      <w:sz w:val="20"/>
-      <w:szCs w:val="20"/>
-    </w:rPr>
-  </w:style>
-  <w:style w:type="character" w:customStyle="1" w:styleId="TextodecomentrioChar">
-    <w:name w:val="Texto de comentário Char"/>
-    <w:basedOn w:val="Fontepargpadro"/>
-    <w:link w:val="Textodecomentrio"/>
-    <w:uiPriority w:val="99"/>
-    <w:rsid w:val="00751DDC"/>
-    <w:rPr>
-      <w:rFonts w:ascii="Segoe UI" w:hAnsi="Segoe UI" w:cs="Segoe UI"/>
-      <w:sz w:val="20"/>
-      <w:szCs w:val="20"/>
-    </w:rPr>
-  </w:style>
-</w:styles>
-</file>
-
-<file path=word/stylesWithEffects.xml><?xml version="1.0" encoding="utf-8"?>
-<w:styles xmlns:wpc="http://schemas.microsoft.com/office/word/2010/wordprocessingCanvas" xmlns:mc="http://schemas.openxmlformats.org/markup-compatibility/2006" xmlns:o="urn:schemas-microsoft-com:office:office" xmlns:r="http://schemas.openxmlformats.org/officeDocument/2006/relationships" xmlns:m="http://schemas.openxmlformats.org/officeDocument/2006/math" xmlns:v="urn:schemas-microsoft-com:vml" xmlns:wp14="http://schemas.microsoft.com/office/word/2010/wordprocessingDrawing" xmlns:wp="http://schemas.openxmlformats.org/drawingml/2006/wordprocessingDrawing" xmlns:w10="urn:schemas-microsoft-com:office:word" xmlns:w="http://schemas.openxmlformats.org/wordprocessingml/2006/main" xmlns:w14="http://schemas.microsoft.com/office/word/2010/wordml" xmlns:wpg="http://schemas.microsoft.com/office/word/2010/wordprocessingGroup" xmlns:wpi="http://schemas.microsoft.com/office/word/2010/wordprocessingInk" xmlns:wne="http://schemas.microsoft.com/office/word/2006/wordml" xmlns:wps="http://schemas.microsoft.com/office/word/2010/wordprocessingShape" mc:Ignorable="w14 wp14">
-  <w:docDefaults>
-    <w:rPrDefault>
-      <w:rPr>
-        <w:rFonts w:asciiTheme="minorHAnsi" w:eastAsiaTheme="minorHAnsi" w:hAnsiTheme="minorHAnsi" w:cstheme="minorBidi"/>
-        <w:sz w:val="22"/>
-        <w:szCs w:val="22"/>
-        <w:lang w:val="pt-BR" w:eastAsia="en-US" w:bidi="ar-SA"/>
-      </w:rPr>
-    </w:rPrDefault>
-    <w:pPrDefault>
-      <w:pPr>
-        <w:spacing w:after="160" w:line="259" w:lineRule="auto"/>
-      </w:pPr>
-    </w:pPrDefault>
-  </w:docDefaults>
-  <w:latentStyles w:defLockedState="0" w:defUIPriority="99" w:defSemiHidden="1" w:defUnhideWhenUsed="1" w:defQFormat="0" w:count="267">
-    <w:lsdException w:name="Normal" w:semiHidden="0" w:uiPriority="0" w:unhideWhenUsed="0"/>
-    <w:lsdException w:name="heading 1" w:semiHidden="0" w:uiPriority="9" w:unhideWhenUsed="0" w:qFormat="1"/>
-    <w:lsdException w:name="heading 2" w:uiPriority="9" w:qFormat="1"/>
-    <w:lsdException w:name="heading 3" w:uiPriority="9" w:qFormat="1"/>
-    <w:lsdException w:name="heading 4" w:uiPriority="9" w:qFormat="1"/>
-    <w:lsdException w:name="heading 5" w:uiPriority="9" w:qFormat="1"/>
-    <w:lsdException w:name="heading 6" w:uiPriority="9"/>
-    <w:lsdException w:name="heading 7" w:uiPriority="9" w:qFormat="1"/>
-    <w:lsdException w:name="heading 8" w:uiPriority="9" w:qFormat="1"/>
-    <w:lsdException w:name="heading 9" w:uiPriority="9" w:qFormat="1"/>
-    <w:lsdException w:name="toc 1" w:uiPriority="39"/>
-    <w:lsdException w:name="toc 2" w:uiPriority="39"/>
-    <w:lsdException w:name="toc 3" w:uiPriority="39"/>
-    <w:lsdException w:name="toc 4" w:uiPriority="39"/>
-    <w:lsdException w:name="toc 5" w:uiPriority="39"/>
-    <w:lsdException w:name="toc 6" w:uiPriority="39"/>
-    <w:lsdException w:name="toc 7" w:uiPriority="39"/>
-    <w:lsdException w:name="toc 8" w:uiPriority="39"/>
-    <w:lsdException w:name="toc 9" w:uiPriority="39"/>
-    <w:lsdException w:name="caption" w:uiPriority="35" w:qFormat="1"/>
-    <w:lsdException w:name="Title" w:semiHidden="0" w:uiPriority="10" w:unhideWhenUsed="0"/>
-    <w:lsdException w:name="Default Paragraph Font" w:uiPriority="1"/>
-    <w:lsdException w:name="Subtitle" w:semiHidden="0" w:uiPriority="11" w:unhideWhenUsed="0"/>
-    <w:lsdException w:name="Strong" w:semiHidden="0" w:uiPriority="22" w:unhideWhenUsed="0"/>
-    <w:lsdException w:name="Emphasis" w:semiHidden="0" w:uiPriority="20" w:unhideWhenUsed="0"/>
-    <w:lsdException w:name="Table Grid" w:semiHidden="0" w:uiPriority="39" w:unhideWhenUsed="0"/>
-    <w:lsdException w:name="Placeholder Text" w:unhideWhenUsed="0"/>
-    <w:lsdException w:name="No Spacing" w:semiHidden="0" w:uiPriority="1" w:unhideWhenUsed="0" w:qFormat="1"/>
-    <w:lsdException w:name="Light Shading" w:semiHidden="0" w:uiPriority="60" w:unhideWhenUsed="0"/>
-    <w:lsdException w:name="Light List" w:semiHidden="0" w:uiPriority="61" w:unhideWhenUsed="0"/>
-    <w:lsdException w:name="Light Grid" w:semiHidden="0" w:uiPriority="62" w:unhideWhenUsed="0"/>
-    <w:lsdException w:name="Medium Shading 1" w:semiHidden="0" w:uiPriority="63" w:unhideWhenUsed="0"/>
-    <w:lsdException w:name="Medium Shading 2" w:semiHidden="0" w:uiPriority="64" w:unhideWhenUsed="0"/>
-    <w:lsdException w:name="Medium List 1" w:semiHidden="0" w:uiPriority="65" w:unhideWhenUsed="0"/>
-    <w:lsdException w:name="Medium List 2" w:semiHidden="0" w:uiPriority="66" w:unhideWhenUsed="0"/>
-    <w:lsdException w:name="Medium Grid 1" w:semiHidden="0" w:uiPriority="67" w:unhideWhenUsed="0"/>
-    <w:lsdException w:name="Medium Grid 2" w:semiHidden="0" w:uiPriority="68" w:unhideWhenUsed="0"/>
-    <w:lsdException w:name="Medium Grid 3" w:semiHidden="0" w:uiPriority="69" w:unhideWhenUsed="0"/>
-    <w:lsdException w:name="Dark List" w:semiHidden="0" w:uiPriority="70" w:unhideWhenUsed="0"/>
-    <w:lsdException w:name="Colorful Shading" w:semiHidden="0" w:uiPriority="71" w:unhideWhenUsed="0"/>
-    <w:lsdException w:name="Colorful List" w:semiHidden="0" w:uiPriority="72" w:unhideWhenUsed="0"/>
-    <w:lsdException w:name="Colorful Grid" w:semiHidden="0" w:uiPriority="73" w:unhideWhenUsed="0"/>
-    <w:lsdException w:name="Light Shading Accent 1" w:semiHidden="0" w:uiPriority="60" w:unhideWhenUsed="0"/>
-    <w:lsdException w:name="Light List Accent 1" w:semiHidden="0" w:uiPriority="61" w:unhideWhenUsed="0"/>
-    <w:lsdException w:name="Light Grid Accent 1" w:semiHidden="0" w:uiPriority="62" w:unhideWhenUsed="0"/>
-    <w:lsdException w:name="Medium Shading 1 Accent 1" w:semiHidden="0" w:uiPriority="63" w:unhideWhenUsed="0"/>
-    <w:lsdException w:name="Medium Shading 2 Accent 1" w:semiHidden="0" w:uiPriority="64" w:unhideWhenUsed="0"/>
-    <w:lsdException w:name="Medium List 1 Accent 1" w:semiHidden="0" w:uiPriority="65" w:unhideWhenUsed="0"/>
-    <w:lsdException w:name="Revision" w:unhideWhenUsed="0"/>
-    <w:lsdException w:name="List Paragraph" w:semiHidden="0" w:uiPriority="34" w:unhideWhenUsed="0"/>
-    <w:lsdException w:name="Quote" w:semiHidden="0" w:uiPriority="29" w:unhideWhenUsed="0" w:qFormat="1"/>
-    <w:lsdException w:name="Intense Quote" w:semiHidden="0" w:uiPriority="30" w:unhideWhenUsed="0"/>
-    <w:lsdException w:name="Medium List 2 Accent 1" w:semiHidden="0" w:uiPriority="66" w:unhideWhenUsed="0"/>
-    <w:lsdException w:name="Medium Grid 1 Accent 1" w:semiHidden="0" w:uiPriority="67" w:unhideWhenUsed="0"/>
-    <w:lsdException w:name="Medium Grid 2 Accent 1" w:semiHidden="0" w:uiPriority="68" w:unhideWhenUsed="0"/>
-    <w:lsdException w:name="Medium Grid 3 Accent 1" w:semiHidden="0" w:uiPriority="69" w:unhideWhenUsed="0"/>
-    <w:lsdException w:name="Dark List Accent 1" w:semiHidden="0" w:uiPriority="70" w:unhideWhenUsed="0"/>
-    <w:lsdException w:name="Colorful Shading Accent 1" w:semiHidden="0" w:uiPriority="71" w:unhideWhenUsed="0"/>
-    <w:lsdException w:name="Colorful List Accent 1" w:semiHidden="0" w:uiPriority="72" w:unhideWhenUsed="0"/>
-    <w:lsdException w:name="Colorful Grid Accent 1" w:semiHidden="0" w:uiPriority="73" w:unhideWhenUsed="0"/>
-    <w:lsdException w:name="Light Shading Accent 2" w:semiHidden="0" w:uiPriority="60" w:unhideWhenUsed="0"/>
-    <w:lsdException w:name="Light List Accent 2" w:semiHidden="0" w:uiPriority="61" w:unhideWhenUsed="0"/>
-    <w:lsdException w:name="Light Grid Accent 2" w:semiHidden="0" w:uiPriority="62" w:unhideWhenUsed="0"/>
-    <w:lsdException w:name="Medium Shading 1 Accent 2" w:semiHidden="0" w:uiPriority="63" w:unhideWhenUsed="0"/>
-    <w:lsdException w:name="Medium Shading 2 Accent 2" w:semiHidden="0" w:uiPriority="64" w:unhideWhenUsed="0"/>
-    <w:lsdException w:name="Medium List 1 Accent 2" w:semiHidden="0" w:uiPriority="65" w:unhideWhenUsed="0"/>
-    <w:lsdException w:name="Medium List 2 Accent 2" w:semiHidden="0" w:uiPriority="66" w:unhideWhenUsed="0"/>
-    <w:lsdException w:name="Medium Grid 1 Accent 2" w:semiHidden="0" w:uiPriority="67" w:unhideWhenUsed="0"/>
-    <w:lsdException w:name="Medium Grid 2 Accent 2" w:semiHidden="0" w:uiPriority="68" w:unhideWhenUsed="0"/>
-    <w:lsdException w:name="Medium Grid 3 Accent 2" w:semiHidden="0" w:uiPriority="69" w:unhideWhenUsed="0"/>
-    <w:lsdException w:name="Dark List Accent 2" w:semiHidden="0" w:uiPriority="70" w:unhideWhenUsed="0"/>
-    <w:lsdException w:name="Colorful Shading Accent 2" w:semiHidden="0" w:uiPriority="71" w:unhideWhenUsed="0"/>
-    <w:lsdException w:name="Colorful List Accent 2" w:semiHidden="0" w:uiPriority="72" w:unhideWhenUsed="0"/>
-    <w:lsdException w:name="Colorful Grid Accent 2" w:semiHidden="0" w:uiPriority="73" w:unhideWhenUsed="0"/>
-    <w:lsdException w:name="Light Shading Accent 3" w:semiHidden="0" w:uiPriority="60" w:unhideWhenUsed="0"/>
-    <w:lsdException w:name="Light List Accent 3" w:semiHidden="0" w:uiPriority="61" w:unhideWhenUsed="0"/>
-    <w:lsdException w:name="Light Grid Accent 3" w:semiHidden="0" w:uiPriority="62" w:unhideWhenUsed="0"/>
-    <w:lsdException w:name="Medium Shading 1 Accent 3" w:semiHidden="0" w:uiPriority="63" w:unhideWhenUsed="0"/>
-    <w:lsdException w:name="Medium Shading 2 Accent 3" w:semiHidden="0" w:uiPriority="64" w:unhideWhenUsed="0"/>
-    <w:lsdException w:name="Medium List 1 Accent 3" w:semiHidden="0" w:uiPriority="65" w:unhideWhenUsed="0"/>
-    <w:lsdException w:name="Medium List 2 Accent 3" w:semiHidden="0" w:uiPriority="66" w:unhideWhenUsed="0"/>
-    <w:lsdException w:name="Medium Grid 1 Accent 3" w:semiHidden="0" w:uiPriority="67" w:unhideWhenUsed="0"/>
-    <w:lsdException w:name="Medium Grid 2 Accent 3" w:semiHidden="0" w:uiPriority="68" w:unhideWhenUsed="0"/>
-    <w:lsdException w:name="Medium Grid 3 Accent 3" w:semiHidden="0" w:uiPriority="69" w:unhideWhenUsed="0"/>
-    <w:lsdException w:name="Dark List Accent 3" w:semiHidden="0" w:uiPriority="70" w:unhideWhenUsed="0"/>
-    <w:lsdException w:name="Colorful Shading Accent 3" w:semiHidden="0" w:uiPriority="71" w:unhideWhenUsed="0"/>
-    <w:lsdException w:name="Colorful List Accent 3" w:semiHidden="0" w:uiPriority="72" w:unhideWhenUsed="0"/>
-    <w:lsdException w:name="Colorful Grid Accent 3" w:semiHidden="0" w:uiPriority="73" w:unhideWhenUsed="0"/>
-    <w:lsdException w:name="Light Shading Accent 4" w:semiHidden="0" w:uiPriority="60" w:unhideWhenUsed="0"/>
-    <w:lsdException w:name="Light List Accent 4" w:semiHidden="0" w:uiPriority="61" w:unhideWhenUsed="0"/>
-    <w:lsdException w:name="Light Grid Accent 4" w:semiHidden="0" w:uiPriority="62" w:unhideWhenUsed="0"/>
-    <w:lsdException w:name="Medium Shading 1 Accent 4" w:semiHidden="0" w:uiPriority="63" w:unhideWhenUsed="0"/>
-    <w:lsdException w:name="Medium Shading 2 Accent 4" w:semiHidden="0" w:uiPriority="64" w:unhideWhenUsed="0"/>
-    <w:lsdException w:name="Medium List 1 Accent 4" w:semiHidden="0" w:uiPriority="65" w:unhideWhenUsed="0"/>
-    <w:lsdException w:name="Medium List 2 Accent 4" w:semiHidden="0" w:uiPriority="66" w:unhideWhenUsed="0"/>
-    <w:lsdException w:name="Medium Grid 1 Accent 4" w:semiHidden="0" w:uiPriority="67" w:unhideWhenUsed="0"/>
-    <w:lsdException w:name="Medium Grid 2 Accent 4" w:semiHidden="0" w:uiPriority="68" w:unhideWhenUsed="0"/>
-    <w:lsdException w:name="Medium Grid 3 Accent 4" w:semiHidden="0" w:uiPriority="69" w:unhideWhenUsed="0"/>
-    <w:lsdException w:name="Dark List Accent 4" w:semiHidden="0" w:uiPriority="70" w:unhideWhenUsed="0"/>
-    <w:lsdException w:name="Colorful Shading Accent 4" w:semiHidden="0" w:uiPriority="71" w:unhideWhenUsed="0"/>
-    <w:lsdException w:name="Colorful List Accent 4" w:semiHidden="0" w:uiPriority="72" w:unhideWhenUsed="0"/>
-    <w:lsdException w:name="Colorful Grid Accent 4" w:semiHidden="0" w:uiPriority="73" w:unhideWhenUsed="0"/>
-    <w:lsdException w:name="Light Shading Accent 5" w:semiHidden="0" w:uiPriority="60" w:unhideWhenUsed="0"/>
-    <w:lsdException w:name="Light List Accent 5" w:semiHidden="0" w:uiPriority="61" w:unhideWhenUsed="0"/>
-    <w:lsdException w:name="Light Grid Accent 5" w:semiHidden="0" w:uiPriority="62" w:unhideWhenUsed="0"/>
-    <w:lsdException w:name="Medium Shading 1 Accent 5" w:semiHidden="0" w:uiPriority="63" w:unhideWhenUsed="0"/>
-    <w:lsdException w:name="Medium Shading 2 Accent 5" w:semiHidden="0" w:uiPriority="64" w:unhideWhenUsed="0"/>
-    <w:lsdException w:name="Medium List 1 Accent 5" w:semiHidden="0" w:uiPriority="65" w:unhideWhenUsed="0"/>
-    <w:lsdException w:name="Medium List 2 Accent 5" w:semiHidden="0" w:uiPriority="66" w:unhideWhenUsed="0"/>
-    <w:lsdException w:name="Medium Grid 1 Accent 5" w:semiHidden="0" w:uiPriority="67" w:unhideWhenUsed="0"/>
-    <w:lsdException w:name="Medium Grid 2 Accent 5" w:semiHidden="0" w:uiPriority="68" w:unhideWhenUsed="0"/>
-    <w:lsdException w:name="Medium Grid 3 Accent 5" w:semiHidden="0" w:uiPriority="69" w:unhideWhenUsed="0"/>
-    <w:lsdException w:name="Dark List Accent 5" w:semiHidden="0" w:uiPriority="70" w:unhideWhenUsed="0"/>
-    <w:lsdException w:name="Colorful Shading Accent 5" w:semiHidden="0" w:uiPriority="71" w:unhideWhenUsed="0"/>
-    <w:lsdException w:name="Colorful List Accent 5" w:semiHidden="0" w:uiPriority="72" w:unhideWhenUsed="0"/>
-    <w:lsdException w:name="Colorful Grid Accent 5" w:semiHidden="0" w:uiPriority="73" w:unhideWhenUsed="0"/>
-    <w:lsdException w:name="Light Shading Accent 6" w:semiHidden="0" w:uiPriority="60" w:unhideWhenUsed="0"/>
-    <w:lsdException w:name="Light List Accent 6" w:semiHidden="0" w:uiPriority="61" w:unhideWhenUsed="0"/>
-    <w:lsdException w:name="Light Grid Accent 6" w:semiHidden="0" w:uiPriority="62" w:unhideWhenUsed="0"/>
-    <w:lsdException w:name="Medium Shading 1 Accent 6" w:semiHidden="0" w:uiPriority="63" w:unhideWhenUsed="0"/>
-    <w:lsdException w:name="Medium Shading 2 Accent 6" w:semiHidden="0" w:uiPriority="64" w:unhideWhenUsed="0"/>
-    <w:lsdException w:name="Medium List 1 Accent 6" w:semiHidden="0" w:uiPriority="65" w:unhideWhenUsed="0"/>
-    <w:lsdException w:name="Medium List 2 Accent 6" w:semiHidden="0" w:uiPriority="66" w:unhideWhenUsed="0"/>
-    <w:lsdException w:name="Medium Grid 1 Accent 6" w:semiHidden="0" w:uiPriority="67" w:unhideWhenUsed="0"/>
-    <w:lsdException w:name="Medium Grid 2 Accent 6" w:semiHidden="0" w:uiPriority="68" w:unhideWhenUsed="0"/>
-    <w:lsdException w:name="Medium Grid 3 Accent 6" w:semiHidden="0" w:uiPriority="69" w:unhideWhenUsed="0"/>
-    <w:lsdException w:name="Dark List Accent 6" w:semiHidden="0" w:uiPriority="70" w:unhideWhenUsed="0"/>
-    <w:lsdException w:name="Colorful Shading Accent 6" w:semiHidden="0" w:uiPriority="71" w:unhideWhenUsed="0"/>
-    <w:lsdException w:name="Colorful List Accent 6" w:semiHidden="0" w:uiPriority="72" w:unhideWhenUsed="0"/>
-    <w:lsdException w:name="Colorful Grid Accent 6" w:semiHidden="0" w:uiPriority="73" w:unhideWhenUsed="0"/>
-    <w:lsdException w:name="Subtle Emphasis" w:semiHidden="0" w:uiPriority="19" w:unhideWhenUsed="0"/>
-    <w:lsdException w:name="Intense Emphasis" w:semiHidden="0" w:uiPriority="21" w:unhideWhenUsed="0"/>
-    <w:lsdException w:name="Subtle Reference" w:semiHidden="0" w:uiPriority="31" w:unhideWhenUsed="0"/>
-    <w:lsdException w:name="Intense Reference" w:semiHidden="0" w:uiPriority="32" w:unhideWhenUsed="0"/>
-    <w:lsdException w:name="Book Title" w:semiHidden="0" w:uiPriority="33" w:unhideWhenUsed="0"/>
-    <w:lsdException w:name="Bibliography" w:uiPriority="37"/>
-    <w:lsdException w:name="TOC Heading" w:uiPriority="39" w:qFormat="1"/>
-  </w:latentStyles>
-  <w:style w:type="paragraph" w:default="1" w:styleId="Normal">
-    <w:name w:val="Normal"/>
-    <w:rsid w:val="00E75107"/>
-    <w:pPr>
-      <w:spacing w:after="0" w:line="300" w:lineRule="auto"/>
-      <w:jc w:val="both"/>
-    </w:pPr>
-    <w:rPr>
-      <w:rFonts w:ascii="Segoe UI" w:hAnsi="Segoe UI" w:cs="Segoe UI"/>
-    </w:rPr>
-  </w:style>
-  <w:style w:type="paragraph" w:styleId="Ttulo1">
-    <w:name w:val="heading 1"/>
-    <w:next w:val="Corpodotexto"/>
-    <w:link w:val="Ttulo1Char"/>
-    <w:uiPriority w:val="9"/>
-    <w:qFormat/>
-    <w:rsid w:val="00F9226B"/>
-    <w:pPr>
-      <w:keepNext/>
-      <w:keepLines/>
-      <w:numPr>
-        <w:numId w:val="1"/>
-      </w:numPr>
-      <w:suppressAutoHyphens/>
-      <w:spacing w:before="200" w:after="200" w:line="300" w:lineRule="auto"/>
-      <w:ind w:left="284" w:hanging="284"/>
-      <w:outlineLvl w:val="0"/>
-    </w:pPr>
-    <w:rPr>
-      <w:rFonts w:ascii="Segoe UI" w:eastAsiaTheme="majorEastAsia" w:hAnsi="Segoe UI" w:cstheme="majorBidi"/>
-      <w:b/>
-      <w:bCs/>
-      <w:szCs w:val="32"/>
-    </w:rPr>
-  </w:style>
-  <w:style w:type="paragraph" w:styleId="Ttulo2">
-    <w:name w:val="heading 2"/>
-    <w:next w:val="Corpodotexto"/>
-    <w:link w:val="Ttulo2Char"/>
-    <w:uiPriority w:val="9"/>
-    <w:unhideWhenUsed/>
-    <w:qFormat/>
-    <w:rsid w:val="00F9226B"/>
-    <w:pPr>
-      <w:keepNext/>
-      <w:keepLines/>
-      <w:numPr>
-        <w:ilvl w:val="1"/>
-        <w:numId w:val="1"/>
-      </w:numPr>
-      <w:suppressAutoHyphens/>
-      <w:spacing w:before="200" w:after="200" w:line="300" w:lineRule="auto"/>
-      <w:ind w:left="567" w:hanging="567"/>
-      <w:outlineLvl w:val="1"/>
-    </w:pPr>
-    <w:rPr>
-      <w:rFonts w:ascii="Segoe UI Semibold" w:eastAsiaTheme="majorEastAsia" w:hAnsi="Segoe UI Semibold" w:cs="Segoe UI Semibold"/>
-    </w:rPr>
-  </w:style>
-  <w:style w:type="paragraph" w:styleId="Ttulo3">
-    <w:name w:val="heading 3"/>
-    <w:next w:val="Corpodotexto"/>
-    <w:link w:val="Ttulo3Char"/>
-    <w:uiPriority w:val="9"/>
-    <w:unhideWhenUsed/>
-    <w:qFormat/>
-    <w:rsid w:val="00F9226B"/>
-    <w:pPr>
-      <w:keepNext/>
-      <w:keepLines/>
-      <w:numPr>
-        <w:ilvl w:val="2"/>
-        <w:numId w:val="1"/>
-      </w:numPr>
-      <w:tabs>
-        <w:tab w:val="left" w:pos="0"/>
-      </w:tabs>
-      <w:suppressAutoHyphens/>
-      <w:spacing w:before="200" w:after="200" w:line="300" w:lineRule="auto"/>
-      <w:ind w:left="851" w:hanging="851"/>
-      <w:outlineLvl w:val="2"/>
-    </w:pPr>
-    <w:rPr>
-      <w:rFonts w:ascii="Segoe UI Semibold" w:eastAsiaTheme="majorEastAsia" w:hAnsi="Segoe UI Semibold" w:cs="Segoe UI Semibold"/>
-    </w:rPr>
-  </w:style>
-  <w:style w:type="paragraph" w:styleId="Ttulo4">
-    <w:name w:val="heading 4"/>
-    <w:next w:val="Corpodotexto"/>
-    <w:link w:val="Ttulo4Char"/>
-    <w:uiPriority w:val="9"/>
-    <w:unhideWhenUsed/>
-    <w:qFormat/>
-    <w:rsid w:val="00F9226B"/>
-    <w:pPr>
-      <w:keepNext/>
-      <w:keepLines/>
-      <w:numPr>
-        <w:ilvl w:val="3"/>
-        <w:numId w:val="1"/>
-      </w:numPr>
-      <w:suppressAutoHyphens/>
-      <w:spacing w:before="200" w:after="200" w:line="300" w:lineRule="auto"/>
-      <w:ind w:left="1134" w:hanging="1134"/>
-      <w:outlineLvl w:val="3"/>
-    </w:pPr>
-    <w:rPr>
-      <w:rFonts w:ascii="Segoe UI" w:eastAsiaTheme="majorEastAsia" w:hAnsi="Segoe UI" w:cs="Segoe UI"/>
-    </w:rPr>
-  </w:style>
-  <w:style w:type="paragraph" w:styleId="Ttulo5">
-    <w:name w:val="heading 5"/>
-    <w:next w:val="Corpodotexto"/>
-    <w:link w:val="Ttulo5Char"/>
-    <w:uiPriority w:val="9"/>
-    <w:unhideWhenUsed/>
-    <w:qFormat/>
-    <w:rsid w:val="00F9226B"/>
-    <w:pPr>
-      <w:keepNext/>
-      <w:keepLines/>
-      <w:numPr>
-        <w:ilvl w:val="4"/>
-        <w:numId w:val="1"/>
-      </w:numPr>
-      <w:suppressAutoHyphens/>
-      <w:spacing w:before="200" w:after="200" w:line="300" w:lineRule="auto"/>
-      <w:ind w:left="1418" w:hanging="1418"/>
-      <w:outlineLvl w:val="4"/>
-    </w:pPr>
-    <w:rPr>
-      <w:rFonts w:ascii="Segoe UI" w:eastAsiaTheme="majorEastAsia" w:hAnsi="Segoe UI" w:cs="Segoe UI"/>
-    </w:rPr>
-  </w:style>
-  <w:style w:type="character" w:default="1" w:styleId="Fontepargpadro">
-    <w:name w:val="Default Paragraph Font"/>
-    <w:uiPriority w:val="1"/>
-    <w:semiHidden/>
-    <w:unhideWhenUsed/>
-  </w:style>
-  <w:style w:type="table" w:default="1" w:styleId="Tabelanormal">
-    <w:name w:val="Normal Table"/>
-    <w:uiPriority w:val="99"/>
-    <w:semiHidden/>
-    <w:unhideWhenUsed/>
-    <w:tblPr>
-      <w:tblInd w:w="0" w:type="dxa"/>
-      <w:tblCellMar>
-        <w:top w:w="0" w:type="dxa"/>
-        <w:left w:w="108" w:type="dxa"/>
-        <w:bottom w:w="0" w:type="dxa"/>
-        <w:right w:w="108" w:type="dxa"/>
-      </w:tblCellMar>
-    </w:tblPr>
-  </w:style>
-  <w:style w:type="numbering" w:default="1" w:styleId="Semlista">
-    <w:name w:val="No List"/>
-    <w:uiPriority w:val="99"/>
-    <w:semiHidden/>
-    <w:unhideWhenUsed/>
-  </w:style>
-  <w:style w:type="character" w:customStyle="1" w:styleId="Ttulo1Char">
-    <w:name w:val="Título 1 Char"/>
-    <w:basedOn w:val="Fontepargpadro"/>
-    <w:link w:val="Ttulo1"/>
-    <w:uiPriority w:val="9"/>
-    <w:rsid w:val="00F9226B"/>
-    <w:rPr>
-      <w:rFonts w:ascii="Segoe UI" w:eastAsiaTheme="majorEastAsia" w:hAnsi="Segoe UI" w:cstheme="majorBidi"/>
-      <w:b/>
-      <w:bCs/>
-      <w:szCs w:val="32"/>
-    </w:rPr>
-  </w:style>
-  <w:style w:type="character" w:customStyle="1" w:styleId="Ttulo2Char">
-    <w:name w:val="Título 2 Char"/>
-    <w:basedOn w:val="Fontepargpadro"/>
-    <w:link w:val="Ttulo2"/>
-    <w:uiPriority w:val="9"/>
-    <w:rsid w:val="00F9226B"/>
-    <w:rPr>
-      <w:rFonts w:ascii="Segoe UI Semibold" w:eastAsiaTheme="majorEastAsia" w:hAnsi="Segoe UI Semibold" w:cs="Segoe UI Semibold"/>
-    </w:rPr>
-  </w:style>
-  <w:style w:type="character" w:customStyle="1" w:styleId="Ttulo3Char">
-    <w:name w:val="Título 3 Char"/>
-    <w:basedOn w:val="Fontepargpadro"/>
-    <w:link w:val="Ttulo3"/>
-    <w:uiPriority w:val="9"/>
-    <w:rsid w:val="00F9226B"/>
-    <w:rPr>
-      <w:rFonts w:ascii="Segoe UI Semibold" w:eastAsiaTheme="majorEastAsia" w:hAnsi="Segoe UI Semibold" w:cs="Segoe UI Semibold"/>
-    </w:rPr>
-  </w:style>
-  <w:style w:type="paragraph" w:styleId="PargrafodaLista">
-    <w:name w:val="List Paragraph"/>
-    <w:basedOn w:val="Normal"/>
-    <w:uiPriority w:val="34"/>
-    <w:rsid w:val="001955DF"/>
-    <w:pPr>
-      <w:ind w:left="720"/>
-      <w:contextualSpacing/>
-    </w:pPr>
-  </w:style>
-  <w:style w:type="character" w:customStyle="1" w:styleId="Ttulo4Char">
-    <w:name w:val="Título 4 Char"/>
-    <w:basedOn w:val="Fontepargpadro"/>
-    <w:link w:val="Ttulo4"/>
-    <w:uiPriority w:val="9"/>
-    <w:rsid w:val="00F9226B"/>
-    <w:rPr>
-      <w:rFonts w:ascii="Segoe UI" w:eastAsiaTheme="majorEastAsia" w:hAnsi="Segoe UI" w:cs="Segoe UI"/>
-    </w:rPr>
-  </w:style>
-  <w:style w:type="character" w:customStyle="1" w:styleId="Ttulo5Char">
-    <w:name w:val="Título 5 Char"/>
-    <w:basedOn w:val="Fontepargpadro"/>
-    <w:link w:val="Ttulo5"/>
-    <w:uiPriority w:val="9"/>
-    <w:rsid w:val="00F9226B"/>
-    <w:rPr>
-      <w:rFonts w:ascii="Segoe UI" w:eastAsiaTheme="majorEastAsia" w:hAnsi="Segoe UI" w:cs="Segoe UI"/>
-    </w:rPr>
-  </w:style>
-  <w:style w:type="paragraph" w:styleId="Citao">
-    <w:name w:val="Quote"/>
-    <w:basedOn w:val="Normal"/>
-    <w:next w:val="Normal"/>
-    <w:link w:val="CitaoChar"/>
-    <w:uiPriority w:val="29"/>
-    <w:qFormat/>
-    <w:rsid w:val="00642C8B"/>
-    <w:pPr>
-      <w:spacing w:before="300" w:after="300" w:line="250" w:lineRule="auto"/>
-      <w:ind w:left="2268"/>
-    </w:pPr>
-    <w:rPr>
-      <w:sz w:val="20"/>
-      <w:szCs w:val="20"/>
-    </w:rPr>
-  </w:style>
-  <w:style w:type="character" w:customStyle="1" w:styleId="CitaoChar">
-    <w:name w:val="Citação Char"/>
-    <w:basedOn w:val="Fontepargpadro"/>
-    <w:link w:val="Citao"/>
-    <w:uiPriority w:val="29"/>
-    <w:rsid w:val="00642C8B"/>
-    <w:rPr>
-      <w:rFonts w:ascii="Segoe UI" w:hAnsi="Segoe UI" w:cs="Segoe UI"/>
-      <w:sz w:val="20"/>
-      <w:szCs w:val="20"/>
-    </w:rPr>
-  </w:style>
-  <w:style w:type="paragraph" w:styleId="SemEspaamento">
-    <w:name w:val="No Spacing"/>
-    <w:aliases w:val="Tabelas"/>
-    <w:uiPriority w:val="1"/>
-    <w:qFormat/>
-    <w:rsid w:val="005C23CE"/>
-    <w:pPr>
-      <w:suppressAutoHyphens/>
-      <w:spacing w:after="0" w:line="250" w:lineRule="auto"/>
-      <w:jc w:val="both"/>
-    </w:pPr>
-    <w:rPr>
-      <w:rFonts w:cstheme="minorHAnsi"/>
-      <w:sz w:val="18"/>
-      <w:szCs w:val="18"/>
-    </w:rPr>
-  </w:style>
-  <w:style w:type="table" w:styleId="Tabelacomgrade">
-    <w:name w:val="Table Grid"/>
-    <w:basedOn w:val="Tabelanormal"/>
-    <w:uiPriority w:val="39"/>
-    <w:rsid w:val="009F653F"/>
-    <w:pPr>
-      <w:spacing w:after="0" w:line="240" w:lineRule="auto"/>
-    </w:pPr>
-    <w:tblPr>
-      <w:tblInd w:w="0" w:type="dxa"/>
-      <w:tblBorders>
-        <w:top w:val="single" w:sz="4" w:space="0" w:color="auto"/>
-        <w:left w:val="single" w:sz="4" w:space="0" w:color="auto"/>
-        <w:bottom w:val="single" w:sz="4" w:space="0" w:color="auto"/>
-        <w:right w:val="single" w:sz="4" w:space="0" w:color="auto"/>
-        <w:insideH w:val="single" w:sz="4" w:space="0" w:color="auto"/>
-        <w:insideV w:val="single" w:sz="4" w:space="0" w:color="auto"/>
-      </w:tblBorders>
-      <w:tblCellMar>
-        <w:top w:w="0" w:type="dxa"/>
-        <w:left w:w="108" w:type="dxa"/>
-        <w:bottom w:w="0" w:type="dxa"/>
-        <w:right w:w="108" w:type="dxa"/>
-      </w:tblCellMar>
-    </w:tblPr>
-  </w:style>
-  <w:style w:type="paragraph" w:styleId="Legenda">
-    <w:name w:val="caption"/>
-    <w:basedOn w:val="SemEspaamento"/>
-    <w:next w:val="Normal"/>
-    <w:uiPriority w:val="35"/>
-    <w:unhideWhenUsed/>
-    <w:qFormat/>
-    <w:rsid w:val="0022082D"/>
-    <w:pPr>
-      <w:keepNext/>
-      <w:spacing w:before="200" w:after="200"/>
-      <w:jc w:val="center"/>
-    </w:pPr>
-    <w:rPr>
-      <w:iCs/>
-    </w:rPr>
-  </w:style>
-  <w:style w:type="paragraph" w:styleId="Textodenotaderodap">
-    <w:name w:val="footnote text"/>
-    <w:link w:val="TextodenotaderodapChar"/>
-    <w:uiPriority w:val="99"/>
-    <w:semiHidden/>
-    <w:unhideWhenUsed/>
-    <w:rsid w:val="005B7B53"/>
-    <w:pPr>
-      <w:spacing w:after="0" w:line="250" w:lineRule="auto"/>
-      <w:jc w:val="both"/>
-    </w:pPr>
-    <w:rPr>
-      <w:rFonts w:cs="Segoe UI"/>
-      <w:sz w:val="18"/>
-      <w:szCs w:val="20"/>
-    </w:rPr>
-  </w:style>
-  <w:style w:type="character" w:customStyle="1" w:styleId="TextodenotaderodapChar">
-    <w:name w:val="Texto de nota de rodapé Char"/>
-    <w:basedOn w:val="Fontepargpadro"/>
-    <w:link w:val="Textodenotaderodap"/>
-    <w:uiPriority w:val="99"/>
-    <w:semiHidden/>
-    <w:rsid w:val="005B7B53"/>
-    <w:rPr>
-      <w:rFonts w:cs="Segoe UI"/>
-      <w:sz w:val="18"/>
-      <w:szCs w:val="20"/>
-    </w:rPr>
-  </w:style>
-  <w:style w:type="character" w:styleId="Refdenotaderodap">
-    <w:name w:val="footnote reference"/>
-    <w:basedOn w:val="Fontepargpadro"/>
-    <w:uiPriority w:val="99"/>
-    <w:semiHidden/>
-    <w:unhideWhenUsed/>
-    <w:rsid w:val="0022082D"/>
-    <w:rPr>
-      <w:vertAlign w:val="superscript"/>
-    </w:rPr>
-  </w:style>
-  <w:style w:type="character" w:customStyle="1" w:styleId="CorpodotextoChar">
-    <w:name w:val="Corpo do texto Char"/>
-    <w:basedOn w:val="Fontepargpadro"/>
-    <w:rsid w:val="00E75107"/>
-    <w:rPr>
-      <w:rFonts w:ascii="Segoe UI" w:hAnsi="Segoe UI" w:cs="Segoe UI"/>
-    </w:rPr>
-  </w:style>
-  <w:style w:type="paragraph" w:customStyle="1" w:styleId="Corpodotexto">
-    <w:name w:val="Corpo do texto"/>
-    <w:basedOn w:val="Normal"/>
-    <w:link w:val="CorpodotextoChar1"/>
-    <w:qFormat/>
-    <w:rsid w:val="00E75107"/>
-    <w:pPr>
-      <w:ind w:firstLine="1134"/>
-    </w:pPr>
-  </w:style>
-  <w:style w:type="paragraph" w:styleId="Cabealho">
-    <w:name w:val="header"/>
-    <w:basedOn w:val="Normal"/>
-    <w:link w:val="CabealhoChar"/>
-    <w:uiPriority w:val="99"/>
-    <w:unhideWhenUsed/>
-    <w:rsid w:val="008B199D"/>
-    <w:pPr>
-      <w:tabs>
-        <w:tab w:val="center" w:pos="4252"/>
-        <w:tab w:val="right" w:pos="8504"/>
-      </w:tabs>
-      <w:spacing w:line="240" w:lineRule="auto"/>
-    </w:pPr>
-  </w:style>
-  <w:style w:type="character" w:customStyle="1" w:styleId="CorpodotextoChar1">
-    <w:name w:val="Corpo do texto Char1"/>
-    <w:basedOn w:val="Fontepargpadro"/>
-    <w:link w:val="Corpodotexto"/>
-    <w:rsid w:val="00E75107"/>
-    <w:rPr>
-      <w:rFonts w:ascii="Segoe UI" w:hAnsi="Segoe UI" w:cs="Segoe UI"/>
-    </w:rPr>
-  </w:style>
-  <w:style w:type="character" w:customStyle="1" w:styleId="CabealhoChar">
-    <w:name w:val="Cabeçalho Char"/>
-    <w:basedOn w:val="Fontepargpadro"/>
-    <w:link w:val="Cabealho"/>
-    <w:uiPriority w:val="99"/>
-    <w:rsid w:val="008B199D"/>
-    <w:rPr>
-      <w:rFonts w:ascii="Segoe UI" w:hAnsi="Segoe UI" w:cs="Segoe UI"/>
-    </w:rPr>
-  </w:style>
-  <w:style w:type="paragraph" w:styleId="Rodap">
-    <w:name w:val="footer"/>
-    <w:basedOn w:val="SemEspaamento"/>
-    <w:link w:val="RodapChar"/>
-    <w:uiPriority w:val="99"/>
-    <w:unhideWhenUsed/>
-    <w:rsid w:val="007C30CE"/>
-    <w:pPr>
-      <w:tabs>
-        <w:tab w:val="center" w:pos="4252"/>
-        <w:tab w:val="right" w:pos="8504"/>
-      </w:tabs>
-      <w:spacing w:line="240" w:lineRule="auto"/>
-    </w:pPr>
-    <w:rPr>
-      <w:sz w:val="20"/>
-    </w:rPr>
-  </w:style>
-  <w:style w:type="character" w:customStyle="1" w:styleId="RodapChar">
-    <w:name w:val="Rodapé Char"/>
-    <w:basedOn w:val="Fontepargpadro"/>
-    <w:link w:val="Rodap"/>
-    <w:uiPriority w:val="99"/>
-    <w:rsid w:val="007C30CE"/>
-    <w:rPr>
-      <w:rFonts w:cstheme="minorHAnsi"/>
-      <w:sz w:val="20"/>
-      <w:szCs w:val="18"/>
-    </w:rPr>
-  </w:style>
-  <w:style w:type="paragraph" w:styleId="CabealhodoSumrio">
-    <w:name w:val="TOC Heading"/>
-    <w:basedOn w:val="Normal"/>
-    <w:next w:val="Normal"/>
-    <w:uiPriority w:val="39"/>
-    <w:unhideWhenUsed/>
-    <w:qFormat/>
-    <w:rsid w:val="00823B70"/>
-    <w:pPr>
-      <w:suppressAutoHyphens/>
-      <w:jc w:val="center"/>
-    </w:pPr>
-    <w:rPr>
-      <w:b/>
-      <w:bCs/>
-      <w:lang w:eastAsia="pt-BR"/>
-    </w:rPr>
-  </w:style>
-  <w:style w:type="paragraph" w:styleId="Sumrio1">
-    <w:name w:val="toc 1"/>
-    <w:basedOn w:val="Normal"/>
-    <w:next w:val="Normal"/>
-    <w:autoRedefine/>
-    <w:uiPriority w:val="39"/>
-    <w:unhideWhenUsed/>
-    <w:rsid w:val="00823B70"/>
-    <w:pPr>
-      <w:spacing w:after="100"/>
-    </w:pPr>
-  </w:style>
-  <w:style w:type="paragraph" w:styleId="Sumrio2">
-    <w:name w:val="toc 2"/>
-    <w:basedOn w:val="Normal"/>
-    <w:next w:val="Normal"/>
-    <w:autoRedefine/>
-    <w:uiPriority w:val="39"/>
-    <w:unhideWhenUsed/>
-    <w:rsid w:val="00823B70"/>
-    <w:pPr>
-      <w:spacing w:after="100"/>
-      <w:ind w:left="220"/>
-    </w:pPr>
-  </w:style>
-  <w:style w:type="paragraph" w:styleId="Sumrio3">
-    <w:name w:val="toc 3"/>
-    <w:basedOn w:val="Normal"/>
-    <w:next w:val="Normal"/>
-    <w:autoRedefine/>
-    <w:uiPriority w:val="39"/>
-    <w:unhideWhenUsed/>
-    <w:rsid w:val="00823B70"/>
-    <w:pPr>
-      <w:spacing w:after="100"/>
-      <w:ind w:left="440"/>
-    </w:pPr>
-  </w:style>
-  <w:style w:type="character" w:styleId="Hyperlink">
-    <w:name w:val="Hyperlink"/>
-    <w:basedOn w:val="Fontepargpadro"/>
-    <w:uiPriority w:val="99"/>
-    <w:unhideWhenUsed/>
-    <w:rsid w:val="001506E6"/>
-    <w:rPr>
-      <w:rFonts w:ascii="Segoe UI" w:hAnsi="Segoe UI"/>
-      <w:color w:val="0070C0"/>
-      <w:sz w:val="22"/>
-      <w:u w:val="none"/>
-    </w:rPr>
-  </w:style>
-  <w:style w:type="paragraph" w:styleId="Sumrio4">
-    <w:name w:val="toc 4"/>
-    <w:basedOn w:val="Normal"/>
-    <w:next w:val="Normal"/>
-    <w:autoRedefine/>
-    <w:uiPriority w:val="39"/>
-    <w:unhideWhenUsed/>
-    <w:rsid w:val="00AB7612"/>
-    <w:pPr>
-      <w:spacing w:after="100"/>
-      <w:ind w:left="660"/>
-    </w:pPr>
-  </w:style>
-  <w:style w:type="paragraph" w:styleId="Sumrio5">
-    <w:name w:val="toc 5"/>
-    <w:basedOn w:val="Normal"/>
-    <w:next w:val="Normal"/>
-    <w:autoRedefine/>
-    <w:uiPriority w:val="39"/>
-    <w:unhideWhenUsed/>
-    <w:rsid w:val="00AB7612"/>
-    <w:pPr>
-      <w:spacing w:after="100"/>
-      <w:ind w:left="880"/>
-    </w:pPr>
-  </w:style>
-  <w:style w:type="paragraph" w:styleId="ndicedeilustraes">
-    <w:name w:val="table of figures"/>
-    <w:basedOn w:val="Normal"/>
-    <w:next w:val="Normal"/>
-    <w:uiPriority w:val="99"/>
-    <w:unhideWhenUsed/>
-    <w:rsid w:val="00B44F9D"/>
-  </w:style>
-  <w:style w:type="table" w:customStyle="1" w:styleId="SimplesTabela31">
-    <w:name w:val="Simples Tabela 31"/>
-    <w:basedOn w:val="Tabelanormal"/>
-    <w:uiPriority w:val="43"/>
-    <w:rsid w:val="00B44F9D"/>
-    <w:pPr>
-      <w:spacing w:after="0" w:line="240" w:lineRule="auto"/>
-    </w:pPr>
-    <w:tblPr>
-      <w:tblStyleRowBandSize w:val="1"/>
-      <w:tblStyleColBandSize w:val="1"/>
-      <w:tblInd w:w="0" w:type="dxa"/>
-      <w:tblCellMar>
-        <w:top w:w="0" w:type="dxa"/>
-        <w:left w:w="108" w:type="dxa"/>
-        <w:bottom w:w="0" w:type="dxa"/>
-        <w:right w:w="108" w:type="dxa"/>
-      </w:tblCellMar>
     </w:tblPr>
     <w:tblStylePr w:type="firstRow">
       <w:rPr>
@@ -8686,7 +7907,7 @@
   <a:extraClrSchemeLst/>
   <a:extLst>
     <a:ext uri="{05A4C25C-085E-4340-85A3-A5531E510DB2}">
-      <thm15:themeFamily xmlns="" xmlns:thm15="http://schemas.microsoft.com/office/thememl/2012/main" name="Office Theme" id="{62F939B6-93AF-4DB8-9C6B-D6C7DFDC589F}" vid="{4A3C46E8-61CC-4603-A589-7422A47A8E4A}"/>
+      <thm15:themeFamily xmlns:thm15="http://schemas.microsoft.com/office/thememl/2012/main" name="Office Theme" id="{62F939B6-93AF-4DB8-9C6B-D6C7DFDC589F}" vid="{4A3C46E8-61CC-4603-A589-7422A47A8E4A}"/>
     </a:ext>
   </a:extLst>
 </a:theme>
@@ -8705,6 +7926,19 @@
 </file>
 
 <file path=customXml/item2.xml><?xml version="1.0" encoding="utf-8"?>
+<b:Sources xmlns:b="http://schemas.openxmlformats.org/officeDocument/2006/bibliography" xmlns="http://schemas.openxmlformats.org/officeDocument/2006/bibliography" SelectedStyle="\APASixthEditionOfficeOnline.xsl" StyleName="APA" Version="6"/>
+</file>
+
+<file path=customXml/item3.xml><?xml version="1.0" encoding="utf-8"?>
+<?mso-contentType ?>
+<FormTemplates xmlns="http://schemas.microsoft.com/sharepoint/v3/contenttype/forms">
+  <Display>DocumentLibraryForm</Display>
+  <Edit>DocumentLibraryForm</Edit>
+  <New>DocumentLibraryForm</New>
+</FormTemplates>
+</file>
+
+<file path=customXml/item4.xml><?xml version="1.0" encoding="utf-8"?>
 <ct:contentTypeSchema xmlns:ct="http://schemas.microsoft.com/office/2006/metadata/contentType" xmlns:ma="http://schemas.microsoft.com/office/2006/metadata/properties/metaAttributes" ct:_="" ma:_="" ma:contentTypeName="Documento" ma:contentTypeID="0x010100A39E9E27E8496644AFAAEFA667601328" ma:contentTypeVersion="15" ma:contentTypeDescription="Criar um novo documento." ma:contentTypeScope="" ma:versionID="04637f0d2b72bb005eb61f0222a548e2">
   <xsd:schema xmlns:xsd="http://www.w3.org/2001/XMLSchema" xmlns:xs="http://www.w3.org/2001/XMLSchema" xmlns:p="http://schemas.microsoft.com/office/2006/metadata/properties" xmlns:ns2="579c2319-e617-4f34-af81-f603a8032662" xmlns:ns3="13b35d10-d558-4f24-af88-cdaa8bbb16b4" targetNamespace="http://schemas.microsoft.com/office/2006/metadata/properties" ma:root="true" ma:fieldsID="0a4221daa87ffdd54f5b36097eda5923" ns2:_="" ns3:_="">
     <xsd:import namespace="579c2319-e617-4f34-af81-f603a8032662"/>
@@ -8941,19 +8175,6 @@
 </ct:contentTypeSchema>
 </file>
 
-<file path=customXml/item3.xml><?xml version="1.0" encoding="utf-8"?>
-<?mso-contentType ?>
-<FormTemplates xmlns="http://schemas.microsoft.com/sharepoint/v3/contenttype/forms">
-  <Display>DocumentLibraryForm</Display>
-  <Edit>DocumentLibraryForm</Edit>
-  <New>DocumentLibraryForm</New>
-</FormTemplates>
-</file>
-
-<file path=customXml/item4.xml><?xml version="1.0" encoding="utf-8"?>
-<b:Sources xmlns:b="http://schemas.openxmlformats.org/officeDocument/2006/bibliography" xmlns="http://schemas.openxmlformats.org/officeDocument/2006/bibliography" SelectedStyle="\APASixthEditionOfficeOnline.xsl" StyleName="APA" Version="6"/>
-</file>
-
 <file path=customXml/itemProps1.xml><?xml version="1.0" encoding="utf-8"?>
 <ds:datastoreItem xmlns:ds="http://schemas.openxmlformats.org/officeDocument/2006/customXml" ds:itemID="{EE4E59E4-30B4-427B-B6F2-2AC21935B750}">
   <ds:schemaRefs>
@@ -8966,6 +8187,22 @@
 </file>
 
 <file path=customXml/itemProps2.xml><?xml version="1.0" encoding="utf-8"?>
+<ds:datastoreItem xmlns:ds="http://schemas.openxmlformats.org/officeDocument/2006/customXml" ds:itemID="{A99901EE-7765-4519-B7E2-FA1D4CF7B7BA}">
+  <ds:schemaRefs>
+    <ds:schemaRef ds:uri="http://schemas.openxmlformats.org/officeDocument/2006/bibliography"/>
+  </ds:schemaRefs>
+</ds:datastoreItem>
+</file>
+
+<file path=customXml/itemProps3.xml><?xml version="1.0" encoding="utf-8"?>
+<ds:datastoreItem xmlns:ds="http://schemas.openxmlformats.org/officeDocument/2006/customXml" ds:itemID="{201D19C9-BA5E-43BE-A471-13691B9F5D22}">
+  <ds:schemaRefs>
+    <ds:schemaRef ds:uri="http://schemas.microsoft.com/sharepoint/v3/contenttype/forms"/>
+  </ds:schemaRefs>
+</ds:datastoreItem>
+</file>
+
+<file path=customXml/itemProps4.xml><?xml version="1.0" encoding="utf-8"?>
 <ds:datastoreItem xmlns:ds="http://schemas.openxmlformats.org/officeDocument/2006/customXml" ds:itemID="{28B3F9E3-03EA-485C-89EE-9BED93ADBC6F}">
   <ds:schemaRefs>
     <ds:schemaRef ds:uri="http://schemas.microsoft.com/office/2006/metadata/contentType"/>
@@ -8982,20 +8219,4 @@
     <ds:schemaRef ds:uri="http://schemas.microsoft.com/internal/obd"/>
   </ds:schemaRefs>
 </ds:datastoreItem>
-</file>
-
-<file path=customXml/itemProps3.xml><?xml version="1.0" encoding="utf-8"?>
-<ds:datastoreItem xmlns:ds="http://schemas.openxmlformats.org/officeDocument/2006/customXml" ds:itemID="{201D19C9-BA5E-43BE-A471-13691B9F5D22}">
-  <ds:schemaRefs>
-    <ds:schemaRef ds:uri="http://schemas.microsoft.com/sharepoint/v3/contenttype/forms"/>
-  </ds:schemaRefs>
-</ds:datastoreItem>
-</file>
-
-<file path=customXml/itemProps4.xml><?xml version="1.0" encoding="utf-8"?>
-<ds:datastoreItem xmlns:ds="http://schemas.openxmlformats.org/officeDocument/2006/customXml" ds:itemID="{A99901EE-7765-4519-B7E2-FA1D4CF7B7BA}">
-  <ds:schemaRefs>
-    <ds:schemaRef ds:uri="http://schemas.openxmlformats.org/officeDocument/2006/bibliography"/>
-  </ds:schemaRefs>
-</ds:datastoreItem>
 </file>
</xml_diff>